<commit_message>
formatted and knit in table 2 (also tweaked table 1)
@NidhiVinod , FYI. I'm happy with this new system! (Again, it would be smoother to put the references in nocite directly in the table footnote section.)

Co-Authored-By: Nidhi Vinod <62031681+NidhiVinod@users.noreply.github.com>
</commit_message>
<xml_diff>
--- a/Lit_Review/Traits table (new citation format).docx
+++ b/Lit_Review/Traits table (new citation format).docx
@@ -30,7 +30,7 @@
               <w:bottom w:val="single" w:sz="4" w:space="0" w:color="auto"/>
               <w:right w:val="nil"/>
             </w:tcBorders>
-            <w:shd w:val="clear" w:color="auto" w:fill="auto"/>
+            <w:shd w:val="clear" w:color="auto" w:fill="D9D9D9" w:themeFill="background1" w:themeFillShade="D9"/>
             <w:noWrap/>
             <w:hideMark/>
           </w:tcPr>
@@ -89,15 +89,7 @@
                               <w:txbxContent>
                                 <w:p>
                                   <w:r>
-                                    <w:t xml:space="preserve">Table 1. Summary of observed variation in </w:t>
-                                  </w:r>
-                                  <w:proofErr w:type="gramStart"/>
-                                  <w:r>
-                                    <w:t>thermally-relevant</w:t>
-                                  </w:r>
-                                  <w:proofErr w:type="gramEnd"/>
-                                  <w:r>
-                                    <w:t xml:space="preserve"> leaf traits with canopy height and/or between sun and shade leaves</w:t>
+                                    <w:t>Table 1. Summary of observed variation in thermally-relevant leaf traits with canopy height and/or between sun and shade leaves</w:t>
                                   </w:r>
                                 </w:p>
                               </w:txbxContent>
@@ -160,7 +152,7 @@
               <w:bottom w:val="single" w:sz="4" w:space="0" w:color="auto"/>
               <w:right w:val="nil"/>
             </w:tcBorders>
-            <w:shd w:val="clear" w:color="auto" w:fill="auto"/>
+            <w:shd w:val="clear" w:color="auto" w:fill="D9D9D9" w:themeFill="background1" w:themeFillShade="D9"/>
             <w:noWrap/>
             <w:hideMark/>
           </w:tcPr>
@@ -190,7 +182,7 @@
               <w:bottom w:val="single" w:sz="4" w:space="0" w:color="auto"/>
               <w:right w:val="nil"/>
             </w:tcBorders>
-            <w:shd w:val="clear" w:color="auto" w:fill="auto"/>
+            <w:shd w:val="clear" w:color="auto" w:fill="D9D9D9" w:themeFill="background1" w:themeFillShade="D9"/>
             <w:noWrap/>
             <w:hideMark/>
           </w:tcPr>
@@ -220,7 +212,7 @@
               <w:bottom w:val="single" w:sz="4" w:space="0" w:color="auto"/>
               <w:right w:val="nil"/>
             </w:tcBorders>
-            <w:shd w:val="clear" w:color="auto" w:fill="auto"/>
+            <w:shd w:val="clear" w:color="auto" w:fill="D9D9D9" w:themeFill="background1" w:themeFillShade="D9"/>
             <w:noWrap/>
             <w:hideMark/>
           </w:tcPr>
@@ -250,7 +242,7 @@
               <w:bottom w:val="single" w:sz="4" w:space="0" w:color="auto"/>
               <w:right w:val="nil"/>
             </w:tcBorders>
-            <w:shd w:val="clear" w:color="auto" w:fill="auto"/>
+            <w:shd w:val="clear" w:color="auto" w:fill="D9D9D9" w:themeFill="background1" w:themeFillShade="D9"/>
             <w:noWrap/>
             <w:hideMark/>
           </w:tcPr>
@@ -293,7 +285,7 @@
               <w:left w:val="nil"/>
               <w:bottom w:val="single" w:sz="4" w:space="0" w:color="auto"/>
             </w:tcBorders>
-            <w:shd w:val="clear" w:color="auto" w:fill="auto"/>
+            <w:shd w:val="clear" w:color="auto" w:fill="D9D9D9" w:themeFill="background1" w:themeFillShade="D9"/>
             <w:noWrap/>
             <w:hideMark/>
           </w:tcPr>
@@ -471,17 +463,7 @@
                 <w:iCs/>
                 <w:color w:val="000000"/>
               </w:rPr>
-              <w:t xml:space="preserve">g </w:t>
-            </w:r>
-            <w:proofErr w:type="gramStart"/>
-            <w:r>
-              <w:rPr>
-                <w:rFonts w:ascii="Calibri" w:eastAsia="Times New Roman" w:hAnsi="Calibri" w:cs="Times New Roman"/>
-                <w:i/>
-                <w:iCs/>
-                <w:color w:val="000000"/>
-              </w:rPr>
-              <w:t>cm</w:t>
+              <w:t>g cm</w:t>
             </w:r>
             <w:r>
               <w:rPr>
@@ -495,7 +477,6 @@
               </w:rPr>
               <w:t>-2</w:t>
             </w:r>
-            <w:proofErr w:type="gramEnd"/>
           </w:p>
         </w:tc>
         <w:tc>
@@ -554,39 +535,20 @@
                 <w:color w:val="000000"/>
               </w:rPr>
             </w:pPr>
-            <w:proofErr w:type="spellStart"/>
-            <w:r>
-              <w:rPr>
-                <w:rFonts w:ascii="Calibri" w:eastAsia="Times New Roman" w:hAnsi="Calibri" w:cs="Times New Roman"/>
-                <w:color w:val="000000"/>
-              </w:rPr>
-              <w:t>TrB</w:t>
-            </w:r>
-            <w:proofErr w:type="spellEnd"/>
-            <w:r>
-              <w:rPr>
-                <w:rFonts w:ascii="Calibri" w:eastAsia="Times New Roman" w:hAnsi="Calibri" w:cs="Times New Roman"/>
-                <w:color w:val="000000"/>
-              </w:rPr>
-              <w:t xml:space="preserve">, </w:t>
-            </w:r>
-            <w:proofErr w:type="spellStart"/>
-            <w:r>
-              <w:rPr>
-                <w:rFonts w:ascii="Calibri" w:eastAsia="Times New Roman" w:hAnsi="Calibri" w:cs="Times New Roman"/>
-                <w:color w:val="000000"/>
-              </w:rPr>
-              <w:t>TeB</w:t>
-            </w:r>
-            <w:proofErr w:type="spellEnd"/>
-            <w:r>
-              <w:rPr>
-                <w:rFonts w:ascii="Calibri" w:eastAsia="Times New Roman" w:hAnsi="Calibri" w:cs="Times New Roman"/>
-                <w:color w:val="000000"/>
-              </w:rPr>
-              <w:t xml:space="preserve">, </w:t>
-            </w:r>
-            <w:proofErr w:type="spellStart"/>
+            <w:r>
+              <w:rPr>
+                <w:rFonts w:ascii="Calibri" w:eastAsia="Times New Roman" w:hAnsi="Calibri" w:cs="Times New Roman"/>
+                <w:color w:val="000000"/>
+              </w:rPr>
+              <w:t xml:space="preserve">TrB, </w:t>
+            </w:r>
+            <w:r>
+              <w:rPr>
+                <w:rFonts w:ascii="Calibri" w:eastAsia="Times New Roman" w:hAnsi="Calibri" w:cs="Times New Roman"/>
+                <w:color w:val="000000"/>
+              </w:rPr>
+              <w:t xml:space="preserve">TeB, </w:t>
+            </w:r>
             <w:r>
               <w:rPr>
                 <w:rFonts w:ascii="Calibri" w:eastAsia="Times New Roman" w:hAnsi="Calibri" w:cs="Times New Roman"/>
@@ -594,23 +556,13 @@
               </w:rPr>
               <w:t>TeN</w:t>
             </w:r>
-            <w:proofErr w:type="spellEnd"/>
-            <w:r>
-              <w:rPr>
-                <w:rFonts w:ascii="Calibri" w:eastAsia="Times New Roman" w:hAnsi="Calibri" w:cs="Times New Roman"/>
-                <w:color w:val="000000"/>
-              </w:rPr>
-              <w:t xml:space="preserve">, </w:t>
-            </w:r>
-            <w:proofErr w:type="spellStart"/>
-            <w:r>
-              <w:rPr>
-                <w:rFonts w:ascii="Calibri" w:eastAsia="Times New Roman" w:hAnsi="Calibri" w:cs="Times New Roman"/>
-                <w:color w:val="000000"/>
-              </w:rPr>
-              <w:t>BoN</w:t>
-            </w:r>
-            <w:proofErr w:type="spellEnd"/>
+            <w:r>
+              <w:rPr>
+                <w:rFonts w:ascii="Calibri" w:eastAsia="Times New Roman" w:hAnsi="Calibri" w:cs="Times New Roman"/>
+                <w:color w:val="000000"/>
+              </w:rPr>
+              <w:t>, BoN</w:t>
+            </w:r>
           </w:p>
         </w:tc>
         <w:tc>
@@ -855,39 +807,20 @@
                 <w:color w:val="000000"/>
               </w:rPr>
             </w:pPr>
-            <w:proofErr w:type="spellStart"/>
-            <w:r>
-              <w:rPr>
-                <w:rFonts w:ascii="Calibri" w:eastAsia="Times New Roman" w:hAnsi="Calibri" w:cs="Times New Roman"/>
-                <w:color w:val="000000"/>
-              </w:rPr>
-              <w:t>TrB</w:t>
-            </w:r>
-            <w:proofErr w:type="spellEnd"/>
-            <w:r>
-              <w:rPr>
-                <w:rFonts w:ascii="Calibri" w:eastAsia="Times New Roman" w:hAnsi="Calibri" w:cs="Times New Roman"/>
-                <w:color w:val="000000"/>
-              </w:rPr>
-              <w:t xml:space="preserve">, </w:t>
-            </w:r>
-            <w:proofErr w:type="spellStart"/>
-            <w:r>
-              <w:rPr>
-                <w:rFonts w:ascii="Calibri" w:eastAsia="Times New Roman" w:hAnsi="Calibri" w:cs="Times New Roman"/>
-                <w:color w:val="000000"/>
-              </w:rPr>
-              <w:t>TeB</w:t>
-            </w:r>
-            <w:proofErr w:type="spellEnd"/>
-            <w:r>
-              <w:rPr>
-                <w:rFonts w:ascii="Calibri" w:eastAsia="Times New Roman" w:hAnsi="Calibri" w:cs="Times New Roman"/>
-                <w:color w:val="000000"/>
-              </w:rPr>
-              <w:t xml:space="preserve">, </w:t>
-            </w:r>
-            <w:proofErr w:type="spellStart"/>
+            <w:r>
+              <w:rPr>
+                <w:rFonts w:ascii="Calibri" w:eastAsia="Times New Roman" w:hAnsi="Calibri" w:cs="Times New Roman"/>
+                <w:color w:val="000000"/>
+              </w:rPr>
+              <w:t xml:space="preserve">TrB, </w:t>
+            </w:r>
+            <w:r>
+              <w:rPr>
+                <w:rFonts w:ascii="Calibri" w:eastAsia="Times New Roman" w:hAnsi="Calibri" w:cs="Times New Roman"/>
+                <w:color w:val="000000"/>
+              </w:rPr>
+              <w:t xml:space="preserve">TeB, </w:t>
+            </w:r>
             <w:r>
               <w:rPr>
                 <w:rFonts w:ascii="Calibri" w:eastAsia="Times New Roman" w:hAnsi="Calibri" w:cs="Times New Roman"/>
@@ -895,23 +828,13 @@
               </w:rPr>
               <w:t>TeN</w:t>
             </w:r>
-            <w:proofErr w:type="spellEnd"/>
-            <w:r>
-              <w:rPr>
-                <w:rFonts w:ascii="Calibri" w:eastAsia="Times New Roman" w:hAnsi="Calibri" w:cs="Times New Roman"/>
-                <w:color w:val="000000"/>
-              </w:rPr>
-              <w:t xml:space="preserve">, </w:t>
-            </w:r>
-            <w:proofErr w:type="spellStart"/>
-            <w:r>
-              <w:rPr>
-                <w:rFonts w:ascii="Calibri" w:eastAsia="Times New Roman" w:hAnsi="Calibri" w:cs="Times New Roman"/>
-                <w:color w:val="000000"/>
-              </w:rPr>
-              <w:t>BoN</w:t>
-            </w:r>
-            <w:proofErr w:type="spellEnd"/>
+            <w:r>
+              <w:rPr>
+                <w:rFonts w:ascii="Calibri" w:eastAsia="Times New Roman" w:hAnsi="Calibri" w:cs="Times New Roman"/>
+                <w:color w:val="000000"/>
+              </w:rPr>
+              <w:t>, BoN</w:t>
+            </w:r>
           </w:p>
         </w:tc>
         <w:tc>
@@ -1072,17 +995,7 @@
                 <w:iCs/>
                 <w:color w:val="000000"/>
               </w:rPr>
-              <w:t xml:space="preserve">g </w:t>
-            </w:r>
-            <w:proofErr w:type="gramStart"/>
-            <w:r>
-              <w:rPr>
-                <w:rFonts w:ascii="Calibri" w:eastAsia="Times New Roman" w:hAnsi="Calibri" w:cs="Times New Roman"/>
-                <w:i/>
-                <w:iCs/>
-                <w:color w:val="000000"/>
-              </w:rPr>
-              <w:t>cm</w:t>
+              <w:t>g cm</w:t>
             </w:r>
             <w:r>
               <w:rPr>
@@ -1096,7 +1009,6 @@
               </w:rPr>
               <w:t>-3</w:t>
             </w:r>
-            <w:proofErr w:type="gramEnd"/>
           </w:p>
         </w:tc>
         <w:tc>
@@ -1157,7 +1069,6 @@
                 <w:color w:val="000000"/>
               </w:rPr>
             </w:pPr>
-            <w:proofErr w:type="spellStart"/>
             <w:r>
               <w:rPr>
                 <w:rFonts w:ascii="Calibri" w:eastAsia="Times New Roman" w:hAnsi="Calibri" w:cs="Times New Roman"/>
@@ -1165,7 +1076,6 @@
               </w:rPr>
               <w:t>TeB</w:t>
             </w:r>
-            <w:proofErr w:type="spellEnd"/>
           </w:p>
         </w:tc>
         <w:tc>
@@ -1332,7 +1242,6 @@
                 <w:color w:val="000000"/>
               </w:rPr>
             </w:pPr>
-            <w:proofErr w:type="spellStart"/>
             <w:r>
               <w:rPr>
                 <w:rFonts w:ascii="Calibri" w:eastAsia="Times New Roman" w:hAnsi="Calibri" w:cs="Times New Roman"/>
@@ -1340,7 +1249,6 @@
               </w:rPr>
               <w:t>TrB</w:t>
             </w:r>
-            <w:proofErr w:type="spellEnd"/>
             <w:r>
               <w:rPr>
                 <w:rFonts w:ascii="Calibri" w:eastAsia="Times New Roman" w:hAnsi="Calibri" w:cs="Times New Roman"/>
@@ -1355,21 +1263,12 @@
               </w:rPr>
               <w:t xml:space="preserve"> </w:t>
             </w:r>
-            <w:proofErr w:type="spellStart"/>
-            <w:r>
-              <w:rPr>
-                <w:rFonts w:ascii="Calibri" w:eastAsia="Times New Roman" w:hAnsi="Calibri" w:cs="Times New Roman"/>
-                <w:color w:val="000000"/>
-              </w:rPr>
-              <w:t>TeB</w:t>
-            </w:r>
-            <w:proofErr w:type="spellEnd"/>
-            <w:r>
-              <w:rPr>
-                <w:rFonts w:ascii="Calibri" w:eastAsia="Times New Roman" w:hAnsi="Calibri" w:cs="Times New Roman"/>
-                <w:color w:val="000000"/>
-              </w:rPr>
-              <w:t xml:space="preserve"> </w:t>
+            <w:r>
+              <w:rPr>
+                <w:rFonts w:ascii="Calibri" w:eastAsia="Times New Roman" w:hAnsi="Calibri" w:cs="Times New Roman"/>
+                <w:color w:val="000000"/>
+              </w:rPr>
+              <w:t xml:space="preserve">TeB </w:t>
             </w:r>
           </w:p>
         </w:tc>
@@ -1558,7 +1457,6 @@
                 <w:color w:val="000000"/>
               </w:rPr>
             </w:pPr>
-            <w:proofErr w:type="spellStart"/>
             <w:r>
               <w:rPr>
                 <w:rFonts w:ascii="Calibri" w:eastAsia="Times New Roman" w:hAnsi="Calibri" w:cs="Times New Roman"/>
@@ -1573,7 +1471,6 @@
               </w:rPr>
               <w:t>N</w:t>
             </w:r>
-            <w:proofErr w:type="spellEnd"/>
           </w:p>
         </w:tc>
         <w:tc>
@@ -1777,39 +1674,20 @@
                 <w:color w:val="000000"/>
               </w:rPr>
             </w:pPr>
-            <w:proofErr w:type="spellStart"/>
-            <w:r>
-              <w:rPr>
-                <w:rFonts w:ascii="Calibri" w:eastAsia="Times New Roman" w:hAnsi="Calibri" w:cs="Times New Roman"/>
-                <w:color w:val="000000"/>
-              </w:rPr>
-              <w:t>TrB</w:t>
-            </w:r>
-            <w:proofErr w:type="spellEnd"/>
-            <w:r>
-              <w:rPr>
-                <w:rFonts w:ascii="Calibri" w:eastAsia="Times New Roman" w:hAnsi="Calibri" w:cs="Times New Roman"/>
-                <w:color w:val="000000"/>
-              </w:rPr>
-              <w:t xml:space="preserve">, </w:t>
-            </w:r>
-            <w:proofErr w:type="spellStart"/>
-            <w:r>
-              <w:rPr>
-                <w:rFonts w:ascii="Calibri" w:eastAsia="Times New Roman" w:hAnsi="Calibri" w:cs="Times New Roman"/>
-                <w:color w:val="000000"/>
-              </w:rPr>
-              <w:t>TeB</w:t>
-            </w:r>
-            <w:proofErr w:type="spellEnd"/>
-            <w:r>
-              <w:rPr>
-                <w:rFonts w:ascii="Calibri" w:eastAsia="Times New Roman" w:hAnsi="Calibri" w:cs="Times New Roman"/>
-                <w:color w:val="000000"/>
-              </w:rPr>
-              <w:t xml:space="preserve">, </w:t>
-            </w:r>
-            <w:proofErr w:type="spellStart"/>
+            <w:r>
+              <w:rPr>
+                <w:rFonts w:ascii="Calibri" w:eastAsia="Times New Roman" w:hAnsi="Calibri" w:cs="Times New Roman"/>
+                <w:color w:val="000000"/>
+              </w:rPr>
+              <w:t xml:space="preserve">TrB, </w:t>
+            </w:r>
+            <w:r>
+              <w:rPr>
+                <w:rFonts w:ascii="Calibri" w:eastAsia="Times New Roman" w:hAnsi="Calibri" w:cs="Times New Roman"/>
+                <w:color w:val="000000"/>
+              </w:rPr>
+              <w:t xml:space="preserve">TeB, </w:t>
+            </w:r>
             <w:r>
               <w:rPr>
                 <w:rFonts w:ascii="Calibri" w:eastAsia="Times New Roman" w:hAnsi="Calibri" w:cs="Times New Roman"/>
@@ -1817,7 +1695,6 @@
               </w:rPr>
               <w:t>BoN</w:t>
             </w:r>
-            <w:proofErr w:type="spellEnd"/>
           </w:p>
         </w:tc>
         <w:tc>
@@ -2012,47 +1889,13 @@
                 <w:color w:val="000000"/>
               </w:rPr>
             </w:pPr>
-            <w:proofErr w:type="spellStart"/>
-            <w:r>
-              <w:rPr>
-                <w:rFonts w:ascii="Calibri" w:eastAsia="Times New Roman" w:hAnsi="Calibri" w:cs="Times New Roman"/>
-                <w:color w:val="000000"/>
-              </w:rPr>
-              <w:t>TrB</w:t>
-            </w:r>
-            <w:proofErr w:type="spellEnd"/>
-            <w:r>
-              <w:rPr>
-                <w:rFonts w:ascii="Calibri" w:eastAsia="Times New Roman" w:hAnsi="Calibri" w:cs="Times New Roman"/>
-                <w:color w:val="000000"/>
-              </w:rPr>
-              <w:t xml:space="preserve">, </w:t>
-            </w:r>
-            <w:proofErr w:type="spellStart"/>
-            <w:r>
-              <w:rPr>
-                <w:rFonts w:ascii="Calibri" w:eastAsia="Times New Roman" w:hAnsi="Calibri" w:cs="Times New Roman"/>
-                <w:color w:val="000000"/>
-              </w:rPr>
-              <w:t>TeB</w:t>
-            </w:r>
-            <w:proofErr w:type="spellEnd"/>
-            <w:r>
-              <w:rPr>
-                <w:rFonts w:ascii="Calibri" w:eastAsia="Times New Roman" w:hAnsi="Calibri" w:cs="Times New Roman"/>
-                <w:color w:val="000000"/>
-              </w:rPr>
-              <w:t xml:space="preserve">, </w:t>
-            </w:r>
-            <w:proofErr w:type="spellStart"/>
-            <w:r>
-              <w:rPr>
-                <w:rFonts w:ascii="Calibri" w:eastAsia="Times New Roman" w:hAnsi="Calibri" w:cs="Times New Roman"/>
-                <w:color w:val="000000"/>
-              </w:rPr>
-              <w:t>BoN</w:t>
-            </w:r>
-            <w:proofErr w:type="spellEnd"/>
+            <w:r>
+              <w:rPr>
+                <w:rFonts w:ascii="Calibri" w:eastAsia="Times New Roman" w:hAnsi="Calibri" w:cs="Times New Roman"/>
+                <w:color w:val="000000"/>
+              </w:rPr>
+              <w:t>TrB, TeB, BoN</w:t>
+            </w:r>
           </w:p>
         </w:tc>
         <w:tc>
@@ -2190,7 +2033,6 @@
                 <w:color w:val="000000"/>
               </w:rPr>
             </w:pPr>
-            <w:proofErr w:type="spellStart"/>
             <w:r>
               <w:rPr>
                 <w:rFonts w:ascii="Calibri" w:eastAsia="Times New Roman" w:hAnsi="Calibri" w:cs="Times New Roman"/>
@@ -2212,7 +2054,6 @@
               </w:rPr>
               <w:t>stomata</w:t>
             </w:r>
-            <w:proofErr w:type="spellEnd"/>
           </w:p>
         </w:tc>
         <w:tc>
@@ -2238,7 +2079,6 @@
                 <w:color w:val="000000"/>
               </w:rPr>
             </w:pPr>
-            <w:proofErr w:type="gramStart"/>
             <w:r>
               <w:rPr>
                 <w:rFonts w:ascii="Calibri" w:eastAsia="Times New Roman" w:hAnsi="Calibri" w:cs="Times New Roman"/>
@@ -2260,7 +2100,6 @@
               </w:rPr>
               <w:t>-2</w:t>
             </w:r>
-            <w:proofErr w:type="gramEnd"/>
           </w:p>
         </w:tc>
         <w:tc>
@@ -2321,39 +2160,13 @@
                 <w:color w:val="000000"/>
               </w:rPr>
             </w:pPr>
-            <w:proofErr w:type="spellStart"/>
-            <w:r>
-              <w:rPr>
-                <w:rFonts w:ascii="Calibri" w:eastAsia="Times New Roman" w:hAnsi="Calibri" w:cs="Times New Roman"/>
-                <w:color w:val="000000"/>
-              </w:rPr>
-              <w:t>TrB</w:t>
-            </w:r>
-            <w:proofErr w:type="spellEnd"/>
-            <w:r>
-              <w:rPr>
-                <w:rFonts w:ascii="Calibri" w:eastAsia="Times New Roman" w:hAnsi="Calibri" w:cs="Times New Roman"/>
-                <w:color w:val="000000"/>
-              </w:rPr>
-              <w:t xml:space="preserve">, </w:t>
-            </w:r>
-            <w:proofErr w:type="spellStart"/>
-            <w:r>
-              <w:rPr>
-                <w:rFonts w:ascii="Calibri" w:eastAsia="Times New Roman" w:hAnsi="Calibri" w:cs="Times New Roman"/>
-                <w:color w:val="000000"/>
-              </w:rPr>
-              <w:t>TeB</w:t>
-            </w:r>
-            <w:proofErr w:type="spellEnd"/>
-            <w:r>
-              <w:rPr>
-                <w:rFonts w:ascii="Calibri" w:eastAsia="Times New Roman" w:hAnsi="Calibri" w:cs="Times New Roman"/>
-                <w:color w:val="000000"/>
-              </w:rPr>
-              <w:t xml:space="preserve">, </w:t>
-            </w:r>
-            <w:proofErr w:type="spellStart"/>
+            <w:r>
+              <w:rPr>
+                <w:rFonts w:ascii="Calibri" w:eastAsia="Times New Roman" w:hAnsi="Calibri" w:cs="Times New Roman"/>
+                <w:color w:val="000000"/>
+              </w:rPr>
+              <w:t xml:space="preserve">TrB, TeB, </w:t>
+            </w:r>
             <w:r>
               <w:rPr>
                 <w:rFonts w:ascii="Calibri" w:eastAsia="Times New Roman" w:hAnsi="Calibri" w:cs="Times New Roman"/>
@@ -2361,7 +2174,6 @@
               </w:rPr>
               <w:t>TeN</w:t>
             </w:r>
-            <w:proofErr w:type="spellEnd"/>
           </w:p>
         </w:tc>
         <w:tc>
@@ -2591,7 +2403,6 @@
                 <w:color w:val="000000"/>
               </w:rPr>
             </w:pPr>
-            <w:proofErr w:type="spellStart"/>
             <w:r>
               <w:rPr>
                 <w:rFonts w:ascii="Calibri" w:eastAsia="Times New Roman" w:hAnsi="Calibri" w:cs="Times New Roman"/>
@@ -2599,7 +2410,6 @@
               </w:rPr>
               <w:t>TrB</w:t>
             </w:r>
-            <w:proofErr w:type="spellEnd"/>
             <w:r>
               <w:rPr>
                 <w:rFonts w:ascii="Calibri" w:eastAsia="Times New Roman" w:hAnsi="Calibri" w:cs="Times New Roman"/>
@@ -2614,7 +2424,6 @@
               </w:rPr>
               <w:t xml:space="preserve"> </w:t>
             </w:r>
-            <w:proofErr w:type="spellStart"/>
             <w:r>
               <w:rPr>
                 <w:rFonts w:ascii="Calibri" w:eastAsia="Times New Roman" w:hAnsi="Calibri" w:cs="Times New Roman"/>
@@ -2622,7 +2431,6 @@
               </w:rPr>
               <w:t>TeB</w:t>
             </w:r>
-            <w:proofErr w:type="spellEnd"/>
           </w:p>
         </w:tc>
         <w:tc>
@@ -2739,7 +2547,6 @@
                 <w:color w:val="000000"/>
               </w:rPr>
             </w:pPr>
-            <w:proofErr w:type="spellStart"/>
             <w:r>
               <w:rPr>
                 <w:rFonts w:ascii="Calibri" w:eastAsia="Times New Roman" w:hAnsi="Calibri" w:cs="Times New Roman"/>
@@ -2761,7 +2568,6 @@
               </w:rPr>
               <w:t>min</w:t>
             </w:r>
-            <w:proofErr w:type="spellEnd"/>
           </w:p>
         </w:tc>
         <w:tc>
@@ -2794,17 +2600,7 @@
                 <w:iCs/>
                 <w:color w:val="000000"/>
               </w:rPr>
-              <w:t xml:space="preserve">mm </w:t>
-            </w:r>
-            <w:proofErr w:type="gramStart"/>
-            <w:r>
-              <w:rPr>
-                <w:rFonts w:ascii="Calibri" w:eastAsia="Times New Roman" w:hAnsi="Calibri" w:cs="Times New Roman"/>
-                <w:i/>
-                <w:iCs/>
-                <w:color w:val="000000"/>
-              </w:rPr>
-              <w:t>mm</w:t>
+              <w:t>mm mm</w:t>
             </w:r>
             <w:r>
               <w:rPr>
@@ -2818,7 +2614,6 @@
               </w:rPr>
               <w:t>-2</w:t>
             </w:r>
-            <w:proofErr w:type="gramEnd"/>
           </w:p>
         </w:tc>
         <w:tc>
@@ -2879,7 +2674,6 @@
                 <w:color w:val="000000"/>
               </w:rPr>
             </w:pPr>
-            <w:proofErr w:type="spellStart"/>
             <w:r>
               <w:rPr>
                 <w:rFonts w:ascii="Calibri" w:eastAsia="Times New Roman" w:hAnsi="Calibri" w:cs="Times New Roman"/>
@@ -2887,7 +2681,6 @@
               </w:rPr>
               <w:t>TeB</w:t>
             </w:r>
-            <w:proofErr w:type="spellEnd"/>
           </w:p>
         </w:tc>
         <w:tc>
@@ -3054,7 +2847,6 @@
                 <w:color w:val="000000"/>
               </w:rPr>
             </w:pPr>
-            <w:proofErr w:type="spellStart"/>
             <w:r>
               <w:rPr>
                 <w:rFonts w:ascii="Calibri" w:eastAsia="Times New Roman" w:hAnsi="Calibri" w:cs="Times New Roman"/>
@@ -3062,7 +2854,6 @@
               </w:rPr>
               <w:t>TeB</w:t>
             </w:r>
-            <w:proofErr w:type="spellEnd"/>
           </w:p>
         </w:tc>
         <w:tc>
@@ -3243,39 +3034,13 @@
                 <w:color w:val="000000"/>
               </w:rPr>
             </w:pPr>
-            <w:proofErr w:type="spellStart"/>
-            <w:r>
-              <w:rPr>
-                <w:rFonts w:ascii="Calibri" w:eastAsia="Times New Roman" w:hAnsi="Calibri" w:cs="Times New Roman"/>
-                <w:color w:val="000000"/>
-              </w:rPr>
-              <w:t>TrB</w:t>
-            </w:r>
-            <w:proofErr w:type="spellEnd"/>
-            <w:r>
-              <w:rPr>
-                <w:rFonts w:ascii="Calibri" w:eastAsia="Times New Roman" w:hAnsi="Calibri" w:cs="Times New Roman"/>
-                <w:color w:val="000000"/>
-              </w:rPr>
-              <w:t xml:space="preserve">, </w:t>
-            </w:r>
-            <w:proofErr w:type="spellStart"/>
-            <w:r>
-              <w:rPr>
-                <w:rFonts w:ascii="Calibri" w:eastAsia="Times New Roman" w:hAnsi="Calibri" w:cs="Times New Roman"/>
-                <w:color w:val="000000"/>
-              </w:rPr>
-              <w:t>TeB</w:t>
-            </w:r>
-            <w:proofErr w:type="spellEnd"/>
-            <w:r>
-              <w:rPr>
-                <w:rFonts w:ascii="Calibri" w:eastAsia="Times New Roman" w:hAnsi="Calibri" w:cs="Times New Roman"/>
-                <w:color w:val="000000"/>
-              </w:rPr>
-              <w:t xml:space="preserve">, </w:t>
-            </w:r>
-            <w:proofErr w:type="spellStart"/>
+            <w:r>
+              <w:rPr>
+                <w:rFonts w:ascii="Calibri" w:eastAsia="Times New Roman" w:hAnsi="Calibri" w:cs="Times New Roman"/>
+                <w:color w:val="000000"/>
+              </w:rPr>
+              <w:t xml:space="preserve">TrB, TeB, </w:t>
+            </w:r>
             <w:r>
               <w:rPr>
                 <w:rFonts w:ascii="Calibri" w:eastAsia="Times New Roman" w:hAnsi="Calibri" w:cs="Times New Roman"/>
@@ -3283,7 +3048,6 @@
               </w:rPr>
               <w:t>TeN</w:t>
             </w:r>
-            <w:proofErr w:type="spellEnd"/>
           </w:p>
         </w:tc>
         <w:tc>
@@ -3513,7 +3277,6 @@
                 <w:color w:val="000000"/>
               </w:rPr>
             </w:pPr>
-            <w:proofErr w:type="spellStart"/>
             <w:r>
               <w:rPr>
                 <w:rFonts w:ascii="Calibri" w:eastAsia="Times New Roman" w:hAnsi="Calibri" w:cs="Times New Roman"/>
@@ -3521,7 +3284,6 @@
               </w:rPr>
               <w:t>TrB</w:t>
             </w:r>
-            <w:proofErr w:type="spellEnd"/>
             <w:r>
               <w:rPr>
                 <w:rFonts w:ascii="Calibri" w:eastAsia="Times New Roman" w:hAnsi="Calibri" w:cs="Times New Roman"/>
@@ -3536,23 +3298,13 @@
               </w:rPr>
               <w:t xml:space="preserve"> </w:t>
             </w:r>
-            <w:proofErr w:type="spellStart"/>
-            <w:r>
-              <w:rPr>
-                <w:rFonts w:ascii="Calibri" w:eastAsia="Times New Roman" w:hAnsi="Calibri" w:cs="Times New Roman"/>
-                <w:color w:val="000000"/>
-              </w:rPr>
-              <w:t>TeB</w:t>
-            </w:r>
-            <w:proofErr w:type="spellEnd"/>
-            <w:r>
-              <w:rPr>
-                <w:rFonts w:ascii="Calibri" w:eastAsia="Times New Roman" w:hAnsi="Calibri" w:cs="Times New Roman"/>
-                <w:color w:val="000000"/>
-              </w:rPr>
-              <w:t xml:space="preserve">, </w:t>
-            </w:r>
-            <w:proofErr w:type="spellStart"/>
+            <w:r>
+              <w:rPr>
+                <w:rFonts w:ascii="Calibri" w:eastAsia="Times New Roman" w:hAnsi="Calibri" w:cs="Times New Roman"/>
+                <w:color w:val="000000"/>
+              </w:rPr>
+              <w:t xml:space="preserve">TeB, </w:t>
+            </w:r>
             <w:r>
               <w:rPr>
                 <w:rFonts w:ascii="Calibri" w:eastAsia="Times New Roman" w:hAnsi="Calibri" w:cs="Times New Roman"/>
@@ -3560,7 +3312,6 @@
               </w:rPr>
               <w:t>TeN</w:t>
             </w:r>
-            <w:proofErr w:type="spellEnd"/>
           </w:p>
         </w:tc>
         <w:tc>
@@ -3714,7 +3465,6 @@
                 <w:color w:val="000000"/>
               </w:rPr>
             </w:pPr>
-            <w:proofErr w:type="gramStart"/>
             <w:r>
               <w:rPr>
                 <w:rFonts w:ascii="Calibri" w:eastAsia="Times New Roman" w:hAnsi="Calibri" w:cs="Times New Roman"/>
@@ -3736,7 +3486,6 @@
               </w:rPr>
               <w:t>-2</w:t>
             </w:r>
-            <w:proofErr w:type="gramEnd"/>
           </w:p>
         </w:tc>
         <w:tc>
@@ -3797,7 +3546,6 @@
                 <w:color w:val="000000"/>
               </w:rPr>
             </w:pPr>
-            <w:proofErr w:type="spellStart"/>
             <w:r>
               <w:rPr>
                 <w:rFonts w:ascii="Calibri" w:eastAsia="Times New Roman" w:hAnsi="Calibri" w:cs="Times New Roman"/>
@@ -3805,7 +3553,6 @@
               </w:rPr>
               <w:t>TrB</w:t>
             </w:r>
-            <w:proofErr w:type="spellEnd"/>
           </w:p>
         </w:tc>
         <w:tc>
@@ -3972,23 +3719,13 @@
                 <w:color w:val="000000"/>
               </w:rPr>
             </w:pPr>
-            <w:proofErr w:type="spellStart"/>
-            <w:r>
-              <w:rPr>
-                <w:rFonts w:ascii="Calibri" w:eastAsia="Times New Roman" w:hAnsi="Calibri" w:cs="Times New Roman"/>
-                <w:color w:val="000000"/>
-              </w:rPr>
-              <w:t>TrB</w:t>
-            </w:r>
-            <w:proofErr w:type="spellEnd"/>
-            <w:r>
-              <w:rPr>
-                <w:rFonts w:ascii="Calibri" w:eastAsia="Times New Roman" w:hAnsi="Calibri" w:cs="Times New Roman"/>
-                <w:color w:val="000000"/>
-              </w:rPr>
-              <w:t xml:space="preserve">, </w:t>
-            </w:r>
-            <w:proofErr w:type="spellStart"/>
+            <w:r>
+              <w:rPr>
+                <w:rFonts w:ascii="Calibri" w:eastAsia="Times New Roman" w:hAnsi="Calibri" w:cs="Times New Roman"/>
+                <w:color w:val="000000"/>
+              </w:rPr>
+              <w:t xml:space="preserve">TrB, </w:t>
+            </w:r>
             <w:r>
               <w:rPr>
                 <w:rFonts w:ascii="Calibri" w:eastAsia="Times New Roman" w:hAnsi="Calibri" w:cs="Times New Roman"/>
@@ -3996,7 +3733,6 @@
               </w:rPr>
               <w:t>TeB</w:t>
             </w:r>
-            <w:proofErr w:type="spellEnd"/>
           </w:p>
         </w:tc>
         <w:tc>
@@ -4127,7 +3863,6 @@
                 <w:color w:val="000000"/>
               </w:rPr>
             </w:pPr>
-            <w:proofErr w:type="spellStart"/>
             <w:r>
               <w:rPr>
                 <w:rFonts w:ascii="Calibri" w:eastAsia="Times New Roman" w:hAnsi="Calibri" w:cs="Times New Roman"/>
@@ -4137,7 +3872,6 @@
               </w:rPr>
               <w:t>φB</w:t>
             </w:r>
-            <w:proofErr w:type="spellEnd"/>
           </w:p>
         </w:tc>
         <w:tc>
@@ -4232,23 +3966,13 @@
                 <w:color w:val="000000"/>
               </w:rPr>
             </w:pPr>
-            <w:proofErr w:type="spellStart"/>
-            <w:r>
-              <w:rPr>
-                <w:rFonts w:ascii="Calibri" w:eastAsia="Times New Roman" w:hAnsi="Calibri" w:cs="Times New Roman"/>
-                <w:color w:val="000000"/>
-              </w:rPr>
-              <w:t>TrB</w:t>
-            </w:r>
-            <w:proofErr w:type="spellEnd"/>
-            <w:r>
-              <w:rPr>
-                <w:rFonts w:ascii="Calibri" w:eastAsia="Times New Roman" w:hAnsi="Calibri" w:cs="Times New Roman"/>
-                <w:color w:val="000000"/>
-              </w:rPr>
-              <w:t xml:space="preserve">, </w:t>
-            </w:r>
-            <w:proofErr w:type="spellStart"/>
+            <w:r>
+              <w:rPr>
+                <w:rFonts w:ascii="Calibri" w:eastAsia="Times New Roman" w:hAnsi="Calibri" w:cs="Times New Roman"/>
+                <w:color w:val="000000"/>
+              </w:rPr>
+              <w:t xml:space="preserve">TrB, </w:t>
+            </w:r>
             <w:r>
               <w:rPr>
                 <w:rFonts w:ascii="Calibri" w:eastAsia="Times New Roman" w:hAnsi="Calibri" w:cs="Times New Roman"/>
@@ -4256,7 +3980,6 @@
               </w:rPr>
               <w:t>TeB</w:t>
             </w:r>
-            <w:proofErr w:type="spellEnd"/>
           </w:p>
         </w:tc>
         <w:tc>
@@ -4451,7 +4174,6 @@
                 <w:color w:val="000000"/>
               </w:rPr>
             </w:pPr>
-            <w:proofErr w:type="spellStart"/>
             <w:r>
               <w:rPr>
                 <w:rFonts w:ascii="Calibri" w:eastAsia="Times New Roman" w:hAnsi="Calibri" w:cs="Times New Roman"/>
@@ -4459,7 +4181,6 @@
               </w:rPr>
               <w:t>TrB</w:t>
             </w:r>
-            <w:proofErr w:type="spellEnd"/>
             <w:r>
               <w:rPr>
                 <w:rFonts w:ascii="Calibri" w:eastAsia="Times New Roman" w:hAnsi="Calibri" w:cs="Times New Roman"/>
@@ -4474,21 +4195,12 @@
               </w:rPr>
               <w:t xml:space="preserve"> </w:t>
             </w:r>
-            <w:proofErr w:type="spellStart"/>
-            <w:r>
-              <w:rPr>
-                <w:rFonts w:ascii="Calibri" w:eastAsia="Times New Roman" w:hAnsi="Calibri" w:cs="Times New Roman"/>
-                <w:color w:val="000000"/>
-              </w:rPr>
-              <w:t>TeB</w:t>
-            </w:r>
-            <w:proofErr w:type="spellEnd"/>
-            <w:r>
-              <w:rPr>
-                <w:rFonts w:ascii="Calibri" w:eastAsia="Times New Roman" w:hAnsi="Calibri" w:cs="Times New Roman"/>
-                <w:color w:val="000000"/>
-              </w:rPr>
-              <w:t xml:space="preserve"> </w:t>
+            <w:r>
+              <w:rPr>
+                <w:rFonts w:ascii="Calibri" w:eastAsia="Times New Roman" w:hAnsi="Calibri" w:cs="Times New Roman"/>
+                <w:color w:val="000000"/>
+              </w:rPr>
+              <w:t xml:space="preserve">TeB </w:t>
             </w:r>
           </w:p>
         </w:tc>
@@ -4716,7 +4428,6 @@
                 <w:color w:val="000000"/>
               </w:rPr>
             </w:pPr>
-            <w:proofErr w:type="spellStart"/>
             <w:r>
               <w:rPr>
                 <w:rFonts w:ascii="Calibri" w:eastAsia="Times New Roman" w:hAnsi="Calibri" w:cs="Times New Roman"/>
@@ -4724,7 +4435,6 @@
               </w:rPr>
               <w:t>TeN</w:t>
             </w:r>
-            <w:proofErr w:type="spellEnd"/>
           </w:p>
         </w:tc>
         <w:tc>
@@ -4930,7 +4640,6 @@
                 <w:color w:val="000000"/>
               </w:rPr>
             </w:pPr>
-            <w:proofErr w:type="spellStart"/>
             <w:r>
               <w:rPr>
                 <w:rFonts w:ascii="Calibri" w:eastAsia="Times New Roman" w:hAnsi="Calibri" w:cs="Times New Roman"/>
@@ -4938,7 +4647,6 @@
               </w:rPr>
               <w:t>TeB</w:t>
             </w:r>
-            <w:proofErr w:type="spellEnd"/>
           </w:p>
         </w:tc>
         <w:tc>
@@ -5105,7 +4813,6 @@
                 <w:color w:val="000000"/>
               </w:rPr>
             </w:pPr>
-            <w:proofErr w:type="spellStart"/>
             <w:r>
               <w:rPr>
                 <w:rFonts w:ascii="Calibri" w:eastAsia="Times New Roman" w:hAnsi="Calibri" w:cs="Times New Roman"/>
@@ -5113,7 +4820,6 @@
               </w:rPr>
               <w:t>TeB</w:t>
             </w:r>
-            <w:proofErr w:type="spellEnd"/>
           </w:p>
         </w:tc>
         <w:tc>
@@ -5280,7 +4986,6 @@
                 <w:color w:val="000000"/>
               </w:rPr>
             </w:pPr>
-            <w:proofErr w:type="spellStart"/>
             <w:r>
               <w:rPr>
                 <w:rFonts w:ascii="Calibri" w:eastAsia="Times New Roman" w:hAnsi="Calibri" w:cs="Times New Roman"/>
@@ -5288,7 +4993,6 @@
               </w:rPr>
               <w:t>TeB</w:t>
             </w:r>
-            <w:proofErr w:type="spellEnd"/>
           </w:p>
         </w:tc>
         <w:tc>
@@ -5483,7 +5187,6 @@
                 <w:color w:val="000000"/>
               </w:rPr>
             </w:pPr>
-            <w:proofErr w:type="spellStart"/>
             <w:r>
               <w:rPr>
                 <w:rFonts w:ascii="Calibri" w:eastAsia="Times New Roman" w:hAnsi="Calibri" w:cs="Times New Roman"/>
@@ -5491,7 +5194,6 @@
               </w:rPr>
               <w:t>TrB</w:t>
             </w:r>
-            <w:proofErr w:type="spellEnd"/>
           </w:p>
         </w:tc>
         <w:tc>
@@ -5665,7 +5367,6 @@
                 <w:color w:val="000000"/>
               </w:rPr>
             </w:pPr>
-            <w:proofErr w:type="spellStart"/>
             <w:r>
               <w:rPr>
                 <w:rFonts w:ascii="Calibri" w:eastAsia="Times New Roman" w:hAnsi="Calibri" w:cs="Times New Roman"/>
@@ -5673,7 +5374,6 @@
               </w:rPr>
               <w:t>TrB</w:t>
             </w:r>
-            <w:proofErr w:type="spellEnd"/>
           </w:p>
         </w:tc>
         <w:tc>
@@ -5865,23 +5565,13 @@
                 <w:color w:val="000000"/>
               </w:rPr>
             </w:pPr>
-            <w:proofErr w:type="spellStart"/>
-            <w:r>
-              <w:rPr>
-                <w:rFonts w:ascii="Calibri" w:eastAsia="Times New Roman" w:hAnsi="Calibri" w:cs="Times New Roman"/>
-                <w:color w:val="000000"/>
-              </w:rPr>
-              <w:t>TrB</w:t>
-            </w:r>
-            <w:proofErr w:type="spellEnd"/>
-            <w:r>
-              <w:rPr>
-                <w:rFonts w:ascii="Calibri" w:eastAsia="Times New Roman" w:hAnsi="Calibri" w:cs="Times New Roman"/>
-                <w:color w:val="000000"/>
-              </w:rPr>
-              <w:t xml:space="preserve">, </w:t>
-            </w:r>
-            <w:proofErr w:type="spellStart"/>
+            <w:r>
+              <w:rPr>
+                <w:rFonts w:ascii="Calibri" w:eastAsia="Times New Roman" w:hAnsi="Calibri" w:cs="Times New Roman"/>
+                <w:color w:val="000000"/>
+              </w:rPr>
+              <w:t xml:space="preserve">TrB, </w:t>
+            </w:r>
             <w:r>
               <w:rPr>
                 <w:rFonts w:ascii="Calibri" w:eastAsia="Times New Roman" w:hAnsi="Calibri" w:cs="Times New Roman"/>
@@ -5889,7 +5579,6 @@
               </w:rPr>
               <w:t>TeN</w:t>
             </w:r>
-            <w:proofErr w:type="spellEnd"/>
           </w:p>
         </w:tc>
         <w:tc>
@@ -6070,31 +5759,13 @@
                 <w:color w:val="000000"/>
               </w:rPr>
             </w:pPr>
-            <w:proofErr w:type="spellStart"/>
-            <w:r>
-              <w:rPr>
-                <w:rFonts w:ascii="Calibri" w:eastAsia="Times New Roman" w:hAnsi="Calibri" w:cs="Times New Roman"/>
-                <w:color w:val="000000"/>
-              </w:rPr>
-              <w:t>TrB</w:t>
-            </w:r>
-            <w:proofErr w:type="spellEnd"/>
-            <w:r>
-              <w:rPr>
-                <w:rFonts w:ascii="Calibri" w:eastAsia="Times New Roman" w:hAnsi="Calibri" w:cs="Times New Roman"/>
-                <w:color w:val="000000"/>
-              </w:rPr>
-              <w:t xml:space="preserve">, </w:t>
-            </w:r>
-            <w:proofErr w:type="spellStart"/>
-            <w:r>
-              <w:rPr>
-                <w:rFonts w:ascii="Calibri" w:eastAsia="Times New Roman" w:hAnsi="Calibri" w:cs="Times New Roman"/>
-                <w:color w:val="000000"/>
-              </w:rPr>
-              <w:t>TeB</w:t>
-            </w:r>
-            <w:proofErr w:type="spellEnd"/>
+            <w:r>
+              <w:rPr>
+                <w:rFonts w:ascii="Calibri" w:eastAsia="Times New Roman" w:hAnsi="Calibri" w:cs="Times New Roman"/>
+                <w:color w:val="000000"/>
+              </w:rPr>
+              <w:t>TrB, TeB</w:t>
+            </w:r>
           </w:p>
         </w:tc>
         <w:tc>
@@ -6197,7 +5868,6 @@
                 <w:color w:val="000000"/>
               </w:rPr>
             </w:pPr>
-            <w:proofErr w:type="spellStart"/>
             <w:r>
               <w:rPr>
                 <w:rFonts w:ascii="Calibri" w:eastAsia="Times New Roman" w:hAnsi="Calibri" w:cs="Times New Roman"/>
@@ -6219,7 +5889,6 @@
               </w:rPr>
               <w:t>ad</w:t>
             </w:r>
-            <w:proofErr w:type="spellEnd"/>
           </w:p>
         </w:tc>
         <w:tc>
@@ -6314,7 +5983,6 @@
                 <w:color w:val="000000"/>
               </w:rPr>
             </w:pPr>
-            <w:proofErr w:type="spellStart"/>
             <w:r>
               <w:rPr>
                 <w:rFonts w:ascii="Calibri" w:eastAsia="Times New Roman" w:hAnsi="Calibri" w:cs="Times New Roman"/>
@@ -6322,7 +5990,6 @@
               </w:rPr>
               <w:t>TeB</w:t>
             </w:r>
-            <w:proofErr w:type="spellEnd"/>
           </w:p>
         </w:tc>
         <w:tc>
@@ -6507,7 +6174,6 @@
                 <w:color w:val="000000"/>
               </w:rPr>
             </w:pPr>
-            <w:proofErr w:type="spellStart"/>
             <w:r>
               <w:rPr>
                 <w:rFonts w:ascii="Calibri" w:eastAsia="Times New Roman" w:hAnsi="Calibri" w:cs="Times New Roman"/>
@@ -6515,7 +6181,6 @@
               </w:rPr>
               <w:t>TrB</w:t>
             </w:r>
-            <w:proofErr w:type="spellEnd"/>
           </w:p>
         </w:tc>
         <w:tc>
@@ -6700,7 +6365,6 @@
                 <w:color w:val="000000"/>
               </w:rPr>
             </w:pPr>
-            <w:proofErr w:type="spellStart"/>
             <w:r>
               <w:rPr>
                 <w:rFonts w:ascii="Calibri" w:eastAsia="Times New Roman" w:hAnsi="Calibri" w:cs="Times New Roman"/>
@@ -6708,7 +6372,6 @@
               </w:rPr>
               <w:t>TeB</w:t>
             </w:r>
-            <w:proofErr w:type="spellEnd"/>
           </w:p>
         </w:tc>
         <w:tc>
@@ -6869,7 +6532,6 @@
                 <w:szCs w:val="20"/>
               </w:rPr>
             </w:pPr>
-            <w:proofErr w:type="spellStart"/>
             <w:r>
               <w:rPr>
                 <w:rFonts w:ascii="Calibri" w:eastAsia="Times New Roman" w:hAnsi="Calibri" w:cs="Times New Roman"/>
@@ -6905,7 +6567,6 @@
               </w:rPr>
               <w:t>rea</w:t>
             </w:r>
-            <w:proofErr w:type="spellEnd"/>
           </w:p>
         </w:tc>
         <w:tc>
@@ -7013,63 +6674,20 @@
                 <w:color w:val="000000"/>
               </w:rPr>
             </w:pPr>
-            <w:proofErr w:type="spellStart"/>
-            <w:r>
-              <w:rPr>
-                <w:rFonts w:ascii="Calibri" w:eastAsia="Times New Roman" w:hAnsi="Calibri" w:cs="Times New Roman"/>
-                <w:color w:val="000000"/>
-              </w:rPr>
-              <w:t>TrB</w:t>
-            </w:r>
-            <w:proofErr w:type="spellEnd"/>
-            <w:r>
-              <w:rPr>
-                <w:rFonts w:ascii="Calibri" w:eastAsia="Times New Roman" w:hAnsi="Calibri" w:cs="Times New Roman"/>
-                <w:color w:val="000000"/>
-              </w:rPr>
-              <w:t xml:space="preserve">, </w:t>
-            </w:r>
-            <w:proofErr w:type="spellStart"/>
-            <w:r>
-              <w:rPr>
-                <w:rFonts w:ascii="Calibri" w:eastAsia="Times New Roman" w:hAnsi="Calibri" w:cs="Times New Roman"/>
-                <w:color w:val="000000"/>
-              </w:rPr>
-              <w:t>TeB</w:t>
-            </w:r>
-            <w:proofErr w:type="spellEnd"/>
-            <w:r>
-              <w:rPr>
-                <w:rFonts w:ascii="Calibri" w:eastAsia="Times New Roman" w:hAnsi="Calibri" w:cs="Times New Roman"/>
-                <w:color w:val="000000"/>
-              </w:rPr>
-              <w:t xml:space="preserve">, </w:t>
-            </w:r>
-            <w:proofErr w:type="spellStart"/>
-            <w:r>
-              <w:rPr>
-                <w:rFonts w:ascii="Calibri" w:eastAsia="Times New Roman" w:hAnsi="Calibri" w:cs="Times New Roman"/>
-                <w:color w:val="000000"/>
-              </w:rPr>
-              <w:t>TeN</w:t>
-            </w:r>
-            <w:proofErr w:type="spellEnd"/>
-            <w:r>
-              <w:rPr>
-                <w:rFonts w:ascii="Calibri" w:eastAsia="Times New Roman" w:hAnsi="Calibri" w:cs="Times New Roman"/>
-                <w:color w:val="000000"/>
-              </w:rPr>
-              <w:t xml:space="preserve">, </w:t>
-            </w:r>
-            <w:proofErr w:type="spellStart"/>
-            <w:r>
-              <w:rPr>
-                <w:rFonts w:ascii="Calibri" w:eastAsia="Times New Roman" w:hAnsi="Calibri" w:cs="Times New Roman"/>
-                <w:color w:val="000000"/>
-              </w:rPr>
-              <w:t>BoN</w:t>
-            </w:r>
-            <w:proofErr w:type="spellEnd"/>
+            <w:r>
+              <w:rPr>
+                <w:rFonts w:ascii="Calibri" w:eastAsia="Times New Roman" w:hAnsi="Calibri" w:cs="Times New Roman"/>
+                <w:color w:val="000000"/>
+              </w:rPr>
+              <w:t xml:space="preserve">TrB, TeB, </w:t>
+            </w:r>
+            <w:r>
+              <w:rPr>
+                <w:rFonts w:ascii="Calibri" w:eastAsia="Times New Roman" w:hAnsi="Calibri" w:cs="Times New Roman"/>
+                <w:color w:val="000000"/>
+              </w:rPr>
+              <w:t>TeN, BoN</w:t>
+            </w:r>
           </w:p>
         </w:tc>
         <w:tc>
@@ -7277,63 +6895,20 @@
                 <w:color w:val="000000"/>
               </w:rPr>
             </w:pPr>
-            <w:proofErr w:type="spellStart"/>
-            <w:r>
-              <w:rPr>
-                <w:rFonts w:ascii="Calibri" w:eastAsia="Times New Roman" w:hAnsi="Calibri" w:cs="Times New Roman"/>
-                <w:color w:val="000000"/>
-              </w:rPr>
-              <w:t>TrB</w:t>
-            </w:r>
-            <w:proofErr w:type="spellEnd"/>
-            <w:r>
-              <w:rPr>
-                <w:rFonts w:ascii="Calibri" w:eastAsia="Times New Roman" w:hAnsi="Calibri" w:cs="Times New Roman"/>
-                <w:color w:val="000000"/>
-              </w:rPr>
-              <w:t xml:space="preserve">, </w:t>
-            </w:r>
-            <w:proofErr w:type="spellStart"/>
-            <w:r>
-              <w:rPr>
-                <w:rFonts w:ascii="Calibri" w:eastAsia="Times New Roman" w:hAnsi="Calibri" w:cs="Times New Roman"/>
-                <w:color w:val="000000"/>
-              </w:rPr>
-              <w:t>TeB</w:t>
-            </w:r>
-            <w:proofErr w:type="spellEnd"/>
-            <w:r>
-              <w:rPr>
-                <w:rFonts w:ascii="Calibri" w:eastAsia="Times New Roman" w:hAnsi="Calibri" w:cs="Times New Roman"/>
-                <w:color w:val="000000"/>
-              </w:rPr>
-              <w:t xml:space="preserve">, </w:t>
-            </w:r>
-            <w:proofErr w:type="spellStart"/>
-            <w:r>
-              <w:rPr>
-                <w:rFonts w:ascii="Calibri" w:eastAsia="Times New Roman" w:hAnsi="Calibri" w:cs="Times New Roman"/>
-                <w:color w:val="000000"/>
-              </w:rPr>
-              <w:t>TeN</w:t>
-            </w:r>
-            <w:proofErr w:type="spellEnd"/>
-            <w:r>
-              <w:rPr>
-                <w:rFonts w:ascii="Calibri" w:eastAsia="Times New Roman" w:hAnsi="Calibri" w:cs="Times New Roman"/>
-                <w:color w:val="000000"/>
-              </w:rPr>
-              <w:t xml:space="preserve">, </w:t>
-            </w:r>
-            <w:proofErr w:type="spellStart"/>
-            <w:r>
-              <w:rPr>
-                <w:rFonts w:ascii="Calibri" w:eastAsia="Times New Roman" w:hAnsi="Calibri" w:cs="Times New Roman"/>
-                <w:color w:val="000000"/>
-              </w:rPr>
-              <w:t>BoN</w:t>
-            </w:r>
-            <w:proofErr w:type="spellEnd"/>
+            <w:r>
+              <w:rPr>
+                <w:rFonts w:ascii="Calibri" w:eastAsia="Times New Roman" w:hAnsi="Calibri" w:cs="Times New Roman"/>
+                <w:color w:val="000000"/>
+              </w:rPr>
+              <w:t xml:space="preserve">TrB, TeB, </w:t>
+            </w:r>
+            <w:r>
+              <w:rPr>
+                <w:rFonts w:ascii="Calibri" w:eastAsia="Times New Roman" w:hAnsi="Calibri" w:cs="Times New Roman"/>
+                <w:color w:val="000000"/>
+              </w:rPr>
+              <w:t>TeN, BoN</w:t>
+            </w:r>
           </w:p>
         </w:tc>
         <w:tc>
@@ -7465,7 +7040,6 @@
                 <w:szCs w:val="20"/>
               </w:rPr>
             </w:pPr>
-            <w:proofErr w:type="spellStart"/>
             <w:r>
               <w:rPr>
                 <w:rFonts w:ascii="Calibri" w:eastAsia="Times New Roman" w:hAnsi="Calibri" w:cs="Times New Roman"/>
@@ -7499,7 +7073,6 @@
               </w:rPr>
               <w:t>ass</w:t>
             </w:r>
-            <w:proofErr w:type="spellEnd"/>
           </w:p>
         </w:tc>
         <w:tc>
@@ -7616,39 +7189,13 @@
                 <w:color w:val="000000"/>
               </w:rPr>
             </w:pPr>
-            <w:proofErr w:type="spellStart"/>
-            <w:r>
-              <w:rPr>
-                <w:rFonts w:ascii="Calibri" w:eastAsia="Times New Roman" w:hAnsi="Calibri" w:cs="Times New Roman"/>
-                <w:color w:val="000000"/>
-              </w:rPr>
-              <w:t>TrB</w:t>
-            </w:r>
-            <w:proofErr w:type="spellEnd"/>
-            <w:r>
-              <w:rPr>
-                <w:rFonts w:ascii="Calibri" w:eastAsia="Times New Roman" w:hAnsi="Calibri" w:cs="Times New Roman"/>
-                <w:color w:val="000000"/>
-              </w:rPr>
-              <w:t xml:space="preserve">, </w:t>
-            </w:r>
-            <w:proofErr w:type="spellStart"/>
-            <w:r>
-              <w:rPr>
-                <w:rFonts w:ascii="Calibri" w:eastAsia="Times New Roman" w:hAnsi="Calibri" w:cs="Times New Roman"/>
-                <w:color w:val="000000"/>
-              </w:rPr>
-              <w:t>TeB</w:t>
-            </w:r>
-            <w:proofErr w:type="spellEnd"/>
-            <w:r>
-              <w:rPr>
-                <w:rFonts w:ascii="Calibri" w:eastAsia="Times New Roman" w:hAnsi="Calibri" w:cs="Times New Roman"/>
-                <w:color w:val="000000"/>
-              </w:rPr>
-              <w:t xml:space="preserve">, </w:t>
-            </w:r>
-            <w:proofErr w:type="spellStart"/>
+            <w:r>
+              <w:rPr>
+                <w:rFonts w:ascii="Calibri" w:eastAsia="Times New Roman" w:hAnsi="Calibri" w:cs="Times New Roman"/>
+                <w:color w:val="000000"/>
+              </w:rPr>
+              <w:t xml:space="preserve">TrB, TeB, </w:t>
+            </w:r>
             <w:r>
               <w:rPr>
                 <w:rFonts w:ascii="Calibri" w:eastAsia="Times New Roman" w:hAnsi="Calibri" w:cs="Times New Roman"/>
@@ -7656,7 +7203,6 @@
               </w:rPr>
               <w:t>TeN</w:t>
             </w:r>
-            <w:proofErr w:type="spellEnd"/>
           </w:p>
         </w:tc>
         <w:tc>
@@ -7889,39 +7435,13 @@
                 <w:color w:val="000000"/>
               </w:rPr>
             </w:pPr>
-            <w:proofErr w:type="spellStart"/>
-            <w:r>
-              <w:rPr>
-                <w:rFonts w:ascii="Calibri" w:eastAsia="Times New Roman" w:hAnsi="Calibri" w:cs="Times New Roman"/>
-                <w:color w:val="000000"/>
-              </w:rPr>
-              <w:t>TrB</w:t>
-            </w:r>
-            <w:proofErr w:type="spellEnd"/>
-            <w:r>
-              <w:rPr>
-                <w:rFonts w:ascii="Calibri" w:eastAsia="Times New Roman" w:hAnsi="Calibri" w:cs="Times New Roman"/>
-                <w:color w:val="000000"/>
-              </w:rPr>
-              <w:t xml:space="preserve">, </w:t>
-            </w:r>
-            <w:proofErr w:type="spellStart"/>
-            <w:r>
-              <w:rPr>
-                <w:rFonts w:ascii="Calibri" w:eastAsia="Times New Roman" w:hAnsi="Calibri" w:cs="Times New Roman"/>
-                <w:color w:val="000000"/>
-              </w:rPr>
-              <w:t>TeB</w:t>
-            </w:r>
-            <w:proofErr w:type="spellEnd"/>
-            <w:r>
-              <w:rPr>
-                <w:rFonts w:ascii="Calibri" w:eastAsia="Times New Roman" w:hAnsi="Calibri" w:cs="Times New Roman"/>
-                <w:color w:val="000000"/>
-              </w:rPr>
-              <w:t xml:space="preserve">, </w:t>
-            </w:r>
-            <w:proofErr w:type="spellStart"/>
+            <w:r>
+              <w:rPr>
+                <w:rFonts w:ascii="Calibri" w:eastAsia="Times New Roman" w:hAnsi="Calibri" w:cs="Times New Roman"/>
+                <w:color w:val="000000"/>
+              </w:rPr>
+              <w:t xml:space="preserve">TrB, TeB, </w:t>
+            </w:r>
             <w:r>
               <w:rPr>
                 <w:rFonts w:ascii="Calibri" w:eastAsia="Times New Roman" w:hAnsi="Calibri" w:cs="Times New Roman"/>
@@ -7929,7 +7449,6 @@
               </w:rPr>
               <w:t>TeN</w:t>
             </w:r>
-            <w:proofErr w:type="spellEnd"/>
           </w:p>
         </w:tc>
         <w:tc>
@@ -8096,7 +7615,6 @@
                 <w:szCs w:val="20"/>
               </w:rPr>
             </w:pPr>
-            <w:proofErr w:type="spellStart"/>
             <w:r>
               <w:rPr>
                 <w:rFonts w:ascii="Calibri" w:eastAsia="Times New Roman" w:hAnsi="Calibri" w:cs="Times New Roman"/>
@@ -8130,7 +7648,6 @@
               </w:rPr>
               <w:t>rea</w:t>
             </w:r>
-            <w:proofErr w:type="spellEnd"/>
           </w:p>
         </w:tc>
         <w:tc>
@@ -8238,39 +7755,13 @@
                 <w:color w:val="000000"/>
               </w:rPr>
             </w:pPr>
-            <w:proofErr w:type="spellStart"/>
-            <w:r>
-              <w:rPr>
-                <w:rFonts w:ascii="Calibri" w:eastAsia="Times New Roman" w:hAnsi="Calibri" w:cs="Times New Roman"/>
-                <w:color w:val="000000"/>
-              </w:rPr>
-              <w:t>TrB</w:t>
-            </w:r>
-            <w:proofErr w:type="spellEnd"/>
-            <w:r>
-              <w:rPr>
-                <w:rFonts w:ascii="Calibri" w:eastAsia="Times New Roman" w:hAnsi="Calibri" w:cs="Times New Roman"/>
-                <w:color w:val="000000"/>
-              </w:rPr>
-              <w:t xml:space="preserve">, </w:t>
-            </w:r>
-            <w:proofErr w:type="spellStart"/>
-            <w:r>
-              <w:rPr>
-                <w:rFonts w:ascii="Calibri" w:eastAsia="Times New Roman" w:hAnsi="Calibri" w:cs="Times New Roman"/>
-                <w:color w:val="000000"/>
-              </w:rPr>
-              <w:t>TeB</w:t>
-            </w:r>
-            <w:proofErr w:type="spellEnd"/>
-            <w:r>
-              <w:rPr>
-                <w:rFonts w:ascii="Calibri" w:eastAsia="Times New Roman" w:hAnsi="Calibri" w:cs="Times New Roman"/>
-                <w:color w:val="000000"/>
-              </w:rPr>
-              <w:t xml:space="preserve">, </w:t>
-            </w:r>
-            <w:proofErr w:type="spellStart"/>
+            <w:r>
+              <w:rPr>
+                <w:rFonts w:ascii="Calibri" w:eastAsia="Times New Roman" w:hAnsi="Calibri" w:cs="Times New Roman"/>
+                <w:color w:val="000000"/>
+              </w:rPr>
+              <w:t xml:space="preserve">TrB, TeB, </w:t>
+            </w:r>
             <w:r>
               <w:rPr>
                 <w:rFonts w:ascii="Calibri" w:eastAsia="Times New Roman" w:hAnsi="Calibri" w:cs="Times New Roman"/>
@@ -8278,7 +7769,6 @@
               </w:rPr>
               <w:t>TeN</w:t>
             </w:r>
-            <w:proofErr w:type="spellEnd"/>
           </w:p>
         </w:tc>
         <w:tc>
@@ -8489,15 +7979,20 @@
                 <w:color w:val="000000"/>
               </w:rPr>
             </w:pPr>
-            <w:proofErr w:type="spellStart"/>
-            <w:r>
-              <w:rPr>
-                <w:rFonts w:ascii="Calibri" w:eastAsia="Times New Roman" w:hAnsi="Calibri" w:cs="Times New Roman"/>
-                <w:color w:val="000000"/>
-              </w:rPr>
-              <w:t>TrB</w:t>
-            </w:r>
-            <w:proofErr w:type="spellEnd"/>
+            <w:r>
+              <w:rPr>
+                <w:rFonts w:ascii="Calibri" w:eastAsia="Times New Roman" w:hAnsi="Calibri" w:cs="Times New Roman"/>
+                <w:color w:val="000000"/>
+              </w:rPr>
+              <w:t>TrB, Te</w:t>
+            </w:r>
+            <w:r>
+              <w:rPr>
+                <w:rFonts w:ascii="Calibri" w:eastAsia="Times New Roman" w:hAnsi="Calibri" w:cs="Times New Roman"/>
+                <w:color w:val="000000"/>
+              </w:rPr>
+              <w:t>B</w:t>
+            </w:r>
             <w:r>
               <w:rPr>
                 <w:rFonts w:ascii="Calibri" w:eastAsia="Times New Roman" w:hAnsi="Calibri" w:cs="Times New Roman"/>
@@ -8505,30 +8000,6 @@
               </w:rPr>
               <w:t xml:space="preserve">, </w:t>
             </w:r>
-            <w:proofErr w:type="spellStart"/>
-            <w:r>
-              <w:rPr>
-                <w:rFonts w:ascii="Calibri" w:eastAsia="Times New Roman" w:hAnsi="Calibri" w:cs="Times New Roman"/>
-                <w:color w:val="000000"/>
-              </w:rPr>
-              <w:t>Te</w:t>
-            </w:r>
-            <w:r>
-              <w:rPr>
-                <w:rFonts w:ascii="Calibri" w:eastAsia="Times New Roman" w:hAnsi="Calibri" w:cs="Times New Roman"/>
-                <w:color w:val="000000"/>
-              </w:rPr>
-              <w:t>B</w:t>
-            </w:r>
-            <w:proofErr w:type="spellEnd"/>
-            <w:r>
-              <w:rPr>
-                <w:rFonts w:ascii="Calibri" w:eastAsia="Times New Roman" w:hAnsi="Calibri" w:cs="Times New Roman"/>
-                <w:color w:val="000000"/>
-              </w:rPr>
-              <w:t xml:space="preserve">, </w:t>
-            </w:r>
-            <w:proofErr w:type="spellStart"/>
             <w:r>
               <w:rPr>
                 <w:rFonts w:ascii="Calibri" w:eastAsia="Times New Roman" w:hAnsi="Calibri" w:cs="Times New Roman"/>
@@ -8536,7 +8007,6 @@
               </w:rPr>
               <w:t>TeN</w:t>
             </w:r>
-            <w:proofErr w:type="spellEnd"/>
           </w:p>
         </w:tc>
         <w:tc>
@@ -8705,31 +8175,13 @@
                 <w:color w:val="000000"/>
               </w:rPr>
             </w:pPr>
-            <w:proofErr w:type="spellStart"/>
-            <w:r>
-              <w:rPr>
-                <w:rFonts w:ascii="Calibri" w:eastAsia="Times New Roman" w:hAnsi="Calibri" w:cs="Times New Roman"/>
-                <w:color w:val="000000"/>
-              </w:rPr>
-              <w:t>TrB</w:t>
-            </w:r>
-            <w:proofErr w:type="spellEnd"/>
-            <w:r>
-              <w:rPr>
-                <w:rFonts w:ascii="Calibri" w:eastAsia="Times New Roman" w:hAnsi="Calibri" w:cs="Times New Roman"/>
-                <w:color w:val="000000"/>
-              </w:rPr>
-              <w:t xml:space="preserve">, </w:t>
-            </w:r>
-            <w:proofErr w:type="spellStart"/>
-            <w:r>
-              <w:rPr>
-                <w:rFonts w:ascii="Calibri" w:eastAsia="Times New Roman" w:hAnsi="Calibri" w:cs="Times New Roman"/>
-                <w:color w:val="000000"/>
-              </w:rPr>
-              <w:t>TeB</w:t>
-            </w:r>
-            <w:proofErr w:type="spellEnd"/>
+            <w:r>
+              <w:rPr>
+                <w:rFonts w:ascii="Calibri" w:eastAsia="Times New Roman" w:hAnsi="Calibri" w:cs="Times New Roman"/>
+                <w:color w:val="000000"/>
+              </w:rPr>
+              <w:t>TrB, TeB</w:t>
+            </w:r>
           </w:p>
         </w:tc>
         <w:tc>
@@ -8811,7 +8263,6 @@
                 <w:szCs w:val="20"/>
               </w:rPr>
             </w:pPr>
-            <w:proofErr w:type="spellStart"/>
             <w:r>
               <w:rPr>
                 <w:rFonts w:ascii="Calibri" w:eastAsia="Times New Roman" w:hAnsi="Calibri" w:cs="Times New Roman"/>
@@ -8845,7 +8296,6 @@
               </w:rPr>
               <w:t>ass</w:t>
             </w:r>
-            <w:proofErr w:type="spellEnd"/>
           </w:p>
         </w:tc>
         <w:tc>
@@ -8962,7 +8412,6 @@
                 <w:color w:val="000000"/>
               </w:rPr>
             </w:pPr>
-            <w:proofErr w:type="spellStart"/>
             <w:r>
               <w:rPr>
                 <w:rFonts w:ascii="Calibri" w:eastAsia="Times New Roman" w:hAnsi="Calibri" w:cs="Times New Roman"/>
@@ -8970,7 +8419,6 @@
               </w:rPr>
               <w:t>TrB</w:t>
             </w:r>
-            <w:proofErr w:type="spellEnd"/>
           </w:p>
         </w:tc>
         <w:tc>
@@ -9161,31 +8609,13 @@
                 <w:color w:val="000000"/>
               </w:rPr>
             </w:pPr>
-            <w:proofErr w:type="spellStart"/>
-            <w:r>
-              <w:rPr>
-                <w:rFonts w:ascii="Calibri" w:eastAsia="Times New Roman" w:hAnsi="Calibri" w:cs="Times New Roman"/>
-                <w:color w:val="000000"/>
-              </w:rPr>
-              <w:t>TrB</w:t>
-            </w:r>
-            <w:proofErr w:type="spellEnd"/>
-            <w:r>
-              <w:rPr>
-                <w:rFonts w:ascii="Calibri" w:eastAsia="Times New Roman" w:hAnsi="Calibri" w:cs="Times New Roman"/>
-                <w:color w:val="000000"/>
-              </w:rPr>
-              <w:t xml:space="preserve">, </w:t>
-            </w:r>
-            <w:proofErr w:type="spellStart"/>
-            <w:r>
-              <w:rPr>
-                <w:rFonts w:ascii="Calibri" w:eastAsia="Times New Roman" w:hAnsi="Calibri" w:cs="Times New Roman"/>
-                <w:color w:val="000000"/>
-              </w:rPr>
-              <w:t>TeB</w:t>
-            </w:r>
-            <w:proofErr w:type="spellEnd"/>
+            <w:r>
+              <w:rPr>
+                <w:rFonts w:ascii="Calibri" w:eastAsia="Times New Roman" w:hAnsi="Calibri" w:cs="Times New Roman"/>
+                <w:color w:val="000000"/>
+              </w:rPr>
+              <w:t>TrB, TeB</w:t>
+            </w:r>
           </w:p>
         </w:tc>
         <w:tc>
@@ -9424,31 +8854,13 @@
                 <w:color w:val="000000"/>
               </w:rPr>
             </w:pPr>
-            <w:proofErr w:type="spellStart"/>
-            <w:r>
-              <w:rPr>
-                <w:rFonts w:ascii="Calibri" w:eastAsia="Times New Roman" w:hAnsi="Calibri" w:cs="Times New Roman"/>
-                <w:color w:val="000000"/>
-              </w:rPr>
-              <w:t>TrB</w:t>
-            </w:r>
-            <w:proofErr w:type="spellEnd"/>
-            <w:r>
-              <w:rPr>
-                <w:rFonts w:ascii="Calibri" w:eastAsia="Times New Roman" w:hAnsi="Calibri" w:cs="Times New Roman"/>
-                <w:color w:val="000000"/>
-              </w:rPr>
-              <w:t xml:space="preserve">, </w:t>
-            </w:r>
-            <w:proofErr w:type="spellStart"/>
-            <w:r>
-              <w:rPr>
-                <w:rFonts w:ascii="Calibri" w:eastAsia="Times New Roman" w:hAnsi="Calibri" w:cs="Times New Roman"/>
-                <w:color w:val="000000"/>
-              </w:rPr>
-              <w:t>TeB</w:t>
-            </w:r>
-            <w:proofErr w:type="spellEnd"/>
+            <w:r>
+              <w:rPr>
+                <w:rFonts w:ascii="Calibri" w:eastAsia="Times New Roman" w:hAnsi="Calibri" w:cs="Times New Roman"/>
+                <w:color w:val="000000"/>
+              </w:rPr>
+              <w:t>TrB, TeB</w:t>
+            </w:r>
           </w:p>
         </w:tc>
         <w:tc>
@@ -9640,7 +9052,6 @@
                 <w:color w:val="000000"/>
               </w:rPr>
             </w:pPr>
-            <w:proofErr w:type="spellStart"/>
             <w:r>
               <w:rPr>
                 <w:rFonts w:ascii="Calibri" w:eastAsia="Times New Roman" w:hAnsi="Calibri" w:cs="Times New Roman"/>
@@ -9648,7 +9059,6 @@
               </w:rPr>
               <w:t>TrB</w:t>
             </w:r>
-            <w:proofErr w:type="spellEnd"/>
             <w:r>
               <w:rPr>
                 <w:rFonts w:ascii="Calibri" w:eastAsia="Times New Roman" w:hAnsi="Calibri" w:cs="Times New Roman"/>
@@ -9661,23 +9071,7 @@
                 <w:rFonts w:ascii="Calibri" w:eastAsia="Times New Roman" w:hAnsi="Calibri" w:cs="Times New Roman"/>
                 <w:color w:val="000000"/>
               </w:rPr>
-              <w:t xml:space="preserve"> </w:t>
-            </w:r>
-            <w:proofErr w:type="spellStart"/>
-            <w:r>
-              <w:rPr>
-                <w:rFonts w:ascii="Calibri" w:eastAsia="Times New Roman" w:hAnsi="Calibri" w:cs="Times New Roman"/>
-                <w:color w:val="000000"/>
-              </w:rPr>
-              <w:t>TeB</w:t>
-            </w:r>
-            <w:proofErr w:type="spellEnd"/>
-            <w:r>
-              <w:rPr>
-                <w:rFonts w:ascii="Calibri" w:eastAsia="Times New Roman" w:hAnsi="Calibri" w:cs="Times New Roman"/>
-                <w:color w:val="000000"/>
-              </w:rPr>
-              <w:t xml:space="preserve"> </w:t>
+              <w:t xml:space="preserve"> TeB </w:t>
             </w:r>
           </w:p>
         </w:tc>
@@ -9780,7 +9174,6 @@
                 <w:szCs w:val="20"/>
               </w:rPr>
             </w:pPr>
-            <w:proofErr w:type="spellStart"/>
             <w:r>
               <w:rPr>
                 <w:rFonts w:ascii="Calibri" w:eastAsia="Times New Roman" w:hAnsi="Calibri" w:cs="Times New Roman"/>
@@ -9799,7 +9192,6 @@
               </w:rPr>
               <w:t>hl</w:t>
             </w:r>
-            <w:proofErr w:type="spellEnd"/>
           </w:p>
         </w:tc>
         <w:tc>
@@ -9833,17 +9225,7 @@
                 <w:iCs/>
                 <w:color w:val="000000"/>
               </w:rPr>
-              <w:t xml:space="preserve">mg </w:t>
-            </w:r>
-            <w:proofErr w:type="gramStart"/>
-            <w:r>
-              <w:rPr>
-                <w:rFonts w:ascii="Calibri" w:eastAsia="Times New Roman" w:hAnsi="Calibri" w:cs="Times New Roman"/>
-                <w:i/>
-                <w:iCs/>
-                <w:color w:val="000000"/>
-              </w:rPr>
-              <w:t>cm</w:t>
+              <w:t>mg cm</w:t>
             </w:r>
             <w:r>
               <w:rPr>
@@ -9857,7 +9239,6 @@
               </w:rPr>
               <w:t>-2</w:t>
             </w:r>
-            <w:proofErr w:type="gramEnd"/>
           </w:p>
         </w:tc>
         <w:tc>
@@ -9918,31 +9299,13 @@
                 <w:color w:val="000000"/>
               </w:rPr>
             </w:pPr>
-            <w:proofErr w:type="spellStart"/>
-            <w:r>
-              <w:rPr>
-                <w:rFonts w:ascii="Calibri" w:eastAsia="Times New Roman" w:hAnsi="Calibri" w:cs="Times New Roman"/>
-                <w:color w:val="000000"/>
-              </w:rPr>
-              <w:t>TrB</w:t>
-            </w:r>
-            <w:proofErr w:type="spellEnd"/>
-            <w:r>
-              <w:rPr>
-                <w:rFonts w:ascii="Calibri" w:eastAsia="Times New Roman" w:hAnsi="Calibri" w:cs="Times New Roman"/>
-                <w:color w:val="000000"/>
-              </w:rPr>
-              <w:t xml:space="preserve">, </w:t>
-            </w:r>
-            <w:proofErr w:type="spellStart"/>
-            <w:r>
-              <w:rPr>
-                <w:rFonts w:ascii="Calibri" w:eastAsia="Times New Roman" w:hAnsi="Calibri" w:cs="Times New Roman"/>
-                <w:color w:val="000000"/>
-              </w:rPr>
-              <w:t>TeB</w:t>
-            </w:r>
-            <w:proofErr w:type="spellEnd"/>
+            <w:r>
+              <w:rPr>
+                <w:rFonts w:ascii="Calibri" w:eastAsia="Times New Roman" w:hAnsi="Calibri" w:cs="Times New Roman"/>
+                <w:color w:val="000000"/>
+              </w:rPr>
+              <w:t>TrB, TeB</w:t>
+            </w:r>
           </w:p>
         </w:tc>
         <w:tc>
@@ -10120,31 +9483,13 @@
                 <w:color w:val="000000"/>
               </w:rPr>
             </w:pPr>
-            <w:proofErr w:type="spellStart"/>
-            <w:r>
-              <w:rPr>
-                <w:rFonts w:ascii="Calibri" w:eastAsia="Times New Roman" w:hAnsi="Calibri" w:cs="Times New Roman"/>
-                <w:color w:val="000000"/>
-              </w:rPr>
-              <w:t>TrB</w:t>
-            </w:r>
-            <w:proofErr w:type="spellEnd"/>
-            <w:r>
-              <w:rPr>
-                <w:rFonts w:ascii="Calibri" w:eastAsia="Times New Roman" w:hAnsi="Calibri" w:cs="Times New Roman"/>
-                <w:color w:val="000000"/>
-              </w:rPr>
-              <w:t xml:space="preserve">, </w:t>
-            </w:r>
-            <w:proofErr w:type="spellStart"/>
-            <w:r>
-              <w:rPr>
-                <w:rFonts w:ascii="Calibri" w:eastAsia="Times New Roman" w:hAnsi="Calibri" w:cs="Times New Roman"/>
-                <w:color w:val="000000"/>
-              </w:rPr>
-              <w:t>TeB</w:t>
-            </w:r>
-            <w:proofErr w:type="spellEnd"/>
+            <w:r>
+              <w:rPr>
+                <w:rFonts w:ascii="Calibri" w:eastAsia="Times New Roman" w:hAnsi="Calibri" w:cs="Times New Roman"/>
+                <w:color w:val="000000"/>
+              </w:rPr>
+              <w:t>TrB, TeB</w:t>
+            </w:r>
           </w:p>
         </w:tc>
         <w:tc>
@@ -10367,7 +9712,6 @@
                 <w:color w:val="000000"/>
               </w:rPr>
             </w:pPr>
-            <w:proofErr w:type="spellStart"/>
             <w:r>
               <w:rPr>
                 <w:rFonts w:ascii="Calibri" w:eastAsia="Times New Roman" w:hAnsi="Calibri" w:cs="Times New Roman"/>
@@ -10375,7 +9719,6 @@
               </w:rPr>
               <w:t>TrB</w:t>
             </w:r>
-            <w:proofErr w:type="spellEnd"/>
             <w:r>
               <w:rPr>
                 <w:rFonts w:ascii="Calibri" w:eastAsia="Times New Roman" w:hAnsi="Calibri" w:cs="Times New Roman"/>
@@ -10388,33 +9731,15 @@
                 <w:rFonts w:ascii="Calibri" w:eastAsia="Times New Roman" w:hAnsi="Calibri" w:cs="Times New Roman"/>
                 <w:color w:val="000000"/>
               </w:rPr>
-              <w:t xml:space="preserve"> </w:t>
-            </w:r>
-            <w:proofErr w:type="spellStart"/>
-            <w:r>
-              <w:rPr>
-                <w:rFonts w:ascii="Calibri" w:eastAsia="Times New Roman" w:hAnsi="Calibri" w:cs="Times New Roman"/>
-                <w:color w:val="000000"/>
-              </w:rPr>
-              <w:t>TeB</w:t>
-            </w:r>
-            <w:proofErr w:type="spellEnd"/>
-            <w:r>
-              <w:rPr>
-                <w:rFonts w:ascii="Calibri" w:eastAsia="Times New Roman" w:hAnsi="Calibri" w:cs="Times New Roman"/>
-                <w:color w:val="000000"/>
-              </w:rPr>
-              <w:t xml:space="preserve">, </w:t>
-            </w:r>
-            <w:proofErr w:type="spellStart"/>
-            <w:r>
-              <w:rPr>
-                <w:rFonts w:ascii="Calibri" w:eastAsia="Times New Roman" w:hAnsi="Calibri" w:cs="Times New Roman"/>
-                <w:color w:val="000000"/>
-              </w:rPr>
-              <w:t>BoN</w:t>
-            </w:r>
-            <w:proofErr w:type="spellEnd"/>
+              <w:t xml:space="preserve"> TeB</w:t>
+            </w:r>
+            <w:r>
+              <w:rPr>
+                <w:rFonts w:ascii="Calibri" w:eastAsia="Times New Roman" w:hAnsi="Calibri" w:cs="Times New Roman"/>
+                <w:color w:val="000000"/>
+              </w:rPr>
+              <w:t>, BoN</w:t>
+            </w:r>
           </w:p>
         </w:tc>
         <w:tc>
@@ -10590,7 +9915,6 @@
                 <w:color w:val="000000"/>
               </w:rPr>
             </w:pPr>
-            <w:proofErr w:type="spellStart"/>
             <w:r>
               <w:rPr>
                 <w:rFonts w:ascii="Calibri" w:eastAsia="Times New Roman" w:hAnsi="Calibri" w:cs="Times New Roman"/>
@@ -10598,7 +9922,6 @@
               </w:rPr>
               <w:t>TrB</w:t>
             </w:r>
-            <w:proofErr w:type="spellEnd"/>
             <w:r>
               <w:rPr>
                 <w:rFonts w:ascii="Calibri" w:eastAsia="Times New Roman" w:hAnsi="Calibri" w:cs="Times New Roman"/>
@@ -10611,33 +9934,15 @@
                 <w:rFonts w:ascii="Calibri" w:eastAsia="Times New Roman" w:hAnsi="Calibri" w:cs="Times New Roman"/>
                 <w:color w:val="000000"/>
               </w:rPr>
-              <w:t xml:space="preserve"> </w:t>
-            </w:r>
-            <w:proofErr w:type="spellStart"/>
-            <w:r>
-              <w:rPr>
-                <w:rFonts w:ascii="Calibri" w:eastAsia="Times New Roman" w:hAnsi="Calibri" w:cs="Times New Roman"/>
-                <w:color w:val="000000"/>
-              </w:rPr>
-              <w:t>TeB</w:t>
-            </w:r>
-            <w:proofErr w:type="spellEnd"/>
-            <w:r>
-              <w:rPr>
-                <w:rFonts w:ascii="Calibri" w:eastAsia="Times New Roman" w:hAnsi="Calibri" w:cs="Times New Roman"/>
-                <w:color w:val="000000"/>
-              </w:rPr>
-              <w:t xml:space="preserve">, </w:t>
-            </w:r>
-            <w:proofErr w:type="spellStart"/>
-            <w:r>
-              <w:rPr>
-                <w:rFonts w:ascii="Calibri" w:eastAsia="Times New Roman" w:hAnsi="Calibri" w:cs="Times New Roman"/>
-                <w:color w:val="000000"/>
-              </w:rPr>
-              <w:t>BoN</w:t>
-            </w:r>
-            <w:proofErr w:type="spellEnd"/>
+              <w:t xml:space="preserve"> TeB</w:t>
+            </w:r>
+            <w:r>
+              <w:rPr>
+                <w:rFonts w:ascii="Calibri" w:eastAsia="Times New Roman" w:hAnsi="Calibri" w:cs="Times New Roman"/>
+                <w:color w:val="000000"/>
+              </w:rPr>
+              <w:t>, BoN</w:t>
+            </w:r>
           </w:p>
         </w:tc>
         <w:tc>
@@ -10739,25 +10044,14 @@
                 <w:szCs w:val="20"/>
               </w:rPr>
             </w:pPr>
-            <w:proofErr w:type="spellStart"/>
-            <w:r>
-              <w:rPr>
-                <w:rFonts w:ascii="Calibri" w:eastAsia="Times New Roman" w:hAnsi="Calibri" w:cs="Times New Roman"/>
-                <w:i/>
-                <w:iCs/>
-                <w:color w:val="000000"/>
-              </w:rPr>
-              <w:t>chl</w:t>
-            </w:r>
-            <w:proofErr w:type="spellEnd"/>
-            <w:r>
-              <w:rPr>
-                <w:rFonts w:ascii="Calibri" w:eastAsia="Times New Roman" w:hAnsi="Calibri" w:cs="Times New Roman"/>
-                <w:i/>
-                <w:iCs/>
-                <w:color w:val="000000"/>
-              </w:rPr>
-              <w:t xml:space="preserve"> a/b</w:t>
+            <w:r>
+              <w:rPr>
+                <w:rFonts w:ascii="Calibri" w:eastAsia="Times New Roman" w:hAnsi="Calibri" w:cs="Times New Roman"/>
+                <w:i/>
+                <w:iCs/>
+                <w:color w:val="000000"/>
+              </w:rPr>
+              <w:t>chl a/b</w:t>
             </w:r>
           </w:p>
         </w:tc>
@@ -10866,7 +10160,6 @@
                 <w:color w:val="000000"/>
               </w:rPr>
             </w:pPr>
-            <w:proofErr w:type="spellStart"/>
             <w:r>
               <w:rPr>
                 <w:rFonts w:ascii="Calibri" w:eastAsia="Times New Roman" w:hAnsi="Calibri" w:cs="Times New Roman"/>
@@ -10874,7 +10167,6 @@
               </w:rPr>
               <w:t>TrB</w:t>
             </w:r>
-            <w:proofErr w:type="spellEnd"/>
             <w:r>
               <w:rPr>
                 <w:rFonts w:ascii="Calibri" w:eastAsia="Times New Roman" w:hAnsi="Calibri" w:cs="Times New Roman"/>
@@ -10887,33 +10179,15 @@
                 <w:rFonts w:ascii="Calibri" w:eastAsia="Times New Roman" w:hAnsi="Calibri" w:cs="Times New Roman"/>
                 <w:color w:val="000000"/>
               </w:rPr>
-              <w:t xml:space="preserve"> </w:t>
-            </w:r>
-            <w:proofErr w:type="spellStart"/>
-            <w:r>
-              <w:rPr>
-                <w:rFonts w:ascii="Calibri" w:eastAsia="Times New Roman" w:hAnsi="Calibri" w:cs="Times New Roman"/>
-                <w:color w:val="000000"/>
-              </w:rPr>
-              <w:t>TeB</w:t>
-            </w:r>
-            <w:proofErr w:type="spellEnd"/>
-            <w:r>
-              <w:rPr>
-                <w:rFonts w:ascii="Calibri" w:eastAsia="Times New Roman" w:hAnsi="Calibri" w:cs="Times New Roman"/>
-                <w:color w:val="000000"/>
-              </w:rPr>
-              <w:t xml:space="preserve">, </w:t>
-            </w:r>
-            <w:proofErr w:type="spellStart"/>
-            <w:r>
-              <w:rPr>
-                <w:rFonts w:ascii="Calibri" w:eastAsia="Times New Roman" w:hAnsi="Calibri" w:cs="Times New Roman"/>
-                <w:color w:val="000000"/>
-              </w:rPr>
-              <w:t>BoN</w:t>
-            </w:r>
-            <w:proofErr w:type="spellEnd"/>
+              <w:t xml:space="preserve"> TeB</w:t>
+            </w:r>
+            <w:r>
+              <w:rPr>
+                <w:rFonts w:ascii="Calibri" w:eastAsia="Times New Roman" w:hAnsi="Calibri" w:cs="Times New Roman"/>
+                <w:color w:val="000000"/>
+              </w:rPr>
+              <w:t>, BoN</w:t>
+            </w:r>
           </w:p>
         </w:tc>
         <w:tc>
@@ -11077,7 +10351,6 @@
                 <w:color w:val="000000"/>
               </w:rPr>
             </w:pPr>
-            <w:proofErr w:type="spellStart"/>
             <w:r>
               <w:rPr>
                 <w:rFonts w:ascii="Calibri" w:eastAsia="Times New Roman" w:hAnsi="Calibri" w:cs="Times New Roman"/>
@@ -11085,7 +10358,6 @@
               </w:rPr>
               <w:t>TrB</w:t>
             </w:r>
-            <w:proofErr w:type="spellEnd"/>
             <w:r>
               <w:rPr>
                 <w:rFonts w:ascii="Calibri" w:eastAsia="Times New Roman" w:hAnsi="Calibri" w:cs="Times New Roman"/>
@@ -11098,33 +10370,15 @@
                 <w:rFonts w:ascii="Calibri" w:eastAsia="Times New Roman" w:hAnsi="Calibri" w:cs="Times New Roman"/>
                 <w:color w:val="000000"/>
               </w:rPr>
-              <w:t xml:space="preserve"> </w:t>
-            </w:r>
-            <w:proofErr w:type="spellStart"/>
-            <w:r>
-              <w:rPr>
-                <w:rFonts w:ascii="Calibri" w:eastAsia="Times New Roman" w:hAnsi="Calibri" w:cs="Times New Roman"/>
-                <w:color w:val="000000"/>
-              </w:rPr>
-              <w:t>TeB</w:t>
-            </w:r>
-            <w:proofErr w:type="spellEnd"/>
-            <w:r>
-              <w:rPr>
-                <w:rFonts w:ascii="Calibri" w:eastAsia="Times New Roman" w:hAnsi="Calibri" w:cs="Times New Roman"/>
-                <w:color w:val="000000"/>
-              </w:rPr>
-              <w:t xml:space="preserve">, </w:t>
-            </w:r>
-            <w:proofErr w:type="spellStart"/>
-            <w:r>
-              <w:rPr>
-                <w:rFonts w:ascii="Calibri" w:eastAsia="Times New Roman" w:hAnsi="Calibri" w:cs="Times New Roman"/>
-                <w:color w:val="000000"/>
-              </w:rPr>
-              <w:t>BoN</w:t>
-            </w:r>
-            <w:proofErr w:type="spellEnd"/>
+              <w:t xml:space="preserve"> TeB</w:t>
+            </w:r>
+            <w:r>
+              <w:rPr>
+                <w:rFonts w:ascii="Calibri" w:eastAsia="Times New Roman" w:hAnsi="Calibri" w:cs="Times New Roman"/>
+                <w:color w:val="000000"/>
+              </w:rPr>
+              <w:t>, BoN</w:t>
+            </w:r>
           </w:p>
         </w:tc>
         <w:tc>
@@ -11382,7 +10636,6 @@
                 <w:color w:val="000000"/>
               </w:rPr>
             </w:pPr>
-            <w:proofErr w:type="spellStart"/>
             <w:r>
               <w:rPr>
                 <w:rFonts w:ascii="Calibri" w:eastAsia="Times New Roman" w:hAnsi="Calibri" w:cs="Times New Roman"/>
@@ -11390,7 +10643,6 @@
               </w:rPr>
               <w:t>TrB</w:t>
             </w:r>
-            <w:proofErr w:type="spellEnd"/>
             <w:r>
               <w:rPr>
                 <w:rFonts w:ascii="Calibri" w:eastAsia="Times New Roman" w:hAnsi="Calibri" w:cs="Times New Roman"/>
@@ -11403,32 +10655,22 @@
                 <w:rFonts w:ascii="Calibri" w:eastAsia="Times New Roman" w:hAnsi="Calibri" w:cs="Times New Roman"/>
                 <w:color w:val="000000"/>
               </w:rPr>
+              <w:t xml:space="preserve"> TeB</w:t>
+            </w:r>
+            <w:r>
+              <w:rPr>
+                <w:rFonts w:ascii="Calibri" w:eastAsia="Times New Roman" w:hAnsi="Calibri" w:cs="Times New Roman"/>
+                <w:color w:val="000000"/>
+              </w:rPr>
+              <w:t>,</w:t>
+            </w:r>
+            <w:r>
+              <w:rPr>
+                <w:rFonts w:ascii="Calibri" w:eastAsia="Times New Roman" w:hAnsi="Calibri" w:cs="Times New Roman"/>
+                <w:color w:val="000000"/>
+              </w:rPr>
               <w:t xml:space="preserve"> </w:t>
             </w:r>
-            <w:proofErr w:type="spellStart"/>
-            <w:r>
-              <w:rPr>
-                <w:rFonts w:ascii="Calibri" w:eastAsia="Times New Roman" w:hAnsi="Calibri" w:cs="Times New Roman"/>
-                <w:color w:val="000000"/>
-              </w:rPr>
-              <w:t>TeB</w:t>
-            </w:r>
-            <w:proofErr w:type="spellEnd"/>
-            <w:r>
-              <w:rPr>
-                <w:rFonts w:ascii="Calibri" w:eastAsia="Times New Roman" w:hAnsi="Calibri" w:cs="Times New Roman"/>
-                <w:color w:val="000000"/>
-              </w:rPr>
-              <w:t>,</w:t>
-            </w:r>
-            <w:r>
-              <w:rPr>
-                <w:rFonts w:ascii="Calibri" w:eastAsia="Times New Roman" w:hAnsi="Calibri" w:cs="Times New Roman"/>
-                <w:color w:val="000000"/>
-              </w:rPr>
-              <w:t xml:space="preserve"> </w:t>
-            </w:r>
-            <w:proofErr w:type="spellStart"/>
             <w:r>
               <w:rPr>
                 <w:rFonts w:ascii="Calibri" w:eastAsia="Times New Roman" w:hAnsi="Calibri" w:cs="Times New Roman"/>
@@ -11443,7 +10685,6 @@
               </w:rPr>
               <w:t>N</w:t>
             </w:r>
-            <w:proofErr w:type="spellEnd"/>
           </w:p>
         </w:tc>
         <w:tc>
@@ -11635,7 +10876,6 @@
                 <w:color w:val="000000"/>
               </w:rPr>
             </w:pPr>
-            <w:proofErr w:type="spellStart"/>
             <w:r>
               <w:rPr>
                 <w:rFonts w:ascii="Calibri" w:eastAsia="Times New Roman" w:hAnsi="Calibri" w:cs="Times New Roman"/>
@@ -11643,7 +10883,6 @@
               </w:rPr>
               <w:t>TrB</w:t>
             </w:r>
-            <w:proofErr w:type="spellEnd"/>
             <w:r>
               <w:rPr>
                 <w:rFonts w:ascii="Calibri" w:eastAsia="Times New Roman" w:hAnsi="Calibri" w:cs="Times New Roman"/>
@@ -11656,32 +10895,22 @@
                 <w:rFonts w:ascii="Calibri" w:eastAsia="Times New Roman" w:hAnsi="Calibri" w:cs="Times New Roman"/>
                 <w:color w:val="000000"/>
               </w:rPr>
+              <w:t xml:space="preserve"> TeB</w:t>
+            </w:r>
+            <w:r>
+              <w:rPr>
+                <w:rFonts w:ascii="Calibri" w:eastAsia="Times New Roman" w:hAnsi="Calibri" w:cs="Times New Roman"/>
+                <w:color w:val="000000"/>
+              </w:rPr>
+              <w:t>,</w:t>
+            </w:r>
+            <w:r>
+              <w:rPr>
+                <w:rFonts w:ascii="Calibri" w:eastAsia="Times New Roman" w:hAnsi="Calibri" w:cs="Times New Roman"/>
+                <w:color w:val="000000"/>
+              </w:rPr>
               <w:t xml:space="preserve"> </w:t>
             </w:r>
-            <w:proofErr w:type="spellStart"/>
-            <w:r>
-              <w:rPr>
-                <w:rFonts w:ascii="Calibri" w:eastAsia="Times New Roman" w:hAnsi="Calibri" w:cs="Times New Roman"/>
-                <w:color w:val="000000"/>
-              </w:rPr>
-              <w:t>TeB</w:t>
-            </w:r>
-            <w:proofErr w:type="spellEnd"/>
-            <w:r>
-              <w:rPr>
-                <w:rFonts w:ascii="Calibri" w:eastAsia="Times New Roman" w:hAnsi="Calibri" w:cs="Times New Roman"/>
-                <w:color w:val="000000"/>
-              </w:rPr>
-              <w:t>,</w:t>
-            </w:r>
-            <w:r>
-              <w:rPr>
-                <w:rFonts w:ascii="Calibri" w:eastAsia="Times New Roman" w:hAnsi="Calibri" w:cs="Times New Roman"/>
-                <w:color w:val="000000"/>
-              </w:rPr>
-              <w:t xml:space="preserve"> </w:t>
-            </w:r>
-            <w:proofErr w:type="spellStart"/>
             <w:r>
               <w:rPr>
                 <w:rFonts w:ascii="Calibri" w:eastAsia="Times New Roman" w:hAnsi="Calibri" w:cs="Times New Roman"/>
@@ -11696,7 +10925,6 @@
               </w:rPr>
               <w:t>N</w:t>
             </w:r>
-            <w:proofErr w:type="spellEnd"/>
           </w:p>
         </w:tc>
         <w:tc>
@@ -11964,7 +11192,6 @@
                 <w:color w:val="000000"/>
               </w:rPr>
             </w:pPr>
-            <w:proofErr w:type="spellStart"/>
             <w:r>
               <w:rPr>
                 <w:rFonts w:ascii="Calibri" w:eastAsia="Times New Roman" w:hAnsi="Calibri" w:cs="Times New Roman"/>
@@ -11972,7 +11199,6 @@
               </w:rPr>
               <w:t>TeB</w:t>
             </w:r>
-            <w:proofErr w:type="spellEnd"/>
           </w:p>
         </w:tc>
         <w:tc>
@@ -12136,7 +11362,6 @@
                 <w:color w:val="000000"/>
               </w:rPr>
             </w:pPr>
-            <w:proofErr w:type="spellStart"/>
             <w:r>
               <w:rPr>
                 <w:rFonts w:ascii="Calibri" w:eastAsia="Times New Roman" w:hAnsi="Calibri" w:cs="Times New Roman"/>
@@ -12144,7 +11369,6 @@
               </w:rPr>
               <w:t>TeB</w:t>
             </w:r>
-            <w:proofErr w:type="spellEnd"/>
           </w:p>
         </w:tc>
         <w:tc>
@@ -12274,19 +11498,8 @@
                 <w:iCs/>
                 <w:color w:val="000000"/>
               </w:rPr>
-              <w:t xml:space="preserve">% </w:t>
-            </w:r>
-            <w:proofErr w:type="gramStart"/>
-            <w:r>
-              <w:rPr>
-                <w:rFonts w:ascii="Calibri" w:eastAsia="Times New Roman" w:hAnsi="Calibri" w:cs="Times New Roman"/>
-                <w:i/>
-                <w:iCs/>
-                <w:color w:val="000000"/>
-              </w:rPr>
-              <w:t>nm</w:t>
-            </w:r>
-            <w:proofErr w:type="gramEnd"/>
+              <w:t>% nm</w:t>
+            </w:r>
           </w:p>
         </w:tc>
         <w:tc>
@@ -12347,7 +11560,6 @@
                 <w:color w:val="000000"/>
               </w:rPr>
             </w:pPr>
-            <w:proofErr w:type="spellStart"/>
             <w:r>
               <w:rPr>
                 <w:rFonts w:ascii="Calibri" w:eastAsia="Times New Roman" w:hAnsi="Calibri" w:cs="Times New Roman"/>
@@ -12355,7 +11567,6 @@
               </w:rPr>
               <w:t>TrB</w:t>
             </w:r>
-            <w:proofErr w:type="spellEnd"/>
           </w:p>
         </w:tc>
         <w:tc>
@@ -12519,7 +11730,6 @@
                 <w:color w:val="000000"/>
               </w:rPr>
             </w:pPr>
-            <w:proofErr w:type="spellStart"/>
             <w:r>
               <w:rPr>
                 <w:rFonts w:ascii="Calibri" w:eastAsia="Times New Roman" w:hAnsi="Calibri" w:cs="Times New Roman"/>
@@ -12527,7 +11737,6 @@
               </w:rPr>
               <w:t>TrB</w:t>
             </w:r>
-            <w:proofErr w:type="spellEnd"/>
           </w:p>
         </w:tc>
         <w:tc>
@@ -12731,7 +11940,6 @@
                 <w:color w:val="000000"/>
               </w:rPr>
             </w:pPr>
-            <w:proofErr w:type="spellStart"/>
             <w:r>
               <w:rPr>
                 <w:rFonts w:ascii="Calibri" w:eastAsia="Times New Roman" w:hAnsi="Calibri" w:cs="Times New Roman"/>
@@ -12739,7 +11947,6 @@
               </w:rPr>
               <w:t>TrB</w:t>
             </w:r>
-            <w:proofErr w:type="spellEnd"/>
           </w:p>
         </w:tc>
         <w:tc>
@@ -12903,7 +12110,6 @@
                 <w:color w:val="000000"/>
               </w:rPr>
             </w:pPr>
-            <w:proofErr w:type="spellStart"/>
             <w:r>
               <w:rPr>
                 <w:rFonts w:ascii="Calibri" w:eastAsia="Times New Roman" w:hAnsi="Calibri" w:cs="Times New Roman"/>
@@ -12911,7 +12117,6 @@
               </w:rPr>
               <w:t>TrB</w:t>
             </w:r>
-            <w:proofErr w:type="spellEnd"/>
           </w:p>
         </w:tc>
         <w:tc>
@@ -13094,7 +12299,6 @@
                 <w:color w:val="000000"/>
               </w:rPr>
             </w:pPr>
-            <w:proofErr w:type="spellStart"/>
             <w:r>
               <w:rPr>
                 <w:rFonts w:ascii="Calibri" w:eastAsia="Times New Roman" w:hAnsi="Calibri" w:cs="Times New Roman"/>
@@ -13102,7 +12306,6 @@
               </w:rPr>
               <w:t>TrB</w:t>
             </w:r>
-            <w:proofErr w:type="spellEnd"/>
           </w:p>
         </w:tc>
         <w:tc>
@@ -13264,7 +12467,6 @@
                 <w:color w:val="000000"/>
               </w:rPr>
             </w:pPr>
-            <w:proofErr w:type="spellStart"/>
             <w:r>
               <w:rPr>
                 <w:rFonts w:ascii="Calibri" w:eastAsia="Times New Roman" w:hAnsi="Calibri" w:cs="Times New Roman"/>
@@ -13272,7 +12474,6 @@
               </w:rPr>
               <w:t>TrB</w:t>
             </w:r>
-            <w:proofErr w:type="spellEnd"/>
           </w:p>
         </w:tc>
         <w:tc>
@@ -13455,7 +12656,6 @@
                 <w:color w:val="000000"/>
               </w:rPr>
             </w:pPr>
-            <w:proofErr w:type="spellStart"/>
             <w:r>
               <w:rPr>
                 <w:rFonts w:ascii="Calibri" w:eastAsia="Times New Roman" w:hAnsi="Calibri" w:cs="Times New Roman"/>
@@ -13463,7 +12663,6 @@
               </w:rPr>
               <w:t>TrB</w:t>
             </w:r>
-            <w:proofErr w:type="spellEnd"/>
           </w:p>
         </w:tc>
         <w:tc>
@@ -13618,7 +12817,6 @@
                 <w:color w:val="000000"/>
               </w:rPr>
             </w:pPr>
-            <w:proofErr w:type="spellStart"/>
             <w:r>
               <w:rPr>
                 <w:rFonts w:ascii="Calibri" w:eastAsia="Times New Roman" w:hAnsi="Calibri" w:cs="Times New Roman"/>
@@ -13626,7 +12824,6 @@
               </w:rPr>
               <w:t>BoN</w:t>
             </w:r>
-            <w:proofErr w:type="spellEnd"/>
           </w:p>
         </w:tc>
         <w:tc>
@@ -13789,7 +12986,6 @@
                 <w:color w:val="000000"/>
               </w:rPr>
             </w:pPr>
-            <w:proofErr w:type="spellStart"/>
             <w:r>
               <w:rPr>
                 <w:rFonts w:ascii="Calibri" w:eastAsia="Times New Roman" w:hAnsi="Calibri" w:cs="Times New Roman"/>
@@ -13797,7 +12993,6 @@
               </w:rPr>
               <w:t>TrB</w:t>
             </w:r>
-            <w:proofErr w:type="spellEnd"/>
           </w:p>
         </w:tc>
         <w:tc>
@@ -13899,23 +13094,7 @@
           <w:sz w:val="18"/>
           <w:szCs w:val="18"/>
         </w:rPr>
-        <w:t xml:space="preserve"> Coble and </w:t>
-      </w:r>
-      <w:proofErr w:type="spellStart"/>
-      <w:r>
-        <w:rPr>
-          <w:sz w:val="18"/>
-          <w:szCs w:val="18"/>
-        </w:rPr>
-        <w:t>Cavaleri</w:t>
-      </w:r>
-      <w:proofErr w:type="spellEnd"/>
-      <w:r>
-        <w:rPr>
-          <w:sz w:val="18"/>
-          <w:szCs w:val="18"/>
-        </w:rPr>
-        <w:t xml:space="preserve"> 2014; </w:t>
+        <w:t xml:space="preserve"> Coble and Cavaleri 2014; </w:t>
       </w:r>
       <w:r>
         <w:rPr>
@@ -13947,23 +13126,7 @@
           <w:sz w:val="18"/>
           <w:szCs w:val="18"/>
         </w:rPr>
-        <w:t xml:space="preserve"> Chin and </w:t>
-      </w:r>
-      <w:proofErr w:type="spellStart"/>
-      <w:r>
-        <w:rPr>
-          <w:sz w:val="18"/>
-          <w:szCs w:val="18"/>
-        </w:rPr>
-        <w:t>Sillett</w:t>
-      </w:r>
-      <w:proofErr w:type="spellEnd"/>
-      <w:r>
-        <w:rPr>
-          <w:sz w:val="18"/>
-          <w:szCs w:val="18"/>
-        </w:rPr>
-        <w:t xml:space="preserve"> 2019; </w:t>
+        <w:t xml:space="preserve"> Chin and Sillett 2019; </w:t>
       </w:r>
       <w:r>
         <w:rPr>
@@ -13988,23 +13151,7 @@
           <w:sz w:val="18"/>
           <w:szCs w:val="18"/>
         </w:rPr>
-        <w:t xml:space="preserve"> </w:t>
-      </w:r>
-      <w:proofErr w:type="spellStart"/>
-      <w:r>
-        <w:rPr>
-          <w:sz w:val="18"/>
-          <w:szCs w:val="18"/>
-        </w:rPr>
-        <w:t>Wyka</w:t>
-      </w:r>
-      <w:proofErr w:type="spellEnd"/>
-      <w:r>
-        <w:rPr>
-          <w:sz w:val="18"/>
-          <w:szCs w:val="18"/>
-        </w:rPr>
-        <w:t xml:space="preserve"> et al. 2012; </w:t>
+        <w:t xml:space="preserve"> Wyka et al. 2012; </w:t>
       </w:r>
       <w:r>
         <w:rPr>
@@ -14114,39 +13261,7 @@
           <w:sz w:val="18"/>
           <w:szCs w:val="18"/>
         </w:rPr>
-        <w:t xml:space="preserve"> </w:t>
-      </w:r>
-      <w:proofErr w:type="spellStart"/>
-      <w:r>
-        <w:rPr>
-          <w:sz w:val="18"/>
-          <w:szCs w:val="18"/>
-        </w:rPr>
-        <w:t>Kusi</w:t>
-      </w:r>
-      <w:proofErr w:type="spellEnd"/>
-      <w:r>
-        <w:rPr>
-          <w:sz w:val="18"/>
-          <w:szCs w:val="18"/>
-        </w:rPr>
-        <w:t xml:space="preserve"> and </w:t>
-      </w:r>
-      <w:proofErr w:type="spellStart"/>
-      <w:r>
-        <w:rPr>
-          <w:sz w:val="18"/>
-          <w:szCs w:val="18"/>
-        </w:rPr>
-        <w:t>Karasi</w:t>
-      </w:r>
-      <w:proofErr w:type="spellEnd"/>
-      <w:r>
-        <w:rPr>
-          <w:sz w:val="18"/>
-          <w:szCs w:val="18"/>
-        </w:rPr>
-        <w:t xml:space="preserve"> 2020; </w:t>
+        <w:t xml:space="preserve"> Kusi and Karasi 2020; </w:t>
       </w:r>
       <w:r>
         <w:rPr>
@@ -14212,23 +13327,7 @@
           <w:sz w:val="18"/>
           <w:szCs w:val="18"/>
         </w:rPr>
-        <w:t xml:space="preserve"> </w:t>
-      </w:r>
-      <w:proofErr w:type="spellStart"/>
-      <w:r>
-        <w:rPr>
-          <w:sz w:val="18"/>
-          <w:szCs w:val="18"/>
-        </w:rPr>
-        <w:t>Gebauer</w:t>
-      </w:r>
-      <w:proofErr w:type="spellEnd"/>
-      <w:r>
-        <w:rPr>
-          <w:sz w:val="18"/>
-          <w:szCs w:val="18"/>
-        </w:rPr>
-        <w:t xml:space="preserve"> et al. 2015; </w:t>
+        <w:t xml:space="preserve"> Gebauer et al. 2015; </w:t>
       </w:r>
       <w:r>
         <w:rPr>
@@ -14253,23 +13352,7 @@
           <w:sz w:val="18"/>
           <w:szCs w:val="18"/>
         </w:rPr>
-        <w:t xml:space="preserve"> </w:t>
-      </w:r>
-      <w:proofErr w:type="spellStart"/>
-      <w:r>
-        <w:rPr>
-          <w:sz w:val="18"/>
-          <w:szCs w:val="18"/>
-        </w:rPr>
-        <w:t>Marenco</w:t>
-      </w:r>
-      <w:proofErr w:type="spellEnd"/>
-      <w:r>
-        <w:rPr>
-          <w:sz w:val="18"/>
-          <w:szCs w:val="18"/>
-        </w:rPr>
-        <w:t xml:space="preserve"> et al. 2017; </w:t>
+        <w:t xml:space="preserve"> Marenco et al. 2017; </w:t>
       </w:r>
       <w:r>
         <w:rPr>
@@ -14319,23 +13402,7 @@
           <w:sz w:val="18"/>
           <w:szCs w:val="18"/>
         </w:rPr>
-        <w:t xml:space="preserve"> Van </w:t>
-      </w:r>
-      <w:proofErr w:type="spellStart"/>
-      <w:r>
-        <w:rPr>
-          <w:sz w:val="18"/>
-          <w:szCs w:val="18"/>
-        </w:rPr>
-        <w:t>Wittenberghe</w:t>
-      </w:r>
-      <w:proofErr w:type="spellEnd"/>
-      <w:r>
-        <w:rPr>
-          <w:sz w:val="18"/>
-          <w:szCs w:val="18"/>
-        </w:rPr>
-        <w:t xml:space="preserve"> et al. 2012</w:t>
+        <w:t xml:space="preserve"> Van Wittenberghe et al. 2012</w:t>
       </w:r>
       <w:r>
         <w:rPr>
@@ -14442,21 +13509,12 @@
         </w:rPr>
         <w:t xml:space="preserve"> </w:t>
       </w:r>
-      <w:proofErr w:type="spellStart"/>
-      <w:r>
-        <w:rPr>
-          <w:sz w:val="18"/>
-          <w:szCs w:val="18"/>
-        </w:rPr>
-        <w:t>Ichie</w:t>
-      </w:r>
-      <w:proofErr w:type="spellEnd"/>
-      <w:r>
-        <w:rPr>
-          <w:sz w:val="18"/>
-          <w:szCs w:val="18"/>
-        </w:rPr>
-        <w:t xml:space="preserve"> et al. 2016; </w:t>
+      <w:r>
+        <w:rPr>
+          <w:sz w:val="18"/>
+          <w:szCs w:val="18"/>
+        </w:rPr>
+        <w:t xml:space="preserve">Ichie et al. 2016; </w:t>
       </w:r>
       <w:r>
         <w:rPr>
@@ -14476,21 +13534,12 @@
         </w:rPr>
         <w:t xml:space="preserve">. </w:t>
       </w:r>
-      <w:proofErr w:type="spellStart"/>
-      <w:r>
-        <w:rPr>
-          <w:sz w:val="18"/>
-          <w:szCs w:val="18"/>
-        </w:rPr>
-        <w:t>Gregoriou</w:t>
-      </w:r>
-      <w:proofErr w:type="spellEnd"/>
-      <w:r>
-        <w:rPr>
-          <w:sz w:val="18"/>
-          <w:szCs w:val="18"/>
-        </w:rPr>
-        <w:t xml:space="preserve"> et al. 2007</w:t>
+      <w:r>
+        <w:rPr>
+          <w:sz w:val="18"/>
+          <w:szCs w:val="18"/>
+        </w:rPr>
+        <w:t>Gregoriou et al. 2007</w:t>
       </w:r>
       <w:r>
         <w:rPr>
@@ -14522,23 +13571,7 @@
           <w:sz w:val="18"/>
           <w:szCs w:val="18"/>
         </w:rPr>
-        <w:t xml:space="preserve"> </w:t>
-      </w:r>
-      <w:proofErr w:type="spellStart"/>
-      <w:r>
-        <w:rPr>
-          <w:sz w:val="18"/>
-          <w:szCs w:val="18"/>
-        </w:rPr>
-        <w:t>Levizou</w:t>
-      </w:r>
-      <w:proofErr w:type="spellEnd"/>
-      <w:r>
-        <w:rPr>
-          <w:sz w:val="18"/>
-          <w:szCs w:val="18"/>
-        </w:rPr>
-        <w:t xml:space="preserve"> et al. 2005</w:t>
+        <w:t xml:space="preserve"> Levizou et al. 2005</w:t>
       </w:r>
       <w:r>
         <w:rPr>
@@ -14570,23 +13603,7 @@
           <w:sz w:val="18"/>
           <w:szCs w:val="18"/>
         </w:rPr>
-        <w:t xml:space="preserve"> </w:t>
-      </w:r>
-      <w:proofErr w:type="spellStart"/>
-      <w:r>
-        <w:rPr>
-          <w:sz w:val="18"/>
-          <w:szCs w:val="18"/>
-        </w:rPr>
-        <w:t>Liakoura</w:t>
-      </w:r>
-      <w:proofErr w:type="spellEnd"/>
-      <w:r>
-        <w:rPr>
-          <w:sz w:val="18"/>
-          <w:szCs w:val="18"/>
-        </w:rPr>
-        <w:t xml:space="preserve"> 1997;</w:t>
+        <w:t xml:space="preserve"> Liakoura 1997;</w:t>
       </w:r>
       <w:r>
         <w:rPr>
@@ -14652,21 +13669,12 @@
         </w:rPr>
         <w:t xml:space="preserve"> </w:t>
       </w:r>
-      <w:proofErr w:type="spellStart"/>
-      <w:r>
-        <w:rPr>
-          <w:sz w:val="18"/>
-          <w:szCs w:val="18"/>
-        </w:rPr>
-        <w:t>Niinemets</w:t>
-      </w:r>
-      <w:proofErr w:type="spellEnd"/>
-      <w:r>
-        <w:rPr>
-          <w:sz w:val="18"/>
-          <w:szCs w:val="18"/>
-        </w:rPr>
-        <w:t xml:space="preserve"> et al. 1998, </w:t>
+      <w:r>
+        <w:rPr>
+          <w:sz w:val="18"/>
+          <w:szCs w:val="18"/>
+        </w:rPr>
+        <w:t xml:space="preserve">Niinemets et al. 1998, </w:t>
       </w:r>
       <w:r>
         <w:rPr>
@@ -14744,23 +13752,7 @@
           <w:sz w:val="18"/>
           <w:szCs w:val="18"/>
         </w:rPr>
-        <w:t xml:space="preserve">Millen and </w:t>
-      </w:r>
-      <w:proofErr w:type="spellStart"/>
-      <w:r>
-        <w:rPr>
-          <w:sz w:val="18"/>
-          <w:szCs w:val="18"/>
-        </w:rPr>
-        <w:t>Clendon</w:t>
-      </w:r>
-      <w:proofErr w:type="spellEnd"/>
-      <w:r>
-        <w:rPr>
-          <w:sz w:val="18"/>
-          <w:szCs w:val="18"/>
-        </w:rPr>
-        <w:t xml:space="preserve"> 1979</w:t>
+        <w:t>Millen and Clendon 1979</w:t>
       </w:r>
       <w:r>
         <w:rPr>
@@ -14847,21 +13839,12 @@
         </w:rPr>
         <w:t xml:space="preserve"> </w:t>
       </w:r>
-      <w:proofErr w:type="spellStart"/>
-      <w:r>
-        <w:rPr>
-          <w:sz w:val="18"/>
-          <w:szCs w:val="18"/>
-        </w:rPr>
-        <w:t>Panditharathna</w:t>
-      </w:r>
-      <w:proofErr w:type="spellEnd"/>
-      <w:r>
-        <w:rPr>
-          <w:sz w:val="18"/>
-          <w:szCs w:val="18"/>
-        </w:rPr>
-        <w:t xml:space="preserve"> et al. 2008</w:t>
+      <w:r>
+        <w:rPr>
+          <w:sz w:val="18"/>
+          <w:szCs w:val="18"/>
+        </w:rPr>
+        <w:t>Panditharathna et al. 2008</w:t>
       </w:r>
       <w:r>
         <w:rPr>
@@ -14893,23 +13876,7 @@
           <w:sz w:val="18"/>
           <w:szCs w:val="18"/>
         </w:rPr>
-        <w:t xml:space="preserve"> </w:t>
-      </w:r>
-      <w:proofErr w:type="spellStart"/>
-      <w:r>
-        <w:rPr>
-          <w:sz w:val="18"/>
-          <w:szCs w:val="18"/>
-        </w:rPr>
-        <w:t>Baltzer</w:t>
-      </w:r>
-      <w:proofErr w:type="spellEnd"/>
-      <w:r>
-        <w:rPr>
-          <w:sz w:val="18"/>
-          <w:szCs w:val="18"/>
-        </w:rPr>
-        <w:t xml:space="preserve"> and Thomas 2005; </w:t>
+        <w:t xml:space="preserve"> Baltzer and Thomas 2005; </w:t>
       </w:r>
       <w:r>
         <w:rPr>
@@ -14998,23 +13965,7 @@
           <w:sz w:val="18"/>
           <w:szCs w:val="18"/>
         </w:rPr>
-        <w:t xml:space="preserve"> </w:t>
-      </w:r>
-      <w:proofErr w:type="spellStart"/>
-      <w:r>
-        <w:rPr>
-          <w:sz w:val="18"/>
-          <w:szCs w:val="18"/>
-        </w:rPr>
-        <w:t>Scartazza</w:t>
-      </w:r>
-      <w:proofErr w:type="spellEnd"/>
-      <w:r>
-        <w:rPr>
-          <w:sz w:val="18"/>
-          <w:szCs w:val="18"/>
-        </w:rPr>
-        <w:t xml:space="preserve"> et al. 2016</w:t>
+        <w:t xml:space="preserve"> Scartazza et al. 2016</w:t>
       </w:r>
       <w:r>
         <w:rPr>
@@ -15046,23 +13997,7 @@
           <w:sz w:val="18"/>
           <w:szCs w:val="18"/>
         </w:rPr>
-        <w:t xml:space="preserve"> </w:t>
-      </w:r>
-      <w:proofErr w:type="spellStart"/>
-      <w:r>
-        <w:rPr>
-          <w:sz w:val="18"/>
-          <w:szCs w:val="18"/>
-        </w:rPr>
-        <w:t>Duursma</w:t>
-      </w:r>
-      <w:proofErr w:type="spellEnd"/>
-      <w:r>
-        <w:rPr>
-          <w:sz w:val="18"/>
-          <w:szCs w:val="18"/>
-        </w:rPr>
-        <w:t xml:space="preserve"> and Marshall, 2006</w:t>
+        <w:t xml:space="preserve"> Duursma and Marshall, 2006</w:t>
       </w:r>
       <w:r>
         <w:rPr>
@@ -15201,23 +14136,7 @@
           <w:sz w:val="18"/>
           <w:szCs w:val="18"/>
         </w:rPr>
-        <w:t xml:space="preserve"> van de </w:t>
-      </w:r>
-      <w:proofErr w:type="spellStart"/>
-      <w:r>
-        <w:rPr>
-          <w:sz w:val="18"/>
-          <w:szCs w:val="18"/>
-        </w:rPr>
-        <w:t>Weg</w:t>
-      </w:r>
-      <w:proofErr w:type="spellEnd"/>
-      <w:r>
-        <w:rPr>
-          <w:sz w:val="18"/>
-          <w:szCs w:val="18"/>
-        </w:rPr>
-        <w:t xml:space="preserve"> et al. 2012; </w:t>
+        <w:t xml:space="preserve"> van de Weg et al. 2012; </w:t>
       </w:r>
       <w:r>
         <w:rPr>
@@ -15242,23 +14161,7 @@
           <w:sz w:val="18"/>
           <w:szCs w:val="18"/>
         </w:rPr>
-        <w:t xml:space="preserve"> M.A </w:t>
-      </w:r>
-      <w:proofErr w:type="spellStart"/>
-      <w:r>
-        <w:rPr>
-          <w:sz w:val="18"/>
-          <w:szCs w:val="18"/>
-        </w:rPr>
-        <w:t>Cavaleri</w:t>
-      </w:r>
-      <w:proofErr w:type="spellEnd"/>
-      <w:r>
-        <w:rPr>
-          <w:sz w:val="18"/>
-          <w:szCs w:val="18"/>
-        </w:rPr>
-        <w:t xml:space="preserve"> et al. 2008; </w:t>
+        <w:t xml:space="preserve"> M.A Cavaleri et al. 2008; </w:t>
       </w:r>
       <w:r>
         <w:rPr>
@@ -15292,23 +14195,7 @@
           <w:sz w:val="18"/>
           <w:szCs w:val="18"/>
         </w:rPr>
-        <w:t xml:space="preserve"> </w:t>
-      </w:r>
-      <w:proofErr w:type="spellStart"/>
-      <w:r>
-        <w:rPr>
-          <w:sz w:val="18"/>
-          <w:szCs w:val="18"/>
-        </w:rPr>
-        <w:t>Koniger</w:t>
-      </w:r>
-      <w:proofErr w:type="spellEnd"/>
-      <w:r>
-        <w:rPr>
-          <w:sz w:val="18"/>
-          <w:szCs w:val="18"/>
-        </w:rPr>
-        <w:t xml:space="preserve"> et al. 1995; </w:t>
+        <w:t xml:space="preserve"> Koniger et al. 1995; </w:t>
       </w:r>
       <w:r>
         <w:rPr>
@@ -15333,23 +14220,7 @@
           <w:sz w:val="18"/>
           <w:szCs w:val="18"/>
         </w:rPr>
-        <w:t xml:space="preserve"> </w:t>
-      </w:r>
-      <w:proofErr w:type="spellStart"/>
-      <w:r>
-        <w:rPr>
-          <w:sz w:val="18"/>
-          <w:szCs w:val="18"/>
-        </w:rPr>
-        <w:t>Mastubara</w:t>
-      </w:r>
-      <w:proofErr w:type="spellEnd"/>
-      <w:r>
-        <w:rPr>
-          <w:sz w:val="18"/>
-          <w:szCs w:val="18"/>
-        </w:rPr>
-        <w:t xml:space="preserve"> et al. 2009; </w:t>
+        <w:t xml:space="preserve"> Mastubara et al. 2009; </w:t>
       </w:r>
       <w:r>
         <w:rPr>
@@ -15424,23 +14295,7 @@
           <w:sz w:val="18"/>
           <w:szCs w:val="18"/>
         </w:rPr>
-        <w:t xml:space="preserve"> </w:t>
-      </w:r>
-      <w:proofErr w:type="spellStart"/>
-      <w:r>
-        <w:rPr>
-          <w:sz w:val="18"/>
-          <w:szCs w:val="18"/>
-        </w:rPr>
-        <w:t>Poorter</w:t>
-      </w:r>
-      <w:proofErr w:type="spellEnd"/>
-      <w:r>
-        <w:rPr>
-          <w:sz w:val="18"/>
-          <w:szCs w:val="18"/>
-        </w:rPr>
-        <w:t xml:space="preserve"> et al. 1995; </w:t>
+        <w:t xml:space="preserve"> Poorter et al. 1995; </w:t>
       </w:r>
       <w:r>
         <w:rPr>
@@ -15490,23 +14345,7 @@
           <w:sz w:val="18"/>
           <w:szCs w:val="18"/>
         </w:rPr>
-        <w:t xml:space="preserve"> </w:t>
-      </w:r>
-      <w:proofErr w:type="spellStart"/>
-      <w:r>
-        <w:rPr>
-          <w:sz w:val="18"/>
-          <w:szCs w:val="18"/>
-        </w:rPr>
-        <w:t>Niinemets</w:t>
-      </w:r>
-      <w:proofErr w:type="spellEnd"/>
-      <w:r>
-        <w:rPr>
-          <w:sz w:val="18"/>
-          <w:szCs w:val="18"/>
-        </w:rPr>
-        <w:t xml:space="preserve"> et al. 2004; </w:t>
+        <w:t xml:space="preserve"> Niinemets et al. 2004; </w:t>
       </w:r>
       <w:r>
         <w:rPr>
@@ -15531,23 +14370,7 @@
           <w:sz w:val="18"/>
           <w:szCs w:val="18"/>
         </w:rPr>
-        <w:t xml:space="preserve"> </w:t>
-      </w:r>
-      <w:proofErr w:type="spellStart"/>
-      <w:r>
-        <w:rPr>
-          <w:sz w:val="18"/>
-          <w:szCs w:val="18"/>
-        </w:rPr>
-        <w:t>Poorter</w:t>
-      </w:r>
-      <w:proofErr w:type="spellEnd"/>
-      <w:r>
-        <w:rPr>
-          <w:sz w:val="18"/>
-          <w:szCs w:val="18"/>
-        </w:rPr>
-        <w:t xml:space="preserve"> et al. 2000</w:t>
+        <w:t xml:space="preserve"> Poorter et al. 2000</w:t>
       </w:r>
     </w:p>
     <w:p>

</xml_diff>

<commit_message>
Update Traits table (new citation format).docx
</commit_message>
<xml_diff>
--- a/Lit_Review/Traits table (new citation format).docx
+++ b/Lit_Review/Traits table (new citation format).docx
@@ -4827,7 +4827,21 @@
                 <w:rFonts w:ascii="Calibri" w:eastAsia="Times New Roman" w:hAnsi="Calibri" w:cs="Times New Roman"/>
                 <w:color w:val="000000"/>
               </w:rPr>
-              <w:t xml:space="preserve">, </w:t>
+              <w:t>,</w:t>
+            </w:r>
+            <w:r>
+              <w:rPr>
+                <w:rFonts w:ascii="Calibri" w:eastAsia="Times New Roman" w:hAnsi="Calibri" w:cs="Times New Roman"/>
+                <w:color w:val="000000"/>
+              </w:rPr>
+              <w:t xml:space="preserve"> 54</w:t>
+            </w:r>
+            <w:r>
+              <w:rPr>
+                <w:rFonts w:ascii="Calibri" w:eastAsia="Times New Roman" w:hAnsi="Calibri" w:cs="Times New Roman"/>
+                <w:color w:val="000000"/>
+              </w:rPr>
+              <w:t xml:space="preserve"> </w:t>
             </w:r>
           </w:p>
           <w:p>
@@ -6621,7 +6635,17 @@
                 <w:iCs/>
                 <w:color w:val="000000"/>
               </w:rPr>
-              <w:t>duration of surface wetness</w:t>
+              <w:t xml:space="preserve">duration of </w:t>
+            </w:r>
+            <w:r>
+              <w:rPr>
+                <w:rFonts w:ascii="Calibri" w:eastAsia="Times New Roman" w:hAnsi="Calibri" w:cs="Times New Roman"/>
+                <w:i/>
+                <w:iCs/>
+                <w:color w:val="000000"/>
+              </w:rPr>
+              <w:lastRenderedPageBreak/>
+              <w:t>surface wetness</w:t>
             </w:r>
           </w:p>
         </w:tc>
@@ -6651,6 +6675,7 @@
                 <w:rFonts w:ascii="Calibri" w:eastAsia="Times New Roman" w:hAnsi="Calibri" w:cs="Times New Roman"/>
                 <w:color w:val="000000"/>
               </w:rPr>
+              <w:lastRenderedPageBreak/>
               <w:t>%</w:t>
             </w:r>
           </w:p>

</xml_diff>

<commit_message>
adding footnotes in table 1
</commit_message>
<xml_diff>
--- a/Lit_Review/Traits table (new citation format).docx
+++ b/Lit_Review/Traits table (new citation format).docx
@@ -243,6 +243,13 @@
               </w:rPr>
               <w:t>response</w:t>
             </w:r>
+            <w:r>
+              <w:rPr>
+                <w:rFonts w:ascii="Calibri" w:eastAsia="Times New Roman" w:hAnsi="Calibri" w:cs="Times New Roman"/>
+                <w:color w:val="000000"/>
+              </w:rPr>
+              <w:t>*</w:t>
+            </w:r>
           </w:p>
         </w:tc>
         <w:tc>
@@ -287,6 +294,20 @@
               </w:rPr>
               <w:t>)</w:t>
             </w:r>
+            <w:r>
+              <w:rPr>
+                <w:rStyle w:val="hgkelc"/>
+                <w:vertAlign w:val="superscript"/>
+              </w:rPr>
+              <w:t xml:space="preserve"> </w:t>
+            </w:r>
+            <w:r>
+              <w:rPr>
+                <w:rStyle w:val="hgkelc"/>
+                <w:vertAlign w:val="superscript"/>
+              </w:rPr>
+              <w:t>†</w:t>
+            </w:r>
           </w:p>
         </w:tc>
         <w:tc>
@@ -319,10 +340,17 @@
             </w:r>
             <w:r>
               <w:rPr>
-                <w:rFonts w:ascii="Calibri" w:eastAsia="Times New Roman" w:hAnsi="Calibri" w:cs="Times New Roman"/>
-                <w:color w:val="000000"/>
-              </w:rPr>
-              <w:t>*</w:t>
+                <w:rFonts w:ascii="Calibri" w:hAnsi="Calibri" w:cs="Calibri"/>
+                <w:vertAlign w:val="superscript"/>
+              </w:rPr>
+              <w:t xml:space="preserve"> </w:t>
+            </w:r>
+            <w:r>
+              <w:rPr>
+                <w:rFonts w:ascii="Calibri" w:hAnsi="Calibri" w:cs="Calibri"/>
+                <w:vertAlign w:val="superscript"/>
+              </w:rPr>
+              <w:t>‡</w:t>
             </w:r>
           </w:p>
         </w:tc>
@@ -13109,15 +13137,6 @@
       <w:pPr>
         <w:pStyle w:val="Footer"/>
       </w:pPr>
-      <w:r>
-        <w:rPr>
-          <w:b/>
-          <w:bCs/>
-          <w:sz w:val="18"/>
-          <w:szCs w:val="18"/>
-        </w:rPr>
-        <w:t xml:space="preserve">* </w:t>
-      </w:r>
       <w:r>
         <w:rPr>
           <w:b/>
@@ -14885,6 +14904,11 @@
     <w:uiPriority w:val="99"/>
     <w:rsid w:val="00D940D0"/>
   </w:style>
+  <w:style w:type="character" w:customStyle="1" w:styleId="hgkelc">
+    <w:name w:val="hgkelc"/>
+    <w:basedOn w:val="DefaultParagraphFont"/>
+    <w:rsid w:val="000C64D8"/>
+  </w:style>
 </w:styles>
 </file>
 

</xml_diff>

<commit_message>
deleting footnotes table 1 version
</commit_message>
<xml_diff>
--- a/Lit_Review/Traits table (new citation format).docx
+++ b/Lit_Review/Traits table (new citation format).docx
@@ -299,13 +299,6 @@
                 <w:rStyle w:val="hgkelc"/>
                 <w:vertAlign w:val="superscript"/>
               </w:rPr>
-              <w:t xml:space="preserve"> </w:t>
-            </w:r>
-            <w:r>
-              <w:rPr>
-                <w:rStyle w:val="hgkelc"/>
-                <w:vertAlign w:val="superscript"/>
-              </w:rPr>
               <w:t>†</w:t>
             </w:r>
           </w:p>
@@ -337,13 +330,6 @@
                 <w:color w:val="000000"/>
               </w:rPr>
               <w:t>reference(s)</w:t>
-            </w:r>
-            <w:r>
-              <w:rPr>
-                <w:rFonts w:ascii="Calibri" w:hAnsi="Calibri" w:cs="Calibri"/>
-                <w:vertAlign w:val="superscript"/>
-              </w:rPr>
-              <w:t xml:space="preserve"> </w:t>
             </w:r>
             <w:r>
               <w:rPr>

</xml_diff>

<commit_message>
ABS, activation energy of Rdark and adding "Tleaf" in the schematic
</commit_message>
<xml_diff>
--- a/Lit_Review/Traits table (new citation format).docx
+++ b/Lit_Review/Traits table (new citation format).docx
@@ -95,7 +95,15 @@
                                     <w:t xml:space="preserve">typically </w:t>
                                   </w:r>
                                   <w:r>
-                                    <w:t>observed variation in thermally-relevant leaf traits with canopy height and/or between sun and shade leaves</w:t>
+                                    <w:t xml:space="preserve">observed variation in </w:t>
+                                  </w:r>
+                                  <w:proofErr w:type="gramStart"/>
+                                  <w:r>
+                                    <w:t>thermally-relevant</w:t>
+                                  </w:r>
+                                  <w:proofErr w:type="gramEnd"/>
+                                  <w:r>
+                                    <w:t xml:space="preserve"> leaf traits with canopy height and/or between sun and shade leaves</w:t>
                                   </w:r>
                                 </w:p>
                               </w:txbxContent>
@@ -485,7 +493,15 @@
                 <w:rFonts w:ascii="Calibri" w:eastAsia="Times New Roman" w:hAnsi="Calibri" w:cs="Times New Roman"/>
                 <w:color w:val="000000"/>
               </w:rPr>
-              <w:t>g cm</w:t>
+              <w:t xml:space="preserve">g </w:t>
+            </w:r>
+            <w:proofErr w:type="gramStart"/>
+            <w:r>
+              <w:rPr>
+                <w:rFonts w:ascii="Calibri" w:eastAsia="Times New Roman" w:hAnsi="Calibri" w:cs="Times New Roman"/>
+                <w:color w:val="000000"/>
+              </w:rPr>
+              <w:t>cm</w:t>
             </w:r>
             <w:r>
               <w:rPr>
@@ -497,6 +513,7 @@
               </w:rPr>
               <w:t>-2</w:t>
             </w:r>
+            <w:proofErr w:type="gramEnd"/>
           </w:p>
         </w:tc>
         <w:tc>
@@ -555,20 +572,39 @@
                 <w:color w:val="000000"/>
               </w:rPr>
             </w:pPr>
-            <w:r>
-              <w:rPr>
-                <w:rFonts w:ascii="Calibri" w:eastAsia="Times New Roman" w:hAnsi="Calibri" w:cs="Times New Roman"/>
-                <w:color w:val="000000"/>
-              </w:rPr>
-              <w:t xml:space="preserve">TrB, </w:t>
-            </w:r>
-            <w:r>
-              <w:rPr>
-                <w:rFonts w:ascii="Calibri" w:eastAsia="Times New Roman" w:hAnsi="Calibri" w:cs="Times New Roman"/>
-                <w:color w:val="000000"/>
-              </w:rPr>
-              <w:t xml:space="preserve">TeB, </w:t>
-            </w:r>
+            <w:proofErr w:type="spellStart"/>
+            <w:r>
+              <w:rPr>
+                <w:rFonts w:ascii="Calibri" w:eastAsia="Times New Roman" w:hAnsi="Calibri" w:cs="Times New Roman"/>
+                <w:color w:val="000000"/>
+              </w:rPr>
+              <w:t>TrB</w:t>
+            </w:r>
+            <w:proofErr w:type="spellEnd"/>
+            <w:r>
+              <w:rPr>
+                <w:rFonts w:ascii="Calibri" w:eastAsia="Times New Roman" w:hAnsi="Calibri" w:cs="Times New Roman"/>
+                <w:color w:val="000000"/>
+              </w:rPr>
+              <w:t xml:space="preserve">, </w:t>
+            </w:r>
+            <w:proofErr w:type="spellStart"/>
+            <w:r>
+              <w:rPr>
+                <w:rFonts w:ascii="Calibri" w:eastAsia="Times New Roman" w:hAnsi="Calibri" w:cs="Times New Roman"/>
+                <w:color w:val="000000"/>
+              </w:rPr>
+              <w:t>TeB</w:t>
+            </w:r>
+            <w:proofErr w:type="spellEnd"/>
+            <w:r>
+              <w:rPr>
+                <w:rFonts w:ascii="Calibri" w:eastAsia="Times New Roman" w:hAnsi="Calibri" w:cs="Times New Roman"/>
+                <w:color w:val="000000"/>
+              </w:rPr>
+              <w:t xml:space="preserve">, </w:t>
+            </w:r>
+            <w:proofErr w:type="spellStart"/>
             <w:r>
               <w:rPr>
                 <w:rFonts w:ascii="Calibri" w:eastAsia="Times New Roman" w:hAnsi="Calibri" w:cs="Times New Roman"/>
@@ -576,13 +612,23 @@
               </w:rPr>
               <w:t>TeN</w:t>
             </w:r>
-            <w:r>
-              <w:rPr>
-                <w:rFonts w:ascii="Calibri" w:eastAsia="Times New Roman" w:hAnsi="Calibri" w:cs="Times New Roman"/>
-                <w:color w:val="000000"/>
-              </w:rPr>
-              <w:t>, BoN</w:t>
-            </w:r>
+            <w:proofErr w:type="spellEnd"/>
+            <w:r>
+              <w:rPr>
+                <w:rFonts w:ascii="Calibri" w:eastAsia="Times New Roman" w:hAnsi="Calibri" w:cs="Times New Roman"/>
+                <w:color w:val="000000"/>
+              </w:rPr>
+              <w:t xml:space="preserve">, </w:t>
+            </w:r>
+            <w:proofErr w:type="spellStart"/>
+            <w:r>
+              <w:rPr>
+                <w:rFonts w:ascii="Calibri" w:eastAsia="Times New Roman" w:hAnsi="Calibri" w:cs="Times New Roman"/>
+                <w:color w:val="000000"/>
+              </w:rPr>
+              <w:t>BoN</w:t>
+            </w:r>
+            <w:proofErr w:type="spellEnd"/>
           </w:p>
         </w:tc>
         <w:tc>
@@ -825,20 +871,39 @@
                 <w:color w:val="000000"/>
               </w:rPr>
             </w:pPr>
-            <w:r>
-              <w:rPr>
-                <w:rFonts w:ascii="Calibri" w:eastAsia="Times New Roman" w:hAnsi="Calibri" w:cs="Times New Roman"/>
-                <w:color w:val="000000"/>
-              </w:rPr>
-              <w:t xml:space="preserve">TrB, </w:t>
-            </w:r>
-            <w:r>
-              <w:rPr>
-                <w:rFonts w:ascii="Calibri" w:eastAsia="Times New Roman" w:hAnsi="Calibri" w:cs="Times New Roman"/>
-                <w:color w:val="000000"/>
-              </w:rPr>
-              <w:t xml:space="preserve">TeB, </w:t>
-            </w:r>
+            <w:proofErr w:type="spellStart"/>
+            <w:r>
+              <w:rPr>
+                <w:rFonts w:ascii="Calibri" w:eastAsia="Times New Roman" w:hAnsi="Calibri" w:cs="Times New Roman"/>
+                <w:color w:val="000000"/>
+              </w:rPr>
+              <w:t>TrB</w:t>
+            </w:r>
+            <w:proofErr w:type="spellEnd"/>
+            <w:r>
+              <w:rPr>
+                <w:rFonts w:ascii="Calibri" w:eastAsia="Times New Roman" w:hAnsi="Calibri" w:cs="Times New Roman"/>
+                <w:color w:val="000000"/>
+              </w:rPr>
+              <w:t xml:space="preserve">, </w:t>
+            </w:r>
+            <w:proofErr w:type="spellStart"/>
+            <w:r>
+              <w:rPr>
+                <w:rFonts w:ascii="Calibri" w:eastAsia="Times New Roman" w:hAnsi="Calibri" w:cs="Times New Roman"/>
+                <w:color w:val="000000"/>
+              </w:rPr>
+              <w:t>TeB</w:t>
+            </w:r>
+            <w:proofErr w:type="spellEnd"/>
+            <w:r>
+              <w:rPr>
+                <w:rFonts w:ascii="Calibri" w:eastAsia="Times New Roman" w:hAnsi="Calibri" w:cs="Times New Roman"/>
+                <w:color w:val="000000"/>
+              </w:rPr>
+              <w:t xml:space="preserve">, </w:t>
+            </w:r>
+            <w:proofErr w:type="spellStart"/>
             <w:r>
               <w:rPr>
                 <w:rFonts w:ascii="Calibri" w:eastAsia="Times New Roman" w:hAnsi="Calibri" w:cs="Times New Roman"/>
@@ -846,13 +911,23 @@
               </w:rPr>
               <w:t>TeN</w:t>
             </w:r>
-            <w:r>
-              <w:rPr>
-                <w:rFonts w:ascii="Calibri" w:eastAsia="Times New Roman" w:hAnsi="Calibri" w:cs="Times New Roman"/>
-                <w:color w:val="000000"/>
-              </w:rPr>
-              <w:t>, BoN</w:t>
-            </w:r>
+            <w:proofErr w:type="spellEnd"/>
+            <w:r>
+              <w:rPr>
+                <w:rFonts w:ascii="Calibri" w:eastAsia="Times New Roman" w:hAnsi="Calibri" w:cs="Times New Roman"/>
+                <w:color w:val="000000"/>
+              </w:rPr>
+              <w:t xml:space="preserve">, </w:t>
+            </w:r>
+            <w:proofErr w:type="spellStart"/>
+            <w:r>
+              <w:rPr>
+                <w:rFonts w:ascii="Calibri" w:eastAsia="Times New Roman" w:hAnsi="Calibri" w:cs="Times New Roman"/>
+                <w:color w:val="000000"/>
+              </w:rPr>
+              <w:t>BoN</w:t>
+            </w:r>
+            <w:proofErr w:type="spellEnd"/>
           </w:p>
         </w:tc>
         <w:tc>
@@ -1085,13 +1160,47 @@
                 <w:color w:val="000000"/>
               </w:rPr>
             </w:pPr>
-            <w:r>
-              <w:rPr>
-                <w:rFonts w:ascii="Calibri" w:eastAsia="Times New Roman" w:hAnsi="Calibri" w:cs="Times New Roman"/>
-                <w:color w:val="000000"/>
-              </w:rPr>
-              <w:t>TrB, TeB, BoN</w:t>
-            </w:r>
+            <w:proofErr w:type="spellStart"/>
+            <w:r>
+              <w:rPr>
+                <w:rFonts w:ascii="Calibri" w:eastAsia="Times New Roman" w:hAnsi="Calibri" w:cs="Times New Roman"/>
+                <w:color w:val="000000"/>
+              </w:rPr>
+              <w:t>TrB</w:t>
+            </w:r>
+            <w:proofErr w:type="spellEnd"/>
+            <w:r>
+              <w:rPr>
+                <w:rFonts w:ascii="Calibri" w:eastAsia="Times New Roman" w:hAnsi="Calibri" w:cs="Times New Roman"/>
+                <w:color w:val="000000"/>
+              </w:rPr>
+              <w:t xml:space="preserve">, </w:t>
+            </w:r>
+            <w:proofErr w:type="spellStart"/>
+            <w:r>
+              <w:rPr>
+                <w:rFonts w:ascii="Calibri" w:eastAsia="Times New Roman" w:hAnsi="Calibri" w:cs="Times New Roman"/>
+                <w:color w:val="000000"/>
+              </w:rPr>
+              <w:t>TeB</w:t>
+            </w:r>
+            <w:proofErr w:type="spellEnd"/>
+            <w:r>
+              <w:rPr>
+                <w:rFonts w:ascii="Calibri" w:eastAsia="Times New Roman" w:hAnsi="Calibri" w:cs="Times New Roman"/>
+                <w:color w:val="000000"/>
+              </w:rPr>
+              <w:t xml:space="preserve">, </w:t>
+            </w:r>
+            <w:proofErr w:type="spellStart"/>
+            <w:r>
+              <w:rPr>
+                <w:rFonts w:ascii="Calibri" w:eastAsia="Times New Roman" w:hAnsi="Calibri" w:cs="Times New Roman"/>
+                <w:color w:val="000000"/>
+              </w:rPr>
+              <w:t>BoN</w:t>
+            </w:r>
+            <w:proofErr w:type="spellEnd"/>
           </w:p>
         </w:tc>
         <w:tc>
@@ -1276,13 +1385,47 @@
                 <w:color w:val="000000"/>
               </w:rPr>
             </w:pPr>
-            <w:r>
-              <w:rPr>
-                <w:rFonts w:ascii="Calibri" w:eastAsia="Times New Roman" w:hAnsi="Calibri" w:cs="Times New Roman"/>
-                <w:color w:val="000000"/>
-              </w:rPr>
-              <w:t>TrB, TeB, BoN</w:t>
-            </w:r>
+            <w:proofErr w:type="spellStart"/>
+            <w:r>
+              <w:rPr>
+                <w:rFonts w:ascii="Calibri" w:eastAsia="Times New Roman" w:hAnsi="Calibri" w:cs="Times New Roman"/>
+                <w:color w:val="000000"/>
+              </w:rPr>
+              <w:t>TrB</w:t>
+            </w:r>
+            <w:proofErr w:type="spellEnd"/>
+            <w:r>
+              <w:rPr>
+                <w:rFonts w:ascii="Calibri" w:eastAsia="Times New Roman" w:hAnsi="Calibri" w:cs="Times New Roman"/>
+                <w:color w:val="000000"/>
+              </w:rPr>
+              <w:t xml:space="preserve">, </w:t>
+            </w:r>
+            <w:proofErr w:type="spellStart"/>
+            <w:r>
+              <w:rPr>
+                <w:rFonts w:ascii="Calibri" w:eastAsia="Times New Roman" w:hAnsi="Calibri" w:cs="Times New Roman"/>
+                <w:color w:val="000000"/>
+              </w:rPr>
+              <w:t>TeB</w:t>
+            </w:r>
+            <w:proofErr w:type="spellEnd"/>
+            <w:r>
+              <w:rPr>
+                <w:rFonts w:ascii="Calibri" w:eastAsia="Times New Roman" w:hAnsi="Calibri" w:cs="Times New Roman"/>
+                <w:color w:val="000000"/>
+              </w:rPr>
+              <w:t xml:space="preserve">, </w:t>
+            </w:r>
+            <w:proofErr w:type="spellStart"/>
+            <w:r>
+              <w:rPr>
+                <w:rFonts w:ascii="Calibri" w:eastAsia="Times New Roman" w:hAnsi="Calibri" w:cs="Times New Roman"/>
+                <w:color w:val="000000"/>
+              </w:rPr>
+              <w:t>BoN</w:t>
+            </w:r>
+            <w:proofErr w:type="spellEnd"/>
           </w:p>
         </w:tc>
         <w:tc>
@@ -1481,13 +1624,39 @@
                 <w:color w:val="000000"/>
               </w:rPr>
             </w:pPr>
-            <w:r>
-              <w:rPr>
-                <w:rFonts w:ascii="Calibri" w:eastAsia="Times New Roman" w:hAnsi="Calibri" w:cs="Times New Roman"/>
-                <w:color w:val="000000"/>
-              </w:rPr>
-              <w:t xml:space="preserve">TrB, TeB, </w:t>
-            </w:r>
+            <w:proofErr w:type="spellStart"/>
+            <w:r>
+              <w:rPr>
+                <w:rFonts w:ascii="Calibri" w:eastAsia="Times New Roman" w:hAnsi="Calibri" w:cs="Times New Roman"/>
+                <w:color w:val="000000"/>
+              </w:rPr>
+              <w:t>TrB</w:t>
+            </w:r>
+            <w:proofErr w:type="spellEnd"/>
+            <w:r>
+              <w:rPr>
+                <w:rFonts w:ascii="Calibri" w:eastAsia="Times New Roman" w:hAnsi="Calibri" w:cs="Times New Roman"/>
+                <w:color w:val="000000"/>
+              </w:rPr>
+              <w:t xml:space="preserve">, </w:t>
+            </w:r>
+            <w:proofErr w:type="spellStart"/>
+            <w:r>
+              <w:rPr>
+                <w:rFonts w:ascii="Calibri" w:eastAsia="Times New Roman" w:hAnsi="Calibri" w:cs="Times New Roman"/>
+                <w:color w:val="000000"/>
+              </w:rPr>
+              <w:t>TeB</w:t>
+            </w:r>
+            <w:proofErr w:type="spellEnd"/>
+            <w:r>
+              <w:rPr>
+                <w:rFonts w:ascii="Calibri" w:eastAsia="Times New Roman" w:hAnsi="Calibri" w:cs="Times New Roman"/>
+                <w:color w:val="000000"/>
+              </w:rPr>
+              <w:t xml:space="preserve">, </w:t>
+            </w:r>
+            <w:proofErr w:type="spellStart"/>
             <w:r>
               <w:rPr>
                 <w:rFonts w:ascii="Calibri" w:eastAsia="Times New Roman" w:hAnsi="Calibri" w:cs="Times New Roman"/>
@@ -1495,6 +1664,7 @@
               </w:rPr>
               <w:t>TeN</w:t>
             </w:r>
+            <w:proofErr w:type="spellEnd"/>
           </w:p>
         </w:tc>
         <w:tc>
@@ -1707,6 +1877,7 @@
                 <w:color w:val="000000"/>
               </w:rPr>
             </w:pPr>
+            <w:proofErr w:type="spellStart"/>
             <w:r>
               <w:rPr>
                 <w:rFonts w:ascii="Calibri" w:eastAsia="Times New Roman" w:hAnsi="Calibri" w:cs="Times New Roman"/>
@@ -1714,6 +1885,7 @@
               </w:rPr>
               <w:t>TrB</w:t>
             </w:r>
+            <w:proofErr w:type="spellEnd"/>
             <w:r>
               <w:rPr>
                 <w:rFonts w:ascii="Calibri" w:eastAsia="Times New Roman" w:hAnsi="Calibri" w:cs="Times New Roman"/>
@@ -1726,8 +1898,25 @@
                 <w:rFonts w:ascii="Calibri" w:eastAsia="Times New Roman" w:hAnsi="Calibri" w:cs="Times New Roman"/>
                 <w:color w:val="000000"/>
               </w:rPr>
-              <w:t xml:space="preserve"> TeB, </w:t>
-            </w:r>
+              <w:t xml:space="preserve"> </w:t>
+            </w:r>
+            <w:proofErr w:type="spellStart"/>
+            <w:r>
+              <w:rPr>
+                <w:rFonts w:ascii="Calibri" w:eastAsia="Times New Roman" w:hAnsi="Calibri" w:cs="Times New Roman"/>
+                <w:color w:val="000000"/>
+              </w:rPr>
+              <w:t>TeB</w:t>
+            </w:r>
+            <w:proofErr w:type="spellEnd"/>
+            <w:r>
+              <w:rPr>
+                <w:rFonts w:ascii="Calibri" w:eastAsia="Times New Roman" w:hAnsi="Calibri" w:cs="Times New Roman"/>
+                <w:color w:val="000000"/>
+              </w:rPr>
+              <w:t xml:space="preserve">, </w:t>
+            </w:r>
+            <w:proofErr w:type="spellStart"/>
             <w:r>
               <w:rPr>
                 <w:rFonts w:ascii="Calibri" w:eastAsia="Times New Roman" w:hAnsi="Calibri" w:cs="Times New Roman"/>
@@ -1735,6 +1924,7 @@
               </w:rPr>
               <w:t>TeN</w:t>
             </w:r>
+            <w:proofErr w:type="spellEnd"/>
           </w:p>
         </w:tc>
         <w:tc>
@@ -1956,13 +2146,23 @@
                 <w:color w:val="000000"/>
               </w:rPr>
             </w:pPr>
-            <w:r>
-              <w:rPr>
-                <w:rFonts w:ascii="Calibri" w:eastAsia="Times New Roman" w:hAnsi="Calibri" w:cs="Times New Roman"/>
-                <w:color w:val="000000"/>
-              </w:rPr>
-              <w:t xml:space="preserve">TrB, </w:t>
-            </w:r>
+            <w:proofErr w:type="spellStart"/>
+            <w:r>
+              <w:rPr>
+                <w:rFonts w:ascii="Calibri" w:eastAsia="Times New Roman" w:hAnsi="Calibri" w:cs="Times New Roman"/>
+                <w:color w:val="000000"/>
+              </w:rPr>
+              <w:t>TrB</w:t>
+            </w:r>
+            <w:proofErr w:type="spellEnd"/>
+            <w:r>
+              <w:rPr>
+                <w:rFonts w:ascii="Calibri" w:eastAsia="Times New Roman" w:hAnsi="Calibri" w:cs="Times New Roman"/>
+                <w:color w:val="000000"/>
+              </w:rPr>
+              <w:t xml:space="preserve">, </w:t>
+            </w:r>
+            <w:proofErr w:type="spellStart"/>
             <w:r>
               <w:rPr>
                 <w:rFonts w:ascii="Calibri" w:eastAsia="Times New Roman" w:hAnsi="Calibri" w:cs="Times New Roman"/>
@@ -1970,6 +2170,7 @@
               </w:rPr>
               <w:t>TeN</w:t>
             </w:r>
+            <w:proofErr w:type="spellEnd"/>
           </w:p>
         </w:tc>
         <w:tc>
@@ -2142,13 +2343,31 @@
                 <w:color w:val="000000"/>
               </w:rPr>
             </w:pPr>
-            <w:r>
-              <w:rPr>
-                <w:rFonts w:ascii="Calibri" w:eastAsia="Times New Roman" w:hAnsi="Calibri" w:cs="Times New Roman"/>
-                <w:color w:val="000000"/>
-              </w:rPr>
-              <w:t>TrB, TeB</w:t>
-            </w:r>
+            <w:proofErr w:type="spellStart"/>
+            <w:r>
+              <w:rPr>
+                <w:rFonts w:ascii="Calibri" w:eastAsia="Times New Roman" w:hAnsi="Calibri" w:cs="Times New Roman"/>
+                <w:color w:val="000000"/>
+              </w:rPr>
+              <w:t>TrB</w:t>
+            </w:r>
+            <w:proofErr w:type="spellEnd"/>
+            <w:r>
+              <w:rPr>
+                <w:rFonts w:ascii="Calibri" w:eastAsia="Times New Roman" w:hAnsi="Calibri" w:cs="Times New Roman"/>
+                <w:color w:val="000000"/>
+              </w:rPr>
+              <w:t xml:space="preserve">, </w:t>
+            </w:r>
+            <w:proofErr w:type="spellStart"/>
+            <w:r>
+              <w:rPr>
+                <w:rFonts w:ascii="Calibri" w:eastAsia="Times New Roman" w:hAnsi="Calibri" w:cs="Times New Roman"/>
+                <w:color w:val="000000"/>
+              </w:rPr>
+              <w:t>TeB</w:t>
+            </w:r>
+            <w:proofErr w:type="spellEnd"/>
           </w:p>
         </w:tc>
         <w:tc>
@@ -2276,7 +2495,15 @@
                 <w:rFonts w:ascii="Calibri" w:eastAsia="Times New Roman" w:hAnsi="Calibri" w:cs="Times New Roman"/>
                 <w:color w:val="000000"/>
               </w:rPr>
-              <w:t>g cm</w:t>
+              <w:t xml:space="preserve">g </w:t>
+            </w:r>
+            <w:proofErr w:type="gramStart"/>
+            <w:r>
+              <w:rPr>
+                <w:rFonts w:ascii="Calibri" w:eastAsia="Times New Roman" w:hAnsi="Calibri" w:cs="Times New Roman"/>
+                <w:color w:val="000000"/>
+              </w:rPr>
+              <w:t>cm</w:t>
             </w:r>
             <w:r>
               <w:rPr>
@@ -2288,6 +2515,7 @@
               </w:rPr>
               <w:t>-3</w:t>
             </w:r>
+            <w:proofErr w:type="gramEnd"/>
           </w:p>
         </w:tc>
         <w:tc>
@@ -2348,6 +2576,7 @@
                 <w:color w:val="000000"/>
               </w:rPr>
             </w:pPr>
+            <w:proofErr w:type="spellStart"/>
             <w:r>
               <w:rPr>
                 <w:rFonts w:ascii="Calibri" w:eastAsia="Times New Roman" w:hAnsi="Calibri" w:cs="Times New Roman"/>
@@ -2355,6 +2584,7 @@
               </w:rPr>
               <w:t>TeB</w:t>
             </w:r>
+            <w:proofErr w:type="spellEnd"/>
           </w:p>
         </w:tc>
         <w:tc>
@@ -2519,6 +2749,7 @@
                 <w:color w:val="000000"/>
               </w:rPr>
             </w:pPr>
+            <w:proofErr w:type="spellStart"/>
             <w:r>
               <w:rPr>
                 <w:rFonts w:ascii="Calibri" w:eastAsia="Times New Roman" w:hAnsi="Calibri" w:cs="Times New Roman"/>
@@ -2526,6 +2757,7 @@
               </w:rPr>
               <w:t>TrB</w:t>
             </w:r>
+            <w:proofErr w:type="spellEnd"/>
             <w:r>
               <w:rPr>
                 <w:rFonts w:ascii="Calibri" w:eastAsia="Times New Roman" w:hAnsi="Calibri" w:cs="Times New Roman"/>
@@ -2538,7 +2770,23 @@
                 <w:rFonts w:ascii="Calibri" w:eastAsia="Times New Roman" w:hAnsi="Calibri" w:cs="Times New Roman"/>
                 <w:color w:val="000000"/>
               </w:rPr>
-              <w:t xml:space="preserve"> TeB </w:t>
+              <w:t xml:space="preserve"> </w:t>
+            </w:r>
+            <w:proofErr w:type="spellStart"/>
+            <w:r>
+              <w:rPr>
+                <w:rFonts w:ascii="Calibri" w:eastAsia="Times New Roman" w:hAnsi="Calibri" w:cs="Times New Roman"/>
+                <w:color w:val="000000"/>
+              </w:rPr>
+              <w:t>TeB</w:t>
+            </w:r>
+            <w:proofErr w:type="spellEnd"/>
+            <w:r>
+              <w:rPr>
+                <w:rFonts w:ascii="Calibri" w:eastAsia="Times New Roman" w:hAnsi="Calibri" w:cs="Times New Roman"/>
+                <w:color w:val="000000"/>
+              </w:rPr>
+              <w:t xml:space="preserve"> </w:t>
             </w:r>
           </w:p>
         </w:tc>
@@ -2704,6 +2952,7 @@
                 <w:color w:val="000000"/>
               </w:rPr>
             </w:pPr>
+            <w:proofErr w:type="spellStart"/>
             <w:r>
               <w:rPr>
                 <w:rFonts w:ascii="Calibri" w:eastAsia="Times New Roman" w:hAnsi="Calibri" w:cs="Times New Roman"/>
@@ -2718,6 +2967,7 @@
               </w:rPr>
               <w:t>N</w:t>
             </w:r>
+            <w:proofErr w:type="spellEnd"/>
           </w:p>
         </w:tc>
         <w:tc>
@@ -2806,6 +3056,7 @@
                 <w:color w:val="000000"/>
               </w:rPr>
             </w:pPr>
+            <w:proofErr w:type="spellStart"/>
             <w:r>
               <w:rPr>
                 <w:rFonts w:ascii="Calibri" w:eastAsia="Times New Roman" w:hAnsi="Calibri" w:cs="Times New Roman"/>
@@ -2827,6 +3078,7 @@
               </w:rPr>
               <w:t>stomata</w:t>
             </w:r>
+            <w:proofErr w:type="spellEnd"/>
           </w:p>
         </w:tc>
         <w:tc>
@@ -2850,6 +3102,7 @@
                 <w:color w:val="000000"/>
               </w:rPr>
             </w:pPr>
+            <w:proofErr w:type="gramStart"/>
             <w:r>
               <w:rPr>
                 <w:rFonts w:ascii="Calibri" w:eastAsia="Times New Roman" w:hAnsi="Calibri" w:cs="Times New Roman"/>
@@ -2867,6 +3120,7 @@
               </w:rPr>
               <w:t>-2</w:t>
             </w:r>
+            <w:proofErr w:type="gramEnd"/>
           </w:p>
         </w:tc>
         <w:tc>
@@ -2927,13 +3181,39 @@
                 <w:color w:val="000000"/>
               </w:rPr>
             </w:pPr>
-            <w:r>
-              <w:rPr>
-                <w:rFonts w:ascii="Calibri" w:eastAsia="Times New Roman" w:hAnsi="Calibri" w:cs="Times New Roman"/>
-                <w:color w:val="000000"/>
-              </w:rPr>
-              <w:t xml:space="preserve">TrB, TeB, </w:t>
-            </w:r>
+            <w:proofErr w:type="spellStart"/>
+            <w:r>
+              <w:rPr>
+                <w:rFonts w:ascii="Calibri" w:eastAsia="Times New Roman" w:hAnsi="Calibri" w:cs="Times New Roman"/>
+                <w:color w:val="000000"/>
+              </w:rPr>
+              <w:t>TrB</w:t>
+            </w:r>
+            <w:proofErr w:type="spellEnd"/>
+            <w:r>
+              <w:rPr>
+                <w:rFonts w:ascii="Calibri" w:eastAsia="Times New Roman" w:hAnsi="Calibri" w:cs="Times New Roman"/>
+                <w:color w:val="000000"/>
+              </w:rPr>
+              <w:t xml:space="preserve">, </w:t>
+            </w:r>
+            <w:proofErr w:type="spellStart"/>
+            <w:r>
+              <w:rPr>
+                <w:rFonts w:ascii="Calibri" w:eastAsia="Times New Roman" w:hAnsi="Calibri" w:cs="Times New Roman"/>
+                <w:color w:val="000000"/>
+              </w:rPr>
+              <w:t>TeB</w:t>
+            </w:r>
+            <w:proofErr w:type="spellEnd"/>
+            <w:r>
+              <w:rPr>
+                <w:rFonts w:ascii="Calibri" w:eastAsia="Times New Roman" w:hAnsi="Calibri" w:cs="Times New Roman"/>
+                <w:color w:val="000000"/>
+              </w:rPr>
+              <w:t xml:space="preserve">, </w:t>
+            </w:r>
+            <w:proofErr w:type="spellStart"/>
             <w:r>
               <w:rPr>
                 <w:rFonts w:ascii="Calibri" w:eastAsia="Times New Roman" w:hAnsi="Calibri" w:cs="Times New Roman"/>
@@ -2941,6 +3221,7 @@
               </w:rPr>
               <w:t>TeN</w:t>
             </w:r>
+            <w:proofErr w:type="spellEnd"/>
           </w:p>
         </w:tc>
         <w:tc>
@@ -3161,6 +3442,7 @@
                 <w:color w:val="000000"/>
               </w:rPr>
             </w:pPr>
+            <w:proofErr w:type="spellStart"/>
             <w:r>
               <w:rPr>
                 <w:rFonts w:ascii="Calibri" w:eastAsia="Times New Roman" w:hAnsi="Calibri" w:cs="Times New Roman"/>
@@ -3168,6 +3450,7 @@
               </w:rPr>
               <w:t>TrB</w:t>
             </w:r>
+            <w:proofErr w:type="spellEnd"/>
             <w:r>
               <w:rPr>
                 <w:rFonts w:ascii="Calibri" w:eastAsia="Times New Roman" w:hAnsi="Calibri" w:cs="Times New Roman"/>
@@ -3180,8 +3463,17 @@
                 <w:rFonts w:ascii="Calibri" w:eastAsia="Times New Roman" w:hAnsi="Calibri" w:cs="Times New Roman"/>
                 <w:color w:val="000000"/>
               </w:rPr>
-              <w:t xml:space="preserve"> TeB</w:t>
-            </w:r>
+              <w:t xml:space="preserve"> </w:t>
+            </w:r>
+            <w:proofErr w:type="spellStart"/>
+            <w:r>
+              <w:rPr>
+                <w:rFonts w:ascii="Calibri" w:eastAsia="Times New Roman" w:hAnsi="Calibri" w:cs="Times New Roman"/>
+                <w:color w:val="000000"/>
+              </w:rPr>
+              <w:t>TeB</w:t>
+            </w:r>
+            <w:proofErr w:type="spellEnd"/>
           </w:p>
         </w:tc>
         <w:tc>
@@ -3348,7 +3640,15 @@
                 <w:rFonts w:ascii="Calibri" w:eastAsia="Times New Roman" w:hAnsi="Calibri" w:cs="Times New Roman"/>
                 <w:color w:val="000000"/>
               </w:rPr>
-              <w:t>mm mm</w:t>
+              <w:t xml:space="preserve">mm </w:t>
+            </w:r>
+            <w:proofErr w:type="gramStart"/>
+            <w:r>
+              <w:rPr>
+                <w:rFonts w:ascii="Calibri" w:eastAsia="Times New Roman" w:hAnsi="Calibri" w:cs="Times New Roman"/>
+                <w:color w:val="000000"/>
+              </w:rPr>
+              <w:t>mm</w:t>
             </w:r>
             <w:r>
               <w:rPr>
@@ -3360,6 +3660,7 @@
               </w:rPr>
               <w:t>-2</w:t>
             </w:r>
+            <w:proofErr w:type="gramEnd"/>
           </w:p>
         </w:tc>
         <w:tc>
@@ -3418,6 +3719,7 @@
                 <w:color w:val="000000"/>
               </w:rPr>
             </w:pPr>
+            <w:proofErr w:type="spellStart"/>
             <w:r>
               <w:rPr>
                 <w:rFonts w:ascii="Calibri" w:eastAsia="Times New Roman" w:hAnsi="Calibri" w:cs="Times New Roman"/>
@@ -3425,6 +3727,7 @@
               </w:rPr>
               <w:t>TeB</w:t>
             </w:r>
+            <w:proofErr w:type="spellEnd"/>
           </w:p>
         </w:tc>
         <w:tc>
@@ -3583,6 +3886,7 @@
                 <w:color w:val="000000"/>
               </w:rPr>
             </w:pPr>
+            <w:proofErr w:type="spellStart"/>
             <w:r>
               <w:rPr>
                 <w:rFonts w:ascii="Calibri" w:eastAsia="Times New Roman" w:hAnsi="Calibri" w:cs="Times New Roman"/>
@@ -3590,6 +3894,7 @@
               </w:rPr>
               <w:t>TeB</w:t>
             </w:r>
+            <w:proofErr w:type="spellEnd"/>
           </w:p>
         </w:tc>
         <w:tc>
@@ -3677,6 +3982,7 @@
                 <w:color w:val="000000"/>
               </w:rPr>
             </w:pPr>
+            <w:proofErr w:type="spellStart"/>
             <w:r>
               <w:rPr>
                 <w:rFonts w:ascii="Calibri" w:eastAsia="Times New Roman" w:hAnsi="Calibri" w:cs="Times New Roman"/>
@@ -3698,6 +4004,7 @@
               </w:rPr>
               <w:t>min</w:t>
             </w:r>
+            <w:proofErr w:type="spellEnd"/>
           </w:p>
         </w:tc>
         <w:tc>
@@ -3726,7 +4033,15 @@
                 <w:rFonts w:ascii="Calibri" w:eastAsia="Times New Roman" w:hAnsi="Calibri" w:cs="Times New Roman"/>
                 <w:color w:val="000000"/>
               </w:rPr>
-              <w:t>mm mm</w:t>
+              <w:t xml:space="preserve">mm </w:t>
+            </w:r>
+            <w:proofErr w:type="gramStart"/>
+            <w:r>
+              <w:rPr>
+                <w:rFonts w:ascii="Calibri" w:eastAsia="Times New Roman" w:hAnsi="Calibri" w:cs="Times New Roman"/>
+                <w:color w:val="000000"/>
+              </w:rPr>
+              <w:t>mm</w:t>
             </w:r>
             <w:r>
               <w:rPr>
@@ -3738,6 +4053,7 @@
               </w:rPr>
               <w:t>-2</w:t>
             </w:r>
+            <w:proofErr w:type="gramEnd"/>
           </w:p>
         </w:tc>
         <w:tc>
@@ -3798,6 +4114,7 @@
                 <w:color w:val="000000"/>
               </w:rPr>
             </w:pPr>
+            <w:proofErr w:type="spellStart"/>
             <w:r>
               <w:rPr>
                 <w:rFonts w:ascii="Calibri" w:eastAsia="Times New Roman" w:hAnsi="Calibri" w:cs="Times New Roman"/>
@@ -3805,6 +4122,7 @@
               </w:rPr>
               <w:t>TeB</w:t>
             </w:r>
+            <w:proofErr w:type="spellEnd"/>
           </w:p>
         </w:tc>
         <w:tc>
@@ -3969,6 +4287,7 @@
                 <w:color w:val="000000"/>
               </w:rPr>
             </w:pPr>
+            <w:proofErr w:type="spellStart"/>
             <w:r>
               <w:rPr>
                 <w:rFonts w:ascii="Calibri" w:eastAsia="Times New Roman" w:hAnsi="Calibri" w:cs="Times New Roman"/>
@@ -3976,6 +4295,7 @@
               </w:rPr>
               <w:t>TeB</w:t>
             </w:r>
+            <w:proofErr w:type="spellEnd"/>
           </w:p>
         </w:tc>
         <w:tc>
@@ -4085,6 +4405,7 @@
                 <w:color w:val="000000"/>
               </w:rPr>
             </w:pPr>
+            <w:proofErr w:type="gramStart"/>
             <w:r>
               <w:rPr>
                 <w:rFonts w:ascii="Calibri" w:eastAsia="Times New Roman" w:hAnsi="Calibri" w:cs="Times New Roman"/>
@@ -4102,6 +4423,7 @@
               </w:rPr>
               <w:t>-2</w:t>
             </w:r>
+            <w:proofErr w:type="gramEnd"/>
           </w:p>
         </w:tc>
         <w:tc>
@@ -4162,6 +4484,7 @@
                 <w:color w:val="000000"/>
               </w:rPr>
             </w:pPr>
+            <w:proofErr w:type="spellStart"/>
             <w:r>
               <w:rPr>
                 <w:rFonts w:ascii="Calibri" w:eastAsia="Times New Roman" w:hAnsi="Calibri" w:cs="Times New Roman"/>
@@ -4169,6 +4492,7 @@
               </w:rPr>
               <w:t>TrB</w:t>
             </w:r>
+            <w:proofErr w:type="spellEnd"/>
           </w:p>
         </w:tc>
         <w:tc>
@@ -4333,13 +4657,31 @@
                 <w:color w:val="000000"/>
               </w:rPr>
             </w:pPr>
-            <w:r>
-              <w:rPr>
-                <w:rFonts w:ascii="Calibri" w:eastAsia="Times New Roman" w:hAnsi="Calibri" w:cs="Times New Roman"/>
-                <w:color w:val="000000"/>
-              </w:rPr>
-              <w:t>TrB, TeB</w:t>
-            </w:r>
+            <w:proofErr w:type="spellStart"/>
+            <w:r>
+              <w:rPr>
+                <w:rFonts w:ascii="Calibri" w:eastAsia="Times New Roman" w:hAnsi="Calibri" w:cs="Times New Roman"/>
+                <w:color w:val="000000"/>
+              </w:rPr>
+              <w:t>TrB</w:t>
+            </w:r>
+            <w:proofErr w:type="spellEnd"/>
+            <w:r>
+              <w:rPr>
+                <w:rFonts w:ascii="Calibri" w:eastAsia="Times New Roman" w:hAnsi="Calibri" w:cs="Times New Roman"/>
+                <w:color w:val="000000"/>
+              </w:rPr>
+              <w:t xml:space="preserve">, </w:t>
+            </w:r>
+            <w:proofErr w:type="spellStart"/>
+            <w:r>
+              <w:rPr>
+                <w:rFonts w:ascii="Calibri" w:eastAsia="Times New Roman" w:hAnsi="Calibri" w:cs="Times New Roman"/>
+                <w:color w:val="000000"/>
+              </w:rPr>
+              <w:t>TeB</w:t>
+            </w:r>
+            <w:proofErr w:type="spellEnd"/>
           </w:p>
         </w:tc>
         <w:tc>
@@ -4537,6 +4879,7 @@
                 <w:color w:val="000000"/>
               </w:rPr>
             </w:pPr>
+            <w:proofErr w:type="spellStart"/>
             <w:r>
               <w:rPr>
                 <w:rFonts w:ascii="Calibri" w:eastAsia="Times New Roman" w:hAnsi="Calibri" w:cs="Times New Roman"/>
@@ -4544,6 +4887,7 @@
               </w:rPr>
               <w:t>TeB</w:t>
             </w:r>
+            <w:proofErr w:type="spellEnd"/>
           </w:p>
         </w:tc>
         <w:tc>
@@ -4702,6 +5046,7 @@
                 <w:color w:val="000000"/>
               </w:rPr>
             </w:pPr>
+            <w:proofErr w:type="spellStart"/>
             <w:r>
               <w:rPr>
                 <w:rFonts w:ascii="Calibri" w:eastAsia="Times New Roman" w:hAnsi="Calibri" w:cs="Times New Roman"/>
@@ -4709,6 +5054,7 @@
               </w:rPr>
               <w:t>TeB</w:t>
             </w:r>
+            <w:proofErr w:type="spellEnd"/>
           </w:p>
         </w:tc>
         <w:tc>
@@ -4867,6 +5213,7 @@
                 <w:color w:val="000000"/>
               </w:rPr>
             </w:pPr>
+            <w:proofErr w:type="spellStart"/>
             <w:r>
               <w:rPr>
                 <w:rFonts w:ascii="Calibri" w:eastAsia="Times New Roman" w:hAnsi="Calibri" w:cs="Times New Roman"/>
@@ -4874,6 +5221,7 @@
               </w:rPr>
               <w:t>TeB</w:t>
             </w:r>
+            <w:proofErr w:type="spellEnd"/>
           </w:p>
         </w:tc>
         <w:tc>
@@ -5063,6 +5411,7 @@
                 <w:color w:val="000000"/>
               </w:rPr>
             </w:pPr>
+            <w:proofErr w:type="spellStart"/>
             <w:r>
               <w:rPr>
                 <w:rFonts w:ascii="Calibri" w:eastAsia="Times New Roman" w:hAnsi="Calibri" w:cs="Times New Roman"/>
@@ -5070,6 +5419,7 @@
               </w:rPr>
               <w:t>TrB</w:t>
             </w:r>
+            <w:proofErr w:type="spellEnd"/>
           </w:p>
         </w:tc>
         <w:tc>
@@ -5234,6 +5584,7 @@
                 <w:color w:val="000000"/>
               </w:rPr>
             </w:pPr>
+            <w:proofErr w:type="spellStart"/>
             <w:r>
               <w:rPr>
                 <w:rFonts w:ascii="Calibri" w:eastAsia="Times New Roman" w:hAnsi="Calibri" w:cs="Times New Roman"/>
@@ -5241,6 +5592,7 @@
               </w:rPr>
               <w:t>TrB</w:t>
             </w:r>
+            <w:proofErr w:type="spellEnd"/>
           </w:p>
         </w:tc>
         <w:tc>
@@ -5326,6 +5678,7 @@
                 <w:szCs w:val="20"/>
               </w:rPr>
             </w:pPr>
+            <w:proofErr w:type="spellStart"/>
             <w:r>
               <w:rPr>
                 <w:rFonts w:ascii="Calibri" w:eastAsia="Times New Roman" w:hAnsi="Calibri" w:cs="Times New Roman"/>
@@ -5347,6 +5700,7 @@
               </w:rPr>
               <w:t>ad</w:t>
             </w:r>
+            <w:proofErr w:type="spellEnd"/>
           </w:p>
         </w:tc>
         <w:tc>
@@ -5435,6 +5789,7 @@
                 <w:color w:val="000000"/>
               </w:rPr>
             </w:pPr>
+            <w:proofErr w:type="spellStart"/>
             <w:r>
               <w:rPr>
                 <w:rFonts w:ascii="Calibri" w:eastAsia="Times New Roman" w:hAnsi="Calibri" w:cs="Times New Roman"/>
@@ -5442,6 +5797,7 @@
               </w:rPr>
               <w:t>TeB</w:t>
             </w:r>
+            <w:proofErr w:type="spellEnd"/>
           </w:p>
         </w:tc>
         <w:tc>
@@ -5600,6 +5956,7 @@
                 <w:color w:val="000000"/>
               </w:rPr>
             </w:pPr>
+            <w:proofErr w:type="spellStart"/>
             <w:r>
               <w:rPr>
                 <w:rFonts w:ascii="Calibri" w:eastAsia="Times New Roman" w:hAnsi="Calibri" w:cs="Times New Roman"/>
@@ -5607,6 +5964,7 @@
               </w:rPr>
               <w:t>TeB</w:t>
             </w:r>
+            <w:proofErr w:type="spellEnd"/>
           </w:p>
         </w:tc>
         <w:tc>
@@ -5802,6 +6160,7 @@
                 <w:color w:val="000000"/>
               </w:rPr>
             </w:pPr>
+            <w:proofErr w:type="spellStart"/>
             <w:r>
               <w:rPr>
                 <w:rFonts w:ascii="Calibri" w:eastAsia="Times New Roman" w:hAnsi="Calibri" w:cs="Times New Roman"/>
@@ -5809,6 +6168,7 @@
               </w:rPr>
               <w:t>TrB</w:t>
             </w:r>
+            <w:proofErr w:type="spellEnd"/>
           </w:p>
         </w:tc>
         <w:tc>
@@ -5914,7 +6274,15 @@
                 <w:rFonts w:ascii="Calibri" w:eastAsia="Times New Roman" w:hAnsi="Calibri" w:cs="Times New Roman"/>
                 <w:color w:val="000000"/>
               </w:rPr>
-              <w:t>min day</w:t>
+              <w:t xml:space="preserve">min </w:t>
+            </w:r>
+            <w:proofErr w:type="gramStart"/>
+            <w:r>
+              <w:rPr>
+                <w:rFonts w:ascii="Calibri" w:eastAsia="Times New Roman" w:hAnsi="Calibri" w:cs="Times New Roman"/>
+                <w:color w:val="000000"/>
+              </w:rPr>
+              <w:t>day</w:t>
             </w:r>
             <w:r>
               <w:rPr>
@@ -5926,6 +6294,7 @@
               </w:rPr>
               <w:t>-1</w:t>
             </w:r>
+            <w:proofErr w:type="gramEnd"/>
           </w:p>
         </w:tc>
         <w:tc>
@@ -6014,6 +6383,7 @@
                 <w:color w:val="000000"/>
               </w:rPr>
             </w:pPr>
+            <w:proofErr w:type="spellStart"/>
             <w:r>
               <w:rPr>
                 <w:rFonts w:ascii="Calibri" w:eastAsia="Times New Roman" w:hAnsi="Calibri" w:cs="Times New Roman"/>
@@ -6021,6 +6391,7 @@
               </w:rPr>
               <w:t>TeB</w:t>
             </w:r>
+            <w:proofErr w:type="spellEnd"/>
           </w:p>
         </w:tc>
         <w:tc>
@@ -6108,6 +6479,7 @@
                 <w:color w:val="000000"/>
               </w:rPr>
             </w:pPr>
+            <w:proofErr w:type="spellStart"/>
             <w:r>
               <w:rPr>
                 <w:rFonts w:ascii="Calibri" w:eastAsia="Times New Roman" w:hAnsi="Calibri" w:cs="Times New Roman"/>
@@ -6117,6 +6489,7 @@
               </w:rPr>
               <w:t>φB</w:t>
             </w:r>
+            <w:proofErr w:type="spellEnd"/>
           </w:p>
         </w:tc>
         <w:tc>
@@ -6207,13 +6580,31 @@
                 <w:color w:val="000000"/>
               </w:rPr>
             </w:pPr>
-            <w:r>
-              <w:rPr>
-                <w:rFonts w:ascii="Calibri" w:eastAsia="Times New Roman" w:hAnsi="Calibri" w:cs="Times New Roman"/>
-                <w:color w:val="000000"/>
-              </w:rPr>
-              <w:t>TrB, TeB</w:t>
-            </w:r>
+            <w:proofErr w:type="spellStart"/>
+            <w:r>
+              <w:rPr>
+                <w:rFonts w:ascii="Calibri" w:eastAsia="Times New Roman" w:hAnsi="Calibri" w:cs="Times New Roman"/>
+                <w:color w:val="000000"/>
+              </w:rPr>
+              <w:t>TrB</w:t>
+            </w:r>
+            <w:proofErr w:type="spellEnd"/>
+            <w:r>
+              <w:rPr>
+                <w:rFonts w:ascii="Calibri" w:eastAsia="Times New Roman" w:hAnsi="Calibri" w:cs="Times New Roman"/>
+                <w:color w:val="000000"/>
+              </w:rPr>
+              <w:t xml:space="preserve">, </w:t>
+            </w:r>
+            <w:proofErr w:type="spellStart"/>
+            <w:r>
+              <w:rPr>
+                <w:rFonts w:ascii="Calibri" w:eastAsia="Times New Roman" w:hAnsi="Calibri" w:cs="Times New Roman"/>
+                <w:color w:val="000000"/>
+              </w:rPr>
+              <w:t>TeB</w:t>
+            </w:r>
+            <w:proofErr w:type="spellEnd"/>
           </w:p>
         </w:tc>
         <w:tc>
@@ -6406,6 +6797,7 @@
                 <w:color w:val="000000"/>
               </w:rPr>
             </w:pPr>
+            <w:proofErr w:type="spellStart"/>
             <w:r>
               <w:rPr>
                 <w:rFonts w:ascii="Calibri" w:eastAsia="Times New Roman" w:hAnsi="Calibri" w:cs="Times New Roman"/>
@@ -6413,6 +6805,7 @@
               </w:rPr>
               <w:t>TrB</w:t>
             </w:r>
+            <w:proofErr w:type="spellEnd"/>
             <w:r>
               <w:rPr>
                 <w:rFonts w:ascii="Calibri" w:eastAsia="Times New Roman" w:hAnsi="Calibri" w:cs="Times New Roman"/>
@@ -6425,7 +6818,23 @@
                 <w:rFonts w:ascii="Calibri" w:eastAsia="Times New Roman" w:hAnsi="Calibri" w:cs="Times New Roman"/>
                 <w:color w:val="000000"/>
               </w:rPr>
-              <w:t xml:space="preserve"> TeB </w:t>
+              <w:t xml:space="preserve"> </w:t>
+            </w:r>
+            <w:proofErr w:type="spellStart"/>
+            <w:r>
+              <w:rPr>
+                <w:rFonts w:ascii="Calibri" w:eastAsia="Times New Roman" w:hAnsi="Calibri" w:cs="Times New Roman"/>
+                <w:color w:val="000000"/>
+              </w:rPr>
+              <w:t>TeB</w:t>
+            </w:r>
+            <w:proofErr w:type="spellEnd"/>
+            <w:r>
+              <w:rPr>
+                <w:rFonts w:ascii="Calibri" w:eastAsia="Times New Roman" w:hAnsi="Calibri" w:cs="Times New Roman"/>
+                <w:color w:val="000000"/>
+              </w:rPr>
+              <w:t xml:space="preserve"> </w:t>
             </w:r>
           </w:p>
         </w:tc>
@@ -6640,6 +7049,7 @@
                 <w:color w:val="000000"/>
               </w:rPr>
             </w:pPr>
+            <w:proofErr w:type="spellStart"/>
             <w:r>
               <w:rPr>
                 <w:rFonts w:ascii="Calibri" w:eastAsia="Times New Roman" w:hAnsi="Calibri" w:cs="Times New Roman"/>
@@ -6647,6 +7057,7 @@
               </w:rPr>
               <w:t>TeN</w:t>
             </w:r>
+            <w:proofErr w:type="spellEnd"/>
           </w:p>
         </w:tc>
         <w:tc>
@@ -6887,20 +7298,63 @@
                 <w:color w:val="000000"/>
               </w:rPr>
             </w:pPr>
-            <w:r>
-              <w:rPr>
-                <w:rFonts w:ascii="Calibri" w:eastAsia="Times New Roman" w:hAnsi="Calibri" w:cs="Times New Roman"/>
-                <w:color w:val="000000"/>
-              </w:rPr>
-              <w:t xml:space="preserve">TrB, TeB, </w:t>
-            </w:r>
-            <w:r>
-              <w:rPr>
-                <w:rFonts w:ascii="Calibri" w:eastAsia="Times New Roman" w:hAnsi="Calibri" w:cs="Times New Roman"/>
-                <w:color w:val="000000"/>
-              </w:rPr>
-              <w:t>TeN, BoN</w:t>
-            </w:r>
+            <w:proofErr w:type="spellStart"/>
+            <w:r>
+              <w:rPr>
+                <w:rFonts w:ascii="Calibri" w:eastAsia="Times New Roman" w:hAnsi="Calibri" w:cs="Times New Roman"/>
+                <w:color w:val="000000"/>
+              </w:rPr>
+              <w:t>TrB</w:t>
+            </w:r>
+            <w:proofErr w:type="spellEnd"/>
+            <w:r>
+              <w:rPr>
+                <w:rFonts w:ascii="Calibri" w:eastAsia="Times New Roman" w:hAnsi="Calibri" w:cs="Times New Roman"/>
+                <w:color w:val="000000"/>
+              </w:rPr>
+              <w:t xml:space="preserve">, </w:t>
+            </w:r>
+            <w:proofErr w:type="spellStart"/>
+            <w:r>
+              <w:rPr>
+                <w:rFonts w:ascii="Calibri" w:eastAsia="Times New Roman" w:hAnsi="Calibri" w:cs="Times New Roman"/>
+                <w:color w:val="000000"/>
+              </w:rPr>
+              <w:t>TeB</w:t>
+            </w:r>
+            <w:proofErr w:type="spellEnd"/>
+            <w:r>
+              <w:rPr>
+                <w:rFonts w:ascii="Calibri" w:eastAsia="Times New Roman" w:hAnsi="Calibri" w:cs="Times New Roman"/>
+                <w:color w:val="000000"/>
+              </w:rPr>
+              <w:t xml:space="preserve">, </w:t>
+            </w:r>
+            <w:proofErr w:type="spellStart"/>
+            <w:r>
+              <w:rPr>
+                <w:rFonts w:ascii="Calibri" w:eastAsia="Times New Roman" w:hAnsi="Calibri" w:cs="Times New Roman"/>
+                <w:color w:val="000000"/>
+              </w:rPr>
+              <w:t>TeN</w:t>
+            </w:r>
+            <w:proofErr w:type="spellEnd"/>
+            <w:r>
+              <w:rPr>
+                <w:rFonts w:ascii="Calibri" w:eastAsia="Times New Roman" w:hAnsi="Calibri" w:cs="Times New Roman"/>
+                <w:color w:val="000000"/>
+              </w:rPr>
+              <w:t xml:space="preserve">, </w:t>
+            </w:r>
+            <w:proofErr w:type="spellStart"/>
+            <w:r>
+              <w:rPr>
+                <w:rFonts w:ascii="Calibri" w:eastAsia="Times New Roman" w:hAnsi="Calibri" w:cs="Times New Roman"/>
+                <w:color w:val="000000"/>
+              </w:rPr>
+              <w:t>BoN</w:t>
+            </w:r>
+            <w:proofErr w:type="spellEnd"/>
           </w:p>
         </w:tc>
         <w:tc>
@@ -7106,20 +7560,63 @@
                 <w:color w:val="000000"/>
               </w:rPr>
             </w:pPr>
-            <w:r>
-              <w:rPr>
-                <w:rFonts w:ascii="Calibri" w:eastAsia="Times New Roman" w:hAnsi="Calibri" w:cs="Times New Roman"/>
-                <w:color w:val="000000"/>
-              </w:rPr>
-              <w:t xml:space="preserve">TrB, TeB, </w:t>
-            </w:r>
-            <w:r>
-              <w:rPr>
-                <w:rFonts w:ascii="Calibri" w:eastAsia="Times New Roman" w:hAnsi="Calibri" w:cs="Times New Roman"/>
-                <w:color w:val="000000"/>
-              </w:rPr>
-              <w:t>TeN, BoN</w:t>
-            </w:r>
+            <w:proofErr w:type="spellStart"/>
+            <w:r>
+              <w:rPr>
+                <w:rFonts w:ascii="Calibri" w:eastAsia="Times New Roman" w:hAnsi="Calibri" w:cs="Times New Roman"/>
+                <w:color w:val="000000"/>
+              </w:rPr>
+              <w:t>TrB</w:t>
+            </w:r>
+            <w:proofErr w:type="spellEnd"/>
+            <w:r>
+              <w:rPr>
+                <w:rFonts w:ascii="Calibri" w:eastAsia="Times New Roman" w:hAnsi="Calibri" w:cs="Times New Roman"/>
+                <w:color w:val="000000"/>
+              </w:rPr>
+              <w:t xml:space="preserve">, </w:t>
+            </w:r>
+            <w:proofErr w:type="spellStart"/>
+            <w:r>
+              <w:rPr>
+                <w:rFonts w:ascii="Calibri" w:eastAsia="Times New Roman" w:hAnsi="Calibri" w:cs="Times New Roman"/>
+                <w:color w:val="000000"/>
+              </w:rPr>
+              <w:t>TeB</w:t>
+            </w:r>
+            <w:proofErr w:type="spellEnd"/>
+            <w:r>
+              <w:rPr>
+                <w:rFonts w:ascii="Calibri" w:eastAsia="Times New Roman" w:hAnsi="Calibri" w:cs="Times New Roman"/>
+                <w:color w:val="000000"/>
+              </w:rPr>
+              <w:t xml:space="preserve">, </w:t>
+            </w:r>
+            <w:proofErr w:type="spellStart"/>
+            <w:r>
+              <w:rPr>
+                <w:rFonts w:ascii="Calibri" w:eastAsia="Times New Roman" w:hAnsi="Calibri" w:cs="Times New Roman"/>
+                <w:color w:val="000000"/>
+              </w:rPr>
+              <w:t>TeN</w:t>
+            </w:r>
+            <w:proofErr w:type="spellEnd"/>
+            <w:r>
+              <w:rPr>
+                <w:rFonts w:ascii="Calibri" w:eastAsia="Times New Roman" w:hAnsi="Calibri" w:cs="Times New Roman"/>
+                <w:color w:val="000000"/>
+              </w:rPr>
+              <w:t xml:space="preserve">, </w:t>
+            </w:r>
+            <w:proofErr w:type="spellStart"/>
+            <w:r>
+              <w:rPr>
+                <w:rFonts w:ascii="Calibri" w:eastAsia="Times New Roman" w:hAnsi="Calibri" w:cs="Times New Roman"/>
+                <w:color w:val="000000"/>
+              </w:rPr>
+              <w:t>BoN</w:t>
+            </w:r>
+            <w:proofErr w:type="spellEnd"/>
           </w:p>
         </w:tc>
         <w:tc>
@@ -7359,13 +7856,39 @@
                 <w:color w:val="000000"/>
               </w:rPr>
             </w:pPr>
-            <w:r>
-              <w:rPr>
-                <w:rFonts w:ascii="Calibri" w:eastAsia="Times New Roman" w:hAnsi="Calibri" w:cs="Times New Roman"/>
-                <w:color w:val="000000"/>
-              </w:rPr>
-              <w:t xml:space="preserve">TrB, TeB, </w:t>
-            </w:r>
+            <w:proofErr w:type="spellStart"/>
+            <w:r>
+              <w:rPr>
+                <w:rFonts w:ascii="Calibri" w:eastAsia="Times New Roman" w:hAnsi="Calibri" w:cs="Times New Roman"/>
+                <w:color w:val="000000"/>
+              </w:rPr>
+              <w:t>TrB</w:t>
+            </w:r>
+            <w:proofErr w:type="spellEnd"/>
+            <w:r>
+              <w:rPr>
+                <w:rFonts w:ascii="Calibri" w:eastAsia="Times New Roman" w:hAnsi="Calibri" w:cs="Times New Roman"/>
+                <w:color w:val="000000"/>
+              </w:rPr>
+              <w:t xml:space="preserve">, </w:t>
+            </w:r>
+            <w:proofErr w:type="spellStart"/>
+            <w:r>
+              <w:rPr>
+                <w:rFonts w:ascii="Calibri" w:eastAsia="Times New Roman" w:hAnsi="Calibri" w:cs="Times New Roman"/>
+                <w:color w:val="000000"/>
+              </w:rPr>
+              <w:t>TeB</w:t>
+            </w:r>
+            <w:proofErr w:type="spellEnd"/>
+            <w:r>
+              <w:rPr>
+                <w:rFonts w:ascii="Calibri" w:eastAsia="Times New Roman" w:hAnsi="Calibri" w:cs="Times New Roman"/>
+                <w:color w:val="000000"/>
+              </w:rPr>
+              <w:t xml:space="preserve">, </w:t>
+            </w:r>
+            <w:proofErr w:type="spellStart"/>
             <w:r>
               <w:rPr>
                 <w:rFonts w:ascii="Calibri" w:eastAsia="Times New Roman" w:hAnsi="Calibri" w:cs="Times New Roman"/>
@@ -7373,6 +7896,7 @@
               </w:rPr>
               <w:t>TeN</w:t>
             </w:r>
+            <w:proofErr w:type="spellEnd"/>
           </w:p>
         </w:tc>
         <w:tc>
@@ -7603,13 +8127,39 @@
                 <w:color w:val="000000"/>
               </w:rPr>
             </w:pPr>
-            <w:r>
-              <w:rPr>
-                <w:rFonts w:ascii="Calibri" w:eastAsia="Times New Roman" w:hAnsi="Calibri" w:cs="Times New Roman"/>
-                <w:color w:val="000000"/>
-              </w:rPr>
-              <w:t xml:space="preserve">TrB, TeB, </w:t>
-            </w:r>
+            <w:proofErr w:type="spellStart"/>
+            <w:r>
+              <w:rPr>
+                <w:rFonts w:ascii="Calibri" w:eastAsia="Times New Roman" w:hAnsi="Calibri" w:cs="Times New Roman"/>
+                <w:color w:val="000000"/>
+              </w:rPr>
+              <w:t>TrB</w:t>
+            </w:r>
+            <w:proofErr w:type="spellEnd"/>
+            <w:r>
+              <w:rPr>
+                <w:rFonts w:ascii="Calibri" w:eastAsia="Times New Roman" w:hAnsi="Calibri" w:cs="Times New Roman"/>
+                <w:color w:val="000000"/>
+              </w:rPr>
+              <w:t xml:space="preserve">, </w:t>
+            </w:r>
+            <w:proofErr w:type="spellStart"/>
+            <w:r>
+              <w:rPr>
+                <w:rFonts w:ascii="Calibri" w:eastAsia="Times New Roman" w:hAnsi="Calibri" w:cs="Times New Roman"/>
+                <w:color w:val="000000"/>
+              </w:rPr>
+              <w:t>TeB</w:t>
+            </w:r>
+            <w:proofErr w:type="spellEnd"/>
+            <w:r>
+              <w:rPr>
+                <w:rFonts w:ascii="Calibri" w:eastAsia="Times New Roman" w:hAnsi="Calibri" w:cs="Times New Roman"/>
+                <w:color w:val="000000"/>
+              </w:rPr>
+              <w:t xml:space="preserve">, </w:t>
+            </w:r>
+            <w:proofErr w:type="spellStart"/>
             <w:r>
               <w:rPr>
                 <w:rFonts w:ascii="Calibri" w:eastAsia="Times New Roman" w:hAnsi="Calibri" w:cs="Times New Roman"/>
@@ -7617,6 +8167,7 @@
               </w:rPr>
               <w:t>TeN</w:t>
             </w:r>
+            <w:proofErr w:type="spellEnd"/>
           </w:p>
         </w:tc>
         <w:tc>
@@ -7900,13 +8451,39 @@
                 <w:color w:val="000000"/>
               </w:rPr>
             </w:pPr>
-            <w:r>
-              <w:rPr>
-                <w:rFonts w:ascii="Calibri" w:eastAsia="Times New Roman" w:hAnsi="Calibri" w:cs="Times New Roman"/>
-                <w:color w:val="000000"/>
-              </w:rPr>
-              <w:t xml:space="preserve">TrB, TeB, </w:t>
-            </w:r>
+            <w:proofErr w:type="spellStart"/>
+            <w:r>
+              <w:rPr>
+                <w:rFonts w:ascii="Calibri" w:eastAsia="Times New Roman" w:hAnsi="Calibri" w:cs="Times New Roman"/>
+                <w:color w:val="000000"/>
+              </w:rPr>
+              <w:t>TrB</w:t>
+            </w:r>
+            <w:proofErr w:type="spellEnd"/>
+            <w:r>
+              <w:rPr>
+                <w:rFonts w:ascii="Calibri" w:eastAsia="Times New Roman" w:hAnsi="Calibri" w:cs="Times New Roman"/>
+                <w:color w:val="000000"/>
+              </w:rPr>
+              <w:t xml:space="preserve">, </w:t>
+            </w:r>
+            <w:proofErr w:type="spellStart"/>
+            <w:r>
+              <w:rPr>
+                <w:rFonts w:ascii="Calibri" w:eastAsia="Times New Roman" w:hAnsi="Calibri" w:cs="Times New Roman"/>
+                <w:color w:val="000000"/>
+              </w:rPr>
+              <w:t>TeB</w:t>
+            </w:r>
+            <w:proofErr w:type="spellEnd"/>
+            <w:r>
+              <w:rPr>
+                <w:rFonts w:ascii="Calibri" w:eastAsia="Times New Roman" w:hAnsi="Calibri" w:cs="Times New Roman"/>
+                <w:color w:val="000000"/>
+              </w:rPr>
+              <w:t xml:space="preserve">, </w:t>
+            </w:r>
+            <w:proofErr w:type="spellStart"/>
             <w:r>
               <w:rPr>
                 <w:rFonts w:ascii="Calibri" w:eastAsia="Times New Roman" w:hAnsi="Calibri" w:cs="Times New Roman"/>
@@ -7914,6 +8491,7 @@
               </w:rPr>
               <w:t>TeN</w:t>
             </w:r>
+            <w:proofErr w:type="spellEnd"/>
           </w:p>
         </w:tc>
         <w:tc>
@@ -8122,12 +8700,29 @@
                 <w:color w:val="000000"/>
               </w:rPr>
             </w:pPr>
-            <w:r>
-              <w:rPr>
-                <w:rFonts w:ascii="Calibri" w:eastAsia="Times New Roman" w:hAnsi="Calibri" w:cs="Times New Roman"/>
-                <w:color w:val="000000"/>
-              </w:rPr>
-              <w:t>TrB, Te</w:t>
+            <w:proofErr w:type="spellStart"/>
+            <w:r>
+              <w:rPr>
+                <w:rFonts w:ascii="Calibri" w:eastAsia="Times New Roman" w:hAnsi="Calibri" w:cs="Times New Roman"/>
+                <w:color w:val="000000"/>
+              </w:rPr>
+              <w:t>TrB</w:t>
+            </w:r>
+            <w:proofErr w:type="spellEnd"/>
+            <w:r>
+              <w:rPr>
+                <w:rFonts w:ascii="Calibri" w:eastAsia="Times New Roman" w:hAnsi="Calibri" w:cs="Times New Roman"/>
+                <w:color w:val="000000"/>
+              </w:rPr>
+              <w:t xml:space="preserve">, </w:t>
+            </w:r>
+            <w:proofErr w:type="spellStart"/>
+            <w:r>
+              <w:rPr>
+                <w:rFonts w:ascii="Calibri" w:eastAsia="Times New Roman" w:hAnsi="Calibri" w:cs="Times New Roman"/>
+                <w:color w:val="000000"/>
+              </w:rPr>
+              <w:t>Te</w:t>
             </w:r>
             <w:r>
               <w:rPr>
@@ -8136,6 +8731,7 @@
               </w:rPr>
               <w:t>B</w:t>
             </w:r>
+            <w:proofErr w:type="spellEnd"/>
             <w:r>
               <w:rPr>
                 <w:rFonts w:ascii="Calibri" w:eastAsia="Times New Roman" w:hAnsi="Calibri" w:cs="Times New Roman"/>
@@ -8143,6 +8739,7 @@
               </w:rPr>
               <w:t xml:space="preserve">, </w:t>
             </w:r>
+            <w:proofErr w:type="spellStart"/>
             <w:r>
               <w:rPr>
                 <w:rFonts w:ascii="Calibri" w:eastAsia="Times New Roman" w:hAnsi="Calibri" w:cs="Times New Roman"/>
@@ -8150,6 +8747,7 @@
               </w:rPr>
               <w:t>TeN</w:t>
             </w:r>
+            <w:proofErr w:type="spellEnd"/>
           </w:p>
         </w:tc>
         <w:tc>
@@ -8316,13 +8914,31 @@
                 <w:color w:val="000000"/>
               </w:rPr>
             </w:pPr>
-            <w:r>
-              <w:rPr>
-                <w:rFonts w:ascii="Calibri" w:eastAsia="Times New Roman" w:hAnsi="Calibri" w:cs="Times New Roman"/>
-                <w:color w:val="000000"/>
-              </w:rPr>
-              <w:t>TrB, TeB</w:t>
-            </w:r>
+            <w:proofErr w:type="spellStart"/>
+            <w:r>
+              <w:rPr>
+                <w:rFonts w:ascii="Calibri" w:eastAsia="Times New Roman" w:hAnsi="Calibri" w:cs="Times New Roman"/>
+                <w:color w:val="000000"/>
+              </w:rPr>
+              <w:t>TrB</w:t>
+            </w:r>
+            <w:proofErr w:type="spellEnd"/>
+            <w:r>
+              <w:rPr>
+                <w:rFonts w:ascii="Calibri" w:eastAsia="Times New Roman" w:hAnsi="Calibri" w:cs="Times New Roman"/>
+                <w:color w:val="000000"/>
+              </w:rPr>
+              <w:t xml:space="preserve">, </w:t>
+            </w:r>
+            <w:proofErr w:type="spellStart"/>
+            <w:r>
+              <w:rPr>
+                <w:rFonts w:ascii="Calibri" w:eastAsia="Times New Roman" w:hAnsi="Calibri" w:cs="Times New Roman"/>
+                <w:color w:val="000000"/>
+              </w:rPr>
+              <w:t>TeB</w:t>
+            </w:r>
+            <w:proofErr w:type="spellEnd"/>
           </w:p>
         </w:tc>
         <w:tc>
@@ -8512,6 +9128,7 @@
                 <w:color w:val="000000"/>
               </w:rPr>
             </w:pPr>
+            <w:proofErr w:type="spellStart"/>
             <w:r>
               <w:rPr>
                 <w:rFonts w:ascii="Calibri" w:eastAsia="Times New Roman" w:hAnsi="Calibri" w:cs="Times New Roman"/>
@@ -8519,6 +9136,7 @@
               </w:rPr>
               <w:t>TrB</w:t>
             </w:r>
+            <w:proofErr w:type="spellEnd"/>
           </w:p>
         </w:tc>
         <w:tc>
@@ -8707,13 +9325,31 @@
                 <w:color w:val="000000"/>
               </w:rPr>
             </w:pPr>
-            <w:r>
-              <w:rPr>
-                <w:rFonts w:ascii="Calibri" w:eastAsia="Times New Roman" w:hAnsi="Calibri" w:cs="Times New Roman"/>
-                <w:color w:val="000000"/>
-              </w:rPr>
-              <w:t>TrB, TeB</w:t>
-            </w:r>
+            <w:proofErr w:type="spellStart"/>
+            <w:r>
+              <w:rPr>
+                <w:rFonts w:ascii="Calibri" w:eastAsia="Times New Roman" w:hAnsi="Calibri" w:cs="Times New Roman"/>
+                <w:color w:val="000000"/>
+              </w:rPr>
+              <w:t>TrB</w:t>
+            </w:r>
+            <w:proofErr w:type="spellEnd"/>
+            <w:r>
+              <w:rPr>
+                <w:rFonts w:ascii="Calibri" w:eastAsia="Times New Roman" w:hAnsi="Calibri" w:cs="Times New Roman"/>
+                <w:color w:val="000000"/>
+              </w:rPr>
+              <w:t xml:space="preserve">, </w:t>
+            </w:r>
+            <w:proofErr w:type="spellStart"/>
+            <w:r>
+              <w:rPr>
+                <w:rFonts w:ascii="Calibri" w:eastAsia="Times New Roman" w:hAnsi="Calibri" w:cs="Times New Roman"/>
+                <w:color w:val="000000"/>
+              </w:rPr>
+              <w:t>TeB</w:t>
+            </w:r>
+            <w:proofErr w:type="spellEnd"/>
           </w:p>
         </w:tc>
         <w:tc>
@@ -8946,13 +9582,31 @@
                 <w:color w:val="000000"/>
               </w:rPr>
             </w:pPr>
-            <w:r>
-              <w:rPr>
-                <w:rFonts w:ascii="Calibri" w:eastAsia="Times New Roman" w:hAnsi="Calibri" w:cs="Times New Roman"/>
-                <w:color w:val="000000"/>
-              </w:rPr>
-              <w:t>TrB, TeB</w:t>
-            </w:r>
+            <w:proofErr w:type="spellStart"/>
+            <w:r>
+              <w:rPr>
+                <w:rFonts w:ascii="Calibri" w:eastAsia="Times New Roman" w:hAnsi="Calibri" w:cs="Times New Roman"/>
+                <w:color w:val="000000"/>
+              </w:rPr>
+              <w:t>TrB</w:t>
+            </w:r>
+            <w:proofErr w:type="spellEnd"/>
+            <w:r>
+              <w:rPr>
+                <w:rFonts w:ascii="Calibri" w:eastAsia="Times New Roman" w:hAnsi="Calibri" w:cs="Times New Roman"/>
+                <w:color w:val="000000"/>
+              </w:rPr>
+              <w:t xml:space="preserve">, </w:t>
+            </w:r>
+            <w:proofErr w:type="spellStart"/>
+            <w:r>
+              <w:rPr>
+                <w:rFonts w:ascii="Calibri" w:eastAsia="Times New Roman" w:hAnsi="Calibri" w:cs="Times New Roman"/>
+                <w:color w:val="000000"/>
+              </w:rPr>
+              <w:t>TeB</w:t>
+            </w:r>
+            <w:proofErr w:type="spellEnd"/>
           </w:p>
         </w:tc>
         <w:tc>
@@ -9142,6 +9796,7 @@
                 <w:color w:val="000000"/>
               </w:rPr>
             </w:pPr>
+            <w:proofErr w:type="spellStart"/>
             <w:r>
               <w:rPr>
                 <w:rFonts w:ascii="Calibri" w:eastAsia="Times New Roman" w:hAnsi="Calibri" w:cs="Times New Roman"/>
@@ -9149,6 +9804,7 @@
               </w:rPr>
               <w:t>TrB</w:t>
             </w:r>
+            <w:proofErr w:type="spellEnd"/>
             <w:r>
               <w:rPr>
                 <w:rFonts w:ascii="Calibri" w:eastAsia="Times New Roman" w:hAnsi="Calibri" w:cs="Times New Roman"/>
@@ -9161,7 +9817,23 @@
                 <w:rFonts w:ascii="Calibri" w:eastAsia="Times New Roman" w:hAnsi="Calibri" w:cs="Times New Roman"/>
                 <w:color w:val="000000"/>
               </w:rPr>
-              <w:t xml:space="preserve"> TeB </w:t>
+              <w:t xml:space="preserve"> </w:t>
+            </w:r>
+            <w:proofErr w:type="spellStart"/>
+            <w:r>
+              <w:rPr>
+                <w:rFonts w:ascii="Calibri" w:eastAsia="Times New Roman" w:hAnsi="Calibri" w:cs="Times New Roman"/>
+                <w:color w:val="000000"/>
+              </w:rPr>
+              <w:t>TeB</w:t>
+            </w:r>
+            <w:proofErr w:type="spellEnd"/>
+            <w:r>
+              <w:rPr>
+                <w:rFonts w:ascii="Calibri" w:eastAsia="Times New Roman" w:hAnsi="Calibri" w:cs="Times New Roman"/>
+                <w:color w:val="000000"/>
+              </w:rPr>
+              <w:t xml:space="preserve"> </w:t>
             </w:r>
           </w:p>
         </w:tc>
@@ -9264,6 +9936,7 @@
                 <w:szCs w:val="20"/>
               </w:rPr>
             </w:pPr>
+            <w:proofErr w:type="spellStart"/>
             <w:r>
               <w:rPr>
                 <w:rFonts w:ascii="Calibri" w:eastAsia="Times New Roman" w:hAnsi="Calibri" w:cs="Times New Roman"/>
@@ -9282,6 +9955,7 @@
               </w:rPr>
               <w:t>hl</w:t>
             </w:r>
+            <w:proofErr w:type="spellEnd"/>
           </w:p>
         </w:tc>
         <w:tc>
@@ -9322,6 +9996,7 @@
                 <w:szCs w:val="20"/>
               </w:rPr>
             </w:pPr>
+            <w:proofErr w:type="gramStart"/>
             <w:r>
               <w:rPr>
                 <w:rFonts w:ascii="Calibri" w:eastAsia="Times New Roman" w:hAnsi="Calibri" w:cs="Times New Roman"/>
@@ -9339,6 +10014,7 @@
               </w:rPr>
               <w:t>-2</w:t>
             </w:r>
+            <w:proofErr w:type="gramEnd"/>
           </w:p>
         </w:tc>
         <w:tc>
@@ -9399,13 +10075,31 @@
                 <w:color w:val="000000"/>
               </w:rPr>
             </w:pPr>
-            <w:r>
-              <w:rPr>
-                <w:rFonts w:ascii="Calibri" w:eastAsia="Times New Roman" w:hAnsi="Calibri" w:cs="Times New Roman"/>
-                <w:color w:val="000000"/>
-              </w:rPr>
-              <w:t>TrB, TeB</w:t>
-            </w:r>
+            <w:proofErr w:type="spellStart"/>
+            <w:r>
+              <w:rPr>
+                <w:rFonts w:ascii="Calibri" w:eastAsia="Times New Roman" w:hAnsi="Calibri" w:cs="Times New Roman"/>
+                <w:color w:val="000000"/>
+              </w:rPr>
+              <w:t>TrB</w:t>
+            </w:r>
+            <w:proofErr w:type="spellEnd"/>
+            <w:r>
+              <w:rPr>
+                <w:rFonts w:ascii="Calibri" w:eastAsia="Times New Roman" w:hAnsi="Calibri" w:cs="Times New Roman"/>
+                <w:color w:val="000000"/>
+              </w:rPr>
+              <w:t xml:space="preserve">, </w:t>
+            </w:r>
+            <w:proofErr w:type="spellStart"/>
+            <w:r>
+              <w:rPr>
+                <w:rFonts w:ascii="Calibri" w:eastAsia="Times New Roman" w:hAnsi="Calibri" w:cs="Times New Roman"/>
+                <w:color w:val="000000"/>
+              </w:rPr>
+              <w:t>TeB</w:t>
+            </w:r>
+            <w:proofErr w:type="spellEnd"/>
           </w:p>
         </w:tc>
         <w:tc>
@@ -9581,13 +10275,31 @@
                 <w:color w:val="000000"/>
               </w:rPr>
             </w:pPr>
-            <w:r>
-              <w:rPr>
-                <w:rFonts w:ascii="Calibri" w:eastAsia="Times New Roman" w:hAnsi="Calibri" w:cs="Times New Roman"/>
-                <w:color w:val="000000"/>
-              </w:rPr>
-              <w:t>TrB, TeB</w:t>
-            </w:r>
+            <w:proofErr w:type="spellStart"/>
+            <w:r>
+              <w:rPr>
+                <w:rFonts w:ascii="Calibri" w:eastAsia="Times New Roman" w:hAnsi="Calibri" w:cs="Times New Roman"/>
+                <w:color w:val="000000"/>
+              </w:rPr>
+              <w:t>TrB</w:t>
+            </w:r>
+            <w:proofErr w:type="spellEnd"/>
+            <w:r>
+              <w:rPr>
+                <w:rFonts w:ascii="Calibri" w:eastAsia="Times New Roman" w:hAnsi="Calibri" w:cs="Times New Roman"/>
+                <w:color w:val="000000"/>
+              </w:rPr>
+              <w:t xml:space="preserve">, </w:t>
+            </w:r>
+            <w:proofErr w:type="spellStart"/>
+            <w:r>
+              <w:rPr>
+                <w:rFonts w:ascii="Calibri" w:eastAsia="Times New Roman" w:hAnsi="Calibri" w:cs="Times New Roman"/>
+                <w:color w:val="000000"/>
+              </w:rPr>
+              <w:t>TeB</w:t>
+            </w:r>
+            <w:proofErr w:type="spellEnd"/>
           </w:p>
         </w:tc>
         <w:tc>
@@ -9688,6 +10400,7 @@
                 <w:color w:val="000000"/>
               </w:rPr>
             </w:pPr>
+            <w:proofErr w:type="spellStart"/>
             <w:r>
               <w:rPr>
                 <w:rFonts w:ascii="Calibri" w:eastAsia="Times New Roman" w:hAnsi="Calibri" w:cs="Times New Roman"/>
@@ -9695,7 +10408,17 @@
                 <w:iCs/>
                 <w:color w:val="000000"/>
               </w:rPr>
-              <w:t>chl a/b</w:t>
+              <w:t>chl</w:t>
+            </w:r>
+            <w:proofErr w:type="spellEnd"/>
+            <w:r>
+              <w:rPr>
+                <w:rFonts w:ascii="Calibri" w:eastAsia="Times New Roman" w:hAnsi="Calibri" w:cs="Times New Roman"/>
+                <w:i/>
+                <w:iCs/>
+                <w:color w:val="000000"/>
+              </w:rPr>
+              <w:t xml:space="preserve"> a/b</w:t>
             </w:r>
           </w:p>
         </w:tc>
@@ -9815,6 +10538,7 @@
                 <w:color w:val="000000"/>
               </w:rPr>
             </w:pPr>
+            <w:proofErr w:type="spellStart"/>
             <w:r>
               <w:rPr>
                 <w:rFonts w:ascii="Calibri" w:eastAsia="Times New Roman" w:hAnsi="Calibri" w:cs="Times New Roman"/>
@@ -9822,6 +10546,7 @@
               </w:rPr>
               <w:t>TrB</w:t>
             </w:r>
+            <w:proofErr w:type="spellEnd"/>
             <w:r>
               <w:rPr>
                 <w:rFonts w:ascii="Calibri" w:eastAsia="Times New Roman" w:hAnsi="Calibri" w:cs="Times New Roman"/>
@@ -9834,15 +10559,33 @@
                 <w:rFonts w:ascii="Calibri" w:eastAsia="Times New Roman" w:hAnsi="Calibri" w:cs="Times New Roman"/>
                 <w:color w:val="000000"/>
               </w:rPr>
-              <w:t xml:space="preserve"> TeB</w:t>
-            </w:r>
-            <w:r>
-              <w:rPr>
-                <w:rFonts w:ascii="Calibri" w:eastAsia="Times New Roman" w:hAnsi="Calibri" w:cs="Times New Roman"/>
-                <w:color w:val="000000"/>
-              </w:rPr>
-              <w:t>, BoN</w:t>
-            </w:r>
+              <w:t xml:space="preserve"> </w:t>
+            </w:r>
+            <w:proofErr w:type="spellStart"/>
+            <w:r>
+              <w:rPr>
+                <w:rFonts w:ascii="Calibri" w:eastAsia="Times New Roman" w:hAnsi="Calibri" w:cs="Times New Roman"/>
+                <w:color w:val="000000"/>
+              </w:rPr>
+              <w:t>TeB</w:t>
+            </w:r>
+            <w:proofErr w:type="spellEnd"/>
+            <w:r>
+              <w:rPr>
+                <w:rFonts w:ascii="Calibri" w:eastAsia="Times New Roman" w:hAnsi="Calibri" w:cs="Times New Roman"/>
+                <w:color w:val="000000"/>
+              </w:rPr>
+              <w:t xml:space="preserve">, </w:t>
+            </w:r>
+            <w:proofErr w:type="spellStart"/>
+            <w:r>
+              <w:rPr>
+                <w:rFonts w:ascii="Calibri" w:eastAsia="Times New Roman" w:hAnsi="Calibri" w:cs="Times New Roman"/>
+                <w:color w:val="000000"/>
+              </w:rPr>
+              <w:t>BoN</w:t>
+            </w:r>
+            <w:proofErr w:type="spellEnd"/>
           </w:p>
         </w:tc>
         <w:tc>
@@ -10001,6 +10744,7 @@
                 <w:color w:val="000000"/>
               </w:rPr>
             </w:pPr>
+            <w:proofErr w:type="spellStart"/>
             <w:r>
               <w:rPr>
                 <w:rFonts w:ascii="Calibri" w:eastAsia="Times New Roman" w:hAnsi="Calibri" w:cs="Times New Roman"/>
@@ -10008,6 +10752,7 @@
               </w:rPr>
               <w:t>TrB</w:t>
             </w:r>
+            <w:proofErr w:type="spellEnd"/>
             <w:r>
               <w:rPr>
                 <w:rFonts w:ascii="Calibri" w:eastAsia="Times New Roman" w:hAnsi="Calibri" w:cs="Times New Roman"/>
@@ -10020,15 +10765,33 @@
                 <w:rFonts w:ascii="Calibri" w:eastAsia="Times New Roman" w:hAnsi="Calibri" w:cs="Times New Roman"/>
                 <w:color w:val="000000"/>
               </w:rPr>
-              <w:t xml:space="preserve"> TeB</w:t>
-            </w:r>
-            <w:r>
-              <w:rPr>
-                <w:rFonts w:ascii="Calibri" w:eastAsia="Times New Roman" w:hAnsi="Calibri" w:cs="Times New Roman"/>
-                <w:color w:val="000000"/>
-              </w:rPr>
-              <w:t>, BoN</w:t>
-            </w:r>
+              <w:t xml:space="preserve"> </w:t>
+            </w:r>
+            <w:proofErr w:type="spellStart"/>
+            <w:r>
+              <w:rPr>
+                <w:rFonts w:ascii="Calibri" w:eastAsia="Times New Roman" w:hAnsi="Calibri" w:cs="Times New Roman"/>
+                <w:color w:val="000000"/>
+              </w:rPr>
+              <w:t>TeB</w:t>
+            </w:r>
+            <w:proofErr w:type="spellEnd"/>
+            <w:r>
+              <w:rPr>
+                <w:rFonts w:ascii="Calibri" w:eastAsia="Times New Roman" w:hAnsi="Calibri" w:cs="Times New Roman"/>
+                <w:color w:val="000000"/>
+              </w:rPr>
+              <w:t xml:space="preserve">, </w:t>
+            </w:r>
+            <w:proofErr w:type="spellStart"/>
+            <w:r>
+              <w:rPr>
+                <w:rFonts w:ascii="Calibri" w:eastAsia="Times New Roman" w:hAnsi="Calibri" w:cs="Times New Roman"/>
+                <w:color w:val="000000"/>
+              </w:rPr>
+              <w:t>BoN</w:t>
+            </w:r>
+            <w:proofErr w:type="spellEnd"/>
           </w:p>
         </w:tc>
         <w:tc>
@@ -10272,6 +11035,7 @@
                 <w:color w:val="000000"/>
               </w:rPr>
             </w:pPr>
+            <w:proofErr w:type="spellStart"/>
             <w:r>
               <w:rPr>
                 <w:rFonts w:ascii="Calibri" w:eastAsia="Times New Roman" w:hAnsi="Calibri" w:cs="Times New Roman"/>
@@ -10279,6 +11043,7 @@
               </w:rPr>
               <w:t>TrB</w:t>
             </w:r>
+            <w:proofErr w:type="spellEnd"/>
             <w:r>
               <w:rPr>
                 <w:rFonts w:ascii="Calibri" w:eastAsia="Times New Roman" w:hAnsi="Calibri" w:cs="Times New Roman"/>
@@ -10291,15 +11056,33 @@
                 <w:rFonts w:ascii="Calibri" w:eastAsia="Times New Roman" w:hAnsi="Calibri" w:cs="Times New Roman"/>
                 <w:color w:val="000000"/>
               </w:rPr>
-              <w:t xml:space="preserve"> TeB</w:t>
-            </w:r>
-            <w:r>
-              <w:rPr>
-                <w:rFonts w:ascii="Calibri" w:eastAsia="Times New Roman" w:hAnsi="Calibri" w:cs="Times New Roman"/>
-                <w:color w:val="000000"/>
-              </w:rPr>
-              <w:t>, BoN</w:t>
-            </w:r>
+              <w:t xml:space="preserve"> </w:t>
+            </w:r>
+            <w:proofErr w:type="spellStart"/>
+            <w:r>
+              <w:rPr>
+                <w:rFonts w:ascii="Calibri" w:eastAsia="Times New Roman" w:hAnsi="Calibri" w:cs="Times New Roman"/>
+                <w:color w:val="000000"/>
+              </w:rPr>
+              <w:t>TeB</w:t>
+            </w:r>
+            <w:proofErr w:type="spellEnd"/>
+            <w:r>
+              <w:rPr>
+                <w:rFonts w:ascii="Calibri" w:eastAsia="Times New Roman" w:hAnsi="Calibri" w:cs="Times New Roman"/>
+                <w:color w:val="000000"/>
+              </w:rPr>
+              <w:t xml:space="preserve">, </w:t>
+            </w:r>
+            <w:proofErr w:type="spellStart"/>
+            <w:r>
+              <w:rPr>
+                <w:rFonts w:ascii="Calibri" w:eastAsia="Times New Roman" w:hAnsi="Calibri" w:cs="Times New Roman"/>
+                <w:color w:val="000000"/>
+              </w:rPr>
+              <w:t>BoN</w:t>
+            </w:r>
+            <w:proofErr w:type="spellEnd"/>
           </w:p>
         </w:tc>
         <w:tc>
@@ -10473,6 +11256,7 @@
                 <w:color w:val="000000"/>
               </w:rPr>
             </w:pPr>
+            <w:proofErr w:type="spellStart"/>
             <w:r>
               <w:rPr>
                 <w:rFonts w:ascii="Calibri" w:eastAsia="Times New Roman" w:hAnsi="Calibri" w:cs="Times New Roman"/>
@@ -10480,6 +11264,7 @@
               </w:rPr>
               <w:t>TrB</w:t>
             </w:r>
+            <w:proofErr w:type="spellEnd"/>
             <w:r>
               <w:rPr>
                 <w:rFonts w:ascii="Calibri" w:eastAsia="Times New Roman" w:hAnsi="Calibri" w:cs="Times New Roman"/>
@@ -10492,15 +11277,33 @@
                 <w:rFonts w:ascii="Calibri" w:eastAsia="Times New Roman" w:hAnsi="Calibri" w:cs="Times New Roman"/>
                 <w:color w:val="000000"/>
               </w:rPr>
-              <w:t xml:space="preserve"> TeB</w:t>
-            </w:r>
-            <w:r>
-              <w:rPr>
-                <w:rFonts w:ascii="Calibri" w:eastAsia="Times New Roman" w:hAnsi="Calibri" w:cs="Times New Roman"/>
-                <w:color w:val="000000"/>
-              </w:rPr>
-              <w:t>, BoN</w:t>
-            </w:r>
+              <w:t xml:space="preserve"> </w:t>
+            </w:r>
+            <w:proofErr w:type="spellStart"/>
+            <w:r>
+              <w:rPr>
+                <w:rFonts w:ascii="Calibri" w:eastAsia="Times New Roman" w:hAnsi="Calibri" w:cs="Times New Roman"/>
+                <w:color w:val="000000"/>
+              </w:rPr>
+              <w:t>TeB</w:t>
+            </w:r>
+            <w:proofErr w:type="spellEnd"/>
+            <w:r>
+              <w:rPr>
+                <w:rFonts w:ascii="Calibri" w:eastAsia="Times New Roman" w:hAnsi="Calibri" w:cs="Times New Roman"/>
+                <w:color w:val="000000"/>
+              </w:rPr>
+              <w:t xml:space="preserve">, </w:t>
+            </w:r>
+            <w:proofErr w:type="spellStart"/>
+            <w:r>
+              <w:rPr>
+                <w:rFonts w:ascii="Calibri" w:eastAsia="Times New Roman" w:hAnsi="Calibri" w:cs="Times New Roman"/>
+                <w:color w:val="000000"/>
+              </w:rPr>
+              <w:t>BoN</w:t>
+            </w:r>
+            <w:proofErr w:type="spellEnd"/>
           </w:p>
         </w:tc>
         <w:tc>
@@ -10726,6 +11529,7 @@
                 <w:color w:val="000000"/>
               </w:rPr>
             </w:pPr>
+            <w:proofErr w:type="spellStart"/>
             <w:r>
               <w:rPr>
                 <w:rFonts w:ascii="Calibri" w:eastAsia="Times New Roman" w:hAnsi="Calibri" w:cs="Times New Roman"/>
@@ -10733,6 +11537,7 @@
               </w:rPr>
               <w:t>TrB</w:t>
             </w:r>
+            <w:proofErr w:type="spellEnd"/>
             <w:r>
               <w:rPr>
                 <w:rFonts w:ascii="Calibri" w:eastAsia="Times New Roman" w:hAnsi="Calibri" w:cs="Times New Roman"/>
@@ -10745,8 +11550,17 @@
                 <w:rFonts w:ascii="Calibri" w:eastAsia="Times New Roman" w:hAnsi="Calibri" w:cs="Times New Roman"/>
                 <w:color w:val="000000"/>
               </w:rPr>
-              <w:t xml:space="preserve"> TeB</w:t>
-            </w:r>
+              <w:t xml:space="preserve"> </w:t>
+            </w:r>
+            <w:proofErr w:type="spellStart"/>
+            <w:r>
+              <w:rPr>
+                <w:rFonts w:ascii="Calibri" w:eastAsia="Times New Roman" w:hAnsi="Calibri" w:cs="Times New Roman"/>
+                <w:color w:val="000000"/>
+              </w:rPr>
+              <w:t>TeB</w:t>
+            </w:r>
+            <w:proofErr w:type="spellEnd"/>
             <w:r>
               <w:rPr>
                 <w:rFonts w:ascii="Calibri" w:eastAsia="Times New Roman" w:hAnsi="Calibri" w:cs="Times New Roman"/>
@@ -10761,6 +11575,7 @@
               </w:rPr>
               <w:t xml:space="preserve"> </w:t>
             </w:r>
+            <w:proofErr w:type="spellStart"/>
             <w:r>
               <w:rPr>
                 <w:rFonts w:ascii="Calibri" w:eastAsia="Times New Roman" w:hAnsi="Calibri" w:cs="Times New Roman"/>
@@ -10775,6 +11590,7 @@
               </w:rPr>
               <w:t>N</w:t>
             </w:r>
+            <w:proofErr w:type="spellEnd"/>
           </w:p>
         </w:tc>
         <w:tc>
@@ -10964,6 +11780,7 @@
                 <w:color w:val="000000"/>
               </w:rPr>
             </w:pPr>
+            <w:proofErr w:type="spellStart"/>
             <w:r>
               <w:rPr>
                 <w:rFonts w:ascii="Calibri" w:eastAsia="Times New Roman" w:hAnsi="Calibri" w:cs="Times New Roman"/>
@@ -10971,6 +11788,7 @@
               </w:rPr>
               <w:t>TrB</w:t>
             </w:r>
+            <w:proofErr w:type="spellEnd"/>
             <w:r>
               <w:rPr>
                 <w:rFonts w:ascii="Calibri" w:eastAsia="Times New Roman" w:hAnsi="Calibri" w:cs="Times New Roman"/>
@@ -10983,8 +11801,17 @@
                 <w:rFonts w:ascii="Calibri" w:eastAsia="Times New Roman" w:hAnsi="Calibri" w:cs="Times New Roman"/>
                 <w:color w:val="000000"/>
               </w:rPr>
-              <w:t xml:space="preserve"> TeB</w:t>
-            </w:r>
+              <w:t xml:space="preserve"> </w:t>
+            </w:r>
+            <w:proofErr w:type="spellStart"/>
+            <w:r>
+              <w:rPr>
+                <w:rFonts w:ascii="Calibri" w:eastAsia="Times New Roman" w:hAnsi="Calibri" w:cs="Times New Roman"/>
+                <w:color w:val="000000"/>
+              </w:rPr>
+              <w:t>TeB</w:t>
+            </w:r>
+            <w:proofErr w:type="spellEnd"/>
             <w:r>
               <w:rPr>
                 <w:rFonts w:ascii="Calibri" w:eastAsia="Times New Roman" w:hAnsi="Calibri" w:cs="Times New Roman"/>
@@ -10999,6 +11826,7 @@
               </w:rPr>
               <w:t xml:space="preserve"> </w:t>
             </w:r>
+            <w:proofErr w:type="spellStart"/>
             <w:r>
               <w:rPr>
                 <w:rFonts w:ascii="Calibri" w:eastAsia="Times New Roman" w:hAnsi="Calibri" w:cs="Times New Roman"/>
@@ -11013,6 +11841,7 @@
               </w:rPr>
               <w:t>N</w:t>
             </w:r>
+            <w:proofErr w:type="spellEnd"/>
           </w:p>
         </w:tc>
         <w:tc>
@@ -11288,6 +12117,7 @@
                 <w:color w:val="000000"/>
               </w:rPr>
             </w:pPr>
+            <w:proofErr w:type="spellStart"/>
             <w:r>
               <w:rPr>
                 <w:rFonts w:ascii="Calibri" w:eastAsia="Times New Roman" w:hAnsi="Calibri" w:cs="Times New Roman"/>
@@ -11295,6 +12125,7 @@
               </w:rPr>
               <w:t>TeB</w:t>
             </w:r>
+            <w:proofErr w:type="spellEnd"/>
           </w:p>
         </w:tc>
         <w:tc>
@@ -11456,6 +12287,7 @@
                 <w:color w:val="000000"/>
               </w:rPr>
             </w:pPr>
+            <w:proofErr w:type="spellStart"/>
             <w:r>
               <w:rPr>
                 <w:rFonts w:ascii="Calibri" w:eastAsia="Times New Roman" w:hAnsi="Calibri" w:cs="Times New Roman"/>
@@ -11463,6 +12295,7 @@
               </w:rPr>
               <w:t>TeB</w:t>
             </w:r>
+            <w:proofErr w:type="spellEnd"/>
           </w:p>
         </w:tc>
         <w:tc>
@@ -11550,15 +12383,6 @@
                 <w:szCs w:val="20"/>
               </w:rPr>
             </w:pPr>
-            <w:r>
-              <w:rPr>
-                <w:rFonts w:ascii="Calibri" w:eastAsia="Times New Roman" w:hAnsi="Calibri" w:cs="Times New Roman"/>
-                <w:i/>
-                <w:iCs/>
-                <w:color w:val="000000"/>
-              </w:rPr>
-              <w:t>ABS</w:t>
-            </w:r>
           </w:p>
         </w:tc>
         <w:tc>
@@ -11650,6 +12474,7 @@
                 <w:color w:val="000000"/>
               </w:rPr>
             </w:pPr>
+            <w:proofErr w:type="spellStart"/>
             <w:r>
               <w:rPr>
                 <w:rFonts w:ascii="Calibri" w:eastAsia="Times New Roman" w:hAnsi="Calibri" w:cs="Times New Roman"/>
@@ -11657,6 +12482,7 @@
               </w:rPr>
               <w:t>TrB</w:t>
             </w:r>
+            <w:proofErr w:type="spellEnd"/>
           </w:p>
         </w:tc>
         <w:tc>
@@ -11818,6 +12644,7 @@
                 <w:color w:val="000000"/>
               </w:rPr>
             </w:pPr>
+            <w:proofErr w:type="spellStart"/>
             <w:r>
               <w:rPr>
                 <w:rFonts w:ascii="Calibri" w:eastAsia="Times New Roman" w:hAnsi="Calibri" w:cs="Times New Roman"/>
@@ -11825,6 +12652,7 @@
               </w:rPr>
               <w:t>TrB</w:t>
             </w:r>
+            <w:proofErr w:type="spellEnd"/>
           </w:p>
         </w:tc>
         <w:tc>
@@ -12040,6 +12868,7 @@
                 <w:color w:val="000000"/>
               </w:rPr>
             </w:pPr>
+            <w:proofErr w:type="spellStart"/>
             <w:r>
               <w:rPr>
                 <w:rFonts w:ascii="Calibri" w:eastAsia="Times New Roman" w:hAnsi="Calibri" w:cs="Times New Roman"/>
@@ -12047,6 +12876,7 @@
               </w:rPr>
               <w:t>TrB</w:t>
             </w:r>
+            <w:proofErr w:type="spellEnd"/>
           </w:p>
         </w:tc>
         <w:tc>
@@ -12208,6 +13038,7 @@
                 <w:color w:val="000000"/>
               </w:rPr>
             </w:pPr>
+            <w:proofErr w:type="spellStart"/>
             <w:r>
               <w:rPr>
                 <w:rFonts w:ascii="Calibri" w:eastAsia="Times New Roman" w:hAnsi="Calibri" w:cs="Times New Roman"/>
@@ -12215,6 +13046,7 @@
               </w:rPr>
               <w:t>TrB</w:t>
             </w:r>
+            <w:proofErr w:type="spellEnd"/>
           </w:p>
         </w:tc>
         <w:tc>
@@ -12393,6 +13225,7 @@
                 <w:color w:val="000000"/>
               </w:rPr>
             </w:pPr>
+            <w:proofErr w:type="spellStart"/>
             <w:r>
               <w:rPr>
                 <w:rFonts w:ascii="Calibri" w:eastAsia="Times New Roman" w:hAnsi="Calibri" w:cs="Times New Roman"/>
@@ -12400,6 +13233,7 @@
               </w:rPr>
               <w:t>TrB</w:t>
             </w:r>
+            <w:proofErr w:type="spellEnd"/>
           </w:p>
         </w:tc>
         <w:tc>
@@ -12559,6 +13393,7 @@
                 <w:color w:val="000000"/>
               </w:rPr>
             </w:pPr>
+            <w:proofErr w:type="spellStart"/>
             <w:r>
               <w:rPr>
                 <w:rFonts w:ascii="Calibri" w:eastAsia="Times New Roman" w:hAnsi="Calibri" w:cs="Times New Roman"/>
@@ -12566,6 +13401,7 @@
               </w:rPr>
               <w:t>TrB</w:t>
             </w:r>
+            <w:proofErr w:type="spellEnd"/>
           </w:p>
         </w:tc>
         <w:tc>
@@ -12744,6 +13580,7 @@
                 <w:color w:val="000000"/>
               </w:rPr>
             </w:pPr>
+            <w:proofErr w:type="spellStart"/>
             <w:r>
               <w:rPr>
                 <w:rFonts w:ascii="Calibri" w:eastAsia="Times New Roman" w:hAnsi="Calibri" w:cs="Times New Roman"/>
@@ -12751,6 +13588,7 @@
               </w:rPr>
               <w:t>TrB</w:t>
             </w:r>
+            <w:proofErr w:type="spellEnd"/>
           </w:p>
         </w:tc>
         <w:tc>
@@ -12900,6 +13738,7 @@
                 <w:color w:val="000000"/>
               </w:rPr>
             </w:pPr>
+            <w:proofErr w:type="spellStart"/>
             <w:r>
               <w:rPr>
                 <w:rFonts w:ascii="Calibri" w:eastAsia="Times New Roman" w:hAnsi="Calibri" w:cs="Times New Roman"/>
@@ -12907,6 +13746,7 @@
               </w:rPr>
               <w:t>BoN</w:t>
             </w:r>
+            <w:proofErr w:type="spellEnd"/>
           </w:p>
         </w:tc>
         <w:tc>
@@ -13068,6 +13908,7 @@
                 <w:color w:val="000000"/>
               </w:rPr>
             </w:pPr>
+            <w:proofErr w:type="spellStart"/>
             <w:r>
               <w:rPr>
                 <w:rFonts w:ascii="Calibri" w:eastAsia="Times New Roman" w:hAnsi="Calibri" w:cs="Times New Roman"/>
@@ -13075,6 +13916,7 @@
               </w:rPr>
               <w:t>TrB</w:t>
             </w:r>
+            <w:proofErr w:type="spellEnd"/>
           </w:p>
         </w:tc>
         <w:tc>
@@ -13171,7 +14013,23 @@
           <w:sz w:val="18"/>
           <w:szCs w:val="18"/>
         </w:rPr>
-        <w:t xml:space="preserve"> Coble and Cavaleri 2014; </w:t>
+        <w:t xml:space="preserve"> Coble and </w:t>
+      </w:r>
+      <w:proofErr w:type="spellStart"/>
+      <w:r>
+        <w:rPr>
+          <w:sz w:val="18"/>
+          <w:szCs w:val="18"/>
+        </w:rPr>
+        <w:t>Cavaleri</w:t>
+      </w:r>
+      <w:proofErr w:type="spellEnd"/>
+      <w:r>
+        <w:rPr>
+          <w:sz w:val="18"/>
+          <w:szCs w:val="18"/>
+        </w:rPr>
+        <w:t xml:space="preserve"> 2014; </w:t>
       </w:r>
       <w:r>
         <w:rPr>
@@ -13203,7 +14061,23 @@
           <w:sz w:val="18"/>
           <w:szCs w:val="18"/>
         </w:rPr>
-        <w:t xml:space="preserve"> Chin and Sillett 2019; </w:t>
+        <w:t xml:space="preserve"> Chin and </w:t>
+      </w:r>
+      <w:proofErr w:type="spellStart"/>
+      <w:r>
+        <w:rPr>
+          <w:sz w:val="18"/>
+          <w:szCs w:val="18"/>
+        </w:rPr>
+        <w:t>Sillett</w:t>
+      </w:r>
+      <w:proofErr w:type="spellEnd"/>
+      <w:r>
+        <w:rPr>
+          <w:sz w:val="18"/>
+          <w:szCs w:val="18"/>
+        </w:rPr>
+        <w:t xml:space="preserve"> 2019; </w:t>
       </w:r>
       <w:r>
         <w:rPr>
@@ -13228,7 +14102,23 @@
           <w:sz w:val="18"/>
           <w:szCs w:val="18"/>
         </w:rPr>
-        <w:t xml:space="preserve"> Wyka et al. 2012; </w:t>
+        <w:t xml:space="preserve"> </w:t>
+      </w:r>
+      <w:proofErr w:type="spellStart"/>
+      <w:r>
+        <w:rPr>
+          <w:sz w:val="18"/>
+          <w:szCs w:val="18"/>
+        </w:rPr>
+        <w:t>Wyka</w:t>
+      </w:r>
+      <w:proofErr w:type="spellEnd"/>
+      <w:r>
+        <w:rPr>
+          <w:sz w:val="18"/>
+          <w:szCs w:val="18"/>
+        </w:rPr>
+        <w:t xml:space="preserve"> et al. 2012; </w:t>
       </w:r>
       <w:r>
         <w:rPr>
@@ -13397,7 +14287,23 @@
           <w:sz w:val="18"/>
           <w:szCs w:val="18"/>
         </w:rPr>
-        <w:t xml:space="preserve"> Gebauer et al. 2015; </w:t>
+        <w:t xml:space="preserve"> </w:t>
+      </w:r>
+      <w:proofErr w:type="spellStart"/>
+      <w:r>
+        <w:rPr>
+          <w:sz w:val="18"/>
+          <w:szCs w:val="18"/>
+        </w:rPr>
+        <w:t>Gebauer</w:t>
+      </w:r>
+      <w:proofErr w:type="spellEnd"/>
+      <w:r>
+        <w:rPr>
+          <w:sz w:val="18"/>
+          <w:szCs w:val="18"/>
+        </w:rPr>
+        <w:t xml:space="preserve"> et al. 2015; </w:t>
       </w:r>
       <w:r>
         <w:rPr>
@@ -13422,7 +14328,23 @@
           <w:sz w:val="18"/>
           <w:szCs w:val="18"/>
         </w:rPr>
-        <w:t xml:space="preserve"> Marenco et al. 2017; </w:t>
+        <w:t xml:space="preserve"> </w:t>
+      </w:r>
+      <w:proofErr w:type="spellStart"/>
+      <w:r>
+        <w:rPr>
+          <w:sz w:val="18"/>
+          <w:szCs w:val="18"/>
+        </w:rPr>
+        <w:t>Marenco</w:t>
+      </w:r>
+      <w:proofErr w:type="spellEnd"/>
+      <w:r>
+        <w:rPr>
+          <w:sz w:val="18"/>
+          <w:szCs w:val="18"/>
+        </w:rPr>
+        <w:t xml:space="preserve"> et al. 2017; </w:t>
       </w:r>
       <w:r>
         <w:rPr>
@@ -13451,12 +14373,21 @@
         </w:rPr>
         <w:t xml:space="preserve"> </w:t>
       </w:r>
-      <w:r>
-        <w:rPr>
-          <w:sz w:val="18"/>
-          <w:szCs w:val="18"/>
-        </w:rPr>
-        <w:t xml:space="preserve">Kafuti et al. 2020; </w:t>
+      <w:proofErr w:type="spellStart"/>
+      <w:r>
+        <w:rPr>
+          <w:sz w:val="18"/>
+          <w:szCs w:val="18"/>
+        </w:rPr>
+        <w:t>Kafuti</w:t>
+      </w:r>
+      <w:proofErr w:type="spellEnd"/>
+      <w:r>
+        <w:rPr>
+          <w:sz w:val="18"/>
+          <w:szCs w:val="18"/>
+        </w:rPr>
+        <w:t xml:space="preserve"> et al. 2020; </w:t>
       </w:r>
       <w:r>
         <w:rPr>
@@ -13481,7 +14412,23 @@
           <w:sz w:val="18"/>
           <w:szCs w:val="18"/>
         </w:rPr>
-        <w:t xml:space="preserve"> Van Wittenberghe et al. 2012</w:t>
+        <w:t xml:space="preserve"> Van </w:t>
+      </w:r>
+      <w:proofErr w:type="spellStart"/>
+      <w:r>
+        <w:rPr>
+          <w:sz w:val="18"/>
+          <w:szCs w:val="18"/>
+        </w:rPr>
+        <w:t>Wittenberghe</w:t>
+      </w:r>
+      <w:proofErr w:type="spellEnd"/>
+      <w:r>
+        <w:rPr>
+          <w:sz w:val="18"/>
+          <w:szCs w:val="18"/>
+        </w:rPr>
+        <w:t xml:space="preserve"> et al. 2012</w:t>
       </w:r>
       <w:r>
         <w:rPr>
@@ -13588,12 +14535,21 @@
         </w:rPr>
         <w:t xml:space="preserve"> </w:t>
       </w:r>
-      <w:r>
-        <w:rPr>
-          <w:sz w:val="18"/>
-          <w:szCs w:val="18"/>
-        </w:rPr>
-        <w:t xml:space="preserve">Ichie et al. 2016; </w:t>
+      <w:proofErr w:type="spellStart"/>
+      <w:r>
+        <w:rPr>
+          <w:sz w:val="18"/>
+          <w:szCs w:val="18"/>
+        </w:rPr>
+        <w:t>Ichie</w:t>
+      </w:r>
+      <w:proofErr w:type="spellEnd"/>
+      <w:r>
+        <w:rPr>
+          <w:sz w:val="18"/>
+          <w:szCs w:val="18"/>
+        </w:rPr>
+        <w:t xml:space="preserve"> et al. 2016; </w:t>
       </w:r>
       <w:r>
         <w:rPr>
@@ -13613,12 +14569,21 @@
         </w:rPr>
         <w:t xml:space="preserve">. </w:t>
       </w:r>
-      <w:r>
-        <w:rPr>
-          <w:sz w:val="18"/>
-          <w:szCs w:val="18"/>
-        </w:rPr>
-        <w:t>Gregoriou et al. 2007</w:t>
+      <w:proofErr w:type="spellStart"/>
+      <w:r>
+        <w:rPr>
+          <w:sz w:val="18"/>
+          <w:szCs w:val="18"/>
+        </w:rPr>
+        <w:t>Gregoriou</w:t>
+      </w:r>
+      <w:proofErr w:type="spellEnd"/>
+      <w:r>
+        <w:rPr>
+          <w:sz w:val="18"/>
+          <w:szCs w:val="18"/>
+        </w:rPr>
+        <w:t xml:space="preserve"> et al. 2007</w:t>
       </w:r>
       <w:r>
         <w:rPr>
@@ -13650,7 +14615,23 @@
           <w:sz w:val="18"/>
           <w:szCs w:val="18"/>
         </w:rPr>
-        <w:t xml:space="preserve"> Levizou et al. 2005</w:t>
+        <w:t xml:space="preserve"> </w:t>
+      </w:r>
+      <w:proofErr w:type="spellStart"/>
+      <w:r>
+        <w:rPr>
+          <w:sz w:val="18"/>
+          <w:szCs w:val="18"/>
+        </w:rPr>
+        <w:t>Levizou</w:t>
+      </w:r>
+      <w:proofErr w:type="spellEnd"/>
+      <w:r>
+        <w:rPr>
+          <w:sz w:val="18"/>
+          <w:szCs w:val="18"/>
+        </w:rPr>
+        <w:t xml:space="preserve"> et al. 2005</w:t>
       </w:r>
       <w:r>
         <w:rPr>
@@ -13682,7 +14663,23 @@
           <w:sz w:val="18"/>
           <w:szCs w:val="18"/>
         </w:rPr>
-        <w:t xml:space="preserve"> Liakoura 1997;</w:t>
+        <w:t xml:space="preserve"> </w:t>
+      </w:r>
+      <w:proofErr w:type="spellStart"/>
+      <w:r>
+        <w:rPr>
+          <w:sz w:val="18"/>
+          <w:szCs w:val="18"/>
+        </w:rPr>
+        <w:t>Liakoura</w:t>
+      </w:r>
+      <w:proofErr w:type="spellEnd"/>
+      <w:r>
+        <w:rPr>
+          <w:sz w:val="18"/>
+          <w:szCs w:val="18"/>
+        </w:rPr>
+        <w:t xml:space="preserve"> 1997;</w:t>
       </w:r>
       <w:r>
         <w:rPr>
@@ -13748,12 +14745,21 @@
         </w:rPr>
         <w:t xml:space="preserve"> </w:t>
       </w:r>
-      <w:r>
-        <w:rPr>
-          <w:sz w:val="18"/>
-          <w:szCs w:val="18"/>
-        </w:rPr>
-        <w:t xml:space="preserve">Niinemets et al. 1998, </w:t>
+      <w:proofErr w:type="spellStart"/>
+      <w:r>
+        <w:rPr>
+          <w:sz w:val="18"/>
+          <w:szCs w:val="18"/>
+        </w:rPr>
+        <w:t>Niinemets</w:t>
+      </w:r>
+      <w:proofErr w:type="spellEnd"/>
+      <w:r>
+        <w:rPr>
+          <w:sz w:val="18"/>
+          <w:szCs w:val="18"/>
+        </w:rPr>
+        <w:t xml:space="preserve"> et al. 1998, </w:t>
       </w:r>
       <w:r>
         <w:rPr>
@@ -13831,7 +14837,23 @@
           <w:sz w:val="18"/>
           <w:szCs w:val="18"/>
         </w:rPr>
-        <w:t>Millen and Clendon 1979</w:t>
+        <w:t xml:space="preserve">Millen and </w:t>
+      </w:r>
+      <w:proofErr w:type="spellStart"/>
+      <w:r>
+        <w:rPr>
+          <w:sz w:val="18"/>
+          <w:szCs w:val="18"/>
+        </w:rPr>
+        <w:t>Clendon</w:t>
+      </w:r>
+      <w:proofErr w:type="spellEnd"/>
+      <w:r>
+        <w:rPr>
+          <w:sz w:val="18"/>
+          <w:szCs w:val="18"/>
+        </w:rPr>
+        <w:t xml:space="preserve"> 1979</w:t>
       </w:r>
       <w:r>
         <w:rPr>
@@ -13918,12 +14940,21 @@
         </w:rPr>
         <w:t xml:space="preserve"> </w:t>
       </w:r>
-      <w:r>
-        <w:rPr>
-          <w:sz w:val="18"/>
-          <w:szCs w:val="18"/>
-        </w:rPr>
-        <w:t>Panditharathna et al. 2008</w:t>
+      <w:proofErr w:type="spellStart"/>
+      <w:r>
+        <w:rPr>
+          <w:sz w:val="18"/>
+          <w:szCs w:val="18"/>
+        </w:rPr>
+        <w:t>Panditharathna</w:t>
+      </w:r>
+      <w:proofErr w:type="spellEnd"/>
+      <w:r>
+        <w:rPr>
+          <w:sz w:val="18"/>
+          <w:szCs w:val="18"/>
+        </w:rPr>
+        <w:t xml:space="preserve"> et al. 2008</w:t>
       </w:r>
       <w:r>
         <w:rPr>
@@ -13955,7 +14986,23 @@
           <w:sz w:val="18"/>
           <w:szCs w:val="18"/>
         </w:rPr>
-        <w:t xml:space="preserve"> Baltzer and Thomas 2005; </w:t>
+        <w:t xml:space="preserve"> </w:t>
+      </w:r>
+      <w:proofErr w:type="spellStart"/>
+      <w:r>
+        <w:rPr>
+          <w:sz w:val="18"/>
+          <w:szCs w:val="18"/>
+        </w:rPr>
+        <w:t>Baltzer</w:t>
+      </w:r>
+      <w:proofErr w:type="spellEnd"/>
+      <w:r>
+        <w:rPr>
+          <w:sz w:val="18"/>
+          <w:szCs w:val="18"/>
+        </w:rPr>
+        <w:t xml:space="preserve"> and Thomas 2005; </w:t>
       </w:r>
       <w:r>
         <w:rPr>
@@ -14044,7 +15091,23 @@
           <w:sz w:val="18"/>
           <w:szCs w:val="18"/>
         </w:rPr>
-        <w:t xml:space="preserve"> Scartazza et al. 2016</w:t>
+        <w:t xml:space="preserve"> </w:t>
+      </w:r>
+      <w:proofErr w:type="spellStart"/>
+      <w:r>
+        <w:rPr>
+          <w:sz w:val="18"/>
+          <w:szCs w:val="18"/>
+        </w:rPr>
+        <w:t>Scartazza</w:t>
+      </w:r>
+      <w:proofErr w:type="spellEnd"/>
+      <w:r>
+        <w:rPr>
+          <w:sz w:val="18"/>
+          <w:szCs w:val="18"/>
+        </w:rPr>
+        <w:t xml:space="preserve"> et al. 2016</w:t>
       </w:r>
       <w:r>
         <w:rPr>
@@ -14076,7 +15139,23 @@
           <w:sz w:val="18"/>
           <w:szCs w:val="18"/>
         </w:rPr>
-        <w:t xml:space="preserve"> Duursma and Marshall, 2006</w:t>
+        <w:t xml:space="preserve"> </w:t>
+      </w:r>
+      <w:proofErr w:type="spellStart"/>
+      <w:r>
+        <w:rPr>
+          <w:sz w:val="18"/>
+          <w:szCs w:val="18"/>
+        </w:rPr>
+        <w:t>Duursma</w:t>
+      </w:r>
+      <w:proofErr w:type="spellEnd"/>
+      <w:r>
+        <w:rPr>
+          <w:sz w:val="18"/>
+          <w:szCs w:val="18"/>
+        </w:rPr>
+        <w:t xml:space="preserve"> and Marshall, 2006</w:t>
       </w:r>
       <w:r>
         <w:rPr>
@@ -14179,7 +15258,23 @@
           <w:sz w:val="18"/>
           <w:szCs w:val="18"/>
         </w:rPr>
-        <w:t xml:space="preserve"> van de Weg et al. 2012; </w:t>
+        <w:t xml:space="preserve"> van de </w:t>
+      </w:r>
+      <w:proofErr w:type="spellStart"/>
+      <w:r>
+        <w:rPr>
+          <w:sz w:val="18"/>
+          <w:szCs w:val="18"/>
+        </w:rPr>
+        <w:t>Weg</w:t>
+      </w:r>
+      <w:proofErr w:type="spellEnd"/>
+      <w:r>
+        <w:rPr>
+          <w:sz w:val="18"/>
+          <w:szCs w:val="18"/>
+        </w:rPr>
+        <w:t xml:space="preserve"> et al. 2012; </w:t>
       </w:r>
       <w:r>
         <w:rPr>
@@ -14195,7 +15290,23 @@
           <w:sz w:val="18"/>
           <w:szCs w:val="18"/>
         </w:rPr>
-        <w:t xml:space="preserve"> M.A Cavaleri et al. 2008; </w:t>
+        <w:t xml:space="preserve"> M.A </w:t>
+      </w:r>
+      <w:proofErr w:type="spellStart"/>
+      <w:r>
+        <w:rPr>
+          <w:sz w:val="18"/>
+          <w:szCs w:val="18"/>
+        </w:rPr>
+        <w:t>Cavaleri</w:t>
+      </w:r>
+      <w:proofErr w:type="spellEnd"/>
+      <w:r>
+        <w:rPr>
+          <w:sz w:val="18"/>
+          <w:szCs w:val="18"/>
+        </w:rPr>
+        <w:t xml:space="preserve"> et al. 2008; </w:t>
       </w:r>
       <w:r>
         <w:rPr>
@@ -14211,7 +15322,23 @@
           <w:sz w:val="18"/>
           <w:szCs w:val="18"/>
         </w:rPr>
-        <w:t xml:space="preserve"> Koniger et al. 1995; </w:t>
+        <w:t xml:space="preserve"> </w:t>
+      </w:r>
+      <w:proofErr w:type="spellStart"/>
+      <w:r>
+        <w:rPr>
+          <w:sz w:val="18"/>
+          <w:szCs w:val="18"/>
+        </w:rPr>
+        <w:t>Koniger</w:t>
+      </w:r>
+      <w:proofErr w:type="spellEnd"/>
+      <w:r>
+        <w:rPr>
+          <w:sz w:val="18"/>
+          <w:szCs w:val="18"/>
+        </w:rPr>
+        <w:t xml:space="preserve"> et al. 1995; </w:t>
       </w:r>
       <w:r>
         <w:rPr>
@@ -14227,7 +15354,23 @@
           <w:sz w:val="18"/>
           <w:szCs w:val="18"/>
         </w:rPr>
-        <w:t xml:space="preserve"> Mastubara et al. 2009; </w:t>
+        <w:t xml:space="preserve"> </w:t>
+      </w:r>
+      <w:proofErr w:type="spellStart"/>
+      <w:r>
+        <w:rPr>
+          <w:sz w:val="18"/>
+          <w:szCs w:val="18"/>
+        </w:rPr>
+        <w:t>Mastubara</w:t>
+      </w:r>
+      <w:proofErr w:type="spellEnd"/>
+      <w:r>
+        <w:rPr>
+          <w:sz w:val="18"/>
+          <w:szCs w:val="18"/>
+        </w:rPr>
+        <w:t xml:space="preserve"> et al. 2009; </w:t>
       </w:r>
       <w:r>
         <w:rPr>
@@ -14275,7 +15418,23 @@
           <w:sz w:val="18"/>
           <w:szCs w:val="18"/>
         </w:rPr>
-        <w:t xml:space="preserve"> Poorter et al. 1995; </w:t>
+        <w:t xml:space="preserve"> </w:t>
+      </w:r>
+      <w:proofErr w:type="spellStart"/>
+      <w:r>
+        <w:rPr>
+          <w:sz w:val="18"/>
+          <w:szCs w:val="18"/>
+        </w:rPr>
+        <w:t>Poorter</w:t>
+      </w:r>
+      <w:proofErr w:type="spellEnd"/>
+      <w:r>
+        <w:rPr>
+          <w:sz w:val="18"/>
+          <w:szCs w:val="18"/>
+        </w:rPr>
+        <w:t xml:space="preserve"> et al. 1995; </w:t>
       </w:r>
       <w:r>
         <w:rPr>
@@ -14307,7 +15466,23 @@
           <w:sz w:val="18"/>
           <w:szCs w:val="18"/>
         </w:rPr>
-        <w:t xml:space="preserve"> Niinemets et al. 2004; </w:t>
+        <w:t xml:space="preserve"> </w:t>
+      </w:r>
+      <w:proofErr w:type="spellStart"/>
+      <w:r>
+        <w:rPr>
+          <w:sz w:val="18"/>
+          <w:szCs w:val="18"/>
+        </w:rPr>
+        <w:t>Niinemets</w:t>
+      </w:r>
+      <w:proofErr w:type="spellEnd"/>
+      <w:r>
+        <w:rPr>
+          <w:sz w:val="18"/>
+          <w:szCs w:val="18"/>
+        </w:rPr>
+        <w:t xml:space="preserve"> et al. 2004; </w:t>
       </w:r>
       <w:r>
         <w:rPr>
@@ -14323,7 +15498,23 @@
           <w:sz w:val="18"/>
           <w:szCs w:val="18"/>
         </w:rPr>
-        <w:t xml:space="preserve"> Poorter et al. 2000</w:t>
+        <w:t xml:space="preserve"> </w:t>
+      </w:r>
+      <w:proofErr w:type="spellStart"/>
+      <w:r>
+        <w:rPr>
+          <w:sz w:val="18"/>
+          <w:szCs w:val="18"/>
+        </w:rPr>
+        <w:t>Poorter</w:t>
+      </w:r>
+      <w:proofErr w:type="spellEnd"/>
+      <w:r>
+        <w:rPr>
+          <w:sz w:val="18"/>
+          <w:szCs w:val="18"/>
+        </w:rPr>
+        <w:t xml:space="preserve"> et al. 2000</w:t>
       </w:r>
       <w:r>
         <w:rPr>
@@ -14357,6 +15548,7 @@
         </w:rPr>
         <w:t xml:space="preserve"> </w:t>
       </w:r>
+      <w:proofErr w:type="spellStart"/>
       <w:r>
         <w:rPr>
           <w:sz w:val="18"/>
@@ -14364,6 +15556,7 @@
         </w:rPr>
         <w:t>Zwieniecki</w:t>
       </w:r>
+      <w:proofErr w:type="spellEnd"/>
       <w:r>
         <w:rPr>
           <w:sz w:val="18"/>
@@ -14394,7 +15587,23 @@
           <w:sz w:val="18"/>
           <w:szCs w:val="18"/>
         </w:rPr>
-        <w:t xml:space="preserve"> Sack and Scoffoni, 2013; </w:t>
+        <w:t xml:space="preserve"> Sack and </w:t>
+      </w:r>
+      <w:proofErr w:type="spellStart"/>
+      <w:r>
+        <w:rPr>
+          <w:sz w:val="18"/>
+          <w:szCs w:val="18"/>
+        </w:rPr>
+        <w:t>Scoffoni</w:t>
+      </w:r>
+      <w:proofErr w:type="spellEnd"/>
+      <w:r>
+        <w:rPr>
+          <w:sz w:val="18"/>
+          <w:szCs w:val="18"/>
+        </w:rPr>
+        <w:t xml:space="preserve">, 2013; </w:t>
       </w:r>
       <w:r>
         <w:rPr>

</xml_diff>

<commit_message>
I removed symbol ABS as I don't this is a common symbol always used
</commit_message>
<xml_diff>
--- a/Lit_Review/Traits table (new citation format).docx
+++ b/Lit_Review/Traits table (new citation format).docx
@@ -95,15 +95,7 @@
                                     <w:t xml:space="preserve">typically </w:t>
                                   </w:r>
                                   <w:r>
-                                    <w:t xml:space="preserve">observed variation in </w:t>
-                                  </w:r>
-                                  <w:proofErr w:type="gramStart"/>
-                                  <w:r>
-                                    <w:t>thermally-relevant</w:t>
-                                  </w:r>
-                                  <w:proofErr w:type="gramEnd"/>
-                                  <w:r>
-                                    <w:t xml:space="preserve"> leaf traits with canopy height and/or between sun and shade leaves</w:t>
+                                    <w:t>observed variation in thermally-relevant leaf traits with canopy height and/or between sun and shade leaves</w:t>
                                   </w:r>
                                 </w:p>
                               </w:txbxContent>
@@ -493,15 +485,7 @@
                 <w:rFonts w:ascii="Calibri" w:eastAsia="Times New Roman" w:hAnsi="Calibri" w:cs="Times New Roman"/>
                 <w:color w:val="000000"/>
               </w:rPr>
-              <w:t xml:space="preserve">g </w:t>
-            </w:r>
-            <w:proofErr w:type="gramStart"/>
-            <w:r>
-              <w:rPr>
-                <w:rFonts w:ascii="Calibri" w:eastAsia="Times New Roman" w:hAnsi="Calibri" w:cs="Times New Roman"/>
-                <w:color w:val="000000"/>
-              </w:rPr>
-              <w:t>cm</w:t>
+              <w:t>g cm</w:t>
             </w:r>
             <w:r>
               <w:rPr>
@@ -513,7 +497,6 @@
               </w:rPr>
               <w:t>-2</w:t>
             </w:r>
-            <w:proofErr w:type="gramEnd"/>
           </w:p>
         </w:tc>
         <w:tc>
@@ -2495,15 +2478,7 @@
                 <w:rFonts w:ascii="Calibri" w:eastAsia="Times New Roman" w:hAnsi="Calibri" w:cs="Times New Roman"/>
                 <w:color w:val="000000"/>
               </w:rPr>
-              <w:t xml:space="preserve">g </w:t>
-            </w:r>
-            <w:proofErr w:type="gramStart"/>
-            <w:r>
-              <w:rPr>
-                <w:rFonts w:ascii="Calibri" w:eastAsia="Times New Roman" w:hAnsi="Calibri" w:cs="Times New Roman"/>
-                <w:color w:val="000000"/>
-              </w:rPr>
-              <w:t>cm</w:t>
+              <w:t>g cm</w:t>
             </w:r>
             <w:r>
               <w:rPr>
@@ -2515,7 +2490,6 @@
               </w:rPr>
               <w:t>-3</w:t>
             </w:r>
-            <w:proofErr w:type="gramEnd"/>
           </w:p>
         </w:tc>
         <w:tc>
@@ -3102,7 +3076,6 @@
                 <w:color w:val="000000"/>
               </w:rPr>
             </w:pPr>
-            <w:proofErr w:type="gramStart"/>
             <w:r>
               <w:rPr>
                 <w:rFonts w:ascii="Calibri" w:eastAsia="Times New Roman" w:hAnsi="Calibri" w:cs="Times New Roman"/>
@@ -3120,7 +3093,6 @@
               </w:rPr>
               <w:t>-2</w:t>
             </w:r>
-            <w:proofErr w:type="gramEnd"/>
           </w:p>
         </w:tc>
         <w:tc>
@@ -3640,15 +3612,7 @@
                 <w:rFonts w:ascii="Calibri" w:eastAsia="Times New Roman" w:hAnsi="Calibri" w:cs="Times New Roman"/>
                 <w:color w:val="000000"/>
               </w:rPr>
-              <w:t xml:space="preserve">mm </w:t>
-            </w:r>
-            <w:proofErr w:type="gramStart"/>
-            <w:r>
-              <w:rPr>
-                <w:rFonts w:ascii="Calibri" w:eastAsia="Times New Roman" w:hAnsi="Calibri" w:cs="Times New Roman"/>
-                <w:color w:val="000000"/>
-              </w:rPr>
-              <w:t>mm</w:t>
+              <w:t>mm mm</w:t>
             </w:r>
             <w:r>
               <w:rPr>
@@ -3660,7 +3624,6 @@
               </w:rPr>
               <w:t>-2</w:t>
             </w:r>
-            <w:proofErr w:type="gramEnd"/>
           </w:p>
         </w:tc>
         <w:tc>
@@ -4033,15 +3996,7 @@
                 <w:rFonts w:ascii="Calibri" w:eastAsia="Times New Roman" w:hAnsi="Calibri" w:cs="Times New Roman"/>
                 <w:color w:val="000000"/>
               </w:rPr>
-              <w:t xml:space="preserve">mm </w:t>
-            </w:r>
-            <w:proofErr w:type="gramStart"/>
-            <w:r>
-              <w:rPr>
-                <w:rFonts w:ascii="Calibri" w:eastAsia="Times New Roman" w:hAnsi="Calibri" w:cs="Times New Roman"/>
-                <w:color w:val="000000"/>
-              </w:rPr>
-              <w:t>mm</w:t>
+              <w:t>mm mm</w:t>
             </w:r>
             <w:r>
               <w:rPr>
@@ -4053,7 +4008,6 @@
               </w:rPr>
               <w:t>-2</w:t>
             </w:r>
-            <w:proofErr w:type="gramEnd"/>
           </w:p>
         </w:tc>
         <w:tc>
@@ -4405,7 +4359,6 @@
                 <w:color w:val="000000"/>
               </w:rPr>
             </w:pPr>
-            <w:proofErr w:type="gramStart"/>
             <w:r>
               <w:rPr>
                 <w:rFonts w:ascii="Calibri" w:eastAsia="Times New Roman" w:hAnsi="Calibri" w:cs="Times New Roman"/>
@@ -4423,7 +4376,6 @@
               </w:rPr>
               <w:t>-2</w:t>
             </w:r>
-            <w:proofErr w:type="gramEnd"/>
           </w:p>
         </w:tc>
         <w:tc>
@@ -6274,15 +6226,7 @@
                 <w:rFonts w:ascii="Calibri" w:eastAsia="Times New Roman" w:hAnsi="Calibri" w:cs="Times New Roman"/>
                 <w:color w:val="000000"/>
               </w:rPr>
-              <w:t xml:space="preserve">min </w:t>
-            </w:r>
-            <w:proofErr w:type="gramStart"/>
-            <w:r>
-              <w:rPr>
-                <w:rFonts w:ascii="Calibri" w:eastAsia="Times New Roman" w:hAnsi="Calibri" w:cs="Times New Roman"/>
-                <w:color w:val="000000"/>
-              </w:rPr>
-              <w:t>day</w:t>
+              <w:t>min day</w:t>
             </w:r>
             <w:r>
               <w:rPr>
@@ -6294,7 +6238,6 @@
               </w:rPr>
               <w:t>-1</w:t>
             </w:r>
-            <w:proofErr w:type="gramEnd"/>
           </w:p>
         </w:tc>
         <w:tc>
@@ -9996,7 +9939,6 @@
                 <w:szCs w:val="20"/>
               </w:rPr>
             </w:pPr>
-            <w:proofErr w:type="gramStart"/>
             <w:r>
               <w:rPr>
                 <w:rFonts w:ascii="Calibri" w:eastAsia="Times New Roman" w:hAnsi="Calibri" w:cs="Times New Roman"/>
@@ -10014,7 +9956,6 @@
               </w:rPr>
               <w:t>-2</w:t>
             </w:r>
-            <w:proofErr w:type="gramEnd"/>
           </w:p>
         </w:tc>
         <w:tc>
@@ -12734,6 +12675,13 @@
               </w:rPr>
               <w:t>absorptance efficiency</w:t>
             </w:r>
+            <w:r>
+              <w:rPr>
+                <w:rFonts w:ascii="Calibri" w:eastAsia="Times New Roman" w:hAnsi="Calibri" w:cs="Times New Roman"/>
+                <w:color w:val="000000"/>
+              </w:rPr>
+              <w:t xml:space="preserve"> per unit biomass</w:t>
+            </w:r>
           </w:p>
         </w:tc>
         <w:tc>
@@ -12758,15 +12706,6 @@
                 <w:szCs w:val="20"/>
               </w:rPr>
             </w:pPr>
-            <w:r>
-              <w:rPr>
-                <w:rFonts w:ascii="Calibri" w:eastAsia="Times New Roman" w:hAnsi="Calibri" w:cs="Times New Roman"/>
-                <w:i/>
-                <w:iCs/>
-                <w:color w:val="000000"/>
-              </w:rPr>
-              <w:t>ABS</w:t>
-            </w:r>
           </w:p>
         </w:tc>
         <w:tc>

</xml_diff>

<commit_message>
traits table change-- "physiological" to "biophysical"
</commit_message>
<xml_diff>
--- a/Lit_Review/Traits table (new citation format).docx
+++ b/Lit_Review/Traits table (new citation format).docx
@@ -95,15 +95,7 @@
                                     <w:t xml:space="preserve">typically </w:t>
                                   </w:r>
                                   <w:r>
-                                    <w:t xml:space="preserve">observed variation in </w:t>
-                                  </w:r>
-                                  <w:proofErr w:type="gramStart"/>
-                                  <w:r>
-                                    <w:t>thermally-relevant</w:t>
-                                  </w:r>
-                                  <w:proofErr w:type="gramEnd"/>
-                                  <w:r>
-                                    <w:t xml:space="preserve"> leaf traits with canopy height and/or between sun and shade leaves</w:t>
+                                    <w:t>observed variation in thermally-relevant leaf traits with canopy height and/or between sun and shade leaves</w:t>
                                   </w:r>
                                 </w:p>
                               </w:txbxContent>
@@ -493,15 +485,7 @@
                 <w:rFonts w:ascii="Calibri" w:eastAsia="Times New Roman" w:hAnsi="Calibri" w:cs="Times New Roman"/>
                 <w:color w:val="000000"/>
               </w:rPr>
-              <w:t xml:space="preserve">g </w:t>
-            </w:r>
-            <w:proofErr w:type="gramStart"/>
-            <w:r>
-              <w:rPr>
-                <w:rFonts w:ascii="Calibri" w:eastAsia="Times New Roman" w:hAnsi="Calibri" w:cs="Times New Roman"/>
-                <w:color w:val="000000"/>
-              </w:rPr>
-              <w:t>cm</w:t>
+              <w:t>g cm</w:t>
             </w:r>
             <w:r>
               <w:rPr>
@@ -513,7 +497,6 @@
               </w:rPr>
               <w:t>-2</w:t>
             </w:r>
-            <w:proofErr w:type="gramEnd"/>
           </w:p>
         </w:tc>
         <w:tc>
@@ -572,39 +555,20 @@
                 <w:color w:val="000000"/>
               </w:rPr>
             </w:pPr>
-            <w:proofErr w:type="spellStart"/>
-            <w:r>
-              <w:rPr>
-                <w:rFonts w:ascii="Calibri" w:eastAsia="Times New Roman" w:hAnsi="Calibri" w:cs="Times New Roman"/>
-                <w:color w:val="000000"/>
-              </w:rPr>
-              <w:t>TrB</w:t>
-            </w:r>
-            <w:proofErr w:type="spellEnd"/>
-            <w:r>
-              <w:rPr>
-                <w:rFonts w:ascii="Calibri" w:eastAsia="Times New Roman" w:hAnsi="Calibri" w:cs="Times New Roman"/>
-                <w:color w:val="000000"/>
-              </w:rPr>
-              <w:t xml:space="preserve">, </w:t>
-            </w:r>
-            <w:proofErr w:type="spellStart"/>
-            <w:r>
-              <w:rPr>
-                <w:rFonts w:ascii="Calibri" w:eastAsia="Times New Roman" w:hAnsi="Calibri" w:cs="Times New Roman"/>
-                <w:color w:val="000000"/>
-              </w:rPr>
-              <w:t>TeB</w:t>
-            </w:r>
-            <w:proofErr w:type="spellEnd"/>
-            <w:r>
-              <w:rPr>
-                <w:rFonts w:ascii="Calibri" w:eastAsia="Times New Roman" w:hAnsi="Calibri" w:cs="Times New Roman"/>
-                <w:color w:val="000000"/>
-              </w:rPr>
-              <w:t xml:space="preserve">, </w:t>
-            </w:r>
-            <w:proofErr w:type="spellStart"/>
+            <w:r>
+              <w:rPr>
+                <w:rFonts w:ascii="Calibri" w:eastAsia="Times New Roman" w:hAnsi="Calibri" w:cs="Times New Roman"/>
+                <w:color w:val="000000"/>
+              </w:rPr>
+              <w:t xml:space="preserve">TrB, </w:t>
+            </w:r>
+            <w:r>
+              <w:rPr>
+                <w:rFonts w:ascii="Calibri" w:eastAsia="Times New Roman" w:hAnsi="Calibri" w:cs="Times New Roman"/>
+                <w:color w:val="000000"/>
+              </w:rPr>
+              <w:t xml:space="preserve">TeB, </w:t>
+            </w:r>
             <w:r>
               <w:rPr>
                 <w:rFonts w:ascii="Calibri" w:eastAsia="Times New Roman" w:hAnsi="Calibri" w:cs="Times New Roman"/>
@@ -612,23 +576,13 @@
               </w:rPr>
               <w:t>TeN</w:t>
             </w:r>
-            <w:proofErr w:type="spellEnd"/>
-            <w:r>
-              <w:rPr>
-                <w:rFonts w:ascii="Calibri" w:eastAsia="Times New Roman" w:hAnsi="Calibri" w:cs="Times New Roman"/>
-                <w:color w:val="000000"/>
-              </w:rPr>
-              <w:t xml:space="preserve">, </w:t>
-            </w:r>
-            <w:proofErr w:type="spellStart"/>
-            <w:r>
-              <w:rPr>
-                <w:rFonts w:ascii="Calibri" w:eastAsia="Times New Roman" w:hAnsi="Calibri" w:cs="Times New Roman"/>
-                <w:color w:val="000000"/>
-              </w:rPr>
-              <w:t>BoN</w:t>
-            </w:r>
-            <w:proofErr w:type="spellEnd"/>
+            <w:r>
+              <w:rPr>
+                <w:rFonts w:ascii="Calibri" w:eastAsia="Times New Roman" w:hAnsi="Calibri" w:cs="Times New Roman"/>
+                <w:color w:val="000000"/>
+              </w:rPr>
+              <w:t>, BoN</w:t>
+            </w:r>
           </w:p>
         </w:tc>
         <w:tc>
@@ -871,39 +825,20 @@
                 <w:color w:val="000000"/>
               </w:rPr>
             </w:pPr>
-            <w:proofErr w:type="spellStart"/>
-            <w:r>
-              <w:rPr>
-                <w:rFonts w:ascii="Calibri" w:eastAsia="Times New Roman" w:hAnsi="Calibri" w:cs="Times New Roman"/>
-                <w:color w:val="000000"/>
-              </w:rPr>
-              <w:t>TrB</w:t>
-            </w:r>
-            <w:proofErr w:type="spellEnd"/>
-            <w:r>
-              <w:rPr>
-                <w:rFonts w:ascii="Calibri" w:eastAsia="Times New Roman" w:hAnsi="Calibri" w:cs="Times New Roman"/>
-                <w:color w:val="000000"/>
-              </w:rPr>
-              <w:t xml:space="preserve">, </w:t>
-            </w:r>
-            <w:proofErr w:type="spellStart"/>
-            <w:r>
-              <w:rPr>
-                <w:rFonts w:ascii="Calibri" w:eastAsia="Times New Roman" w:hAnsi="Calibri" w:cs="Times New Roman"/>
-                <w:color w:val="000000"/>
-              </w:rPr>
-              <w:t>TeB</w:t>
-            </w:r>
-            <w:proofErr w:type="spellEnd"/>
-            <w:r>
-              <w:rPr>
-                <w:rFonts w:ascii="Calibri" w:eastAsia="Times New Roman" w:hAnsi="Calibri" w:cs="Times New Roman"/>
-                <w:color w:val="000000"/>
-              </w:rPr>
-              <w:t xml:space="preserve">, </w:t>
-            </w:r>
-            <w:proofErr w:type="spellStart"/>
+            <w:r>
+              <w:rPr>
+                <w:rFonts w:ascii="Calibri" w:eastAsia="Times New Roman" w:hAnsi="Calibri" w:cs="Times New Roman"/>
+                <w:color w:val="000000"/>
+              </w:rPr>
+              <w:t xml:space="preserve">TrB, </w:t>
+            </w:r>
+            <w:r>
+              <w:rPr>
+                <w:rFonts w:ascii="Calibri" w:eastAsia="Times New Roman" w:hAnsi="Calibri" w:cs="Times New Roman"/>
+                <w:color w:val="000000"/>
+              </w:rPr>
+              <w:t xml:space="preserve">TeB, </w:t>
+            </w:r>
             <w:r>
               <w:rPr>
                 <w:rFonts w:ascii="Calibri" w:eastAsia="Times New Roman" w:hAnsi="Calibri" w:cs="Times New Roman"/>
@@ -911,23 +846,13 @@
               </w:rPr>
               <w:t>TeN</w:t>
             </w:r>
-            <w:proofErr w:type="spellEnd"/>
-            <w:r>
-              <w:rPr>
-                <w:rFonts w:ascii="Calibri" w:eastAsia="Times New Roman" w:hAnsi="Calibri" w:cs="Times New Roman"/>
-                <w:color w:val="000000"/>
-              </w:rPr>
-              <w:t xml:space="preserve">, </w:t>
-            </w:r>
-            <w:proofErr w:type="spellStart"/>
-            <w:r>
-              <w:rPr>
-                <w:rFonts w:ascii="Calibri" w:eastAsia="Times New Roman" w:hAnsi="Calibri" w:cs="Times New Roman"/>
-                <w:color w:val="000000"/>
-              </w:rPr>
-              <w:t>BoN</w:t>
-            </w:r>
-            <w:proofErr w:type="spellEnd"/>
+            <w:r>
+              <w:rPr>
+                <w:rFonts w:ascii="Calibri" w:eastAsia="Times New Roman" w:hAnsi="Calibri" w:cs="Times New Roman"/>
+                <w:color w:val="000000"/>
+              </w:rPr>
+              <w:t>, BoN</w:t>
+            </w:r>
           </w:p>
         </w:tc>
         <w:tc>
@@ -1160,47 +1085,13 @@
                 <w:color w:val="000000"/>
               </w:rPr>
             </w:pPr>
-            <w:proofErr w:type="spellStart"/>
-            <w:r>
-              <w:rPr>
-                <w:rFonts w:ascii="Calibri" w:eastAsia="Times New Roman" w:hAnsi="Calibri" w:cs="Times New Roman"/>
-                <w:color w:val="000000"/>
-              </w:rPr>
-              <w:t>TrB</w:t>
-            </w:r>
-            <w:proofErr w:type="spellEnd"/>
-            <w:r>
-              <w:rPr>
-                <w:rFonts w:ascii="Calibri" w:eastAsia="Times New Roman" w:hAnsi="Calibri" w:cs="Times New Roman"/>
-                <w:color w:val="000000"/>
-              </w:rPr>
-              <w:t xml:space="preserve">, </w:t>
-            </w:r>
-            <w:proofErr w:type="spellStart"/>
-            <w:r>
-              <w:rPr>
-                <w:rFonts w:ascii="Calibri" w:eastAsia="Times New Roman" w:hAnsi="Calibri" w:cs="Times New Roman"/>
-                <w:color w:val="000000"/>
-              </w:rPr>
-              <w:t>TeB</w:t>
-            </w:r>
-            <w:proofErr w:type="spellEnd"/>
-            <w:r>
-              <w:rPr>
-                <w:rFonts w:ascii="Calibri" w:eastAsia="Times New Roman" w:hAnsi="Calibri" w:cs="Times New Roman"/>
-                <w:color w:val="000000"/>
-              </w:rPr>
-              <w:t xml:space="preserve">, </w:t>
-            </w:r>
-            <w:proofErr w:type="spellStart"/>
-            <w:r>
-              <w:rPr>
-                <w:rFonts w:ascii="Calibri" w:eastAsia="Times New Roman" w:hAnsi="Calibri" w:cs="Times New Roman"/>
-                <w:color w:val="000000"/>
-              </w:rPr>
-              <w:t>BoN</w:t>
-            </w:r>
-            <w:proofErr w:type="spellEnd"/>
+            <w:r>
+              <w:rPr>
+                <w:rFonts w:ascii="Calibri" w:eastAsia="Times New Roman" w:hAnsi="Calibri" w:cs="Times New Roman"/>
+                <w:color w:val="000000"/>
+              </w:rPr>
+              <w:t>TrB, TeB, BoN</w:t>
+            </w:r>
           </w:p>
         </w:tc>
         <w:tc>
@@ -1385,47 +1276,13 @@
                 <w:color w:val="000000"/>
               </w:rPr>
             </w:pPr>
-            <w:proofErr w:type="spellStart"/>
-            <w:r>
-              <w:rPr>
-                <w:rFonts w:ascii="Calibri" w:eastAsia="Times New Roman" w:hAnsi="Calibri" w:cs="Times New Roman"/>
-                <w:color w:val="000000"/>
-              </w:rPr>
-              <w:t>TrB</w:t>
-            </w:r>
-            <w:proofErr w:type="spellEnd"/>
-            <w:r>
-              <w:rPr>
-                <w:rFonts w:ascii="Calibri" w:eastAsia="Times New Roman" w:hAnsi="Calibri" w:cs="Times New Roman"/>
-                <w:color w:val="000000"/>
-              </w:rPr>
-              <w:t xml:space="preserve">, </w:t>
-            </w:r>
-            <w:proofErr w:type="spellStart"/>
-            <w:r>
-              <w:rPr>
-                <w:rFonts w:ascii="Calibri" w:eastAsia="Times New Roman" w:hAnsi="Calibri" w:cs="Times New Roman"/>
-                <w:color w:val="000000"/>
-              </w:rPr>
-              <w:t>TeB</w:t>
-            </w:r>
-            <w:proofErr w:type="spellEnd"/>
-            <w:r>
-              <w:rPr>
-                <w:rFonts w:ascii="Calibri" w:eastAsia="Times New Roman" w:hAnsi="Calibri" w:cs="Times New Roman"/>
-                <w:color w:val="000000"/>
-              </w:rPr>
-              <w:t xml:space="preserve">, </w:t>
-            </w:r>
-            <w:proofErr w:type="spellStart"/>
-            <w:r>
-              <w:rPr>
-                <w:rFonts w:ascii="Calibri" w:eastAsia="Times New Roman" w:hAnsi="Calibri" w:cs="Times New Roman"/>
-                <w:color w:val="000000"/>
-              </w:rPr>
-              <w:t>BoN</w:t>
-            </w:r>
-            <w:proofErr w:type="spellEnd"/>
+            <w:r>
+              <w:rPr>
+                <w:rFonts w:ascii="Calibri" w:eastAsia="Times New Roman" w:hAnsi="Calibri" w:cs="Times New Roman"/>
+                <w:color w:val="000000"/>
+              </w:rPr>
+              <w:t>TrB, TeB, BoN</w:t>
+            </w:r>
           </w:p>
         </w:tc>
         <w:tc>
@@ -1624,39 +1481,13 @@
                 <w:color w:val="000000"/>
               </w:rPr>
             </w:pPr>
-            <w:proofErr w:type="spellStart"/>
-            <w:r>
-              <w:rPr>
-                <w:rFonts w:ascii="Calibri" w:eastAsia="Times New Roman" w:hAnsi="Calibri" w:cs="Times New Roman"/>
-                <w:color w:val="000000"/>
-              </w:rPr>
-              <w:t>TrB</w:t>
-            </w:r>
-            <w:proofErr w:type="spellEnd"/>
-            <w:r>
-              <w:rPr>
-                <w:rFonts w:ascii="Calibri" w:eastAsia="Times New Roman" w:hAnsi="Calibri" w:cs="Times New Roman"/>
-                <w:color w:val="000000"/>
-              </w:rPr>
-              <w:t xml:space="preserve">, </w:t>
-            </w:r>
-            <w:proofErr w:type="spellStart"/>
-            <w:r>
-              <w:rPr>
-                <w:rFonts w:ascii="Calibri" w:eastAsia="Times New Roman" w:hAnsi="Calibri" w:cs="Times New Roman"/>
-                <w:color w:val="000000"/>
-              </w:rPr>
-              <w:t>TeB</w:t>
-            </w:r>
-            <w:proofErr w:type="spellEnd"/>
-            <w:r>
-              <w:rPr>
-                <w:rFonts w:ascii="Calibri" w:eastAsia="Times New Roman" w:hAnsi="Calibri" w:cs="Times New Roman"/>
-                <w:color w:val="000000"/>
-              </w:rPr>
-              <w:t xml:space="preserve">, </w:t>
-            </w:r>
-            <w:proofErr w:type="spellStart"/>
+            <w:r>
+              <w:rPr>
+                <w:rFonts w:ascii="Calibri" w:eastAsia="Times New Roman" w:hAnsi="Calibri" w:cs="Times New Roman"/>
+                <w:color w:val="000000"/>
+              </w:rPr>
+              <w:t xml:space="preserve">TrB, TeB, </w:t>
+            </w:r>
             <w:r>
               <w:rPr>
                 <w:rFonts w:ascii="Calibri" w:eastAsia="Times New Roman" w:hAnsi="Calibri" w:cs="Times New Roman"/>
@@ -1664,7 +1495,6 @@
               </w:rPr>
               <w:t>TeN</w:t>
             </w:r>
-            <w:proofErr w:type="spellEnd"/>
           </w:p>
         </w:tc>
         <w:tc>
@@ -1877,7 +1707,6 @@
                 <w:color w:val="000000"/>
               </w:rPr>
             </w:pPr>
-            <w:proofErr w:type="spellStart"/>
             <w:r>
               <w:rPr>
                 <w:rFonts w:ascii="Calibri" w:eastAsia="Times New Roman" w:hAnsi="Calibri" w:cs="Times New Roman"/>
@@ -1885,7 +1714,6 @@
               </w:rPr>
               <w:t>TrB</w:t>
             </w:r>
-            <w:proofErr w:type="spellEnd"/>
             <w:r>
               <w:rPr>
                 <w:rFonts w:ascii="Calibri" w:eastAsia="Times New Roman" w:hAnsi="Calibri" w:cs="Times New Roman"/>
@@ -1898,25 +1726,8 @@
                 <w:rFonts w:ascii="Calibri" w:eastAsia="Times New Roman" w:hAnsi="Calibri" w:cs="Times New Roman"/>
                 <w:color w:val="000000"/>
               </w:rPr>
-              <w:t xml:space="preserve"> </w:t>
-            </w:r>
-            <w:proofErr w:type="spellStart"/>
-            <w:r>
-              <w:rPr>
-                <w:rFonts w:ascii="Calibri" w:eastAsia="Times New Roman" w:hAnsi="Calibri" w:cs="Times New Roman"/>
-                <w:color w:val="000000"/>
-              </w:rPr>
-              <w:t>TeB</w:t>
-            </w:r>
-            <w:proofErr w:type="spellEnd"/>
-            <w:r>
-              <w:rPr>
-                <w:rFonts w:ascii="Calibri" w:eastAsia="Times New Roman" w:hAnsi="Calibri" w:cs="Times New Roman"/>
-                <w:color w:val="000000"/>
-              </w:rPr>
-              <w:t xml:space="preserve">, </w:t>
-            </w:r>
-            <w:proofErr w:type="spellStart"/>
+              <w:t xml:space="preserve"> TeB, </w:t>
+            </w:r>
             <w:r>
               <w:rPr>
                 <w:rFonts w:ascii="Calibri" w:eastAsia="Times New Roman" w:hAnsi="Calibri" w:cs="Times New Roman"/>
@@ -1924,7 +1735,6 @@
               </w:rPr>
               <w:t>TeN</w:t>
             </w:r>
-            <w:proofErr w:type="spellEnd"/>
           </w:p>
         </w:tc>
         <w:tc>
@@ -2146,23 +1956,13 @@
                 <w:color w:val="000000"/>
               </w:rPr>
             </w:pPr>
-            <w:proofErr w:type="spellStart"/>
-            <w:r>
-              <w:rPr>
-                <w:rFonts w:ascii="Calibri" w:eastAsia="Times New Roman" w:hAnsi="Calibri" w:cs="Times New Roman"/>
-                <w:color w:val="000000"/>
-              </w:rPr>
-              <w:t>TrB</w:t>
-            </w:r>
-            <w:proofErr w:type="spellEnd"/>
-            <w:r>
-              <w:rPr>
-                <w:rFonts w:ascii="Calibri" w:eastAsia="Times New Roman" w:hAnsi="Calibri" w:cs="Times New Roman"/>
-                <w:color w:val="000000"/>
-              </w:rPr>
-              <w:t xml:space="preserve">, </w:t>
-            </w:r>
-            <w:proofErr w:type="spellStart"/>
+            <w:r>
+              <w:rPr>
+                <w:rFonts w:ascii="Calibri" w:eastAsia="Times New Roman" w:hAnsi="Calibri" w:cs="Times New Roman"/>
+                <w:color w:val="000000"/>
+              </w:rPr>
+              <w:t xml:space="preserve">TrB, </w:t>
+            </w:r>
             <w:r>
               <w:rPr>
                 <w:rFonts w:ascii="Calibri" w:eastAsia="Times New Roman" w:hAnsi="Calibri" w:cs="Times New Roman"/>
@@ -2170,7 +1970,6 @@
               </w:rPr>
               <w:t>TeN</w:t>
             </w:r>
-            <w:proofErr w:type="spellEnd"/>
           </w:p>
         </w:tc>
         <w:tc>
@@ -2343,31 +2142,13 @@
                 <w:color w:val="000000"/>
               </w:rPr>
             </w:pPr>
-            <w:proofErr w:type="spellStart"/>
-            <w:r>
-              <w:rPr>
-                <w:rFonts w:ascii="Calibri" w:eastAsia="Times New Roman" w:hAnsi="Calibri" w:cs="Times New Roman"/>
-                <w:color w:val="000000"/>
-              </w:rPr>
-              <w:t>TrB</w:t>
-            </w:r>
-            <w:proofErr w:type="spellEnd"/>
-            <w:r>
-              <w:rPr>
-                <w:rFonts w:ascii="Calibri" w:eastAsia="Times New Roman" w:hAnsi="Calibri" w:cs="Times New Roman"/>
-                <w:color w:val="000000"/>
-              </w:rPr>
-              <w:t xml:space="preserve">, </w:t>
-            </w:r>
-            <w:proofErr w:type="spellStart"/>
-            <w:r>
-              <w:rPr>
-                <w:rFonts w:ascii="Calibri" w:eastAsia="Times New Roman" w:hAnsi="Calibri" w:cs="Times New Roman"/>
-                <w:color w:val="000000"/>
-              </w:rPr>
-              <w:t>TeB</w:t>
-            </w:r>
-            <w:proofErr w:type="spellEnd"/>
+            <w:r>
+              <w:rPr>
+                <w:rFonts w:ascii="Calibri" w:eastAsia="Times New Roman" w:hAnsi="Calibri" w:cs="Times New Roman"/>
+                <w:color w:val="000000"/>
+              </w:rPr>
+              <w:t>TrB, TeB</w:t>
+            </w:r>
           </w:p>
         </w:tc>
         <w:tc>
@@ -2495,15 +2276,7 @@
                 <w:rFonts w:ascii="Calibri" w:eastAsia="Times New Roman" w:hAnsi="Calibri" w:cs="Times New Roman"/>
                 <w:color w:val="000000"/>
               </w:rPr>
-              <w:t xml:space="preserve">g </w:t>
-            </w:r>
-            <w:proofErr w:type="gramStart"/>
-            <w:r>
-              <w:rPr>
-                <w:rFonts w:ascii="Calibri" w:eastAsia="Times New Roman" w:hAnsi="Calibri" w:cs="Times New Roman"/>
-                <w:color w:val="000000"/>
-              </w:rPr>
-              <w:t>cm</w:t>
+              <w:t>g cm</w:t>
             </w:r>
             <w:r>
               <w:rPr>
@@ -2515,7 +2288,6 @@
               </w:rPr>
               <w:t>-3</w:t>
             </w:r>
-            <w:proofErr w:type="gramEnd"/>
           </w:p>
         </w:tc>
         <w:tc>
@@ -2576,7 +2348,6 @@
                 <w:color w:val="000000"/>
               </w:rPr>
             </w:pPr>
-            <w:proofErr w:type="spellStart"/>
             <w:r>
               <w:rPr>
                 <w:rFonts w:ascii="Calibri" w:eastAsia="Times New Roman" w:hAnsi="Calibri" w:cs="Times New Roman"/>
@@ -2584,7 +2355,6 @@
               </w:rPr>
               <w:t>TeB</w:t>
             </w:r>
-            <w:proofErr w:type="spellEnd"/>
           </w:p>
         </w:tc>
         <w:tc>
@@ -2749,7 +2519,6 @@
                 <w:color w:val="000000"/>
               </w:rPr>
             </w:pPr>
-            <w:proofErr w:type="spellStart"/>
             <w:r>
               <w:rPr>
                 <w:rFonts w:ascii="Calibri" w:eastAsia="Times New Roman" w:hAnsi="Calibri" w:cs="Times New Roman"/>
@@ -2757,7 +2526,6 @@
               </w:rPr>
               <w:t>TrB</w:t>
             </w:r>
-            <w:proofErr w:type="spellEnd"/>
             <w:r>
               <w:rPr>
                 <w:rFonts w:ascii="Calibri" w:eastAsia="Times New Roman" w:hAnsi="Calibri" w:cs="Times New Roman"/>
@@ -2770,23 +2538,7 @@
                 <w:rFonts w:ascii="Calibri" w:eastAsia="Times New Roman" w:hAnsi="Calibri" w:cs="Times New Roman"/>
                 <w:color w:val="000000"/>
               </w:rPr>
-              <w:t xml:space="preserve"> </w:t>
-            </w:r>
-            <w:proofErr w:type="spellStart"/>
-            <w:r>
-              <w:rPr>
-                <w:rFonts w:ascii="Calibri" w:eastAsia="Times New Roman" w:hAnsi="Calibri" w:cs="Times New Roman"/>
-                <w:color w:val="000000"/>
-              </w:rPr>
-              <w:t>TeB</w:t>
-            </w:r>
-            <w:proofErr w:type="spellEnd"/>
-            <w:r>
-              <w:rPr>
-                <w:rFonts w:ascii="Calibri" w:eastAsia="Times New Roman" w:hAnsi="Calibri" w:cs="Times New Roman"/>
-                <w:color w:val="000000"/>
-              </w:rPr>
-              <w:t xml:space="preserve"> </w:t>
+              <w:t xml:space="preserve"> TeB </w:t>
             </w:r>
           </w:p>
         </w:tc>
@@ -2952,7 +2704,6 @@
                 <w:color w:val="000000"/>
               </w:rPr>
             </w:pPr>
-            <w:proofErr w:type="spellStart"/>
             <w:r>
               <w:rPr>
                 <w:rFonts w:ascii="Calibri" w:eastAsia="Times New Roman" w:hAnsi="Calibri" w:cs="Times New Roman"/>
@@ -2967,7 +2718,6 @@
               </w:rPr>
               <w:t>N</w:t>
             </w:r>
-            <w:proofErr w:type="spellEnd"/>
           </w:p>
         </w:tc>
         <w:tc>
@@ -3056,7 +2806,6 @@
                 <w:color w:val="000000"/>
               </w:rPr>
             </w:pPr>
-            <w:proofErr w:type="spellStart"/>
             <w:r>
               <w:rPr>
                 <w:rFonts w:ascii="Calibri" w:eastAsia="Times New Roman" w:hAnsi="Calibri" w:cs="Times New Roman"/>
@@ -3078,7 +2827,6 @@
               </w:rPr>
               <w:t>stomata</w:t>
             </w:r>
-            <w:proofErr w:type="spellEnd"/>
           </w:p>
         </w:tc>
         <w:tc>
@@ -3102,7 +2850,6 @@
                 <w:color w:val="000000"/>
               </w:rPr>
             </w:pPr>
-            <w:proofErr w:type="gramStart"/>
             <w:r>
               <w:rPr>
                 <w:rFonts w:ascii="Calibri" w:eastAsia="Times New Roman" w:hAnsi="Calibri" w:cs="Times New Roman"/>
@@ -3120,7 +2867,6 @@
               </w:rPr>
               <w:t>-2</w:t>
             </w:r>
-            <w:proofErr w:type="gramEnd"/>
           </w:p>
         </w:tc>
         <w:tc>
@@ -3181,39 +2927,13 @@
                 <w:color w:val="000000"/>
               </w:rPr>
             </w:pPr>
-            <w:proofErr w:type="spellStart"/>
-            <w:r>
-              <w:rPr>
-                <w:rFonts w:ascii="Calibri" w:eastAsia="Times New Roman" w:hAnsi="Calibri" w:cs="Times New Roman"/>
-                <w:color w:val="000000"/>
-              </w:rPr>
-              <w:t>TrB</w:t>
-            </w:r>
-            <w:proofErr w:type="spellEnd"/>
-            <w:r>
-              <w:rPr>
-                <w:rFonts w:ascii="Calibri" w:eastAsia="Times New Roman" w:hAnsi="Calibri" w:cs="Times New Roman"/>
-                <w:color w:val="000000"/>
-              </w:rPr>
-              <w:t xml:space="preserve">, </w:t>
-            </w:r>
-            <w:proofErr w:type="spellStart"/>
-            <w:r>
-              <w:rPr>
-                <w:rFonts w:ascii="Calibri" w:eastAsia="Times New Roman" w:hAnsi="Calibri" w:cs="Times New Roman"/>
-                <w:color w:val="000000"/>
-              </w:rPr>
-              <w:t>TeB</w:t>
-            </w:r>
-            <w:proofErr w:type="spellEnd"/>
-            <w:r>
-              <w:rPr>
-                <w:rFonts w:ascii="Calibri" w:eastAsia="Times New Roman" w:hAnsi="Calibri" w:cs="Times New Roman"/>
-                <w:color w:val="000000"/>
-              </w:rPr>
-              <w:t xml:space="preserve">, </w:t>
-            </w:r>
-            <w:proofErr w:type="spellStart"/>
+            <w:r>
+              <w:rPr>
+                <w:rFonts w:ascii="Calibri" w:eastAsia="Times New Roman" w:hAnsi="Calibri" w:cs="Times New Roman"/>
+                <w:color w:val="000000"/>
+              </w:rPr>
+              <w:t xml:space="preserve">TrB, TeB, </w:t>
+            </w:r>
             <w:r>
               <w:rPr>
                 <w:rFonts w:ascii="Calibri" w:eastAsia="Times New Roman" w:hAnsi="Calibri" w:cs="Times New Roman"/>
@@ -3221,7 +2941,6 @@
               </w:rPr>
               <w:t>TeN</w:t>
             </w:r>
-            <w:proofErr w:type="spellEnd"/>
           </w:p>
         </w:tc>
         <w:tc>
@@ -3442,7 +3161,6 @@
                 <w:color w:val="000000"/>
               </w:rPr>
             </w:pPr>
-            <w:proofErr w:type="spellStart"/>
             <w:r>
               <w:rPr>
                 <w:rFonts w:ascii="Calibri" w:eastAsia="Times New Roman" w:hAnsi="Calibri" w:cs="Times New Roman"/>
@@ -3450,7 +3168,6 @@
               </w:rPr>
               <w:t>TrB</w:t>
             </w:r>
-            <w:proofErr w:type="spellEnd"/>
             <w:r>
               <w:rPr>
                 <w:rFonts w:ascii="Calibri" w:eastAsia="Times New Roman" w:hAnsi="Calibri" w:cs="Times New Roman"/>
@@ -3463,17 +3180,8 @@
                 <w:rFonts w:ascii="Calibri" w:eastAsia="Times New Roman" w:hAnsi="Calibri" w:cs="Times New Roman"/>
                 <w:color w:val="000000"/>
               </w:rPr>
-              <w:t xml:space="preserve"> </w:t>
-            </w:r>
-            <w:proofErr w:type="spellStart"/>
-            <w:r>
-              <w:rPr>
-                <w:rFonts w:ascii="Calibri" w:eastAsia="Times New Roman" w:hAnsi="Calibri" w:cs="Times New Roman"/>
-                <w:color w:val="000000"/>
-              </w:rPr>
-              <w:t>TeB</w:t>
-            </w:r>
-            <w:proofErr w:type="spellEnd"/>
+              <w:t xml:space="preserve"> TeB</w:t>
+            </w:r>
           </w:p>
         </w:tc>
         <w:tc>
@@ -3640,15 +3348,7 @@
                 <w:rFonts w:ascii="Calibri" w:eastAsia="Times New Roman" w:hAnsi="Calibri" w:cs="Times New Roman"/>
                 <w:color w:val="000000"/>
               </w:rPr>
-              <w:t xml:space="preserve">mm </w:t>
-            </w:r>
-            <w:proofErr w:type="gramStart"/>
-            <w:r>
-              <w:rPr>
-                <w:rFonts w:ascii="Calibri" w:eastAsia="Times New Roman" w:hAnsi="Calibri" w:cs="Times New Roman"/>
-                <w:color w:val="000000"/>
-              </w:rPr>
-              <w:t>mm</w:t>
+              <w:t>mm mm</w:t>
             </w:r>
             <w:r>
               <w:rPr>
@@ -3660,7 +3360,6 @@
               </w:rPr>
               <w:t>-2</w:t>
             </w:r>
-            <w:proofErr w:type="gramEnd"/>
           </w:p>
         </w:tc>
         <w:tc>
@@ -3719,7 +3418,6 @@
                 <w:color w:val="000000"/>
               </w:rPr>
             </w:pPr>
-            <w:proofErr w:type="spellStart"/>
             <w:r>
               <w:rPr>
                 <w:rFonts w:ascii="Calibri" w:eastAsia="Times New Roman" w:hAnsi="Calibri" w:cs="Times New Roman"/>
@@ -3727,7 +3425,6 @@
               </w:rPr>
               <w:t>TeB</w:t>
             </w:r>
-            <w:proofErr w:type="spellEnd"/>
           </w:p>
         </w:tc>
         <w:tc>
@@ -3886,7 +3583,6 @@
                 <w:color w:val="000000"/>
               </w:rPr>
             </w:pPr>
-            <w:proofErr w:type="spellStart"/>
             <w:r>
               <w:rPr>
                 <w:rFonts w:ascii="Calibri" w:eastAsia="Times New Roman" w:hAnsi="Calibri" w:cs="Times New Roman"/>
@@ -3894,7 +3590,6 @@
               </w:rPr>
               <w:t>TeB</w:t>
             </w:r>
-            <w:proofErr w:type="spellEnd"/>
           </w:p>
         </w:tc>
         <w:tc>
@@ -3982,7 +3677,6 @@
                 <w:color w:val="000000"/>
               </w:rPr>
             </w:pPr>
-            <w:proofErr w:type="spellStart"/>
             <w:r>
               <w:rPr>
                 <w:rFonts w:ascii="Calibri" w:eastAsia="Times New Roman" w:hAnsi="Calibri" w:cs="Times New Roman"/>
@@ -4004,7 +3698,6 @@
               </w:rPr>
               <w:t>min</w:t>
             </w:r>
-            <w:proofErr w:type="spellEnd"/>
           </w:p>
         </w:tc>
         <w:tc>
@@ -4033,15 +3726,7 @@
                 <w:rFonts w:ascii="Calibri" w:eastAsia="Times New Roman" w:hAnsi="Calibri" w:cs="Times New Roman"/>
                 <w:color w:val="000000"/>
               </w:rPr>
-              <w:t xml:space="preserve">mm </w:t>
-            </w:r>
-            <w:proofErr w:type="gramStart"/>
-            <w:r>
-              <w:rPr>
-                <w:rFonts w:ascii="Calibri" w:eastAsia="Times New Roman" w:hAnsi="Calibri" w:cs="Times New Roman"/>
-                <w:color w:val="000000"/>
-              </w:rPr>
-              <w:t>mm</w:t>
+              <w:t>mm mm</w:t>
             </w:r>
             <w:r>
               <w:rPr>
@@ -4053,7 +3738,6 @@
               </w:rPr>
               <w:t>-2</w:t>
             </w:r>
-            <w:proofErr w:type="gramEnd"/>
           </w:p>
         </w:tc>
         <w:tc>
@@ -4114,7 +3798,6 @@
                 <w:color w:val="000000"/>
               </w:rPr>
             </w:pPr>
-            <w:proofErr w:type="spellStart"/>
             <w:r>
               <w:rPr>
                 <w:rFonts w:ascii="Calibri" w:eastAsia="Times New Roman" w:hAnsi="Calibri" w:cs="Times New Roman"/>
@@ -4122,7 +3805,6 @@
               </w:rPr>
               <w:t>TeB</w:t>
             </w:r>
-            <w:proofErr w:type="spellEnd"/>
           </w:p>
         </w:tc>
         <w:tc>
@@ -4287,7 +3969,6 @@
                 <w:color w:val="000000"/>
               </w:rPr>
             </w:pPr>
-            <w:proofErr w:type="spellStart"/>
             <w:r>
               <w:rPr>
                 <w:rFonts w:ascii="Calibri" w:eastAsia="Times New Roman" w:hAnsi="Calibri" w:cs="Times New Roman"/>
@@ -4295,7 +3976,6 @@
               </w:rPr>
               <w:t>TeB</w:t>
             </w:r>
-            <w:proofErr w:type="spellEnd"/>
           </w:p>
         </w:tc>
         <w:tc>
@@ -4405,7 +4085,6 @@
                 <w:color w:val="000000"/>
               </w:rPr>
             </w:pPr>
-            <w:proofErr w:type="gramStart"/>
             <w:r>
               <w:rPr>
                 <w:rFonts w:ascii="Calibri" w:eastAsia="Times New Roman" w:hAnsi="Calibri" w:cs="Times New Roman"/>
@@ -4423,7 +4102,6 @@
               </w:rPr>
               <w:t>-2</w:t>
             </w:r>
-            <w:proofErr w:type="gramEnd"/>
           </w:p>
         </w:tc>
         <w:tc>
@@ -4484,7 +4162,6 @@
                 <w:color w:val="000000"/>
               </w:rPr>
             </w:pPr>
-            <w:proofErr w:type="spellStart"/>
             <w:r>
               <w:rPr>
                 <w:rFonts w:ascii="Calibri" w:eastAsia="Times New Roman" w:hAnsi="Calibri" w:cs="Times New Roman"/>
@@ -4492,7 +4169,6 @@
               </w:rPr>
               <w:t>TrB</w:t>
             </w:r>
-            <w:proofErr w:type="spellEnd"/>
           </w:p>
         </w:tc>
         <w:tc>
@@ -4657,31 +4333,13 @@
                 <w:color w:val="000000"/>
               </w:rPr>
             </w:pPr>
-            <w:proofErr w:type="spellStart"/>
-            <w:r>
-              <w:rPr>
-                <w:rFonts w:ascii="Calibri" w:eastAsia="Times New Roman" w:hAnsi="Calibri" w:cs="Times New Roman"/>
-                <w:color w:val="000000"/>
-              </w:rPr>
-              <w:t>TrB</w:t>
-            </w:r>
-            <w:proofErr w:type="spellEnd"/>
-            <w:r>
-              <w:rPr>
-                <w:rFonts w:ascii="Calibri" w:eastAsia="Times New Roman" w:hAnsi="Calibri" w:cs="Times New Roman"/>
-                <w:color w:val="000000"/>
-              </w:rPr>
-              <w:t xml:space="preserve">, </w:t>
-            </w:r>
-            <w:proofErr w:type="spellStart"/>
-            <w:r>
-              <w:rPr>
-                <w:rFonts w:ascii="Calibri" w:eastAsia="Times New Roman" w:hAnsi="Calibri" w:cs="Times New Roman"/>
-                <w:color w:val="000000"/>
-              </w:rPr>
-              <w:t>TeB</w:t>
-            </w:r>
-            <w:proofErr w:type="spellEnd"/>
+            <w:r>
+              <w:rPr>
+                <w:rFonts w:ascii="Calibri" w:eastAsia="Times New Roman" w:hAnsi="Calibri" w:cs="Times New Roman"/>
+                <w:color w:val="000000"/>
+              </w:rPr>
+              <w:t>TrB, TeB</w:t>
+            </w:r>
           </w:p>
         </w:tc>
         <w:tc>
@@ -4879,7 +4537,6 @@
                 <w:color w:val="000000"/>
               </w:rPr>
             </w:pPr>
-            <w:proofErr w:type="spellStart"/>
             <w:r>
               <w:rPr>
                 <w:rFonts w:ascii="Calibri" w:eastAsia="Times New Roman" w:hAnsi="Calibri" w:cs="Times New Roman"/>
@@ -4887,7 +4544,6 @@
               </w:rPr>
               <w:t>TeB</w:t>
             </w:r>
-            <w:proofErr w:type="spellEnd"/>
           </w:p>
         </w:tc>
         <w:tc>
@@ -5046,7 +4702,6 @@
                 <w:color w:val="000000"/>
               </w:rPr>
             </w:pPr>
-            <w:proofErr w:type="spellStart"/>
             <w:r>
               <w:rPr>
                 <w:rFonts w:ascii="Calibri" w:eastAsia="Times New Roman" w:hAnsi="Calibri" w:cs="Times New Roman"/>
@@ -5054,7 +4709,6 @@
               </w:rPr>
               <w:t>TeB</w:t>
             </w:r>
-            <w:proofErr w:type="spellEnd"/>
           </w:p>
         </w:tc>
         <w:tc>
@@ -5213,7 +4867,6 @@
                 <w:color w:val="000000"/>
               </w:rPr>
             </w:pPr>
-            <w:proofErr w:type="spellStart"/>
             <w:r>
               <w:rPr>
                 <w:rFonts w:ascii="Calibri" w:eastAsia="Times New Roman" w:hAnsi="Calibri" w:cs="Times New Roman"/>
@@ -5221,7 +4874,6 @@
               </w:rPr>
               <w:t>TeB</w:t>
             </w:r>
-            <w:proofErr w:type="spellEnd"/>
           </w:p>
         </w:tc>
         <w:tc>
@@ -5411,7 +5063,6 @@
                 <w:color w:val="000000"/>
               </w:rPr>
             </w:pPr>
-            <w:proofErr w:type="spellStart"/>
             <w:r>
               <w:rPr>
                 <w:rFonts w:ascii="Calibri" w:eastAsia="Times New Roman" w:hAnsi="Calibri" w:cs="Times New Roman"/>
@@ -5419,7 +5070,6 @@
               </w:rPr>
               <w:t>TrB</w:t>
             </w:r>
-            <w:proofErr w:type="spellEnd"/>
           </w:p>
         </w:tc>
         <w:tc>
@@ -5584,7 +5234,6 @@
                 <w:color w:val="000000"/>
               </w:rPr>
             </w:pPr>
-            <w:proofErr w:type="spellStart"/>
             <w:r>
               <w:rPr>
                 <w:rFonts w:ascii="Calibri" w:eastAsia="Times New Roman" w:hAnsi="Calibri" w:cs="Times New Roman"/>
@@ -5592,7 +5241,6 @@
               </w:rPr>
               <w:t>TrB</w:t>
             </w:r>
-            <w:proofErr w:type="spellEnd"/>
           </w:p>
         </w:tc>
         <w:tc>
@@ -5678,7 +5326,6 @@
                 <w:szCs w:val="20"/>
               </w:rPr>
             </w:pPr>
-            <w:proofErr w:type="spellStart"/>
             <w:r>
               <w:rPr>
                 <w:rFonts w:ascii="Calibri" w:eastAsia="Times New Roman" w:hAnsi="Calibri" w:cs="Times New Roman"/>
@@ -5700,7 +5347,6 @@
               </w:rPr>
               <w:t>ad</w:t>
             </w:r>
-            <w:proofErr w:type="spellEnd"/>
           </w:p>
         </w:tc>
         <w:tc>
@@ -5789,7 +5435,6 @@
                 <w:color w:val="000000"/>
               </w:rPr>
             </w:pPr>
-            <w:proofErr w:type="spellStart"/>
             <w:r>
               <w:rPr>
                 <w:rFonts w:ascii="Calibri" w:eastAsia="Times New Roman" w:hAnsi="Calibri" w:cs="Times New Roman"/>
@@ -5797,7 +5442,6 @@
               </w:rPr>
               <w:t>TeB</w:t>
             </w:r>
-            <w:proofErr w:type="spellEnd"/>
           </w:p>
         </w:tc>
         <w:tc>
@@ -5956,7 +5600,6 @@
                 <w:color w:val="000000"/>
               </w:rPr>
             </w:pPr>
-            <w:proofErr w:type="spellStart"/>
             <w:r>
               <w:rPr>
                 <w:rFonts w:ascii="Calibri" w:eastAsia="Times New Roman" w:hAnsi="Calibri" w:cs="Times New Roman"/>
@@ -5964,7 +5607,6 @@
               </w:rPr>
               <w:t>TeB</w:t>
             </w:r>
-            <w:proofErr w:type="spellEnd"/>
           </w:p>
         </w:tc>
         <w:tc>
@@ -6158,7 +5800,6 @@
                 <w:color w:val="000000"/>
               </w:rPr>
             </w:pPr>
-            <w:proofErr w:type="spellStart"/>
             <w:r>
               <w:rPr>
                 <w:rFonts w:ascii="Calibri" w:eastAsia="Times New Roman" w:hAnsi="Calibri" w:cs="Times New Roman"/>
@@ -6166,7 +5807,6 @@
               </w:rPr>
               <w:t>TrB</w:t>
             </w:r>
-            <w:proofErr w:type="spellEnd"/>
           </w:p>
         </w:tc>
         <w:tc>
@@ -6272,15 +5912,7 @@
                 <w:rFonts w:ascii="Calibri" w:eastAsia="Times New Roman" w:hAnsi="Calibri" w:cs="Times New Roman"/>
                 <w:color w:val="000000"/>
               </w:rPr>
-              <w:t xml:space="preserve">min </w:t>
-            </w:r>
-            <w:proofErr w:type="gramStart"/>
-            <w:r>
-              <w:rPr>
-                <w:rFonts w:ascii="Calibri" w:eastAsia="Times New Roman" w:hAnsi="Calibri" w:cs="Times New Roman"/>
-                <w:color w:val="000000"/>
-              </w:rPr>
-              <w:t>day</w:t>
+              <w:t>min day</w:t>
             </w:r>
             <w:r>
               <w:rPr>
@@ -6292,7 +5924,6 @@
               </w:rPr>
               <w:t>-1</w:t>
             </w:r>
-            <w:proofErr w:type="gramEnd"/>
           </w:p>
         </w:tc>
         <w:tc>
@@ -6379,7 +6010,6 @@
                 <w:color w:val="000000"/>
               </w:rPr>
             </w:pPr>
-            <w:proofErr w:type="spellStart"/>
             <w:r>
               <w:rPr>
                 <w:rFonts w:ascii="Calibri" w:eastAsia="Times New Roman" w:hAnsi="Calibri" w:cs="Times New Roman"/>
@@ -6387,7 +6017,6 @@
               </w:rPr>
               <w:t>TeB</w:t>
             </w:r>
-            <w:proofErr w:type="spellEnd"/>
           </w:p>
         </w:tc>
         <w:tc>
@@ -6475,7 +6104,6 @@
                 <w:color w:val="000000"/>
               </w:rPr>
             </w:pPr>
-            <w:proofErr w:type="spellStart"/>
             <w:r>
               <w:rPr>
                 <w:rFonts w:ascii="Calibri" w:eastAsia="Times New Roman" w:hAnsi="Calibri" w:cs="Times New Roman"/>
@@ -6485,7 +6113,6 @@
               </w:rPr>
               <w:t>φB</w:t>
             </w:r>
-            <w:proofErr w:type="spellEnd"/>
           </w:p>
         </w:tc>
         <w:tc>
@@ -6576,31 +6203,13 @@
                 <w:color w:val="000000"/>
               </w:rPr>
             </w:pPr>
-            <w:proofErr w:type="spellStart"/>
-            <w:r>
-              <w:rPr>
-                <w:rFonts w:ascii="Calibri" w:eastAsia="Times New Roman" w:hAnsi="Calibri" w:cs="Times New Roman"/>
-                <w:color w:val="000000"/>
-              </w:rPr>
-              <w:t>TrB</w:t>
-            </w:r>
-            <w:proofErr w:type="spellEnd"/>
-            <w:r>
-              <w:rPr>
-                <w:rFonts w:ascii="Calibri" w:eastAsia="Times New Roman" w:hAnsi="Calibri" w:cs="Times New Roman"/>
-                <w:color w:val="000000"/>
-              </w:rPr>
-              <w:t xml:space="preserve">, </w:t>
-            </w:r>
-            <w:proofErr w:type="spellStart"/>
-            <w:r>
-              <w:rPr>
-                <w:rFonts w:ascii="Calibri" w:eastAsia="Times New Roman" w:hAnsi="Calibri" w:cs="Times New Roman"/>
-                <w:color w:val="000000"/>
-              </w:rPr>
-              <w:t>TeB</w:t>
-            </w:r>
-            <w:proofErr w:type="spellEnd"/>
+            <w:r>
+              <w:rPr>
+                <w:rFonts w:ascii="Calibri" w:eastAsia="Times New Roman" w:hAnsi="Calibri" w:cs="Times New Roman"/>
+                <w:color w:val="000000"/>
+              </w:rPr>
+              <w:t>TrB, TeB</w:t>
+            </w:r>
           </w:p>
         </w:tc>
         <w:tc>
@@ -6793,7 +6402,6 @@
                 <w:color w:val="000000"/>
               </w:rPr>
             </w:pPr>
-            <w:proofErr w:type="spellStart"/>
             <w:r>
               <w:rPr>
                 <w:rFonts w:ascii="Calibri" w:eastAsia="Times New Roman" w:hAnsi="Calibri" w:cs="Times New Roman"/>
@@ -6801,7 +6409,6 @@
               </w:rPr>
               <w:t>TrB</w:t>
             </w:r>
-            <w:proofErr w:type="spellEnd"/>
             <w:r>
               <w:rPr>
                 <w:rFonts w:ascii="Calibri" w:eastAsia="Times New Roman" w:hAnsi="Calibri" w:cs="Times New Roman"/>
@@ -6814,23 +6421,7 @@
                 <w:rFonts w:ascii="Calibri" w:eastAsia="Times New Roman" w:hAnsi="Calibri" w:cs="Times New Roman"/>
                 <w:color w:val="000000"/>
               </w:rPr>
-              <w:t xml:space="preserve"> </w:t>
-            </w:r>
-            <w:proofErr w:type="spellStart"/>
-            <w:r>
-              <w:rPr>
-                <w:rFonts w:ascii="Calibri" w:eastAsia="Times New Roman" w:hAnsi="Calibri" w:cs="Times New Roman"/>
-                <w:color w:val="000000"/>
-              </w:rPr>
-              <w:t>TeB</w:t>
-            </w:r>
-            <w:proofErr w:type="spellEnd"/>
-            <w:r>
-              <w:rPr>
-                <w:rFonts w:ascii="Calibri" w:eastAsia="Times New Roman" w:hAnsi="Calibri" w:cs="Times New Roman"/>
-                <w:color w:val="000000"/>
-              </w:rPr>
-              <w:t xml:space="preserve"> </w:t>
+              <w:t xml:space="preserve"> TeB </w:t>
             </w:r>
           </w:p>
         </w:tc>
@@ -7045,7 +6636,6 @@
                 <w:color w:val="000000"/>
               </w:rPr>
             </w:pPr>
-            <w:proofErr w:type="spellStart"/>
             <w:r>
               <w:rPr>
                 <w:rFonts w:ascii="Calibri" w:eastAsia="Times New Roman" w:hAnsi="Calibri" w:cs="Times New Roman"/>
@@ -7053,7 +6643,6 @@
               </w:rPr>
               <w:t>TeN</w:t>
             </w:r>
-            <w:proofErr w:type="spellEnd"/>
           </w:p>
         </w:tc>
         <w:tc>
@@ -7115,7 +6704,25 @@
                 <w:bCs/>
                 <w:color w:val="000000"/>
               </w:rPr>
-              <w:t>Leaf biochemical and physiological traits</w:t>
+              <w:t xml:space="preserve">Leaf biochemical and </w:t>
+            </w:r>
+            <w:r>
+              <w:rPr>
+                <w:rFonts w:ascii="Calibri" w:eastAsia="Times New Roman" w:hAnsi="Calibri" w:cs="Times New Roman"/>
+                <w:b/>
+                <w:bCs/>
+                <w:color w:val="000000"/>
+              </w:rPr>
+              <w:t>biophysical</w:t>
+            </w:r>
+            <w:r>
+              <w:rPr>
+                <w:rFonts w:ascii="Calibri" w:eastAsia="Times New Roman" w:hAnsi="Calibri" w:cs="Times New Roman"/>
+                <w:b/>
+                <w:bCs/>
+                <w:color w:val="000000"/>
+              </w:rPr>
+              <w:t xml:space="preserve"> traits</w:t>
             </w:r>
           </w:p>
         </w:tc>
@@ -7294,63 +6901,20 @@
                 <w:color w:val="000000"/>
               </w:rPr>
             </w:pPr>
-            <w:proofErr w:type="spellStart"/>
-            <w:r>
-              <w:rPr>
-                <w:rFonts w:ascii="Calibri" w:eastAsia="Times New Roman" w:hAnsi="Calibri" w:cs="Times New Roman"/>
-                <w:color w:val="000000"/>
-              </w:rPr>
-              <w:t>TrB</w:t>
-            </w:r>
-            <w:proofErr w:type="spellEnd"/>
-            <w:r>
-              <w:rPr>
-                <w:rFonts w:ascii="Calibri" w:eastAsia="Times New Roman" w:hAnsi="Calibri" w:cs="Times New Roman"/>
-                <w:color w:val="000000"/>
-              </w:rPr>
-              <w:t xml:space="preserve">, </w:t>
-            </w:r>
-            <w:proofErr w:type="spellStart"/>
-            <w:r>
-              <w:rPr>
-                <w:rFonts w:ascii="Calibri" w:eastAsia="Times New Roman" w:hAnsi="Calibri" w:cs="Times New Roman"/>
-                <w:color w:val="000000"/>
-              </w:rPr>
-              <w:t>TeB</w:t>
-            </w:r>
-            <w:proofErr w:type="spellEnd"/>
-            <w:r>
-              <w:rPr>
-                <w:rFonts w:ascii="Calibri" w:eastAsia="Times New Roman" w:hAnsi="Calibri" w:cs="Times New Roman"/>
-                <w:color w:val="000000"/>
-              </w:rPr>
-              <w:t xml:space="preserve">, </w:t>
-            </w:r>
-            <w:proofErr w:type="spellStart"/>
-            <w:r>
-              <w:rPr>
-                <w:rFonts w:ascii="Calibri" w:eastAsia="Times New Roman" w:hAnsi="Calibri" w:cs="Times New Roman"/>
-                <w:color w:val="000000"/>
-              </w:rPr>
-              <w:t>TeN</w:t>
-            </w:r>
-            <w:proofErr w:type="spellEnd"/>
-            <w:r>
-              <w:rPr>
-                <w:rFonts w:ascii="Calibri" w:eastAsia="Times New Roman" w:hAnsi="Calibri" w:cs="Times New Roman"/>
-                <w:color w:val="000000"/>
-              </w:rPr>
-              <w:t xml:space="preserve">, </w:t>
-            </w:r>
-            <w:proofErr w:type="spellStart"/>
-            <w:r>
-              <w:rPr>
-                <w:rFonts w:ascii="Calibri" w:eastAsia="Times New Roman" w:hAnsi="Calibri" w:cs="Times New Roman"/>
-                <w:color w:val="000000"/>
-              </w:rPr>
-              <w:t>BoN</w:t>
-            </w:r>
-            <w:proofErr w:type="spellEnd"/>
+            <w:r>
+              <w:rPr>
+                <w:rFonts w:ascii="Calibri" w:eastAsia="Times New Roman" w:hAnsi="Calibri" w:cs="Times New Roman"/>
+                <w:color w:val="000000"/>
+              </w:rPr>
+              <w:t xml:space="preserve">TrB, TeB, </w:t>
+            </w:r>
+            <w:r>
+              <w:rPr>
+                <w:rFonts w:ascii="Calibri" w:eastAsia="Times New Roman" w:hAnsi="Calibri" w:cs="Times New Roman"/>
+                <w:color w:val="000000"/>
+              </w:rPr>
+              <w:t>TeN, BoN</w:t>
+            </w:r>
           </w:p>
         </w:tc>
         <w:tc>
@@ -7556,63 +7120,20 @@
                 <w:color w:val="000000"/>
               </w:rPr>
             </w:pPr>
-            <w:proofErr w:type="spellStart"/>
-            <w:r>
-              <w:rPr>
-                <w:rFonts w:ascii="Calibri" w:eastAsia="Times New Roman" w:hAnsi="Calibri" w:cs="Times New Roman"/>
-                <w:color w:val="000000"/>
-              </w:rPr>
-              <w:t>TrB</w:t>
-            </w:r>
-            <w:proofErr w:type="spellEnd"/>
-            <w:r>
-              <w:rPr>
-                <w:rFonts w:ascii="Calibri" w:eastAsia="Times New Roman" w:hAnsi="Calibri" w:cs="Times New Roman"/>
-                <w:color w:val="000000"/>
-              </w:rPr>
-              <w:t xml:space="preserve">, </w:t>
-            </w:r>
-            <w:proofErr w:type="spellStart"/>
-            <w:r>
-              <w:rPr>
-                <w:rFonts w:ascii="Calibri" w:eastAsia="Times New Roman" w:hAnsi="Calibri" w:cs="Times New Roman"/>
-                <w:color w:val="000000"/>
-              </w:rPr>
-              <w:t>TeB</w:t>
-            </w:r>
-            <w:proofErr w:type="spellEnd"/>
-            <w:r>
-              <w:rPr>
-                <w:rFonts w:ascii="Calibri" w:eastAsia="Times New Roman" w:hAnsi="Calibri" w:cs="Times New Roman"/>
-                <w:color w:val="000000"/>
-              </w:rPr>
-              <w:t xml:space="preserve">, </w:t>
-            </w:r>
-            <w:proofErr w:type="spellStart"/>
-            <w:r>
-              <w:rPr>
-                <w:rFonts w:ascii="Calibri" w:eastAsia="Times New Roman" w:hAnsi="Calibri" w:cs="Times New Roman"/>
-                <w:color w:val="000000"/>
-              </w:rPr>
-              <w:t>TeN</w:t>
-            </w:r>
-            <w:proofErr w:type="spellEnd"/>
-            <w:r>
-              <w:rPr>
-                <w:rFonts w:ascii="Calibri" w:eastAsia="Times New Roman" w:hAnsi="Calibri" w:cs="Times New Roman"/>
-                <w:color w:val="000000"/>
-              </w:rPr>
-              <w:t xml:space="preserve">, </w:t>
-            </w:r>
-            <w:proofErr w:type="spellStart"/>
-            <w:r>
-              <w:rPr>
-                <w:rFonts w:ascii="Calibri" w:eastAsia="Times New Roman" w:hAnsi="Calibri" w:cs="Times New Roman"/>
-                <w:color w:val="000000"/>
-              </w:rPr>
-              <w:t>BoN</w:t>
-            </w:r>
-            <w:proofErr w:type="spellEnd"/>
+            <w:r>
+              <w:rPr>
+                <w:rFonts w:ascii="Calibri" w:eastAsia="Times New Roman" w:hAnsi="Calibri" w:cs="Times New Roman"/>
+                <w:color w:val="000000"/>
+              </w:rPr>
+              <w:t xml:space="preserve">TrB, TeB, </w:t>
+            </w:r>
+            <w:r>
+              <w:rPr>
+                <w:rFonts w:ascii="Calibri" w:eastAsia="Times New Roman" w:hAnsi="Calibri" w:cs="Times New Roman"/>
+                <w:color w:val="000000"/>
+              </w:rPr>
+              <w:t>TeN, BoN</w:t>
+            </w:r>
           </w:p>
         </w:tc>
         <w:tc>
@@ -7852,39 +7373,13 @@
                 <w:color w:val="000000"/>
               </w:rPr>
             </w:pPr>
-            <w:proofErr w:type="spellStart"/>
-            <w:r>
-              <w:rPr>
-                <w:rFonts w:ascii="Calibri" w:eastAsia="Times New Roman" w:hAnsi="Calibri" w:cs="Times New Roman"/>
-                <w:color w:val="000000"/>
-              </w:rPr>
-              <w:t>TrB</w:t>
-            </w:r>
-            <w:proofErr w:type="spellEnd"/>
-            <w:r>
-              <w:rPr>
-                <w:rFonts w:ascii="Calibri" w:eastAsia="Times New Roman" w:hAnsi="Calibri" w:cs="Times New Roman"/>
-                <w:color w:val="000000"/>
-              </w:rPr>
-              <w:t xml:space="preserve">, </w:t>
-            </w:r>
-            <w:proofErr w:type="spellStart"/>
-            <w:r>
-              <w:rPr>
-                <w:rFonts w:ascii="Calibri" w:eastAsia="Times New Roman" w:hAnsi="Calibri" w:cs="Times New Roman"/>
-                <w:color w:val="000000"/>
-              </w:rPr>
-              <w:t>TeB</w:t>
-            </w:r>
-            <w:proofErr w:type="spellEnd"/>
-            <w:r>
-              <w:rPr>
-                <w:rFonts w:ascii="Calibri" w:eastAsia="Times New Roman" w:hAnsi="Calibri" w:cs="Times New Roman"/>
-                <w:color w:val="000000"/>
-              </w:rPr>
-              <w:t xml:space="preserve">, </w:t>
-            </w:r>
-            <w:proofErr w:type="spellStart"/>
+            <w:r>
+              <w:rPr>
+                <w:rFonts w:ascii="Calibri" w:eastAsia="Times New Roman" w:hAnsi="Calibri" w:cs="Times New Roman"/>
+                <w:color w:val="000000"/>
+              </w:rPr>
+              <w:t xml:space="preserve">TrB, TeB, </w:t>
+            </w:r>
             <w:r>
               <w:rPr>
                 <w:rFonts w:ascii="Calibri" w:eastAsia="Times New Roman" w:hAnsi="Calibri" w:cs="Times New Roman"/>
@@ -7892,7 +7387,6 @@
               </w:rPr>
               <w:t>TeN</w:t>
             </w:r>
-            <w:proofErr w:type="spellEnd"/>
           </w:p>
         </w:tc>
         <w:tc>
@@ -8123,39 +7617,13 @@
                 <w:color w:val="000000"/>
               </w:rPr>
             </w:pPr>
-            <w:proofErr w:type="spellStart"/>
-            <w:r>
-              <w:rPr>
-                <w:rFonts w:ascii="Calibri" w:eastAsia="Times New Roman" w:hAnsi="Calibri" w:cs="Times New Roman"/>
-                <w:color w:val="000000"/>
-              </w:rPr>
-              <w:t>TrB</w:t>
-            </w:r>
-            <w:proofErr w:type="spellEnd"/>
-            <w:r>
-              <w:rPr>
-                <w:rFonts w:ascii="Calibri" w:eastAsia="Times New Roman" w:hAnsi="Calibri" w:cs="Times New Roman"/>
-                <w:color w:val="000000"/>
-              </w:rPr>
-              <w:t xml:space="preserve">, </w:t>
-            </w:r>
-            <w:proofErr w:type="spellStart"/>
-            <w:r>
-              <w:rPr>
-                <w:rFonts w:ascii="Calibri" w:eastAsia="Times New Roman" w:hAnsi="Calibri" w:cs="Times New Roman"/>
-                <w:color w:val="000000"/>
-              </w:rPr>
-              <w:t>TeB</w:t>
-            </w:r>
-            <w:proofErr w:type="spellEnd"/>
-            <w:r>
-              <w:rPr>
-                <w:rFonts w:ascii="Calibri" w:eastAsia="Times New Roman" w:hAnsi="Calibri" w:cs="Times New Roman"/>
-                <w:color w:val="000000"/>
-              </w:rPr>
-              <w:t xml:space="preserve">, </w:t>
-            </w:r>
-            <w:proofErr w:type="spellStart"/>
+            <w:r>
+              <w:rPr>
+                <w:rFonts w:ascii="Calibri" w:eastAsia="Times New Roman" w:hAnsi="Calibri" w:cs="Times New Roman"/>
+                <w:color w:val="000000"/>
+              </w:rPr>
+              <w:t xml:space="preserve">TrB, TeB, </w:t>
+            </w:r>
             <w:r>
               <w:rPr>
                 <w:rFonts w:ascii="Calibri" w:eastAsia="Times New Roman" w:hAnsi="Calibri" w:cs="Times New Roman"/>
@@ -8163,7 +7631,6 @@
               </w:rPr>
               <w:t>TeN</w:t>
             </w:r>
-            <w:proofErr w:type="spellEnd"/>
           </w:p>
         </w:tc>
         <w:tc>
@@ -8447,39 +7914,13 @@
                 <w:color w:val="000000"/>
               </w:rPr>
             </w:pPr>
-            <w:proofErr w:type="spellStart"/>
-            <w:r>
-              <w:rPr>
-                <w:rFonts w:ascii="Calibri" w:eastAsia="Times New Roman" w:hAnsi="Calibri" w:cs="Times New Roman"/>
-                <w:color w:val="000000"/>
-              </w:rPr>
-              <w:t>TrB</w:t>
-            </w:r>
-            <w:proofErr w:type="spellEnd"/>
-            <w:r>
-              <w:rPr>
-                <w:rFonts w:ascii="Calibri" w:eastAsia="Times New Roman" w:hAnsi="Calibri" w:cs="Times New Roman"/>
-                <w:color w:val="000000"/>
-              </w:rPr>
-              <w:t xml:space="preserve">, </w:t>
-            </w:r>
-            <w:proofErr w:type="spellStart"/>
-            <w:r>
-              <w:rPr>
-                <w:rFonts w:ascii="Calibri" w:eastAsia="Times New Roman" w:hAnsi="Calibri" w:cs="Times New Roman"/>
-                <w:color w:val="000000"/>
-              </w:rPr>
-              <w:t>TeB</w:t>
-            </w:r>
-            <w:proofErr w:type="spellEnd"/>
-            <w:r>
-              <w:rPr>
-                <w:rFonts w:ascii="Calibri" w:eastAsia="Times New Roman" w:hAnsi="Calibri" w:cs="Times New Roman"/>
-                <w:color w:val="000000"/>
-              </w:rPr>
-              <w:t xml:space="preserve">, </w:t>
-            </w:r>
-            <w:proofErr w:type="spellStart"/>
+            <w:r>
+              <w:rPr>
+                <w:rFonts w:ascii="Calibri" w:eastAsia="Times New Roman" w:hAnsi="Calibri" w:cs="Times New Roman"/>
+                <w:color w:val="000000"/>
+              </w:rPr>
+              <w:t xml:space="preserve">TrB, TeB, </w:t>
+            </w:r>
             <w:r>
               <w:rPr>
                 <w:rFonts w:ascii="Calibri" w:eastAsia="Times New Roman" w:hAnsi="Calibri" w:cs="Times New Roman"/>
@@ -8487,7 +7928,6 @@
               </w:rPr>
               <w:t>TeN</w:t>
             </w:r>
-            <w:proofErr w:type="spellEnd"/>
           </w:p>
         </w:tc>
         <w:tc>
@@ -8696,15 +8136,20 @@
                 <w:color w:val="000000"/>
               </w:rPr>
             </w:pPr>
-            <w:proofErr w:type="spellStart"/>
-            <w:r>
-              <w:rPr>
-                <w:rFonts w:ascii="Calibri" w:eastAsia="Times New Roman" w:hAnsi="Calibri" w:cs="Times New Roman"/>
-                <w:color w:val="000000"/>
-              </w:rPr>
-              <w:t>TrB</w:t>
-            </w:r>
-            <w:proofErr w:type="spellEnd"/>
+            <w:r>
+              <w:rPr>
+                <w:rFonts w:ascii="Calibri" w:eastAsia="Times New Roman" w:hAnsi="Calibri" w:cs="Times New Roman"/>
+                <w:color w:val="000000"/>
+              </w:rPr>
+              <w:t>TrB, Te</w:t>
+            </w:r>
+            <w:r>
+              <w:rPr>
+                <w:rFonts w:ascii="Calibri" w:eastAsia="Times New Roman" w:hAnsi="Calibri" w:cs="Times New Roman"/>
+                <w:color w:val="000000"/>
+              </w:rPr>
+              <w:t>B</w:t>
+            </w:r>
             <w:r>
               <w:rPr>
                 <w:rFonts w:ascii="Calibri" w:eastAsia="Times New Roman" w:hAnsi="Calibri" w:cs="Times New Roman"/>
@@ -8712,30 +8157,6 @@
               </w:rPr>
               <w:t xml:space="preserve">, </w:t>
             </w:r>
-            <w:proofErr w:type="spellStart"/>
-            <w:r>
-              <w:rPr>
-                <w:rFonts w:ascii="Calibri" w:eastAsia="Times New Roman" w:hAnsi="Calibri" w:cs="Times New Roman"/>
-                <w:color w:val="000000"/>
-              </w:rPr>
-              <w:t>Te</w:t>
-            </w:r>
-            <w:r>
-              <w:rPr>
-                <w:rFonts w:ascii="Calibri" w:eastAsia="Times New Roman" w:hAnsi="Calibri" w:cs="Times New Roman"/>
-                <w:color w:val="000000"/>
-              </w:rPr>
-              <w:t>B</w:t>
-            </w:r>
-            <w:proofErr w:type="spellEnd"/>
-            <w:r>
-              <w:rPr>
-                <w:rFonts w:ascii="Calibri" w:eastAsia="Times New Roman" w:hAnsi="Calibri" w:cs="Times New Roman"/>
-                <w:color w:val="000000"/>
-              </w:rPr>
-              <w:t xml:space="preserve">, </w:t>
-            </w:r>
-            <w:proofErr w:type="spellStart"/>
             <w:r>
               <w:rPr>
                 <w:rFonts w:ascii="Calibri" w:eastAsia="Times New Roman" w:hAnsi="Calibri" w:cs="Times New Roman"/>
@@ -8743,7 +8164,6 @@
               </w:rPr>
               <w:t>TeN</w:t>
             </w:r>
-            <w:proofErr w:type="spellEnd"/>
           </w:p>
         </w:tc>
         <w:tc>
@@ -8910,31 +8330,13 @@
                 <w:color w:val="000000"/>
               </w:rPr>
             </w:pPr>
-            <w:proofErr w:type="spellStart"/>
-            <w:r>
-              <w:rPr>
-                <w:rFonts w:ascii="Calibri" w:eastAsia="Times New Roman" w:hAnsi="Calibri" w:cs="Times New Roman"/>
-                <w:color w:val="000000"/>
-              </w:rPr>
-              <w:t>TrB</w:t>
-            </w:r>
-            <w:proofErr w:type="spellEnd"/>
-            <w:r>
-              <w:rPr>
-                <w:rFonts w:ascii="Calibri" w:eastAsia="Times New Roman" w:hAnsi="Calibri" w:cs="Times New Roman"/>
-                <w:color w:val="000000"/>
-              </w:rPr>
-              <w:t xml:space="preserve">, </w:t>
-            </w:r>
-            <w:proofErr w:type="spellStart"/>
-            <w:r>
-              <w:rPr>
-                <w:rFonts w:ascii="Calibri" w:eastAsia="Times New Roman" w:hAnsi="Calibri" w:cs="Times New Roman"/>
-                <w:color w:val="000000"/>
-              </w:rPr>
-              <w:t>TeB</w:t>
-            </w:r>
-            <w:proofErr w:type="spellEnd"/>
+            <w:r>
+              <w:rPr>
+                <w:rFonts w:ascii="Calibri" w:eastAsia="Times New Roman" w:hAnsi="Calibri" w:cs="Times New Roman"/>
+                <w:color w:val="000000"/>
+              </w:rPr>
+              <w:t>TrB, TeB</w:t>
+            </w:r>
           </w:p>
         </w:tc>
         <w:tc>
@@ -9124,7 +8526,6 @@
                 <w:color w:val="000000"/>
               </w:rPr>
             </w:pPr>
-            <w:proofErr w:type="spellStart"/>
             <w:r>
               <w:rPr>
                 <w:rFonts w:ascii="Calibri" w:eastAsia="Times New Roman" w:hAnsi="Calibri" w:cs="Times New Roman"/>
@@ -9132,7 +8533,6 @@
               </w:rPr>
               <w:t>TrB</w:t>
             </w:r>
-            <w:proofErr w:type="spellEnd"/>
           </w:p>
         </w:tc>
         <w:tc>
@@ -9321,31 +8721,13 @@
                 <w:color w:val="000000"/>
               </w:rPr>
             </w:pPr>
-            <w:proofErr w:type="spellStart"/>
-            <w:r>
-              <w:rPr>
-                <w:rFonts w:ascii="Calibri" w:eastAsia="Times New Roman" w:hAnsi="Calibri" w:cs="Times New Roman"/>
-                <w:color w:val="000000"/>
-              </w:rPr>
-              <w:t>TrB</w:t>
-            </w:r>
-            <w:proofErr w:type="spellEnd"/>
-            <w:r>
-              <w:rPr>
-                <w:rFonts w:ascii="Calibri" w:eastAsia="Times New Roman" w:hAnsi="Calibri" w:cs="Times New Roman"/>
-                <w:color w:val="000000"/>
-              </w:rPr>
-              <w:t xml:space="preserve">, </w:t>
-            </w:r>
-            <w:proofErr w:type="spellStart"/>
-            <w:r>
-              <w:rPr>
-                <w:rFonts w:ascii="Calibri" w:eastAsia="Times New Roman" w:hAnsi="Calibri" w:cs="Times New Roman"/>
-                <w:color w:val="000000"/>
-              </w:rPr>
-              <w:t>TeB</w:t>
-            </w:r>
-            <w:proofErr w:type="spellEnd"/>
+            <w:r>
+              <w:rPr>
+                <w:rFonts w:ascii="Calibri" w:eastAsia="Times New Roman" w:hAnsi="Calibri" w:cs="Times New Roman"/>
+                <w:color w:val="000000"/>
+              </w:rPr>
+              <w:t>TrB, TeB</w:t>
+            </w:r>
           </w:p>
         </w:tc>
         <w:tc>
@@ -9578,31 +8960,13 @@
                 <w:color w:val="000000"/>
               </w:rPr>
             </w:pPr>
-            <w:proofErr w:type="spellStart"/>
-            <w:r>
-              <w:rPr>
-                <w:rFonts w:ascii="Calibri" w:eastAsia="Times New Roman" w:hAnsi="Calibri" w:cs="Times New Roman"/>
-                <w:color w:val="000000"/>
-              </w:rPr>
-              <w:t>TrB</w:t>
-            </w:r>
-            <w:proofErr w:type="spellEnd"/>
-            <w:r>
-              <w:rPr>
-                <w:rFonts w:ascii="Calibri" w:eastAsia="Times New Roman" w:hAnsi="Calibri" w:cs="Times New Roman"/>
-                <w:color w:val="000000"/>
-              </w:rPr>
-              <w:t xml:space="preserve">, </w:t>
-            </w:r>
-            <w:proofErr w:type="spellStart"/>
-            <w:r>
-              <w:rPr>
-                <w:rFonts w:ascii="Calibri" w:eastAsia="Times New Roman" w:hAnsi="Calibri" w:cs="Times New Roman"/>
-                <w:color w:val="000000"/>
-              </w:rPr>
-              <w:t>TeB</w:t>
-            </w:r>
-            <w:proofErr w:type="spellEnd"/>
+            <w:r>
+              <w:rPr>
+                <w:rFonts w:ascii="Calibri" w:eastAsia="Times New Roman" w:hAnsi="Calibri" w:cs="Times New Roman"/>
+                <w:color w:val="000000"/>
+              </w:rPr>
+              <w:t>TrB, TeB</w:t>
+            </w:r>
           </w:p>
         </w:tc>
         <w:tc>
@@ -9792,7 +9156,6 @@
                 <w:color w:val="000000"/>
               </w:rPr>
             </w:pPr>
-            <w:proofErr w:type="spellStart"/>
             <w:r>
               <w:rPr>
                 <w:rFonts w:ascii="Calibri" w:eastAsia="Times New Roman" w:hAnsi="Calibri" w:cs="Times New Roman"/>
@@ -9800,7 +9163,6 @@
               </w:rPr>
               <w:t>TrB</w:t>
             </w:r>
-            <w:proofErr w:type="spellEnd"/>
             <w:r>
               <w:rPr>
                 <w:rFonts w:ascii="Calibri" w:eastAsia="Times New Roman" w:hAnsi="Calibri" w:cs="Times New Roman"/>
@@ -9813,23 +9175,7 @@
                 <w:rFonts w:ascii="Calibri" w:eastAsia="Times New Roman" w:hAnsi="Calibri" w:cs="Times New Roman"/>
                 <w:color w:val="000000"/>
               </w:rPr>
-              <w:t xml:space="preserve"> </w:t>
-            </w:r>
-            <w:proofErr w:type="spellStart"/>
-            <w:r>
-              <w:rPr>
-                <w:rFonts w:ascii="Calibri" w:eastAsia="Times New Roman" w:hAnsi="Calibri" w:cs="Times New Roman"/>
-                <w:color w:val="000000"/>
-              </w:rPr>
-              <w:t>TeB</w:t>
-            </w:r>
-            <w:proofErr w:type="spellEnd"/>
-            <w:r>
-              <w:rPr>
-                <w:rFonts w:ascii="Calibri" w:eastAsia="Times New Roman" w:hAnsi="Calibri" w:cs="Times New Roman"/>
-                <w:color w:val="000000"/>
-              </w:rPr>
-              <w:t xml:space="preserve"> </w:t>
+              <w:t xml:space="preserve"> TeB </w:t>
             </w:r>
           </w:p>
         </w:tc>
@@ -9932,7 +9278,6 @@
                 <w:szCs w:val="20"/>
               </w:rPr>
             </w:pPr>
-            <w:proofErr w:type="spellStart"/>
             <w:r>
               <w:rPr>
                 <w:rFonts w:ascii="Calibri" w:eastAsia="Times New Roman" w:hAnsi="Calibri" w:cs="Times New Roman"/>
@@ -9951,7 +9296,6 @@
               </w:rPr>
               <w:t>hl</w:t>
             </w:r>
-            <w:proofErr w:type="spellEnd"/>
           </w:p>
         </w:tc>
         <w:tc>
@@ -9992,7 +9336,6 @@
                 <w:szCs w:val="20"/>
               </w:rPr>
             </w:pPr>
-            <w:proofErr w:type="gramStart"/>
             <w:r>
               <w:rPr>
                 <w:rFonts w:ascii="Calibri" w:eastAsia="Times New Roman" w:hAnsi="Calibri" w:cs="Times New Roman"/>
@@ -10010,7 +9353,6 @@
               </w:rPr>
               <w:t>-2</w:t>
             </w:r>
-            <w:proofErr w:type="gramEnd"/>
           </w:p>
         </w:tc>
         <w:tc>
@@ -10071,31 +9413,13 @@
                 <w:color w:val="000000"/>
               </w:rPr>
             </w:pPr>
-            <w:proofErr w:type="spellStart"/>
-            <w:r>
-              <w:rPr>
-                <w:rFonts w:ascii="Calibri" w:eastAsia="Times New Roman" w:hAnsi="Calibri" w:cs="Times New Roman"/>
-                <w:color w:val="000000"/>
-              </w:rPr>
-              <w:t>TrB</w:t>
-            </w:r>
-            <w:proofErr w:type="spellEnd"/>
-            <w:r>
-              <w:rPr>
-                <w:rFonts w:ascii="Calibri" w:eastAsia="Times New Roman" w:hAnsi="Calibri" w:cs="Times New Roman"/>
-                <w:color w:val="000000"/>
-              </w:rPr>
-              <w:t xml:space="preserve">, </w:t>
-            </w:r>
-            <w:proofErr w:type="spellStart"/>
-            <w:r>
-              <w:rPr>
-                <w:rFonts w:ascii="Calibri" w:eastAsia="Times New Roman" w:hAnsi="Calibri" w:cs="Times New Roman"/>
-                <w:color w:val="000000"/>
-              </w:rPr>
-              <w:t>TeB</w:t>
-            </w:r>
-            <w:proofErr w:type="spellEnd"/>
+            <w:r>
+              <w:rPr>
+                <w:rFonts w:ascii="Calibri" w:eastAsia="Times New Roman" w:hAnsi="Calibri" w:cs="Times New Roman"/>
+                <w:color w:val="000000"/>
+              </w:rPr>
+              <w:t>TrB, TeB</w:t>
+            </w:r>
           </w:p>
         </w:tc>
         <w:tc>
@@ -10271,31 +9595,13 @@
                 <w:color w:val="000000"/>
               </w:rPr>
             </w:pPr>
-            <w:proofErr w:type="spellStart"/>
-            <w:r>
-              <w:rPr>
-                <w:rFonts w:ascii="Calibri" w:eastAsia="Times New Roman" w:hAnsi="Calibri" w:cs="Times New Roman"/>
-                <w:color w:val="000000"/>
-              </w:rPr>
-              <w:t>TrB</w:t>
-            </w:r>
-            <w:proofErr w:type="spellEnd"/>
-            <w:r>
-              <w:rPr>
-                <w:rFonts w:ascii="Calibri" w:eastAsia="Times New Roman" w:hAnsi="Calibri" w:cs="Times New Roman"/>
-                <w:color w:val="000000"/>
-              </w:rPr>
-              <w:t xml:space="preserve">, </w:t>
-            </w:r>
-            <w:proofErr w:type="spellStart"/>
-            <w:r>
-              <w:rPr>
-                <w:rFonts w:ascii="Calibri" w:eastAsia="Times New Roman" w:hAnsi="Calibri" w:cs="Times New Roman"/>
-                <w:color w:val="000000"/>
-              </w:rPr>
-              <w:t>TeB</w:t>
-            </w:r>
-            <w:proofErr w:type="spellEnd"/>
+            <w:r>
+              <w:rPr>
+                <w:rFonts w:ascii="Calibri" w:eastAsia="Times New Roman" w:hAnsi="Calibri" w:cs="Times New Roman"/>
+                <w:color w:val="000000"/>
+              </w:rPr>
+              <w:t>TrB, TeB</w:t>
+            </w:r>
           </w:p>
         </w:tc>
         <w:tc>
@@ -10396,7 +9702,6 @@
                 <w:color w:val="000000"/>
               </w:rPr>
             </w:pPr>
-            <w:proofErr w:type="spellStart"/>
             <w:r>
               <w:rPr>
                 <w:rFonts w:ascii="Calibri" w:eastAsia="Times New Roman" w:hAnsi="Calibri" w:cs="Times New Roman"/>
@@ -10404,17 +9709,7 @@
                 <w:iCs/>
                 <w:color w:val="000000"/>
               </w:rPr>
-              <w:t>chl</w:t>
-            </w:r>
-            <w:proofErr w:type="spellEnd"/>
-            <w:r>
-              <w:rPr>
-                <w:rFonts w:ascii="Calibri" w:eastAsia="Times New Roman" w:hAnsi="Calibri" w:cs="Times New Roman"/>
-                <w:i/>
-                <w:iCs/>
-                <w:color w:val="000000"/>
-              </w:rPr>
-              <w:t xml:space="preserve"> a/b</w:t>
+              <w:t>chl a/b</w:t>
             </w:r>
           </w:p>
         </w:tc>
@@ -10534,7 +9829,6 @@
                 <w:color w:val="000000"/>
               </w:rPr>
             </w:pPr>
-            <w:proofErr w:type="spellStart"/>
             <w:r>
               <w:rPr>
                 <w:rFonts w:ascii="Calibri" w:eastAsia="Times New Roman" w:hAnsi="Calibri" w:cs="Times New Roman"/>
@@ -10542,7 +9836,6 @@
               </w:rPr>
               <w:t>TrB</w:t>
             </w:r>
-            <w:proofErr w:type="spellEnd"/>
             <w:r>
               <w:rPr>
                 <w:rFonts w:ascii="Calibri" w:eastAsia="Times New Roman" w:hAnsi="Calibri" w:cs="Times New Roman"/>
@@ -10555,33 +9848,15 @@
                 <w:rFonts w:ascii="Calibri" w:eastAsia="Times New Roman" w:hAnsi="Calibri" w:cs="Times New Roman"/>
                 <w:color w:val="000000"/>
               </w:rPr>
-              <w:t xml:space="preserve"> </w:t>
-            </w:r>
-            <w:proofErr w:type="spellStart"/>
-            <w:r>
-              <w:rPr>
-                <w:rFonts w:ascii="Calibri" w:eastAsia="Times New Roman" w:hAnsi="Calibri" w:cs="Times New Roman"/>
-                <w:color w:val="000000"/>
-              </w:rPr>
-              <w:t>TeB</w:t>
-            </w:r>
-            <w:proofErr w:type="spellEnd"/>
-            <w:r>
-              <w:rPr>
-                <w:rFonts w:ascii="Calibri" w:eastAsia="Times New Roman" w:hAnsi="Calibri" w:cs="Times New Roman"/>
-                <w:color w:val="000000"/>
-              </w:rPr>
-              <w:t xml:space="preserve">, </w:t>
-            </w:r>
-            <w:proofErr w:type="spellStart"/>
-            <w:r>
-              <w:rPr>
-                <w:rFonts w:ascii="Calibri" w:eastAsia="Times New Roman" w:hAnsi="Calibri" w:cs="Times New Roman"/>
-                <w:color w:val="000000"/>
-              </w:rPr>
-              <w:t>BoN</w:t>
-            </w:r>
-            <w:proofErr w:type="spellEnd"/>
+              <w:t xml:space="preserve"> TeB</w:t>
+            </w:r>
+            <w:r>
+              <w:rPr>
+                <w:rFonts w:ascii="Calibri" w:eastAsia="Times New Roman" w:hAnsi="Calibri" w:cs="Times New Roman"/>
+                <w:color w:val="000000"/>
+              </w:rPr>
+              <w:t>, BoN</w:t>
+            </w:r>
           </w:p>
         </w:tc>
         <w:tc>
@@ -10740,7 +10015,6 @@
                 <w:color w:val="000000"/>
               </w:rPr>
             </w:pPr>
-            <w:proofErr w:type="spellStart"/>
             <w:r>
               <w:rPr>
                 <w:rFonts w:ascii="Calibri" w:eastAsia="Times New Roman" w:hAnsi="Calibri" w:cs="Times New Roman"/>
@@ -10748,7 +10022,6 @@
               </w:rPr>
               <w:t>TrB</w:t>
             </w:r>
-            <w:proofErr w:type="spellEnd"/>
             <w:r>
               <w:rPr>
                 <w:rFonts w:ascii="Calibri" w:eastAsia="Times New Roman" w:hAnsi="Calibri" w:cs="Times New Roman"/>
@@ -10761,33 +10034,15 @@
                 <w:rFonts w:ascii="Calibri" w:eastAsia="Times New Roman" w:hAnsi="Calibri" w:cs="Times New Roman"/>
                 <w:color w:val="000000"/>
               </w:rPr>
-              <w:t xml:space="preserve"> </w:t>
-            </w:r>
-            <w:proofErr w:type="spellStart"/>
-            <w:r>
-              <w:rPr>
-                <w:rFonts w:ascii="Calibri" w:eastAsia="Times New Roman" w:hAnsi="Calibri" w:cs="Times New Roman"/>
-                <w:color w:val="000000"/>
-              </w:rPr>
-              <w:t>TeB</w:t>
-            </w:r>
-            <w:proofErr w:type="spellEnd"/>
-            <w:r>
-              <w:rPr>
-                <w:rFonts w:ascii="Calibri" w:eastAsia="Times New Roman" w:hAnsi="Calibri" w:cs="Times New Roman"/>
-                <w:color w:val="000000"/>
-              </w:rPr>
-              <w:t xml:space="preserve">, </w:t>
-            </w:r>
-            <w:proofErr w:type="spellStart"/>
-            <w:r>
-              <w:rPr>
-                <w:rFonts w:ascii="Calibri" w:eastAsia="Times New Roman" w:hAnsi="Calibri" w:cs="Times New Roman"/>
-                <w:color w:val="000000"/>
-              </w:rPr>
-              <w:t>BoN</w:t>
-            </w:r>
-            <w:proofErr w:type="spellEnd"/>
+              <w:t xml:space="preserve"> TeB</w:t>
+            </w:r>
+            <w:r>
+              <w:rPr>
+                <w:rFonts w:ascii="Calibri" w:eastAsia="Times New Roman" w:hAnsi="Calibri" w:cs="Times New Roman"/>
+                <w:color w:val="000000"/>
+              </w:rPr>
+              <w:t>, BoN</w:t>
+            </w:r>
           </w:p>
         </w:tc>
         <w:tc>
@@ -11031,7 +10286,6 @@
                 <w:color w:val="000000"/>
               </w:rPr>
             </w:pPr>
-            <w:proofErr w:type="spellStart"/>
             <w:r>
               <w:rPr>
                 <w:rFonts w:ascii="Calibri" w:eastAsia="Times New Roman" w:hAnsi="Calibri" w:cs="Times New Roman"/>
@@ -11039,7 +10293,6 @@
               </w:rPr>
               <w:t>TrB</w:t>
             </w:r>
-            <w:proofErr w:type="spellEnd"/>
             <w:r>
               <w:rPr>
                 <w:rFonts w:ascii="Calibri" w:eastAsia="Times New Roman" w:hAnsi="Calibri" w:cs="Times New Roman"/>
@@ -11052,33 +10305,15 @@
                 <w:rFonts w:ascii="Calibri" w:eastAsia="Times New Roman" w:hAnsi="Calibri" w:cs="Times New Roman"/>
                 <w:color w:val="000000"/>
               </w:rPr>
-              <w:t xml:space="preserve"> </w:t>
-            </w:r>
-            <w:proofErr w:type="spellStart"/>
-            <w:r>
-              <w:rPr>
-                <w:rFonts w:ascii="Calibri" w:eastAsia="Times New Roman" w:hAnsi="Calibri" w:cs="Times New Roman"/>
-                <w:color w:val="000000"/>
-              </w:rPr>
-              <w:t>TeB</w:t>
-            </w:r>
-            <w:proofErr w:type="spellEnd"/>
-            <w:r>
-              <w:rPr>
-                <w:rFonts w:ascii="Calibri" w:eastAsia="Times New Roman" w:hAnsi="Calibri" w:cs="Times New Roman"/>
-                <w:color w:val="000000"/>
-              </w:rPr>
-              <w:t xml:space="preserve">, </w:t>
-            </w:r>
-            <w:proofErr w:type="spellStart"/>
-            <w:r>
-              <w:rPr>
-                <w:rFonts w:ascii="Calibri" w:eastAsia="Times New Roman" w:hAnsi="Calibri" w:cs="Times New Roman"/>
-                <w:color w:val="000000"/>
-              </w:rPr>
-              <w:t>BoN</w:t>
-            </w:r>
-            <w:proofErr w:type="spellEnd"/>
+              <w:t xml:space="preserve"> TeB</w:t>
+            </w:r>
+            <w:r>
+              <w:rPr>
+                <w:rFonts w:ascii="Calibri" w:eastAsia="Times New Roman" w:hAnsi="Calibri" w:cs="Times New Roman"/>
+                <w:color w:val="000000"/>
+              </w:rPr>
+              <w:t>, BoN</w:t>
+            </w:r>
           </w:p>
         </w:tc>
         <w:tc>
@@ -11252,7 +10487,6 @@
                 <w:color w:val="000000"/>
               </w:rPr>
             </w:pPr>
-            <w:proofErr w:type="spellStart"/>
             <w:r>
               <w:rPr>
                 <w:rFonts w:ascii="Calibri" w:eastAsia="Times New Roman" w:hAnsi="Calibri" w:cs="Times New Roman"/>
@@ -11260,7 +10494,6 @@
               </w:rPr>
               <w:t>TrB</w:t>
             </w:r>
-            <w:proofErr w:type="spellEnd"/>
             <w:r>
               <w:rPr>
                 <w:rFonts w:ascii="Calibri" w:eastAsia="Times New Roman" w:hAnsi="Calibri" w:cs="Times New Roman"/>
@@ -11273,33 +10506,15 @@
                 <w:rFonts w:ascii="Calibri" w:eastAsia="Times New Roman" w:hAnsi="Calibri" w:cs="Times New Roman"/>
                 <w:color w:val="000000"/>
               </w:rPr>
-              <w:t xml:space="preserve"> </w:t>
-            </w:r>
-            <w:proofErr w:type="spellStart"/>
-            <w:r>
-              <w:rPr>
-                <w:rFonts w:ascii="Calibri" w:eastAsia="Times New Roman" w:hAnsi="Calibri" w:cs="Times New Roman"/>
-                <w:color w:val="000000"/>
-              </w:rPr>
-              <w:t>TeB</w:t>
-            </w:r>
-            <w:proofErr w:type="spellEnd"/>
-            <w:r>
-              <w:rPr>
-                <w:rFonts w:ascii="Calibri" w:eastAsia="Times New Roman" w:hAnsi="Calibri" w:cs="Times New Roman"/>
-                <w:color w:val="000000"/>
-              </w:rPr>
-              <w:t xml:space="preserve">, </w:t>
-            </w:r>
-            <w:proofErr w:type="spellStart"/>
-            <w:r>
-              <w:rPr>
-                <w:rFonts w:ascii="Calibri" w:eastAsia="Times New Roman" w:hAnsi="Calibri" w:cs="Times New Roman"/>
-                <w:color w:val="000000"/>
-              </w:rPr>
-              <w:t>BoN</w:t>
-            </w:r>
-            <w:proofErr w:type="spellEnd"/>
+              <w:t xml:space="preserve"> TeB</w:t>
+            </w:r>
+            <w:r>
+              <w:rPr>
+                <w:rFonts w:ascii="Calibri" w:eastAsia="Times New Roman" w:hAnsi="Calibri" w:cs="Times New Roman"/>
+                <w:color w:val="000000"/>
+              </w:rPr>
+              <w:t>, BoN</w:t>
+            </w:r>
           </w:p>
         </w:tc>
         <w:tc>
@@ -11525,7 +10740,6 @@
                 <w:color w:val="000000"/>
               </w:rPr>
             </w:pPr>
-            <w:proofErr w:type="spellStart"/>
             <w:r>
               <w:rPr>
                 <w:rFonts w:ascii="Calibri" w:eastAsia="Times New Roman" w:hAnsi="Calibri" w:cs="Times New Roman"/>
@@ -11533,7 +10747,6 @@
               </w:rPr>
               <w:t>TrB</w:t>
             </w:r>
-            <w:proofErr w:type="spellEnd"/>
             <w:r>
               <w:rPr>
                 <w:rFonts w:ascii="Calibri" w:eastAsia="Times New Roman" w:hAnsi="Calibri" w:cs="Times New Roman"/>
@@ -11546,32 +10759,22 @@
                 <w:rFonts w:ascii="Calibri" w:eastAsia="Times New Roman" w:hAnsi="Calibri" w:cs="Times New Roman"/>
                 <w:color w:val="000000"/>
               </w:rPr>
+              <w:t xml:space="preserve"> TeB</w:t>
+            </w:r>
+            <w:r>
+              <w:rPr>
+                <w:rFonts w:ascii="Calibri" w:eastAsia="Times New Roman" w:hAnsi="Calibri" w:cs="Times New Roman"/>
+                <w:color w:val="000000"/>
+              </w:rPr>
+              <w:t>,</w:t>
+            </w:r>
+            <w:r>
+              <w:rPr>
+                <w:rFonts w:ascii="Calibri" w:eastAsia="Times New Roman" w:hAnsi="Calibri" w:cs="Times New Roman"/>
+                <w:color w:val="000000"/>
+              </w:rPr>
               <w:t xml:space="preserve"> </w:t>
             </w:r>
-            <w:proofErr w:type="spellStart"/>
-            <w:r>
-              <w:rPr>
-                <w:rFonts w:ascii="Calibri" w:eastAsia="Times New Roman" w:hAnsi="Calibri" w:cs="Times New Roman"/>
-                <w:color w:val="000000"/>
-              </w:rPr>
-              <w:t>TeB</w:t>
-            </w:r>
-            <w:proofErr w:type="spellEnd"/>
-            <w:r>
-              <w:rPr>
-                <w:rFonts w:ascii="Calibri" w:eastAsia="Times New Roman" w:hAnsi="Calibri" w:cs="Times New Roman"/>
-                <w:color w:val="000000"/>
-              </w:rPr>
-              <w:t>,</w:t>
-            </w:r>
-            <w:r>
-              <w:rPr>
-                <w:rFonts w:ascii="Calibri" w:eastAsia="Times New Roman" w:hAnsi="Calibri" w:cs="Times New Roman"/>
-                <w:color w:val="000000"/>
-              </w:rPr>
-              <w:t xml:space="preserve"> </w:t>
-            </w:r>
-            <w:proofErr w:type="spellStart"/>
             <w:r>
               <w:rPr>
                 <w:rFonts w:ascii="Calibri" w:eastAsia="Times New Roman" w:hAnsi="Calibri" w:cs="Times New Roman"/>
@@ -11586,7 +10789,6 @@
               </w:rPr>
               <w:t>N</w:t>
             </w:r>
-            <w:proofErr w:type="spellEnd"/>
           </w:p>
         </w:tc>
         <w:tc>
@@ -11776,7 +10978,6 @@
                 <w:color w:val="000000"/>
               </w:rPr>
             </w:pPr>
-            <w:proofErr w:type="spellStart"/>
             <w:r>
               <w:rPr>
                 <w:rFonts w:ascii="Calibri" w:eastAsia="Times New Roman" w:hAnsi="Calibri" w:cs="Times New Roman"/>
@@ -11784,7 +10985,6 @@
               </w:rPr>
               <w:t>TrB</w:t>
             </w:r>
-            <w:proofErr w:type="spellEnd"/>
             <w:r>
               <w:rPr>
                 <w:rFonts w:ascii="Calibri" w:eastAsia="Times New Roman" w:hAnsi="Calibri" w:cs="Times New Roman"/>
@@ -11797,32 +10997,22 @@
                 <w:rFonts w:ascii="Calibri" w:eastAsia="Times New Roman" w:hAnsi="Calibri" w:cs="Times New Roman"/>
                 <w:color w:val="000000"/>
               </w:rPr>
+              <w:t xml:space="preserve"> TeB</w:t>
+            </w:r>
+            <w:r>
+              <w:rPr>
+                <w:rFonts w:ascii="Calibri" w:eastAsia="Times New Roman" w:hAnsi="Calibri" w:cs="Times New Roman"/>
+                <w:color w:val="000000"/>
+              </w:rPr>
+              <w:t>,</w:t>
+            </w:r>
+            <w:r>
+              <w:rPr>
+                <w:rFonts w:ascii="Calibri" w:eastAsia="Times New Roman" w:hAnsi="Calibri" w:cs="Times New Roman"/>
+                <w:color w:val="000000"/>
+              </w:rPr>
               <w:t xml:space="preserve"> </w:t>
             </w:r>
-            <w:proofErr w:type="spellStart"/>
-            <w:r>
-              <w:rPr>
-                <w:rFonts w:ascii="Calibri" w:eastAsia="Times New Roman" w:hAnsi="Calibri" w:cs="Times New Roman"/>
-                <w:color w:val="000000"/>
-              </w:rPr>
-              <w:t>TeB</w:t>
-            </w:r>
-            <w:proofErr w:type="spellEnd"/>
-            <w:r>
-              <w:rPr>
-                <w:rFonts w:ascii="Calibri" w:eastAsia="Times New Roman" w:hAnsi="Calibri" w:cs="Times New Roman"/>
-                <w:color w:val="000000"/>
-              </w:rPr>
-              <w:t>,</w:t>
-            </w:r>
-            <w:r>
-              <w:rPr>
-                <w:rFonts w:ascii="Calibri" w:eastAsia="Times New Roman" w:hAnsi="Calibri" w:cs="Times New Roman"/>
-                <w:color w:val="000000"/>
-              </w:rPr>
-              <w:t xml:space="preserve"> </w:t>
-            </w:r>
-            <w:proofErr w:type="spellStart"/>
             <w:r>
               <w:rPr>
                 <w:rFonts w:ascii="Calibri" w:eastAsia="Times New Roman" w:hAnsi="Calibri" w:cs="Times New Roman"/>
@@ -11837,7 +11027,6 @@
               </w:rPr>
               <w:t>N</w:t>
             </w:r>
-            <w:proofErr w:type="spellEnd"/>
           </w:p>
         </w:tc>
         <w:tc>
@@ -12113,7 +11302,6 @@
                 <w:color w:val="000000"/>
               </w:rPr>
             </w:pPr>
-            <w:proofErr w:type="spellStart"/>
             <w:r>
               <w:rPr>
                 <w:rFonts w:ascii="Calibri" w:eastAsia="Times New Roman" w:hAnsi="Calibri" w:cs="Times New Roman"/>
@@ -12121,7 +11309,6 @@
               </w:rPr>
               <w:t>TeB</w:t>
             </w:r>
-            <w:proofErr w:type="spellEnd"/>
           </w:p>
         </w:tc>
         <w:tc>
@@ -12283,7 +11470,6 @@
                 <w:color w:val="000000"/>
               </w:rPr>
             </w:pPr>
-            <w:proofErr w:type="spellStart"/>
             <w:r>
               <w:rPr>
                 <w:rFonts w:ascii="Calibri" w:eastAsia="Times New Roman" w:hAnsi="Calibri" w:cs="Times New Roman"/>
@@ -12291,7 +11477,6 @@
               </w:rPr>
               <w:t>TeB</w:t>
             </w:r>
-            <w:proofErr w:type="spellEnd"/>
           </w:p>
         </w:tc>
         <w:tc>
@@ -12408,17 +11593,8 @@
                 <w:rFonts w:ascii="Calibri" w:eastAsia="Times New Roman" w:hAnsi="Calibri" w:cs="Times New Roman"/>
                 <w:color w:val="000000"/>
               </w:rPr>
-              <w:t xml:space="preserve">% </w:t>
-            </w:r>
-            <w:proofErr w:type="gramStart"/>
-            <w:r>
-              <w:rPr>
-                <w:rFonts w:ascii="Calibri" w:eastAsia="Times New Roman" w:hAnsi="Calibri" w:cs="Times New Roman"/>
-                <w:color w:val="000000"/>
-              </w:rPr>
-              <w:t>nm</w:t>
-            </w:r>
-            <w:proofErr w:type="gramEnd"/>
+              <w:t>% nm</w:t>
+            </w:r>
           </w:p>
         </w:tc>
         <w:tc>
@@ -12479,7 +11655,6 @@
                 <w:color w:val="000000"/>
               </w:rPr>
             </w:pPr>
-            <w:proofErr w:type="spellStart"/>
             <w:r>
               <w:rPr>
                 <w:rFonts w:ascii="Calibri" w:eastAsia="Times New Roman" w:hAnsi="Calibri" w:cs="Times New Roman"/>
@@ -12487,7 +11662,6 @@
               </w:rPr>
               <w:t>TrB</w:t>
             </w:r>
-            <w:proofErr w:type="spellEnd"/>
           </w:p>
         </w:tc>
         <w:tc>
@@ -12649,7 +11823,6 @@
                 <w:color w:val="000000"/>
               </w:rPr>
             </w:pPr>
-            <w:proofErr w:type="spellStart"/>
             <w:r>
               <w:rPr>
                 <w:rFonts w:ascii="Calibri" w:eastAsia="Times New Roman" w:hAnsi="Calibri" w:cs="Times New Roman"/>
@@ -12657,7 +11830,6 @@
               </w:rPr>
               <w:t>TrB</w:t>
             </w:r>
-            <w:proofErr w:type="spellEnd"/>
           </w:p>
         </w:tc>
         <w:tc>
@@ -12871,7 +12043,6 @@
                 <w:color w:val="000000"/>
               </w:rPr>
             </w:pPr>
-            <w:proofErr w:type="spellStart"/>
             <w:r>
               <w:rPr>
                 <w:rFonts w:ascii="Calibri" w:eastAsia="Times New Roman" w:hAnsi="Calibri" w:cs="Times New Roman"/>
@@ -12879,7 +12050,6 @@
               </w:rPr>
               <w:t>TrB</w:t>
             </w:r>
-            <w:proofErr w:type="spellEnd"/>
           </w:p>
         </w:tc>
         <w:tc>
@@ -13041,7 +12211,6 @@
                 <w:color w:val="000000"/>
               </w:rPr>
             </w:pPr>
-            <w:proofErr w:type="spellStart"/>
             <w:r>
               <w:rPr>
                 <w:rFonts w:ascii="Calibri" w:eastAsia="Times New Roman" w:hAnsi="Calibri" w:cs="Times New Roman"/>
@@ -13049,7 +12218,6 @@
               </w:rPr>
               <w:t>TrB</w:t>
             </w:r>
-            <w:proofErr w:type="spellEnd"/>
           </w:p>
         </w:tc>
         <w:tc>
@@ -13111,7 +12279,6 @@
                 <w:rFonts w:ascii="Calibri" w:eastAsia="Times New Roman" w:hAnsi="Calibri" w:cs="Times New Roman"/>
                 <w:color w:val="000000"/>
               </w:rPr>
-              <w:lastRenderedPageBreak/>
               <w:t>PAR transmittance</w:t>
             </w:r>
           </w:p>
@@ -13229,7 +12396,6 @@
                 <w:color w:val="000000"/>
               </w:rPr>
             </w:pPr>
-            <w:proofErr w:type="spellStart"/>
             <w:r>
               <w:rPr>
                 <w:rFonts w:ascii="Calibri" w:eastAsia="Times New Roman" w:hAnsi="Calibri" w:cs="Times New Roman"/>
@@ -13237,7 +12403,6 @@
               </w:rPr>
               <w:t>TrB</w:t>
             </w:r>
-            <w:proofErr w:type="spellEnd"/>
           </w:p>
         </w:tc>
         <w:tc>
@@ -13397,7 +12562,6 @@
                 <w:color w:val="000000"/>
               </w:rPr>
             </w:pPr>
-            <w:proofErr w:type="spellStart"/>
             <w:r>
               <w:rPr>
                 <w:rFonts w:ascii="Calibri" w:eastAsia="Times New Roman" w:hAnsi="Calibri" w:cs="Times New Roman"/>
@@ -13405,7 +12569,6 @@
               </w:rPr>
               <w:t>TrB</w:t>
             </w:r>
-            <w:proofErr w:type="spellEnd"/>
           </w:p>
         </w:tc>
         <w:tc>
@@ -13584,7 +12747,6 @@
                 <w:color w:val="000000"/>
               </w:rPr>
             </w:pPr>
-            <w:proofErr w:type="spellStart"/>
             <w:r>
               <w:rPr>
                 <w:rFonts w:ascii="Calibri" w:eastAsia="Times New Roman" w:hAnsi="Calibri" w:cs="Times New Roman"/>
@@ -13592,7 +12754,6 @@
               </w:rPr>
               <w:t>TrB</w:t>
             </w:r>
-            <w:proofErr w:type="spellEnd"/>
           </w:p>
         </w:tc>
         <w:tc>
@@ -13742,7 +12903,6 @@
                 <w:color w:val="000000"/>
               </w:rPr>
             </w:pPr>
-            <w:proofErr w:type="spellStart"/>
             <w:r>
               <w:rPr>
                 <w:rFonts w:ascii="Calibri" w:eastAsia="Times New Roman" w:hAnsi="Calibri" w:cs="Times New Roman"/>
@@ -13750,7 +12910,6 @@
               </w:rPr>
               <w:t>BoN</w:t>
             </w:r>
-            <w:proofErr w:type="spellEnd"/>
           </w:p>
         </w:tc>
         <w:tc>
@@ -13912,7 +13071,6 @@
                 <w:color w:val="000000"/>
               </w:rPr>
             </w:pPr>
-            <w:proofErr w:type="spellStart"/>
             <w:r>
               <w:rPr>
                 <w:rFonts w:ascii="Calibri" w:eastAsia="Times New Roman" w:hAnsi="Calibri" w:cs="Times New Roman"/>
@@ -13920,7 +13078,6 @@
               </w:rPr>
               <w:t>TrB</w:t>
             </w:r>
-            <w:proofErr w:type="spellEnd"/>
           </w:p>
         </w:tc>
         <w:tc>
@@ -14017,23 +13174,7 @@
           <w:sz w:val="18"/>
           <w:szCs w:val="18"/>
         </w:rPr>
-        <w:t xml:space="preserve"> Coble and </w:t>
-      </w:r>
-      <w:proofErr w:type="spellStart"/>
-      <w:r>
-        <w:rPr>
-          <w:sz w:val="18"/>
-          <w:szCs w:val="18"/>
-        </w:rPr>
-        <w:t>Cavaleri</w:t>
-      </w:r>
-      <w:proofErr w:type="spellEnd"/>
-      <w:r>
-        <w:rPr>
-          <w:sz w:val="18"/>
-          <w:szCs w:val="18"/>
-        </w:rPr>
-        <w:t xml:space="preserve"> 2014; </w:t>
+        <w:t xml:space="preserve"> Coble and Cavaleri 2014; </w:t>
       </w:r>
       <w:r>
         <w:rPr>
@@ -14065,23 +13206,7 @@
           <w:sz w:val="18"/>
           <w:szCs w:val="18"/>
         </w:rPr>
-        <w:t xml:space="preserve"> Chin and </w:t>
-      </w:r>
-      <w:proofErr w:type="spellStart"/>
-      <w:r>
-        <w:rPr>
-          <w:sz w:val="18"/>
-          <w:szCs w:val="18"/>
-        </w:rPr>
-        <w:t>Sillett</w:t>
-      </w:r>
-      <w:proofErr w:type="spellEnd"/>
-      <w:r>
-        <w:rPr>
-          <w:sz w:val="18"/>
-          <w:szCs w:val="18"/>
-        </w:rPr>
-        <w:t xml:space="preserve"> 2019; </w:t>
+        <w:t xml:space="preserve"> Chin and Sillett 2019; </w:t>
       </w:r>
       <w:r>
         <w:rPr>
@@ -14106,23 +13231,7 @@
           <w:sz w:val="18"/>
           <w:szCs w:val="18"/>
         </w:rPr>
-        <w:t xml:space="preserve"> </w:t>
-      </w:r>
-      <w:proofErr w:type="spellStart"/>
-      <w:r>
-        <w:rPr>
-          <w:sz w:val="18"/>
-          <w:szCs w:val="18"/>
-        </w:rPr>
-        <w:t>Wyka</w:t>
-      </w:r>
-      <w:proofErr w:type="spellEnd"/>
-      <w:r>
-        <w:rPr>
-          <w:sz w:val="18"/>
-          <w:szCs w:val="18"/>
-        </w:rPr>
-        <w:t xml:space="preserve"> et al. 2012; </w:t>
+        <w:t xml:space="preserve"> Wyka et al. 2012; </w:t>
       </w:r>
       <w:r>
         <w:rPr>
@@ -14291,23 +13400,7 @@
           <w:sz w:val="18"/>
           <w:szCs w:val="18"/>
         </w:rPr>
-        <w:t xml:space="preserve"> </w:t>
-      </w:r>
-      <w:proofErr w:type="spellStart"/>
-      <w:r>
-        <w:rPr>
-          <w:sz w:val="18"/>
-          <w:szCs w:val="18"/>
-        </w:rPr>
-        <w:t>Gebauer</w:t>
-      </w:r>
-      <w:proofErr w:type="spellEnd"/>
-      <w:r>
-        <w:rPr>
-          <w:sz w:val="18"/>
-          <w:szCs w:val="18"/>
-        </w:rPr>
-        <w:t xml:space="preserve"> et al. 2015; </w:t>
+        <w:t xml:space="preserve"> Gebauer et al. 2015; </w:t>
       </w:r>
       <w:r>
         <w:rPr>
@@ -14332,23 +13425,7 @@
           <w:sz w:val="18"/>
           <w:szCs w:val="18"/>
         </w:rPr>
-        <w:t xml:space="preserve"> </w:t>
-      </w:r>
-      <w:proofErr w:type="spellStart"/>
-      <w:r>
-        <w:rPr>
-          <w:sz w:val="18"/>
-          <w:szCs w:val="18"/>
-        </w:rPr>
-        <w:t>Marenco</w:t>
-      </w:r>
-      <w:proofErr w:type="spellEnd"/>
-      <w:r>
-        <w:rPr>
-          <w:sz w:val="18"/>
-          <w:szCs w:val="18"/>
-        </w:rPr>
-        <w:t xml:space="preserve"> et al. 2017; </w:t>
+        <w:t xml:space="preserve"> Marenco et al. 2017; </w:t>
       </w:r>
       <w:r>
         <w:rPr>
@@ -14377,21 +13454,12 @@
         </w:rPr>
         <w:t xml:space="preserve"> </w:t>
       </w:r>
-      <w:proofErr w:type="spellStart"/>
-      <w:r>
-        <w:rPr>
-          <w:sz w:val="18"/>
-          <w:szCs w:val="18"/>
-        </w:rPr>
-        <w:t>Kafuti</w:t>
-      </w:r>
-      <w:proofErr w:type="spellEnd"/>
-      <w:r>
-        <w:rPr>
-          <w:sz w:val="18"/>
-          <w:szCs w:val="18"/>
-        </w:rPr>
-        <w:t xml:space="preserve"> et al. 2020; </w:t>
+      <w:r>
+        <w:rPr>
+          <w:sz w:val="18"/>
+          <w:szCs w:val="18"/>
+        </w:rPr>
+        <w:t xml:space="preserve">Kafuti et al. 2020; </w:t>
       </w:r>
       <w:r>
         <w:rPr>
@@ -14416,23 +13484,7 @@
           <w:sz w:val="18"/>
           <w:szCs w:val="18"/>
         </w:rPr>
-        <w:t xml:space="preserve"> Van </w:t>
-      </w:r>
-      <w:proofErr w:type="spellStart"/>
-      <w:r>
-        <w:rPr>
-          <w:sz w:val="18"/>
-          <w:szCs w:val="18"/>
-        </w:rPr>
-        <w:t>Wittenberghe</w:t>
-      </w:r>
-      <w:proofErr w:type="spellEnd"/>
-      <w:r>
-        <w:rPr>
-          <w:sz w:val="18"/>
-          <w:szCs w:val="18"/>
-        </w:rPr>
-        <w:t xml:space="preserve"> et al. 2012</w:t>
+        <w:t xml:space="preserve"> Van Wittenberghe et al. 2012</w:t>
       </w:r>
       <w:r>
         <w:rPr>
@@ -14539,21 +13591,12 @@
         </w:rPr>
         <w:t xml:space="preserve"> </w:t>
       </w:r>
-      <w:proofErr w:type="spellStart"/>
-      <w:r>
-        <w:rPr>
-          <w:sz w:val="18"/>
-          <w:szCs w:val="18"/>
-        </w:rPr>
-        <w:t>Ichie</w:t>
-      </w:r>
-      <w:proofErr w:type="spellEnd"/>
-      <w:r>
-        <w:rPr>
-          <w:sz w:val="18"/>
-          <w:szCs w:val="18"/>
-        </w:rPr>
-        <w:t xml:space="preserve"> et al. 2016; </w:t>
+      <w:r>
+        <w:rPr>
+          <w:sz w:val="18"/>
+          <w:szCs w:val="18"/>
+        </w:rPr>
+        <w:t xml:space="preserve">Ichie et al. 2016; </w:t>
       </w:r>
       <w:r>
         <w:rPr>
@@ -14573,21 +13616,12 @@
         </w:rPr>
         <w:t xml:space="preserve">. </w:t>
       </w:r>
-      <w:proofErr w:type="spellStart"/>
-      <w:r>
-        <w:rPr>
-          <w:sz w:val="18"/>
-          <w:szCs w:val="18"/>
-        </w:rPr>
-        <w:t>Gregoriou</w:t>
-      </w:r>
-      <w:proofErr w:type="spellEnd"/>
-      <w:r>
-        <w:rPr>
-          <w:sz w:val="18"/>
-          <w:szCs w:val="18"/>
-        </w:rPr>
-        <w:t xml:space="preserve"> et al. 2007</w:t>
+      <w:r>
+        <w:rPr>
+          <w:sz w:val="18"/>
+          <w:szCs w:val="18"/>
+        </w:rPr>
+        <w:t>Gregoriou et al. 2007</w:t>
       </w:r>
       <w:r>
         <w:rPr>
@@ -14619,23 +13653,7 @@
           <w:sz w:val="18"/>
           <w:szCs w:val="18"/>
         </w:rPr>
-        <w:t xml:space="preserve"> </w:t>
-      </w:r>
-      <w:proofErr w:type="spellStart"/>
-      <w:r>
-        <w:rPr>
-          <w:sz w:val="18"/>
-          <w:szCs w:val="18"/>
-        </w:rPr>
-        <w:t>Levizou</w:t>
-      </w:r>
-      <w:proofErr w:type="spellEnd"/>
-      <w:r>
-        <w:rPr>
-          <w:sz w:val="18"/>
-          <w:szCs w:val="18"/>
-        </w:rPr>
-        <w:t xml:space="preserve"> et al. 2005</w:t>
+        <w:t xml:space="preserve"> Levizou et al. 2005</w:t>
       </w:r>
       <w:r>
         <w:rPr>
@@ -14667,23 +13685,7 @@
           <w:sz w:val="18"/>
           <w:szCs w:val="18"/>
         </w:rPr>
-        <w:t xml:space="preserve"> </w:t>
-      </w:r>
-      <w:proofErr w:type="spellStart"/>
-      <w:r>
-        <w:rPr>
-          <w:sz w:val="18"/>
-          <w:szCs w:val="18"/>
-        </w:rPr>
-        <w:t>Liakoura</w:t>
-      </w:r>
-      <w:proofErr w:type="spellEnd"/>
-      <w:r>
-        <w:rPr>
-          <w:sz w:val="18"/>
-          <w:szCs w:val="18"/>
-        </w:rPr>
-        <w:t xml:space="preserve"> 1997;</w:t>
+        <w:t xml:space="preserve"> Liakoura 1997;</w:t>
       </w:r>
       <w:r>
         <w:rPr>
@@ -14749,21 +13751,12 @@
         </w:rPr>
         <w:t xml:space="preserve"> </w:t>
       </w:r>
-      <w:proofErr w:type="spellStart"/>
-      <w:r>
-        <w:rPr>
-          <w:sz w:val="18"/>
-          <w:szCs w:val="18"/>
-        </w:rPr>
-        <w:t>Niinemets</w:t>
-      </w:r>
-      <w:proofErr w:type="spellEnd"/>
-      <w:r>
-        <w:rPr>
-          <w:sz w:val="18"/>
-          <w:szCs w:val="18"/>
-        </w:rPr>
-        <w:t xml:space="preserve"> et al. 1998, </w:t>
+      <w:r>
+        <w:rPr>
+          <w:sz w:val="18"/>
+          <w:szCs w:val="18"/>
+        </w:rPr>
+        <w:t xml:space="preserve">Niinemets et al. 1998, </w:t>
       </w:r>
       <w:r>
         <w:rPr>
@@ -14841,23 +13834,7 @@
           <w:sz w:val="18"/>
           <w:szCs w:val="18"/>
         </w:rPr>
-        <w:t xml:space="preserve">Millen and </w:t>
-      </w:r>
-      <w:proofErr w:type="spellStart"/>
-      <w:r>
-        <w:rPr>
-          <w:sz w:val="18"/>
-          <w:szCs w:val="18"/>
-        </w:rPr>
-        <w:t>Clendon</w:t>
-      </w:r>
-      <w:proofErr w:type="spellEnd"/>
-      <w:r>
-        <w:rPr>
-          <w:sz w:val="18"/>
-          <w:szCs w:val="18"/>
-        </w:rPr>
-        <w:t xml:space="preserve"> 1979</w:t>
+        <w:t>Millen and Clendon 1979</w:t>
       </w:r>
       <w:r>
         <w:rPr>
@@ -14944,21 +13921,12 @@
         </w:rPr>
         <w:t xml:space="preserve"> </w:t>
       </w:r>
-      <w:proofErr w:type="spellStart"/>
-      <w:r>
-        <w:rPr>
-          <w:sz w:val="18"/>
-          <w:szCs w:val="18"/>
-        </w:rPr>
-        <w:t>Panditharathna</w:t>
-      </w:r>
-      <w:proofErr w:type="spellEnd"/>
-      <w:r>
-        <w:rPr>
-          <w:sz w:val="18"/>
-          <w:szCs w:val="18"/>
-        </w:rPr>
-        <w:t xml:space="preserve"> et al. 2008</w:t>
+      <w:r>
+        <w:rPr>
+          <w:sz w:val="18"/>
+          <w:szCs w:val="18"/>
+        </w:rPr>
+        <w:t>Panditharathna et al. 2008</w:t>
       </w:r>
       <w:r>
         <w:rPr>
@@ -14990,23 +13958,7 @@
           <w:sz w:val="18"/>
           <w:szCs w:val="18"/>
         </w:rPr>
-        <w:t xml:space="preserve"> </w:t>
-      </w:r>
-      <w:proofErr w:type="spellStart"/>
-      <w:r>
-        <w:rPr>
-          <w:sz w:val="18"/>
-          <w:szCs w:val="18"/>
-        </w:rPr>
-        <w:t>Baltzer</w:t>
-      </w:r>
-      <w:proofErr w:type="spellEnd"/>
-      <w:r>
-        <w:rPr>
-          <w:sz w:val="18"/>
-          <w:szCs w:val="18"/>
-        </w:rPr>
-        <w:t xml:space="preserve"> and Thomas 2005; </w:t>
+        <w:t xml:space="preserve"> Baltzer and Thomas 2005; </w:t>
       </w:r>
       <w:r>
         <w:rPr>
@@ -15095,23 +14047,7 @@
           <w:sz w:val="18"/>
           <w:szCs w:val="18"/>
         </w:rPr>
-        <w:t xml:space="preserve"> </w:t>
-      </w:r>
-      <w:proofErr w:type="spellStart"/>
-      <w:r>
-        <w:rPr>
-          <w:sz w:val="18"/>
-          <w:szCs w:val="18"/>
-        </w:rPr>
-        <w:t>Scartazza</w:t>
-      </w:r>
-      <w:proofErr w:type="spellEnd"/>
-      <w:r>
-        <w:rPr>
-          <w:sz w:val="18"/>
-          <w:szCs w:val="18"/>
-        </w:rPr>
-        <w:t xml:space="preserve"> et al. 2016</w:t>
+        <w:t xml:space="preserve"> Scartazza et al. 2016</w:t>
       </w:r>
       <w:r>
         <w:rPr>
@@ -15143,23 +14079,7 @@
           <w:sz w:val="18"/>
           <w:szCs w:val="18"/>
         </w:rPr>
-        <w:t xml:space="preserve"> </w:t>
-      </w:r>
-      <w:proofErr w:type="spellStart"/>
-      <w:r>
-        <w:rPr>
-          <w:sz w:val="18"/>
-          <w:szCs w:val="18"/>
-        </w:rPr>
-        <w:t>Duursma</w:t>
-      </w:r>
-      <w:proofErr w:type="spellEnd"/>
-      <w:r>
-        <w:rPr>
-          <w:sz w:val="18"/>
-          <w:szCs w:val="18"/>
-        </w:rPr>
-        <w:t xml:space="preserve"> and Marshall, 2006</w:t>
+        <w:t xml:space="preserve"> Duursma and Marshall, 2006</w:t>
       </w:r>
       <w:r>
         <w:rPr>
@@ -15262,23 +14182,7 @@
           <w:sz w:val="18"/>
           <w:szCs w:val="18"/>
         </w:rPr>
-        <w:t xml:space="preserve"> van de </w:t>
-      </w:r>
-      <w:proofErr w:type="spellStart"/>
-      <w:r>
-        <w:rPr>
-          <w:sz w:val="18"/>
-          <w:szCs w:val="18"/>
-        </w:rPr>
-        <w:t>Weg</w:t>
-      </w:r>
-      <w:proofErr w:type="spellEnd"/>
-      <w:r>
-        <w:rPr>
-          <w:sz w:val="18"/>
-          <w:szCs w:val="18"/>
-        </w:rPr>
-        <w:t xml:space="preserve"> et al. 2012; </w:t>
+        <w:t xml:space="preserve"> van de Weg et al. 2012; </w:t>
       </w:r>
       <w:r>
         <w:rPr>
@@ -15294,23 +14198,7 @@
           <w:sz w:val="18"/>
           <w:szCs w:val="18"/>
         </w:rPr>
-        <w:t xml:space="preserve"> M.A </w:t>
-      </w:r>
-      <w:proofErr w:type="spellStart"/>
-      <w:r>
-        <w:rPr>
-          <w:sz w:val="18"/>
-          <w:szCs w:val="18"/>
-        </w:rPr>
-        <w:t>Cavaleri</w:t>
-      </w:r>
-      <w:proofErr w:type="spellEnd"/>
-      <w:r>
-        <w:rPr>
-          <w:sz w:val="18"/>
-          <w:szCs w:val="18"/>
-        </w:rPr>
-        <w:t xml:space="preserve"> et al. 2008; </w:t>
+        <w:t xml:space="preserve"> M.A Cavaleri et al. 2008; </w:t>
       </w:r>
       <w:r>
         <w:rPr>
@@ -15326,23 +14214,7 @@
           <w:sz w:val="18"/>
           <w:szCs w:val="18"/>
         </w:rPr>
-        <w:t xml:space="preserve"> </w:t>
-      </w:r>
-      <w:proofErr w:type="spellStart"/>
-      <w:r>
-        <w:rPr>
-          <w:sz w:val="18"/>
-          <w:szCs w:val="18"/>
-        </w:rPr>
-        <w:t>Koniger</w:t>
-      </w:r>
-      <w:proofErr w:type="spellEnd"/>
-      <w:r>
-        <w:rPr>
-          <w:sz w:val="18"/>
-          <w:szCs w:val="18"/>
-        </w:rPr>
-        <w:t xml:space="preserve"> et al. 1995; </w:t>
+        <w:t xml:space="preserve"> Koniger et al. 1995; </w:t>
       </w:r>
       <w:r>
         <w:rPr>
@@ -15358,23 +14230,7 @@
           <w:sz w:val="18"/>
           <w:szCs w:val="18"/>
         </w:rPr>
-        <w:t xml:space="preserve"> </w:t>
-      </w:r>
-      <w:proofErr w:type="spellStart"/>
-      <w:r>
-        <w:rPr>
-          <w:sz w:val="18"/>
-          <w:szCs w:val="18"/>
-        </w:rPr>
-        <w:t>Mastubara</w:t>
-      </w:r>
-      <w:proofErr w:type="spellEnd"/>
-      <w:r>
-        <w:rPr>
-          <w:sz w:val="18"/>
-          <w:szCs w:val="18"/>
-        </w:rPr>
-        <w:t xml:space="preserve"> et al. 2009; </w:t>
+        <w:t xml:space="preserve"> Mastubara et al. 2009; </w:t>
       </w:r>
       <w:r>
         <w:rPr>
@@ -15422,23 +14278,7 @@
           <w:sz w:val="18"/>
           <w:szCs w:val="18"/>
         </w:rPr>
-        <w:t xml:space="preserve"> </w:t>
-      </w:r>
-      <w:proofErr w:type="spellStart"/>
-      <w:r>
-        <w:rPr>
-          <w:sz w:val="18"/>
-          <w:szCs w:val="18"/>
-        </w:rPr>
-        <w:t>Poorter</w:t>
-      </w:r>
-      <w:proofErr w:type="spellEnd"/>
-      <w:r>
-        <w:rPr>
-          <w:sz w:val="18"/>
-          <w:szCs w:val="18"/>
-        </w:rPr>
-        <w:t xml:space="preserve"> et al. 1995; </w:t>
+        <w:t xml:space="preserve"> Poorter et al. 1995; </w:t>
       </w:r>
       <w:r>
         <w:rPr>
@@ -15470,23 +14310,7 @@
           <w:sz w:val="18"/>
           <w:szCs w:val="18"/>
         </w:rPr>
-        <w:t xml:space="preserve"> </w:t>
-      </w:r>
-      <w:proofErr w:type="spellStart"/>
-      <w:r>
-        <w:rPr>
-          <w:sz w:val="18"/>
-          <w:szCs w:val="18"/>
-        </w:rPr>
-        <w:t>Niinemets</w:t>
-      </w:r>
-      <w:proofErr w:type="spellEnd"/>
-      <w:r>
-        <w:rPr>
-          <w:sz w:val="18"/>
-          <w:szCs w:val="18"/>
-        </w:rPr>
-        <w:t xml:space="preserve"> et al. 2004; </w:t>
+        <w:t xml:space="preserve"> Niinemets et al. 2004; </w:t>
       </w:r>
       <w:r>
         <w:rPr>
@@ -15502,23 +14326,7 @@
           <w:sz w:val="18"/>
           <w:szCs w:val="18"/>
         </w:rPr>
-        <w:t xml:space="preserve"> </w:t>
-      </w:r>
-      <w:proofErr w:type="spellStart"/>
-      <w:r>
-        <w:rPr>
-          <w:sz w:val="18"/>
-          <w:szCs w:val="18"/>
-        </w:rPr>
-        <w:t>Poorter</w:t>
-      </w:r>
-      <w:proofErr w:type="spellEnd"/>
-      <w:r>
-        <w:rPr>
-          <w:sz w:val="18"/>
-          <w:szCs w:val="18"/>
-        </w:rPr>
-        <w:t xml:space="preserve"> et al. 2000</w:t>
+        <w:t xml:space="preserve"> Poorter et al. 2000</w:t>
       </w:r>
       <w:r>
         <w:rPr>
@@ -15552,7 +14360,6 @@
         </w:rPr>
         <w:t xml:space="preserve"> </w:t>
       </w:r>
-      <w:proofErr w:type="spellStart"/>
       <w:r>
         <w:rPr>
           <w:sz w:val="18"/>
@@ -15560,7 +14367,6 @@
         </w:rPr>
         <w:t>Zwieniecki</w:t>
       </w:r>
-      <w:proofErr w:type="spellEnd"/>
       <w:r>
         <w:rPr>
           <w:sz w:val="18"/>
@@ -15591,23 +14397,7 @@
           <w:sz w:val="18"/>
           <w:szCs w:val="18"/>
         </w:rPr>
-        <w:t xml:space="preserve"> Sack and </w:t>
-      </w:r>
-      <w:proofErr w:type="spellStart"/>
-      <w:r>
-        <w:rPr>
-          <w:sz w:val="18"/>
-          <w:szCs w:val="18"/>
-        </w:rPr>
-        <w:t>Scoffoni</w:t>
-      </w:r>
-      <w:proofErr w:type="spellEnd"/>
-      <w:r>
-        <w:rPr>
-          <w:sz w:val="18"/>
-          <w:szCs w:val="18"/>
-        </w:rPr>
-        <w:t xml:space="preserve">, 2013; </w:t>
+        <w:t xml:space="preserve"> Sack and Scoffoni, 2013; </w:t>
       </w:r>
       <w:r>
         <w:rPr>

</xml_diff>

<commit_message>
added isoprene emission ability
</commit_message>
<xml_diff>
--- a/Lit_Review/Traits table (new citation format).docx
+++ b/Lit_Review/Traits table (new citation format).docx
@@ -95,15 +95,7 @@
                                     <w:t xml:space="preserve">typically </w:t>
                                   </w:r>
                                   <w:r>
-                                    <w:t xml:space="preserve">observed variation in </w:t>
-                                  </w:r>
-                                  <w:proofErr w:type="gramStart"/>
-                                  <w:r>
-                                    <w:t>thermally-relevant</w:t>
-                                  </w:r>
-                                  <w:proofErr w:type="gramEnd"/>
-                                  <w:r>
-                                    <w:t xml:space="preserve"> leaf traits with canopy height and/or between sun and shade leaves</w:t>
+                                    <w:t>observed variation in thermally-relevant leaf traits with canopy height and/or between sun and shade leaves</w:t>
                                   </w:r>
                                 </w:p>
                               </w:txbxContent>
@@ -144,15 +136,7 @@
                               <w:t xml:space="preserve">typically </w:t>
                             </w:r>
                             <w:r>
-                              <w:t xml:space="preserve">observed variation in </w:t>
-                            </w:r>
-                            <w:proofErr w:type="gramStart"/>
-                            <w:r>
-                              <w:t>thermally-relevant</w:t>
-                            </w:r>
-                            <w:proofErr w:type="gramEnd"/>
-                            <w:r>
-                              <w:t xml:space="preserve"> leaf traits with canopy height and/or between sun and shade leaves</w:t>
+                              <w:t>observed variation in thermally-relevant leaf traits with canopy height and/or between sun and shade leaves</w:t>
                             </w:r>
                           </w:p>
                         </w:txbxContent>
@@ -501,15 +485,7 @@
                 <w:rFonts w:ascii="Calibri" w:eastAsia="Times New Roman" w:hAnsi="Calibri" w:cs="Times New Roman"/>
                 <w:color w:val="000000"/>
               </w:rPr>
-              <w:t xml:space="preserve">g </w:t>
-            </w:r>
-            <w:proofErr w:type="gramStart"/>
-            <w:r>
-              <w:rPr>
-                <w:rFonts w:ascii="Calibri" w:eastAsia="Times New Roman" w:hAnsi="Calibri" w:cs="Times New Roman"/>
-                <w:color w:val="000000"/>
-              </w:rPr>
-              <w:t>cm</w:t>
+              <w:t>g cm</w:t>
             </w:r>
             <w:r>
               <w:rPr>
@@ -521,7 +497,6 @@
               </w:rPr>
               <w:t>-2</w:t>
             </w:r>
-            <w:proofErr w:type="gramEnd"/>
           </w:p>
         </w:tc>
         <w:tc>
@@ -580,39 +555,20 @@
                 <w:color w:val="000000"/>
               </w:rPr>
             </w:pPr>
-            <w:proofErr w:type="spellStart"/>
-            <w:r>
-              <w:rPr>
-                <w:rFonts w:ascii="Calibri" w:eastAsia="Times New Roman" w:hAnsi="Calibri" w:cs="Times New Roman"/>
-                <w:color w:val="000000"/>
-              </w:rPr>
-              <w:t>TrB</w:t>
-            </w:r>
-            <w:proofErr w:type="spellEnd"/>
-            <w:r>
-              <w:rPr>
-                <w:rFonts w:ascii="Calibri" w:eastAsia="Times New Roman" w:hAnsi="Calibri" w:cs="Times New Roman"/>
-                <w:color w:val="000000"/>
-              </w:rPr>
-              <w:t xml:space="preserve">, </w:t>
-            </w:r>
-            <w:proofErr w:type="spellStart"/>
-            <w:r>
-              <w:rPr>
-                <w:rFonts w:ascii="Calibri" w:eastAsia="Times New Roman" w:hAnsi="Calibri" w:cs="Times New Roman"/>
-                <w:color w:val="000000"/>
-              </w:rPr>
-              <w:t>TeB</w:t>
-            </w:r>
-            <w:proofErr w:type="spellEnd"/>
-            <w:r>
-              <w:rPr>
-                <w:rFonts w:ascii="Calibri" w:eastAsia="Times New Roman" w:hAnsi="Calibri" w:cs="Times New Roman"/>
-                <w:color w:val="000000"/>
-              </w:rPr>
-              <w:t xml:space="preserve">, </w:t>
-            </w:r>
-            <w:proofErr w:type="spellStart"/>
+            <w:r>
+              <w:rPr>
+                <w:rFonts w:ascii="Calibri" w:eastAsia="Times New Roman" w:hAnsi="Calibri" w:cs="Times New Roman"/>
+                <w:color w:val="000000"/>
+              </w:rPr>
+              <w:t xml:space="preserve">TrB, </w:t>
+            </w:r>
+            <w:r>
+              <w:rPr>
+                <w:rFonts w:ascii="Calibri" w:eastAsia="Times New Roman" w:hAnsi="Calibri" w:cs="Times New Roman"/>
+                <w:color w:val="000000"/>
+              </w:rPr>
+              <w:t xml:space="preserve">TeB, </w:t>
+            </w:r>
             <w:r>
               <w:rPr>
                 <w:rFonts w:ascii="Calibri" w:eastAsia="Times New Roman" w:hAnsi="Calibri" w:cs="Times New Roman"/>
@@ -620,23 +576,13 @@
               </w:rPr>
               <w:t>TeN</w:t>
             </w:r>
-            <w:proofErr w:type="spellEnd"/>
-            <w:r>
-              <w:rPr>
-                <w:rFonts w:ascii="Calibri" w:eastAsia="Times New Roman" w:hAnsi="Calibri" w:cs="Times New Roman"/>
-                <w:color w:val="000000"/>
-              </w:rPr>
-              <w:t xml:space="preserve">, </w:t>
-            </w:r>
-            <w:proofErr w:type="spellStart"/>
-            <w:r>
-              <w:rPr>
-                <w:rFonts w:ascii="Calibri" w:eastAsia="Times New Roman" w:hAnsi="Calibri" w:cs="Times New Roman"/>
-                <w:color w:val="000000"/>
-              </w:rPr>
-              <w:t>BoN</w:t>
-            </w:r>
-            <w:proofErr w:type="spellEnd"/>
+            <w:r>
+              <w:rPr>
+                <w:rFonts w:ascii="Calibri" w:eastAsia="Times New Roman" w:hAnsi="Calibri" w:cs="Times New Roman"/>
+                <w:color w:val="000000"/>
+              </w:rPr>
+              <w:t>, BoN</w:t>
+            </w:r>
           </w:p>
         </w:tc>
         <w:tc>
@@ -886,39 +832,20 @@
                 <w:color w:val="000000"/>
               </w:rPr>
             </w:pPr>
-            <w:proofErr w:type="spellStart"/>
-            <w:r>
-              <w:rPr>
-                <w:rFonts w:ascii="Calibri" w:eastAsia="Times New Roman" w:hAnsi="Calibri" w:cs="Times New Roman"/>
-                <w:color w:val="000000"/>
-              </w:rPr>
-              <w:t>TrB</w:t>
-            </w:r>
-            <w:proofErr w:type="spellEnd"/>
-            <w:r>
-              <w:rPr>
-                <w:rFonts w:ascii="Calibri" w:eastAsia="Times New Roman" w:hAnsi="Calibri" w:cs="Times New Roman"/>
-                <w:color w:val="000000"/>
-              </w:rPr>
-              <w:t xml:space="preserve">, </w:t>
-            </w:r>
-            <w:proofErr w:type="spellStart"/>
-            <w:r>
-              <w:rPr>
-                <w:rFonts w:ascii="Calibri" w:eastAsia="Times New Roman" w:hAnsi="Calibri" w:cs="Times New Roman"/>
-                <w:color w:val="000000"/>
-              </w:rPr>
-              <w:t>TeB</w:t>
-            </w:r>
-            <w:proofErr w:type="spellEnd"/>
-            <w:r>
-              <w:rPr>
-                <w:rFonts w:ascii="Calibri" w:eastAsia="Times New Roman" w:hAnsi="Calibri" w:cs="Times New Roman"/>
-                <w:color w:val="000000"/>
-              </w:rPr>
-              <w:t xml:space="preserve">, </w:t>
-            </w:r>
-            <w:proofErr w:type="spellStart"/>
+            <w:r>
+              <w:rPr>
+                <w:rFonts w:ascii="Calibri" w:eastAsia="Times New Roman" w:hAnsi="Calibri" w:cs="Times New Roman"/>
+                <w:color w:val="000000"/>
+              </w:rPr>
+              <w:t xml:space="preserve">TrB, </w:t>
+            </w:r>
+            <w:r>
+              <w:rPr>
+                <w:rFonts w:ascii="Calibri" w:eastAsia="Times New Roman" w:hAnsi="Calibri" w:cs="Times New Roman"/>
+                <w:color w:val="000000"/>
+              </w:rPr>
+              <w:t xml:space="preserve">TeB, </w:t>
+            </w:r>
             <w:r>
               <w:rPr>
                 <w:rFonts w:ascii="Calibri" w:eastAsia="Times New Roman" w:hAnsi="Calibri" w:cs="Times New Roman"/>
@@ -926,23 +853,13 @@
               </w:rPr>
               <w:t>TeN</w:t>
             </w:r>
-            <w:proofErr w:type="spellEnd"/>
-            <w:r>
-              <w:rPr>
-                <w:rFonts w:ascii="Calibri" w:eastAsia="Times New Roman" w:hAnsi="Calibri" w:cs="Times New Roman"/>
-                <w:color w:val="000000"/>
-              </w:rPr>
-              <w:t xml:space="preserve">, </w:t>
-            </w:r>
-            <w:proofErr w:type="spellStart"/>
-            <w:r>
-              <w:rPr>
-                <w:rFonts w:ascii="Calibri" w:eastAsia="Times New Roman" w:hAnsi="Calibri" w:cs="Times New Roman"/>
-                <w:color w:val="000000"/>
-              </w:rPr>
-              <w:t>BoN</w:t>
-            </w:r>
-            <w:proofErr w:type="spellEnd"/>
+            <w:r>
+              <w:rPr>
+                <w:rFonts w:ascii="Calibri" w:eastAsia="Times New Roman" w:hAnsi="Calibri" w:cs="Times New Roman"/>
+                <w:color w:val="000000"/>
+              </w:rPr>
+              <w:t>, BoN</w:t>
+            </w:r>
           </w:p>
         </w:tc>
         <w:tc>
@@ -1182,47 +1099,13 @@
                 <w:color w:val="000000"/>
               </w:rPr>
             </w:pPr>
-            <w:proofErr w:type="spellStart"/>
-            <w:r>
-              <w:rPr>
-                <w:rFonts w:ascii="Calibri" w:eastAsia="Times New Roman" w:hAnsi="Calibri" w:cs="Times New Roman"/>
-                <w:color w:val="000000"/>
-              </w:rPr>
-              <w:t>TrB</w:t>
-            </w:r>
-            <w:proofErr w:type="spellEnd"/>
-            <w:r>
-              <w:rPr>
-                <w:rFonts w:ascii="Calibri" w:eastAsia="Times New Roman" w:hAnsi="Calibri" w:cs="Times New Roman"/>
-                <w:color w:val="000000"/>
-              </w:rPr>
-              <w:t xml:space="preserve">, </w:t>
-            </w:r>
-            <w:proofErr w:type="spellStart"/>
-            <w:r>
-              <w:rPr>
-                <w:rFonts w:ascii="Calibri" w:eastAsia="Times New Roman" w:hAnsi="Calibri" w:cs="Times New Roman"/>
-                <w:color w:val="000000"/>
-              </w:rPr>
-              <w:t>TeB</w:t>
-            </w:r>
-            <w:proofErr w:type="spellEnd"/>
-            <w:r>
-              <w:rPr>
-                <w:rFonts w:ascii="Calibri" w:eastAsia="Times New Roman" w:hAnsi="Calibri" w:cs="Times New Roman"/>
-                <w:color w:val="000000"/>
-              </w:rPr>
-              <w:t xml:space="preserve">, </w:t>
-            </w:r>
-            <w:proofErr w:type="spellStart"/>
-            <w:r>
-              <w:rPr>
-                <w:rFonts w:ascii="Calibri" w:eastAsia="Times New Roman" w:hAnsi="Calibri" w:cs="Times New Roman"/>
-                <w:color w:val="000000"/>
-              </w:rPr>
-              <w:t>BoN</w:t>
-            </w:r>
-            <w:proofErr w:type="spellEnd"/>
+            <w:r>
+              <w:rPr>
+                <w:rFonts w:ascii="Calibri" w:eastAsia="Times New Roman" w:hAnsi="Calibri" w:cs="Times New Roman"/>
+                <w:color w:val="000000"/>
+              </w:rPr>
+              <w:t>TrB, TeB, BoN</w:t>
+            </w:r>
           </w:p>
         </w:tc>
         <w:tc>
@@ -1414,47 +1297,13 @@
                 <w:color w:val="000000"/>
               </w:rPr>
             </w:pPr>
-            <w:proofErr w:type="spellStart"/>
-            <w:r>
-              <w:rPr>
-                <w:rFonts w:ascii="Calibri" w:eastAsia="Times New Roman" w:hAnsi="Calibri" w:cs="Times New Roman"/>
-                <w:color w:val="000000"/>
-              </w:rPr>
-              <w:t>TrB</w:t>
-            </w:r>
-            <w:proofErr w:type="spellEnd"/>
-            <w:r>
-              <w:rPr>
-                <w:rFonts w:ascii="Calibri" w:eastAsia="Times New Roman" w:hAnsi="Calibri" w:cs="Times New Roman"/>
-                <w:color w:val="000000"/>
-              </w:rPr>
-              <w:t xml:space="preserve">, </w:t>
-            </w:r>
-            <w:proofErr w:type="spellStart"/>
-            <w:r>
-              <w:rPr>
-                <w:rFonts w:ascii="Calibri" w:eastAsia="Times New Roman" w:hAnsi="Calibri" w:cs="Times New Roman"/>
-                <w:color w:val="000000"/>
-              </w:rPr>
-              <w:t>TeB</w:t>
-            </w:r>
-            <w:proofErr w:type="spellEnd"/>
-            <w:r>
-              <w:rPr>
-                <w:rFonts w:ascii="Calibri" w:eastAsia="Times New Roman" w:hAnsi="Calibri" w:cs="Times New Roman"/>
-                <w:color w:val="000000"/>
-              </w:rPr>
-              <w:t xml:space="preserve">, </w:t>
-            </w:r>
-            <w:proofErr w:type="spellStart"/>
-            <w:r>
-              <w:rPr>
-                <w:rFonts w:ascii="Calibri" w:eastAsia="Times New Roman" w:hAnsi="Calibri" w:cs="Times New Roman"/>
-                <w:color w:val="000000"/>
-              </w:rPr>
-              <w:t>BoN</w:t>
-            </w:r>
-            <w:proofErr w:type="spellEnd"/>
+            <w:r>
+              <w:rPr>
+                <w:rFonts w:ascii="Calibri" w:eastAsia="Times New Roman" w:hAnsi="Calibri" w:cs="Times New Roman"/>
+                <w:color w:val="000000"/>
+              </w:rPr>
+              <w:t>TrB, TeB, BoN</w:t>
+            </w:r>
           </w:p>
         </w:tc>
         <w:tc>
@@ -1660,39 +1509,13 @@
                 <w:color w:val="000000"/>
               </w:rPr>
             </w:pPr>
-            <w:proofErr w:type="spellStart"/>
-            <w:r>
-              <w:rPr>
-                <w:rFonts w:ascii="Calibri" w:eastAsia="Times New Roman" w:hAnsi="Calibri" w:cs="Times New Roman"/>
-                <w:color w:val="000000"/>
-              </w:rPr>
-              <w:t>TrB</w:t>
-            </w:r>
-            <w:proofErr w:type="spellEnd"/>
-            <w:r>
-              <w:rPr>
-                <w:rFonts w:ascii="Calibri" w:eastAsia="Times New Roman" w:hAnsi="Calibri" w:cs="Times New Roman"/>
-                <w:color w:val="000000"/>
-              </w:rPr>
-              <w:t xml:space="preserve">, </w:t>
-            </w:r>
-            <w:proofErr w:type="spellStart"/>
-            <w:r>
-              <w:rPr>
-                <w:rFonts w:ascii="Calibri" w:eastAsia="Times New Roman" w:hAnsi="Calibri" w:cs="Times New Roman"/>
-                <w:color w:val="000000"/>
-              </w:rPr>
-              <w:t>TeB</w:t>
-            </w:r>
-            <w:proofErr w:type="spellEnd"/>
-            <w:r>
-              <w:rPr>
-                <w:rFonts w:ascii="Calibri" w:eastAsia="Times New Roman" w:hAnsi="Calibri" w:cs="Times New Roman"/>
-                <w:color w:val="000000"/>
-              </w:rPr>
-              <w:t xml:space="preserve">, </w:t>
-            </w:r>
-            <w:proofErr w:type="spellStart"/>
+            <w:r>
+              <w:rPr>
+                <w:rFonts w:ascii="Calibri" w:eastAsia="Times New Roman" w:hAnsi="Calibri" w:cs="Times New Roman"/>
+                <w:color w:val="000000"/>
+              </w:rPr>
+              <w:t xml:space="preserve">TrB, TeB, </w:t>
+            </w:r>
             <w:r>
               <w:rPr>
                 <w:rFonts w:ascii="Calibri" w:eastAsia="Times New Roman" w:hAnsi="Calibri" w:cs="Times New Roman"/>
@@ -1700,7 +1523,6 @@
               </w:rPr>
               <w:t>TeN</w:t>
             </w:r>
-            <w:proofErr w:type="spellEnd"/>
           </w:p>
         </w:tc>
         <w:tc>
@@ -1920,7 +1742,6 @@
                 <w:color w:val="000000"/>
               </w:rPr>
             </w:pPr>
-            <w:proofErr w:type="spellStart"/>
             <w:r>
               <w:rPr>
                 <w:rFonts w:ascii="Calibri" w:eastAsia="Times New Roman" w:hAnsi="Calibri" w:cs="Times New Roman"/>
@@ -1928,7 +1749,6 @@
               </w:rPr>
               <w:t>TrB</w:t>
             </w:r>
-            <w:proofErr w:type="spellEnd"/>
             <w:r>
               <w:rPr>
                 <w:rFonts w:ascii="Calibri" w:eastAsia="Times New Roman" w:hAnsi="Calibri" w:cs="Times New Roman"/>
@@ -1941,25 +1761,8 @@
                 <w:rFonts w:ascii="Calibri" w:eastAsia="Times New Roman" w:hAnsi="Calibri" w:cs="Times New Roman"/>
                 <w:color w:val="000000"/>
               </w:rPr>
-              <w:t xml:space="preserve"> </w:t>
-            </w:r>
-            <w:proofErr w:type="spellStart"/>
-            <w:r>
-              <w:rPr>
-                <w:rFonts w:ascii="Calibri" w:eastAsia="Times New Roman" w:hAnsi="Calibri" w:cs="Times New Roman"/>
-                <w:color w:val="000000"/>
-              </w:rPr>
-              <w:t>TeB</w:t>
-            </w:r>
-            <w:proofErr w:type="spellEnd"/>
-            <w:r>
-              <w:rPr>
-                <w:rFonts w:ascii="Calibri" w:eastAsia="Times New Roman" w:hAnsi="Calibri" w:cs="Times New Roman"/>
-                <w:color w:val="000000"/>
-              </w:rPr>
-              <w:t xml:space="preserve">, </w:t>
-            </w:r>
-            <w:proofErr w:type="spellStart"/>
+              <w:t xml:space="preserve"> TeB, </w:t>
+            </w:r>
             <w:r>
               <w:rPr>
                 <w:rFonts w:ascii="Calibri" w:eastAsia="Times New Roman" w:hAnsi="Calibri" w:cs="Times New Roman"/>
@@ -1967,7 +1770,6 @@
               </w:rPr>
               <w:t>TeN</w:t>
             </w:r>
-            <w:proofErr w:type="spellEnd"/>
           </w:p>
         </w:tc>
         <w:tc>
@@ -2196,23 +1998,13 @@
                 <w:color w:val="000000"/>
               </w:rPr>
             </w:pPr>
-            <w:proofErr w:type="spellStart"/>
-            <w:r>
-              <w:rPr>
-                <w:rFonts w:ascii="Calibri" w:eastAsia="Times New Roman" w:hAnsi="Calibri" w:cs="Times New Roman"/>
-                <w:color w:val="000000"/>
-              </w:rPr>
-              <w:t>TrB</w:t>
-            </w:r>
-            <w:proofErr w:type="spellEnd"/>
-            <w:r>
-              <w:rPr>
-                <w:rFonts w:ascii="Calibri" w:eastAsia="Times New Roman" w:hAnsi="Calibri" w:cs="Times New Roman"/>
-                <w:color w:val="000000"/>
-              </w:rPr>
-              <w:t xml:space="preserve">, </w:t>
-            </w:r>
-            <w:proofErr w:type="spellStart"/>
+            <w:r>
+              <w:rPr>
+                <w:rFonts w:ascii="Calibri" w:eastAsia="Times New Roman" w:hAnsi="Calibri" w:cs="Times New Roman"/>
+                <w:color w:val="000000"/>
+              </w:rPr>
+              <w:t xml:space="preserve">TrB, </w:t>
+            </w:r>
             <w:r>
               <w:rPr>
                 <w:rFonts w:ascii="Calibri" w:eastAsia="Times New Roman" w:hAnsi="Calibri" w:cs="Times New Roman"/>
@@ -2220,7 +2012,6 @@
               </w:rPr>
               <w:t>TeN</w:t>
             </w:r>
-            <w:proofErr w:type="spellEnd"/>
           </w:p>
         </w:tc>
         <w:tc>
@@ -2400,31 +2191,13 @@
                 <w:color w:val="000000"/>
               </w:rPr>
             </w:pPr>
-            <w:proofErr w:type="spellStart"/>
-            <w:r>
-              <w:rPr>
-                <w:rFonts w:ascii="Calibri" w:eastAsia="Times New Roman" w:hAnsi="Calibri" w:cs="Times New Roman"/>
-                <w:color w:val="000000"/>
-              </w:rPr>
-              <w:t>TrB</w:t>
-            </w:r>
-            <w:proofErr w:type="spellEnd"/>
-            <w:r>
-              <w:rPr>
-                <w:rFonts w:ascii="Calibri" w:eastAsia="Times New Roman" w:hAnsi="Calibri" w:cs="Times New Roman"/>
-                <w:color w:val="000000"/>
-              </w:rPr>
-              <w:t xml:space="preserve">, </w:t>
-            </w:r>
-            <w:proofErr w:type="spellStart"/>
-            <w:r>
-              <w:rPr>
-                <w:rFonts w:ascii="Calibri" w:eastAsia="Times New Roman" w:hAnsi="Calibri" w:cs="Times New Roman"/>
-                <w:color w:val="000000"/>
-              </w:rPr>
-              <w:t>TeB</w:t>
-            </w:r>
-            <w:proofErr w:type="spellEnd"/>
+            <w:r>
+              <w:rPr>
+                <w:rFonts w:ascii="Calibri" w:eastAsia="Times New Roman" w:hAnsi="Calibri" w:cs="Times New Roman"/>
+                <w:color w:val="000000"/>
+              </w:rPr>
+              <w:t>TrB, TeB</w:t>
+            </w:r>
           </w:p>
         </w:tc>
         <w:tc>
@@ -2552,15 +2325,7 @@
                 <w:rFonts w:ascii="Calibri" w:eastAsia="Times New Roman" w:hAnsi="Calibri" w:cs="Times New Roman"/>
                 <w:color w:val="000000"/>
               </w:rPr>
-              <w:t xml:space="preserve">g </w:t>
-            </w:r>
-            <w:proofErr w:type="gramStart"/>
-            <w:r>
-              <w:rPr>
-                <w:rFonts w:ascii="Calibri" w:eastAsia="Times New Roman" w:hAnsi="Calibri" w:cs="Times New Roman"/>
-                <w:color w:val="000000"/>
-              </w:rPr>
-              <w:t>cm</w:t>
+              <w:t>g cm</w:t>
             </w:r>
             <w:r>
               <w:rPr>
@@ -2572,7 +2337,6 @@
               </w:rPr>
               <w:t>-3</w:t>
             </w:r>
-            <w:proofErr w:type="gramEnd"/>
           </w:p>
         </w:tc>
         <w:tc>
@@ -2640,7 +2404,6 @@
                 <w:color w:val="000000"/>
               </w:rPr>
             </w:pPr>
-            <w:proofErr w:type="spellStart"/>
             <w:r>
               <w:rPr>
                 <w:rFonts w:ascii="Calibri" w:eastAsia="Times New Roman" w:hAnsi="Calibri" w:cs="Times New Roman"/>
@@ -2648,7 +2411,6 @@
               </w:rPr>
               <w:t>TeB</w:t>
             </w:r>
-            <w:proofErr w:type="spellEnd"/>
           </w:p>
         </w:tc>
         <w:tc>
@@ -2820,7 +2582,6 @@
                 <w:color w:val="000000"/>
               </w:rPr>
             </w:pPr>
-            <w:proofErr w:type="spellStart"/>
             <w:r>
               <w:rPr>
                 <w:rFonts w:ascii="Calibri" w:eastAsia="Times New Roman" w:hAnsi="Calibri" w:cs="Times New Roman"/>
@@ -2828,7 +2589,6 @@
               </w:rPr>
               <w:t>TrB</w:t>
             </w:r>
-            <w:proofErr w:type="spellEnd"/>
             <w:r>
               <w:rPr>
                 <w:rFonts w:ascii="Calibri" w:eastAsia="Times New Roman" w:hAnsi="Calibri" w:cs="Times New Roman"/>
@@ -2841,23 +2601,7 @@
                 <w:rFonts w:ascii="Calibri" w:eastAsia="Times New Roman" w:hAnsi="Calibri" w:cs="Times New Roman"/>
                 <w:color w:val="000000"/>
               </w:rPr>
-              <w:t xml:space="preserve"> </w:t>
-            </w:r>
-            <w:proofErr w:type="spellStart"/>
-            <w:r>
-              <w:rPr>
-                <w:rFonts w:ascii="Calibri" w:eastAsia="Times New Roman" w:hAnsi="Calibri" w:cs="Times New Roman"/>
-                <w:color w:val="000000"/>
-              </w:rPr>
-              <w:t>TeB</w:t>
-            </w:r>
-            <w:proofErr w:type="spellEnd"/>
-            <w:r>
-              <w:rPr>
-                <w:rFonts w:ascii="Calibri" w:eastAsia="Times New Roman" w:hAnsi="Calibri" w:cs="Times New Roman"/>
-                <w:color w:val="000000"/>
-              </w:rPr>
-              <w:t xml:space="preserve"> </w:t>
+              <w:t xml:space="preserve"> TeB </w:t>
             </w:r>
           </w:p>
         </w:tc>
@@ -3030,7 +2774,6 @@
                 <w:color w:val="000000"/>
               </w:rPr>
             </w:pPr>
-            <w:proofErr w:type="spellStart"/>
             <w:r>
               <w:rPr>
                 <w:rFonts w:ascii="Calibri" w:eastAsia="Times New Roman" w:hAnsi="Calibri" w:cs="Times New Roman"/>
@@ -3045,7 +2788,6 @@
               </w:rPr>
               <w:t>N</w:t>
             </w:r>
-            <w:proofErr w:type="spellEnd"/>
           </w:p>
         </w:tc>
         <w:tc>
@@ -3134,7 +2876,6 @@
                 <w:color w:val="000000"/>
               </w:rPr>
             </w:pPr>
-            <w:proofErr w:type="spellStart"/>
             <w:r>
               <w:rPr>
                 <w:rFonts w:ascii="Calibri" w:eastAsia="Times New Roman" w:hAnsi="Calibri" w:cs="Times New Roman"/>
@@ -3156,7 +2897,6 @@
               </w:rPr>
               <w:t>stomata</w:t>
             </w:r>
-            <w:proofErr w:type="spellEnd"/>
           </w:p>
         </w:tc>
         <w:tc>
@@ -3180,7 +2920,6 @@
                 <w:color w:val="000000"/>
               </w:rPr>
             </w:pPr>
-            <w:proofErr w:type="gramStart"/>
             <w:r>
               <w:rPr>
                 <w:rFonts w:ascii="Calibri" w:eastAsia="Times New Roman" w:hAnsi="Calibri" w:cs="Times New Roman"/>
@@ -3198,7 +2937,6 @@
               </w:rPr>
               <w:t>-2</w:t>
             </w:r>
-            <w:proofErr w:type="gramEnd"/>
           </w:p>
         </w:tc>
         <w:tc>
@@ -3266,39 +3004,13 @@
                 <w:color w:val="000000"/>
               </w:rPr>
             </w:pPr>
-            <w:proofErr w:type="spellStart"/>
-            <w:r>
-              <w:rPr>
-                <w:rFonts w:ascii="Calibri" w:eastAsia="Times New Roman" w:hAnsi="Calibri" w:cs="Times New Roman"/>
-                <w:color w:val="000000"/>
-              </w:rPr>
-              <w:t>TrB</w:t>
-            </w:r>
-            <w:proofErr w:type="spellEnd"/>
-            <w:r>
-              <w:rPr>
-                <w:rFonts w:ascii="Calibri" w:eastAsia="Times New Roman" w:hAnsi="Calibri" w:cs="Times New Roman"/>
-                <w:color w:val="000000"/>
-              </w:rPr>
-              <w:t xml:space="preserve">, </w:t>
-            </w:r>
-            <w:proofErr w:type="spellStart"/>
-            <w:r>
-              <w:rPr>
-                <w:rFonts w:ascii="Calibri" w:eastAsia="Times New Roman" w:hAnsi="Calibri" w:cs="Times New Roman"/>
-                <w:color w:val="000000"/>
-              </w:rPr>
-              <w:t>TeB</w:t>
-            </w:r>
-            <w:proofErr w:type="spellEnd"/>
-            <w:r>
-              <w:rPr>
-                <w:rFonts w:ascii="Calibri" w:eastAsia="Times New Roman" w:hAnsi="Calibri" w:cs="Times New Roman"/>
-                <w:color w:val="000000"/>
-              </w:rPr>
-              <w:t xml:space="preserve">, </w:t>
-            </w:r>
-            <w:proofErr w:type="spellStart"/>
+            <w:r>
+              <w:rPr>
+                <w:rFonts w:ascii="Calibri" w:eastAsia="Times New Roman" w:hAnsi="Calibri" w:cs="Times New Roman"/>
+                <w:color w:val="000000"/>
+              </w:rPr>
+              <w:t xml:space="preserve">TrB, TeB, </w:t>
+            </w:r>
             <w:r>
               <w:rPr>
                 <w:rFonts w:ascii="Calibri" w:eastAsia="Times New Roman" w:hAnsi="Calibri" w:cs="Times New Roman"/>
@@ -3306,7 +3018,6 @@
               </w:rPr>
               <w:t>TeN</w:t>
             </w:r>
-            <w:proofErr w:type="spellEnd"/>
           </w:p>
         </w:tc>
         <w:tc>
@@ -3534,7 +3245,6 @@
                 <w:color w:val="000000"/>
               </w:rPr>
             </w:pPr>
-            <w:proofErr w:type="spellStart"/>
             <w:r>
               <w:rPr>
                 <w:rFonts w:ascii="Calibri" w:eastAsia="Times New Roman" w:hAnsi="Calibri" w:cs="Times New Roman"/>
@@ -3542,7 +3252,6 @@
               </w:rPr>
               <w:t>TrB</w:t>
             </w:r>
-            <w:proofErr w:type="spellEnd"/>
             <w:r>
               <w:rPr>
                 <w:rFonts w:ascii="Calibri" w:eastAsia="Times New Roman" w:hAnsi="Calibri" w:cs="Times New Roman"/>
@@ -3555,17 +3264,8 @@
                 <w:rFonts w:ascii="Calibri" w:eastAsia="Times New Roman" w:hAnsi="Calibri" w:cs="Times New Roman"/>
                 <w:color w:val="000000"/>
               </w:rPr>
-              <w:t xml:space="preserve"> </w:t>
-            </w:r>
-            <w:proofErr w:type="spellStart"/>
-            <w:r>
-              <w:rPr>
-                <w:rFonts w:ascii="Calibri" w:eastAsia="Times New Roman" w:hAnsi="Calibri" w:cs="Times New Roman"/>
-                <w:color w:val="000000"/>
-              </w:rPr>
-              <w:t>TeB</w:t>
-            </w:r>
-            <w:proofErr w:type="spellEnd"/>
+              <w:t xml:space="preserve"> TeB</w:t>
+            </w:r>
           </w:p>
         </w:tc>
         <w:tc>
@@ -3732,15 +3432,7 @@
                 <w:rFonts w:ascii="Calibri" w:eastAsia="Times New Roman" w:hAnsi="Calibri" w:cs="Times New Roman"/>
                 <w:color w:val="000000"/>
               </w:rPr>
-              <w:t xml:space="preserve">mm </w:t>
-            </w:r>
-            <w:proofErr w:type="gramStart"/>
-            <w:r>
-              <w:rPr>
-                <w:rFonts w:ascii="Calibri" w:eastAsia="Times New Roman" w:hAnsi="Calibri" w:cs="Times New Roman"/>
-                <w:color w:val="000000"/>
-              </w:rPr>
-              <w:t>mm</w:t>
+              <w:t>mm mm</w:t>
             </w:r>
             <w:r>
               <w:rPr>
@@ -3752,7 +3444,6 @@
               </w:rPr>
               <w:t>-2</w:t>
             </w:r>
-            <w:proofErr w:type="gramEnd"/>
           </w:p>
         </w:tc>
         <w:tc>
@@ -3818,7 +3509,6 @@
                 <w:color w:val="000000"/>
               </w:rPr>
             </w:pPr>
-            <w:proofErr w:type="spellStart"/>
             <w:r>
               <w:rPr>
                 <w:rFonts w:ascii="Calibri" w:eastAsia="Times New Roman" w:hAnsi="Calibri" w:cs="Times New Roman"/>
@@ -3826,7 +3516,6 @@
               </w:rPr>
               <w:t>TeB</w:t>
             </w:r>
-            <w:proofErr w:type="spellEnd"/>
           </w:p>
         </w:tc>
         <w:tc>
@@ -3992,7 +3681,6 @@
                 <w:color w:val="000000"/>
               </w:rPr>
             </w:pPr>
-            <w:proofErr w:type="spellStart"/>
             <w:r>
               <w:rPr>
                 <w:rFonts w:ascii="Calibri" w:eastAsia="Times New Roman" w:hAnsi="Calibri" w:cs="Times New Roman"/>
@@ -4000,7 +3688,6 @@
               </w:rPr>
               <w:t>TeB</w:t>
             </w:r>
-            <w:proofErr w:type="spellEnd"/>
           </w:p>
         </w:tc>
         <w:tc>
@@ -4102,7 +3789,6 @@
                 <w:color w:val="000000"/>
               </w:rPr>
             </w:pPr>
-            <w:proofErr w:type="spellStart"/>
             <w:r>
               <w:rPr>
                 <w:rFonts w:ascii="Calibri" w:eastAsia="Times New Roman" w:hAnsi="Calibri" w:cs="Times New Roman"/>
@@ -4124,7 +3810,6 @@
               </w:rPr>
               <w:t>min</w:t>
             </w:r>
-            <w:proofErr w:type="spellEnd"/>
           </w:p>
         </w:tc>
         <w:tc>
@@ -4153,15 +3838,7 @@
                 <w:rFonts w:ascii="Calibri" w:eastAsia="Times New Roman" w:hAnsi="Calibri" w:cs="Times New Roman"/>
                 <w:color w:val="000000"/>
               </w:rPr>
-              <w:t xml:space="preserve">mm </w:t>
-            </w:r>
-            <w:proofErr w:type="gramStart"/>
-            <w:r>
-              <w:rPr>
-                <w:rFonts w:ascii="Calibri" w:eastAsia="Times New Roman" w:hAnsi="Calibri" w:cs="Times New Roman"/>
-                <w:color w:val="000000"/>
-              </w:rPr>
-              <w:t>mm</w:t>
+              <w:t>mm mm</w:t>
             </w:r>
             <w:r>
               <w:rPr>
@@ -4173,7 +3850,6 @@
               </w:rPr>
               <w:t>-2</w:t>
             </w:r>
-            <w:proofErr w:type="gramEnd"/>
           </w:p>
         </w:tc>
         <w:tc>
@@ -4241,7 +3917,6 @@
                 <w:color w:val="000000"/>
               </w:rPr>
             </w:pPr>
-            <w:proofErr w:type="spellStart"/>
             <w:r>
               <w:rPr>
                 <w:rFonts w:ascii="Calibri" w:eastAsia="Times New Roman" w:hAnsi="Calibri" w:cs="Times New Roman"/>
@@ -4249,7 +3924,6 @@
               </w:rPr>
               <w:t>TeB</w:t>
             </w:r>
-            <w:proofErr w:type="spellEnd"/>
           </w:p>
         </w:tc>
         <w:tc>
@@ -4421,7 +4095,6 @@
                 <w:color w:val="000000"/>
               </w:rPr>
             </w:pPr>
-            <w:proofErr w:type="spellStart"/>
             <w:r>
               <w:rPr>
                 <w:rFonts w:ascii="Calibri" w:eastAsia="Times New Roman" w:hAnsi="Calibri" w:cs="Times New Roman"/>
@@ -4429,7 +4102,6 @@
               </w:rPr>
               <w:t>TeB</w:t>
             </w:r>
-            <w:proofErr w:type="spellEnd"/>
           </w:p>
         </w:tc>
         <w:tc>
@@ -4546,7 +4218,6 @@
                 <w:color w:val="000000"/>
               </w:rPr>
             </w:pPr>
-            <w:proofErr w:type="gramStart"/>
             <w:r>
               <w:rPr>
                 <w:rFonts w:ascii="Calibri" w:eastAsia="Times New Roman" w:hAnsi="Calibri" w:cs="Times New Roman"/>
@@ -4564,7 +4235,6 @@
               </w:rPr>
               <w:t>-2</w:t>
             </w:r>
-            <w:proofErr w:type="gramEnd"/>
           </w:p>
         </w:tc>
         <w:tc>
@@ -4632,7 +4302,6 @@
                 <w:color w:val="000000"/>
               </w:rPr>
             </w:pPr>
-            <w:proofErr w:type="spellStart"/>
             <w:r>
               <w:rPr>
                 <w:rFonts w:ascii="Calibri" w:eastAsia="Times New Roman" w:hAnsi="Calibri" w:cs="Times New Roman"/>
@@ -4640,7 +4309,6 @@
               </w:rPr>
               <w:t>TrB</w:t>
             </w:r>
-            <w:proofErr w:type="spellEnd"/>
           </w:p>
         </w:tc>
         <w:tc>
@@ -4812,31 +4480,13 @@
                 <w:color w:val="000000"/>
               </w:rPr>
             </w:pPr>
-            <w:proofErr w:type="spellStart"/>
-            <w:r>
-              <w:rPr>
-                <w:rFonts w:ascii="Calibri" w:eastAsia="Times New Roman" w:hAnsi="Calibri" w:cs="Times New Roman"/>
-                <w:color w:val="000000"/>
-              </w:rPr>
-              <w:t>TrB</w:t>
-            </w:r>
-            <w:proofErr w:type="spellEnd"/>
-            <w:r>
-              <w:rPr>
-                <w:rFonts w:ascii="Calibri" w:eastAsia="Times New Roman" w:hAnsi="Calibri" w:cs="Times New Roman"/>
-                <w:color w:val="000000"/>
-              </w:rPr>
-              <w:t xml:space="preserve">, </w:t>
-            </w:r>
-            <w:proofErr w:type="spellStart"/>
-            <w:r>
-              <w:rPr>
-                <w:rFonts w:ascii="Calibri" w:eastAsia="Times New Roman" w:hAnsi="Calibri" w:cs="Times New Roman"/>
-                <w:color w:val="000000"/>
-              </w:rPr>
-              <w:t>TeB</w:t>
-            </w:r>
-            <w:proofErr w:type="spellEnd"/>
+            <w:r>
+              <w:rPr>
+                <w:rFonts w:ascii="Calibri" w:eastAsia="Times New Roman" w:hAnsi="Calibri" w:cs="Times New Roman"/>
+                <w:color w:val="000000"/>
+              </w:rPr>
+              <w:t>TrB, TeB</w:t>
+            </w:r>
           </w:p>
         </w:tc>
         <w:tc>
@@ -5041,7 +4691,6 @@
                 <w:color w:val="000000"/>
               </w:rPr>
             </w:pPr>
-            <w:proofErr w:type="spellStart"/>
             <w:r>
               <w:rPr>
                 <w:rFonts w:ascii="Calibri" w:eastAsia="Times New Roman" w:hAnsi="Calibri" w:cs="Times New Roman"/>
@@ -5049,7 +4698,6 @@
               </w:rPr>
               <w:t>TeB</w:t>
             </w:r>
-            <w:proofErr w:type="spellEnd"/>
           </w:p>
         </w:tc>
         <w:tc>
@@ -5215,7 +4863,6 @@
                 <w:color w:val="000000"/>
               </w:rPr>
             </w:pPr>
-            <w:proofErr w:type="spellStart"/>
             <w:r>
               <w:rPr>
                 <w:rFonts w:ascii="Calibri" w:eastAsia="Times New Roman" w:hAnsi="Calibri" w:cs="Times New Roman"/>
@@ -5223,7 +4870,6 @@
               </w:rPr>
               <w:t>TeB</w:t>
             </w:r>
-            <w:proofErr w:type="spellEnd"/>
           </w:p>
         </w:tc>
         <w:tc>
@@ -5389,7 +5035,6 @@
                 <w:color w:val="000000"/>
               </w:rPr>
             </w:pPr>
-            <w:proofErr w:type="spellStart"/>
             <w:r>
               <w:rPr>
                 <w:rFonts w:ascii="Calibri" w:eastAsia="Times New Roman" w:hAnsi="Calibri" w:cs="Times New Roman"/>
@@ -5397,7 +5042,6 @@
               </w:rPr>
               <w:t>TeB</w:t>
             </w:r>
-            <w:proofErr w:type="spellEnd"/>
           </w:p>
         </w:tc>
         <w:tc>
@@ -5594,7 +5238,6 @@
                 <w:color w:val="000000"/>
               </w:rPr>
             </w:pPr>
-            <w:proofErr w:type="spellStart"/>
             <w:r>
               <w:rPr>
                 <w:rFonts w:ascii="Calibri" w:eastAsia="Times New Roman" w:hAnsi="Calibri" w:cs="Times New Roman"/>
@@ -5602,7 +5245,6 @@
               </w:rPr>
               <w:t>TrB</w:t>
             </w:r>
-            <w:proofErr w:type="spellEnd"/>
           </w:p>
         </w:tc>
         <w:tc>
@@ -5774,7 +5416,6 @@
                 <w:color w:val="000000"/>
               </w:rPr>
             </w:pPr>
-            <w:proofErr w:type="spellStart"/>
             <w:r>
               <w:rPr>
                 <w:rFonts w:ascii="Calibri" w:eastAsia="Times New Roman" w:hAnsi="Calibri" w:cs="Times New Roman"/>
@@ -5782,7 +5423,6 @@
               </w:rPr>
               <w:t>TrB</w:t>
             </w:r>
-            <w:proofErr w:type="spellEnd"/>
           </w:p>
         </w:tc>
         <w:tc>
@@ -5871,7 +5511,6 @@
                 <w:color w:val="000000"/>
               </w:rPr>
             </w:pPr>
-            <w:proofErr w:type="spellStart"/>
             <w:r>
               <w:rPr>
                 <w:rFonts w:ascii="Calibri" w:eastAsia="Times New Roman" w:hAnsi="Calibri" w:cs="Times New Roman"/>
@@ -5881,7 +5520,6 @@
               </w:rPr>
               <w:t>φB</w:t>
             </w:r>
-            <w:proofErr w:type="spellEnd"/>
           </w:p>
         </w:tc>
         <w:tc>
@@ -5979,31 +5617,13 @@
                 <w:color w:val="000000"/>
               </w:rPr>
             </w:pPr>
-            <w:proofErr w:type="spellStart"/>
-            <w:r>
-              <w:rPr>
-                <w:rFonts w:ascii="Calibri" w:eastAsia="Times New Roman" w:hAnsi="Calibri" w:cs="Times New Roman"/>
-                <w:color w:val="000000"/>
-              </w:rPr>
-              <w:t>TrB</w:t>
-            </w:r>
-            <w:proofErr w:type="spellEnd"/>
-            <w:r>
-              <w:rPr>
-                <w:rFonts w:ascii="Calibri" w:eastAsia="Times New Roman" w:hAnsi="Calibri" w:cs="Times New Roman"/>
-                <w:color w:val="000000"/>
-              </w:rPr>
-              <w:t xml:space="preserve">, </w:t>
-            </w:r>
-            <w:proofErr w:type="spellStart"/>
-            <w:r>
-              <w:rPr>
-                <w:rFonts w:ascii="Calibri" w:eastAsia="Times New Roman" w:hAnsi="Calibri" w:cs="Times New Roman"/>
-                <w:color w:val="000000"/>
-              </w:rPr>
-              <w:t>TeB</w:t>
-            </w:r>
-            <w:proofErr w:type="spellEnd"/>
+            <w:r>
+              <w:rPr>
+                <w:rFonts w:ascii="Calibri" w:eastAsia="Times New Roman" w:hAnsi="Calibri" w:cs="Times New Roman"/>
+                <w:color w:val="000000"/>
+              </w:rPr>
+              <w:t>TrB, TeB</w:t>
+            </w:r>
           </w:p>
         </w:tc>
         <w:tc>
@@ -6203,7 +5823,6 @@
                 <w:color w:val="000000"/>
               </w:rPr>
             </w:pPr>
-            <w:proofErr w:type="spellStart"/>
             <w:r>
               <w:rPr>
                 <w:rFonts w:ascii="Calibri" w:eastAsia="Times New Roman" w:hAnsi="Calibri" w:cs="Times New Roman"/>
@@ -6211,7 +5830,6 @@
               </w:rPr>
               <w:t>TrB</w:t>
             </w:r>
-            <w:proofErr w:type="spellEnd"/>
             <w:r>
               <w:rPr>
                 <w:rFonts w:ascii="Calibri" w:eastAsia="Times New Roman" w:hAnsi="Calibri" w:cs="Times New Roman"/>
@@ -6224,23 +5842,7 @@
                 <w:rFonts w:ascii="Calibri" w:eastAsia="Times New Roman" w:hAnsi="Calibri" w:cs="Times New Roman"/>
                 <w:color w:val="000000"/>
               </w:rPr>
-              <w:t xml:space="preserve"> </w:t>
-            </w:r>
-            <w:proofErr w:type="spellStart"/>
-            <w:r>
-              <w:rPr>
-                <w:rFonts w:ascii="Calibri" w:eastAsia="Times New Roman" w:hAnsi="Calibri" w:cs="Times New Roman"/>
-                <w:color w:val="000000"/>
-              </w:rPr>
-              <w:t>TeB</w:t>
-            </w:r>
-            <w:proofErr w:type="spellEnd"/>
-            <w:r>
-              <w:rPr>
-                <w:rFonts w:ascii="Calibri" w:eastAsia="Times New Roman" w:hAnsi="Calibri" w:cs="Times New Roman"/>
-                <w:color w:val="000000"/>
-              </w:rPr>
-              <w:t xml:space="preserve"> </w:t>
+              <w:t xml:space="preserve"> TeB </w:t>
             </w:r>
           </w:p>
         </w:tc>
@@ -6469,7 +6071,6 @@
                 <w:color w:val="000000"/>
               </w:rPr>
             </w:pPr>
-            <w:proofErr w:type="spellStart"/>
             <w:r>
               <w:rPr>
                 <w:rFonts w:ascii="Calibri" w:eastAsia="Times New Roman" w:hAnsi="Calibri" w:cs="Times New Roman"/>
@@ -6477,7 +6078,6 @@
               </w:rPr>
               <w:t>TeN</w:t>
             </w:r>
-            <w:proofErr w:type="spellEnd"/>
           </w:p>
         </w:tc>
         <w:tc>
@@ -6743,63 +6343,20 @@
                 <w:color w:val="000000"/>
               </w:rPr>
             </w:pPr>
-            <w:proofErr w:type="spellStart"/>
-            <w:r>
-              <w:rPr>
-                <w:rFonts w:ascii="Calibri" w:eastAsia="Times New Roman" w:hAnsi="Calibri" w:cs="Times New Roman"/>
-                <w:color w:val="000000"/>
-              </w:rPr>
-              <w:t>TrB</w:t>
-            </w:r>
-            <w:proofErr w:type="spellEnd"/>
-            <w:r>
-              <w:rPr>
-                <w:rFonts w:ascii="Calibri" w:eastAsia="Times New Roman" w:hAnsi="Calibri" w:cs="Times New Roman"/>
-                <w:color w:val="000000"/>
-              </w:rPr>
-              <w:t xml:space="preserve">, </w:t>
-            </w:r>
-            <w:proofErr w:type="spellStart"/>
-            <w:r>
-              <w:rPr>
-                <w:rFonts w:ascii="Calibri" w:eastAsia="Times New Roman" w:hAnsi="Calibri" w:cs="Times New Roman"/>
-                <w:color w:val="000000"/>
-              </w:rPr>
-              <w:t>TeB</w:t>
-            </w:r>
-            <w:proofErr w:type="spellEnd"/>
-            <w:r>
-              <w:rPr>
-                <w:rFonts w:ascii="Calibri" w:eastAsia="Times New Roman" w:hAnsi="Calibri" w:cs="Times New Roman"/>
-                <w:color w:val="000000"/>
-              </w:rPr>
-              <w:t xml:space="preserve">, </w:t>
-            </w:r>
-            <w:proofErr w:type="spellStart"/>
-            <w:r>
-              <w:rPr>
-                <w:rFonts w:ascii="Calibri" w:eastAsia="Times New Roman" w:hAnsi="Calibri" w:cs="Times New Roman"/>
-                <w:color w:val="000000"/>
-              </w:rPr>
-              <w:t>TeN</w:t>
-            </w:r>
-            <w:proofErr w:type="spellEnd"/>
-            <w:r>
-              <w:rPr>
-                <w:rFonts w:ascii="Calibri" w:eastAsia="Times New Roman" w:hAnsi="Calibri" w:cs="Times New Roman"/>
-                <w:color w:val="000000"/>
-              </w:rPr>
-              <w:t xml:space="preserve">, </w:t>
-            </w:r>
-            <w:proofErr w:type="spellStart"/>
-            <w:r>
-              <w:rPr>
-                <w:rFonts w:ascii="Calibri" w:eastAsia="Times New Roman" w:hAnsi="Calibri" w:cs="Times New Roman"/>
-                <w:color w:val="000000"/>
-              </w:rPr>
-              <w:t>BoN</w:t>
-            </w:r>
-            <w:proofErr w:type="spellEnd"/>
+            <w:r>
+              <w:rPr>
+                <w:rFonts w:ascii="Calibri" w:eastAsia="Times New Roman" w:hAnsi="Calibri" w:cs="Times New Roman"/>
+                <w:color w:val="000000"/>
+              </w:rPr>
+              <w:t xml:space="preserve">TrB, TeB, </w:t>
+            </w:r>
+            <w:r>
+              <w:rPr>
+                <w:rFonts w:ascii="Calibri" w:eastAsia="Times New Roman" w:hAnsi="Calibri" w:cs="Times New Roman"/>
+                <w:color w:val="000000"/>
+              </w:rPr>
+              <w:t>TeN, BoN</w:t>
+            </w:r>
           </w:p>
         </w:tc>
         <w:tc>
@@ -7033,63 +6590,20 @@
                 <w:color w:val="000000"/>
               </w:rPr>
             </w:pPr>
-            <w:proofErr w:type="spellStart"/>
-            <w:r>
-              <w:rPr>
-                <w:rFonts w:ascii="Calibri" w:eastAsia="Times New Roman" w:hAnsi="Calibri" w:cs="Times New Roman"/>
-                <w:color w:val="000000"/>
-              </w:rPr>
-              <w:t>TrB</w:t>
-            </w:r>
-            <w:proofErr w:type="spellEnd"/>
-            <w:r>
-              <w:rPr>
-                <w:rFonts w:ascii="Calibri" w:eastAsia="Times New Roman" w:hAnsi="Calibri" w:cs="Times New Roman"/>
-                <w:color w:val="000000"/>
-              </w:rPr>
-              <w:t xml:space="preserve">, </w:t>
-            </w:r>
-            <w:proofErr w:type="spellStart"/>
-            <w:r>
-              <w:rPr>
-                <w:rFonts w:ascii="Calibri" w:eastAsia="Times New Roman" w:hAnsi="Calibri" w:cs="Times New Roman"/>
-                <w:color w:val="000000"/>
-              </w:rPr>
-              <w:t>TeB</w:t>
-            </w:r>
-            <w:proofErr w:type="spellEnd"/>
-            <w:r>
-              <w:rPr>
-                <w:rFonts w:ascii="Calibri" w:eastAsia="Times New Roman" w:hAnsi="Calibri" w:cs="Times New Roman"/>
-                <w:color w:val="000000"/>
-              </w:rPr>
-              <w:t xml:space="preserve">, </w:t>
-            </w:r>
-            <w:proofErr w:type="spellStart"/>
-            <w:r>
-              <w:rPr>
-                <w:rFonts w:ascii="Calibri" w:eastAsia="Times New Roman" w:hAnsi="Calibri" w:cs="Times New Roman"/>
-                <w:color w:val="000000"/>
-              </w:rPr>
-              <w:t>TeN</w:t>
-            </w:r>
-            <w:proofErr w:type="spellEnd"/>
-            <w:r>
-              <w:rPr>
-                <w:rFonts w:ascii="Calibri" w:eastAsia="Times New Roman" w:hAnsi="Calibri" w:cs="Times New Roman"/>
-                <w:color w:val="000000"/>
-              </w:rPr>
-              <w:t xml:space="preserve">, </w:t>
-            </w:r>
-            <w:proofErr w:type="spellStart"/>
-            <w:r>
-              <w:rPr>
-                <w:rFonts w:ascii="Calibri" w:eastAsia="Times New Roman" w:hAnsi="Calibri" w:cs="Times New Roman"/>
-                <w:color w:val="000000"/>
-              </w:rPr>
-              <w:t>BoN</w:t>
-            </w:r>
-            <w:proofErr w:type="spellEnd"/>
+            <w:r>
+              <w:rPr>
+                <w:rFonts w:ascii="Calibri" w:eastAsia="Times New Roman" w:hAnsi="Calibri" w:cs="Times New Roman"/>
+                <w:color w:val="000000"/>
+              </w:rPr>
+              <w:t xml:space="preserve">TrB, TeB, </w:t>
+            </w:r>
+            <w:r>
+              <w:rPr>
+                <w:rFonts w:ascii="Calibri" w:eastAsia="Times New Roman" w:hAnsi="Calibri" w:cs="Times New Roman"/>
+                <w:color w:val="000000"/>
+              </w:rPr>
+              <w:t>TeN, BoN</w:t>
+            </w:r>
           </w:p>
         </w:tc>
         <w:tc>
@@ -7371,39 +6885,13 @@
                 <w:color w:val="000000"/>
               </w:rPr>
             </w:pPr>
-            <w:proofErr w:type="spellStart"/>
-            <w:r>
-              <w:rPr>
-                <w:rFonts w:ascii="Calibri" w:eastAsia="Times New Roman" w:hAnsi="Calibri" w:cs="Times New Roman"/>
-                <w:color w:val="000000"/>
-              </w:rPr>
-              <w:t>TrB</w:t>
-            </w:r>
-            <w:proofErr w:type="spellEnd"/>
-            <w:r>
-              <w:rPr>
-                <w:rFonts w:ascii="Calibri" w:eastAsia="Times New Roman" w:hAnsi="Calibri" w:cs="Times New Roman"/>
-                <w:color w:val="000000"/>
-              </w:rPr>
-              <w:t xml:space="preserve">, </w:t>
-            </w:r>
-            <w:proofErr w:type="spellStart"/>
-            <w:r>
-              <w:rPr>
-                <w:rFonts w:ascii="Calibri" w:eastAsia="Times New Roman" w:hAnsi="Calibri" w:cs="Times New Roman"/>
-                <w:color w:val="000000"/>
-              </w:rPr>
-              <w:t>TeB</w:t>
-            </w:r>
-            <w:proofErr w:type="spellEnd"/>
-            <w:r>
-              <w:rPr>
-                <w:rFonts w:ascii="Calibri" w:eastAsia="Times New Roman" w:hAnsi="Calibri" w:cs="Times New Roman"/>
-                <w:color w:val="000000"/>
-              </w:rPr>
-              <w:t xml:space="preserve">, </w:t>
-            </w:r>
-            <w:proofErr w:type="spellStart"/>
+            <w:r>
+              <w:rPr>
+                <w:rFonts w:ascii="Calibri" w:eastAsia="Times New Roman" w:hAnsi="Calibri" w:cs="Times New Roman"/>
+                <w:color w:val="000000"/>
+              </w:rPr>
+              <w:t xml:space="preserve">TrB, TeB, </w:t>
+            </w:r>
             <w:r>
               <w:rPr>
                 <w:rFonts w:ascii="Calibri" w:eastAsia="Times New Roman" w:hAnsi="Calibri" w:cs="Times New Roman"/>
@@ -7411,7 +6899,6 @@
               </w:rPr>
               <w:t>TeN</w:t>
             </w:r>
-            <w:proofErr w:type="spellEnd"/>
           </w:p>
         </w:tc>
         <w:tc>
@@ -7649,39 +7136,13 @@
                 <w:color w:val="000000"/>
               </w:rPr>
             </w:pPr>
-            <w:proofErr w:type="spellStart"/>
-            <w:r>
-              <w:rPr>
-                <w:rFonts w:ascii="Calibri" w:eastAsia="Times New Roman" w:hAnsi="Calibri" w:cs="Times New Roman"/>
-                <w:color w:val="000000"/>
-              </w:rPr>
-              <w:t>TrB</w:t>
-            </w:r>
-            <w:proofErr w:type="spellEnd"/>
-            <w:r>
-              <w:rPr>
-                <w:rFonts w:ascii="Calibri" w:eastAsia="Times New Roman" w:hAnsi="Calibri" w:cs="Times New Roman"/>
-                <w:color w:val="000000"/>
-              </w:rPr>
-              <w:t xml:space="preserve">, </w:t>
-            </w:r>
-            <w:proofErr w:type="spellStart"/>
-            <w:r>
-              <w:rPr>
-                <w:rFonts w:ascii="Calibri" w:eastAsia="Times New Roman" w:hAnsi="Calibri" w:cs="Times New Roman"/>
-                <w:color w:val="000000"/>
-              </w:rPr>
-              <w:t>TeB</w:t>
-            </w:r>
-            <w:proofErr w:type="spellEnd"/>
-            <w:r>
-              <w:rPr>
-                <w:rFonts w:ascii="Calibri" w:eastAsia="Times New Roman" w:hAnsi="Calibri" w:cs="Times New Roman"/>
-                <w:color w:val="000000"/>
-              </w:rPr>
-              <w:t xml:space="preserve">, </w:t>
-            </w:r>
-            <w:proofErr w:type="spellStart"/>
+            <w:r>
+              <w:rPr>
+                <w:rFonts w:ascii="Calibri" w:eastAsia="Times New Roman" w:hAnsi="Calibri" w:cs="Times New Roman"/>
+                <w:color w:val="000000"/>
+              </w:rPr>
+              <w:t xml:space="preserve">TrB, TeB, </w:t>
+            </w:r>
             <w:r>
               <w:rPr>
                 <w:rFonts w:ascii="Calibri" w:eastAsia="Times New Roman" w:hAnsi="Calibri" w:cs="Times New Roman"/>
@@ -7689,7 +7150,6 @@
               </w:rPr>
               <w:t>TeN</w:t>
             </w:r>
-            <w:proofErr w:type="spellEnd"/>
           </w:p>
         </w:tc>
         <w:tc>
@@ -7980,39 +7440,13 @@
                 <w:color w:val="000000"/>
               </w:rPr>
             </w:pPr>
-            <w:proofErr w:type="spellStart"/>
-            <w:r>
-              <w:rPr>
-                <w:rFonts w:ascii="Calibri" w:eastAsia="Times New Roman" w:hAnsi="Calibri" w:cs="Times New Roman"/>
-                <w:color w:val="000000"/>
-              </w:rPr>
-              <w:t>TrB</w:t>
-            </w:r>
-            <w:proofErr w:type="spellEnd"/>
-            <w:r>
-              <w:rPr>
-                <w:rFonts w:ascii="Calibri" w:eastAsia="Times New Roman" w:hAnsi="Calibri" w:cs="Times New Roman"/>
-                <w:color w:val="000000"/>
-              </w:rPr>
-              <w:t xml:space="preserve">, </w:t>
-            </w:r>
-            <w:proofErr w:type="spellStart"/>
-            <w:r>
-              <w:rPr>
-                <w:rFonts w:ascii="Calibri" w:eastAsia="Times New Roman" w:hAnsi="Calibri" w:cs="Times New Roman"/>
-                <w:color w:val="000000"/>
-              </w:rPr>
-              <w:t>TeB</w:t>
-            </w:r>
-            <w:proofErr w:type="spellEnd"/>
-            <w:r>
-              <w:rPr>
-                <w:rFonts w:ascii="Calibri" w:eastAsia="Times New Roman" w:hAnsi="Calibri" w:cs="Times New Roman"/>
-                <w:color w:val="000000"/>
-              </w:rPr>
-              <w:t xml:space="preserve">, </w:t>
-            </w:r>
-            <w:proofErr w:type="spellStart"/>
+            <w:r>
+              <w:rPr>
+                <w:rFonts w:ascii="Calibri" w:eastAsia="Times New Roman" w:hAnsi="Calibri" w:cs="Times New Roman"/>
+                <w:color w:val="000000"/>
+              </w:rPr>
+              <w:t xml:space="preserve">TrB, TeB, </w:t>
+            </w:r>
             <w:r>
               <w:rPr>
                 <w:rFonts w:ascii="Calibri" w:eastAsia="Times New Roman" w:hAnsi="Calibri" w:cs="Times New Roman"/>
@@ -8020,7 +7454,6 @@
               </w:rPr>
               <w:t>TeN</w:t>
             </w:r>
-            <w:proofErr w:type="spellEnd"/>
           </w:p>
         </w:tc>
         <w:tc>
@@ -8243,15 +7676,20 @@
                 <w:color w:val="000000"/>
               </w:rPr>
             </w:pPr>
-            <w:proofErr w:type="spellStart"/>
-            <w:r>
-              <w:rPr>
-                <w:rFonts w:ascii="Calibri" w:eastAsia="Times New Roman" w:hAnsi="Calibri" w:cs="Times New Roman"/>
-                <w:color w:val="000000"/>
-              </w:rPr>
-              <w:t>TrB</w:t>
-            </w:r>
-            <w:proofErr w:type="spellEnd"/>
+            <w:r>
+              <w:rPr>
+                <w:rFonts w:ascii="Calibri" w:eastAsia="Times New Roman" w:hAnsi="Calibri" w:cs="Times New Roman"/>
+                <w:color w:val="000000"/>
+              </w:rPr>
+              <w:t>TrB, Te</w:t>
+            </w:r>
+            <w:r>
+              <w:rPr>
+                <w:rFonts w:ascii="Calibri" w:eastAsia="Times New Roman" w:hAnsi="Calibri" w:cs="Times New Roman"/>
+                <w:color w:val="000000"/>
+              </w:rPr>
+              <w:t>B</w:t>
+            </w:r>
             <w:r>
               <w:rPr>
                 <w:rFonts w:ascii="Calibri" w:eastAsia="Times New Roman" w:hAnsi="Calibri" w:cs="Times New Roman"/>
@@ -8259,30 +7697,6 @@
               </w:rPr>
               <w:t xml:space="preserve">, </w:t>
             </w:r>
-            <w:proofErr w:type="spellStart"/>
-            <w:r>
-              <w:rPr>
-                <w:rFonts w:ascii="Calibri" w:eastAsia="Times New Roman" w:hAnsi="Calibri" w:cs="Times New Roman"/>
-                <w:color w:val="000000"/>
-              </w:rPr>
-              <w:t>Te</w:t>
-            </w:r>
-            <w:r>
-              <w:rPr>
-                <w:rFonts w:ascii="Calibri" w:eastAsia="Times New Roman" w:hAnsi="Calibri" w:cs="Times New Roman"/>
-                <w:color w:val="000000"/>
-              </w:rPr>
-              <w:t>B</w:t>
-            </w:r>
-            <w:proofErr w:type="spellEnd"/>
-            <w:r>
-              <w:rPr>
-                <w:rFonts w:ascii="Calibri" w:eastAsia="Times New Roman" w:hAnsi="Calibri" w:cs="Times New Roman"/>
-                <w:color w:val="000000"/>
-              </w:rPr>
-              <w:t xml:space="preserve">, </w:t>
-            </w:r>
-            <w:proofErr w:type="spellStart"/>
             <w:r>
               <w:rPr>
                 <w:rFonts w:ascii="Calibri" w:eastAsia="Times New Roman" w:hAnsi="Calibri" w:cs="Times New Roman"/>
@@ -8290,7 +7704,6 @@
               </w:rPr>
               <w:t>TeN</w:t>
             </w:r>
-            <w:proofErr w:type="spellEnd"/>
           </w:p>
         </w:tc>
         <w:tc>
@@ -8464,31 +7877,13 @@
                 <w:color w:val="000000"/>
               </w:rPr>
             </w:pPr>
-            <w:proofErr w:type="spellStart"/>
-            <w:r>
-              <w:rPr>
-                <w:rFonts w:ascii="Calibri" w:eastAsia="Times New Roman" w:hAnsi="Calibri" w:cs="Times New Roman"/>
-                <w:color w:val="000000"/>
-              </w:rPr>
-              <w:t>TrB</w:t>
-            </w:r>
-            <w:proofErr w:type="spellEnd"/>
-            <w:r>
-              <w:rPr>
-                <w:rFonts w:ascii="Calibri" w:eastAsia="Times New Roman" w:hAnsi="Calibri" w:cs="Times New Roman"/>
-                <w:color w:val="000000"/>
-              </w:rPr>
-              <w:t xml:space="preserve">, </w:t>
-            </w:r>
-            <w:proofErr w:type="spellStart"/>
-            <w:r>
-              <w:rPr>
-                <w:rFonts w:ascii="Calibri" w:eastAsia="Times New Roman" w:hAnsi="Calibri" w:cs="Times New Roman"/>
-                <w:color w:val="000000"/>
-              </w:rPr>
-              <w:t>TeB</w:t>
-            </w:r>
-            <w:proofErr w:type="spellEnd"/>
+            <w:r>
+              <w:rPr>
+                <w:rFonts w:ascii="Calibri" w:eastAsia="Times New Roman" w:hAnsi="Calibri" w:cs="Times New Roman"/>
+                <w:color w:val="000000"/>
+              </w:rPr>
+              <w:t>TrB, TeB</w:t>
+            </w:r>
           </w:p>
         </w:tc>
         <w:tc>
@@ -8685,7 +8080,6 @@
                 <w:color w:val="000000"/>
               </w:rPr>
             </w:pPr>
-            <w:proofErr w:type="spellStart"/>
             <w:r>
               <w:rPr>
                 <w:rFonts w:ascii="Calibri" w:eastAsia="Times New Roman" w:hAnsi="Calibri" w:cs="Times New Roman"/>
@@ -8693,7 +8087,6 @@
               </w:rPr>
               <w:t>TrB</w:t>
             </w:r>
-            <w:proofErr w:type="spellEnd"/>
           </w:p>
         </w:tc>
         <w:tc>
@@ -8889,31 +8282,13 @@
                 <w:color w:val="000000"/>
               </w:rPr>
             </w:pPr>
-            <w:proofErr w:type="spellStart"/>
-            <w:r>
-              <w:rPr>
-                <w:rFonts w:ascii="Calibri" w:eastAsia="Times New Roman" w:hAnsi="Calibri" w:cs="Times New Roman"/>
-                <w:color w:val="000000"/>
-              </w:rPr>
-              <w:t>TrB</w:t>
-            </w:r>
-            <w:proofErr w:type="spellEnd"/>
-            <w:r>
-              <w:rPr>
-                <w:rFonts w:ascii="Calibri" w:eastAsia="Times New Roman" w:hAnsi="Calibri" w:cs="Times New Roman"/>
-                <w:color w:val="000000"/>
-              </w:rPr>
-              <w:t xml:space="preserve">, </w:t>
-            </w:r>
-            <w:proofErr w:type="spellStart"/>
-            <w:r>
-              <w:rPr>
-                <w:rFonts w:ascii="Calibri" w:eastAsia="Times New Roman" w:hAnsi="Calibri" w:cs="Times New Roman"/>
-                <w:color w:val="000000"/>
-              </w:rPr>
-              <w:t>TeB</w:t>
-            </w:r>
-            <w:proofErr w:type="spellEnd"/>
+            <w:r>
+              <w:rPr>
+                <w:rFonts w:ascii="Calibri" w:eastAsia="Times New Roman" w:hAnsi="Calibri" w:cs="Times New Roman"/>
+                <w:color w:val="000000"/>
+              </w:rPr>
+              <w:t>TrB, TeB</w:t>
+            </w:r>
           </w:p>
         </w:tc>
         <w:tc>
@@ -9153,31 +8528,13 @@
                 <w:color w:val="000000"/>
               </w:rPr>
             </w:pPr>
-            <w:proofErr w:type="spellStart"/>
-            <w:r>
-              <w:rPr>
-                <w:rFonts w:ascii="Calibri" w:eastAsia="Times New Roman" w:hAnsi="Calibri" w:cs="Times New Roman"/>
-                <w:color w:val="000000"/>
-              </w:rPr>
-              <w:t>TrB</w:t>
-            </w:r>
-            <w:proofErr w:type="spellEnd"/>
-            <w:r>
-              <w:rPr>
-                <w:rFonts w:ascii="Calibri" w:eastAsia="Times New Roman" w:hAnsi="Calibri" w:cs="Times New Roman"/>
-                <w:color w:val="000000"/>
-              </w:rPr>
-              <w:t xml:space="preserve">, </w:t>
-            </w:r>
-            <w:proofErr w:type="spellStart"/>
-            <w:r>
-              <w:rPr>
-                <w:rFonts w:ascii="Calibri" w:eastAsia="Times New Roman" w:hAnsi="Calibri" w:cs="Times New Roman"/>
-                <w:color w:val="000000"/>
-              </w:rPr>
-              <w:t>TeB</w:t>
-            </w:r>
-            <w:proofErr w:type="spellEnd"/>
+            <w:r>
+              <w:rPr>
+                <w:rFonts w:ascii="Calibri" w:eastAsia="Times New Roman" w:hAnsi="Calibri" w:cs="Times New Roman"/>
+                <w:color w:val="000000"/>
+              </w:rPr>
+              <w:t>TrB, TeB</w:t>
+            </w:r>
           </w:p>
         </w:tc>
         <w:tc>
@@ -9374,7 +8731,6 @@
                 <w:color w:val="000000"/>
               </w:rPr>
             </w:pPr>
-            <w:proofErr w:type="spellStart"/>
             <w:r>
               <w:rPr>
                 <w:rFonts w:ascii="Calibri" w:eastAsia="Times New Roman" w:hAnsi="Calibri" w:cs="Times New Roman"/>
@@ -9382,7 +8738,6 @@
               </w:rPr>
               <w:t>TrB</w:t>
             </w:r>
-            <w:proofErr w:type="spellEnd"/>
             <w:r>
               <w:rPr>
                 <w:rFonts w:ascii="Calibri" w:eastAsia="Times New Roman" w:hAnsi="Calibri" w:cs="Times New Roman"/>
@@ -9395,23 +8750,7 @@
                 <w:rFonts w:ascii="Calibri" w:eastAsia="Times New Roman" w:hAnsi="Calibri" w:cs="Times New Roman"/>
                 <w:color w:val="000000"/>
               </w:rPr>
-              <w:t xml:space="preserve"> </w:t>
-            </w:r>
-            <w:proofErr w:type="spellStart"/>
-            <w:r>
-              <w:rPr>
-                <w:rFonts w:ascii="Calibri" w:eastAsia="Times New Roman" w:hAnsi="Calibri" w:cs="Times New Roman"/>
-                <w:color w:val="000000"/>
-              </w:rPr>
-              <w:t>TeB</w:t>
-            </w:r>
-            <w:proofErr w:type="spellEnd"/>
-            <w:r>
-              <w:rPr>
-                <w:rFonts w:ascii="Calibri" w:eastAsia="Times New Roman" w:hAnsi="Calibri" w:cs="Times New Roman"/>
-                <w:color w:val="000000"/>
-              </w:rPr>
-              <w:t xml:space="preserve"> </w:t>
+              <w:t xml:space="preserve"> TeB </w:t>
             </w:r>
           </w:p>
         </w:tc>
@@ -9514,7 +8853,6 @@
                 <w:szCs w:val="20"/>
               </w:rPr>
             </w:pPr>
-            <w:proofErr w:type="spellStart"/>
             <w:r>
               <w:rPr>
                 <w:rFonts w:ascii="Calibri" w:eastAsia="Times New Roman" w:hAnsi="Calibri" w:cs="Times New Roman"/>
@@ -9533,7 +8871,6 @@
               </w:rPr>
               <w:t>hl</w:t>
             </w:r>
-            <w:proofErr w:type="spellEnd"/>
           </w:p>
         </w:tc>
         <w:tc>
@@ -9574,7 +8911,6 @@
                 <w:szCs w:val="20"/>
               </w:rPr>
             </w:pPr>
-            <w:proofErr w:type="gramStart"/>
             <w:r>
               <w:rPr>
                 <w:rFonts w:ascii="Calibri" w:eastAsia="Times New Roman" w:hAnsi="Calibri" w:cs="Times New Roman"/>
@@ -9592,7 +8928,6 @@
               </w:rPr>
               <w:t>-2</w:t>
             </w:r>
-            <w:proofErr w:type="gramEnd"/>
           </w:p>
         </w:tc>
         <w:tc>
@@ -9660,31 +8995,13 @@
                 <w:color w:val="000000"/>
               </w:rPr>
             </w:pPr>
-            <w:proofErr w:type="spellStart"/>
-            <w:r>
-              <w:rPr>
-                <w:rFonts w:ascii="Calibri" w:eastAsia="Times New Roman" w:hAnsi="Calibri" w:cs="Times New Roman"/>
-                <w:color w:val="000000"/>
-              </w:rPr>
-              <w:t>TrB</w:t>
-            </w:r>
-            <w:proofErr w:type="spellEnd"/>
-            <w:r>
-              <w:rPr>
-                <w:rFonts w:ascii="Calibri" w:eastAsia="Times New Roman" w:hAnsi="Calibri" w:cs="Times New Roman"/>
-                <w:color w:val="000000"/>
-              </w:rPr>
-              <w:t xml:space="preserve">, </w:t>
-            </w:r>
-            <w:proofErr w:type="spellStart"/>
-            <w:r>
-              <w:rPr>
-                <w:rFonts w:ascii="Calibri" w:eastAsia="Times New Roman" w:hAnsi="Calibri" w:cs="Times New Roman"/>
-                <w:color w:val="000000"/>
-              </w:rPr>
-              <w:t>TeB</w:t>
-            </w:r>
-            <w:proofErr w:type="spellEnd"/>
+            <w:r>
+              <w:rPr>
+                <w:rFonts w:ascii="Calibri" w:eastAsia="Times New Roman" w:hAnsi="Calibri" w:cs="Times New Roman"/>
+                <w:color w:val="000000"/>
+              </w:rPr>
+              <w:t>TrB, TeB</w:t>
+            </w:r>
           </w:p>
         </w:tc>
         <w:tc>
@@ -9874,31 +9191,13 @@
                 <w:color w:val="000000"/>
               </w:rPr>
             </w:pPr>
-            <w:proofErr w:type="spellStart"/>
-            <w:r>
-              <w:rPr>
-                <w:rFonts w:ascii="Calibri" w:eastAsia="Times New Roman" w:hAnsi="Calibri" w:cs="Times New Roman"/>
-                <w:color w:val="000000"/>
-              </w:rPr>
-              <w:t>TrB</w:t>
-            </w:r>
-            <w:proofErr w:type="spellEnd"/>
-            <w:r>
-              <w:rPr>
-                <w:rFonts w:ascii="Calibri" w:eastAsia="Times New Roman" w:hAnsi="Calibri" w:cs="Times New Roman"/>
-                <w:color w:val="000000"/>
-              </w:rPr>
-              <w:t xml:space="preserve">, </w:t>
-            </w:r>
-            <w:proofErr w:type="spellStart"/>
-            <w:r>
-              <w:rPr>
-                <w:rFonts w:ascii="Calibri" w:eastAsia="Times New Roman" w:hAnsi="Calibri" w:cs="Times New Roman"/>
-                <w:color w:val="000000"/>
-              </w:rPr>
-              <w:t>TeB</w:t>
-            </w:r>
-            <w:proofErr w:type="spellEnd"/>
+            <w:r>
+              <w:rPr>
+                <w:rFonts w:ascii="Calibri" w:eastAsia="Times New Roman" w:hAnsi="Calibri" w:cs="Times New Roman"/>
+                <w:color w:val="000000"/>
+              </w:rPr>
+              <w:t>TrB, TeB</w:t>
+            </w:r>
           </w:p>
         </w:tc>
         <w:tc>
@@ -10006,7 +9305,6 @@
                 <w:color w:val="000000"/>
               </w:rPr>
             </w:pPr>
-            <w:proofErr w:type="spellStart"/>
             <w:r>
               <w:rPr>
                 <w:rFonts w:ascii="Calibri" w:eastAsia="Times New Roman" w:hAnsi="Calibri" w:cs="Times New Roman"/>
@@ -10014,17 +9312,7 @@
                 <w:iCs/>
                 <w:color w:val="000000"/>
               </w:rPr>
-              <w:t>chl</w:t>
-            </w:r>
-            <w:proofErr w:type="spellEnd"/>
-            <w:r>
-              <w:rPr>
-                <w:rFonts w:ascii="Calibri" w:eastAsia="Times New Roman" w:hAnsi="Calibri" w:cs="Times New Roman"/>
-                <w:i/>
-                <w:iCs/>
-                <w:color w:val="000000"/>
-              </w:rPr>
-              <w:t xml:space="preserve"> a/b</w:t>
+              <w:t>chl a/b</w:t>
             </w:r>
           </w:p>
         </w:tc>
@@ -10151,7 +9439,6 @@
                 <w:color w:val="000000"/>
               </w:rPr>
             </w:pPr>
-            <w:proofErr w:type="spellStart"/>
             <w:r>
               <w:rPr>
                 <w:rFonts w:ascii="Calibri" w:eastAsia="Times New Roman" w:hAnsi="Calibri" w:cs="Times New Roman"/>
@@ -10159,7 +9446,6 @@
               </w:rPr>
               <w:t>TrB</w:t>
             </w:r>
-            <w:proofErr w:type="spellEnd"/>
             <w:r>
               <w:rPr>
                 <w:rFonts w:ascii="Calibri" w:eastAsia="Times New Roman" w:hAnsi="Calibri" w:cs="Times New Roman"/>
@@ -10172,33 +9458,15 @@
                 <w:rFonts w:ascii="Calibri" w:eastAsia="Times New Roman" w:hAnsi="Calibri" w:cs="Times New Roman"/>
                 <w:color w:val="000000"/>
               </w:rPr>
-              <w:t xml:space="preserve"> </w:t>
-            </w:r>
-            <w:proofErr w:type="spellStart"/>
-            <w:r>
-              <w:rPr>
-                <w:rFonts w:ascii="Calibri" w:eastAsia="Times New Roman" w:hAnsi="Calibri" w:cs="Times New Roman"/>
-                <w:color w:val="000000"/>
-              </w:rPr>
-              <w:t>TeB</w:t>
-            </w:r>
-            <w:proofErr w:type="spellEnd"/>
-            <w:r>
-              <w:rPr>
-                <w:rFonts w:ascii="Calibri" w:eastAsia="Times New Roman" w:hAnsi="Calibri" w:cs="Times New Roman"/>
-                <w:color w:val="000000"/>
-              </w:rPr>
-              <w:t xml:space="preserve">, </w:t>
-            </w:r>
-            <w:proofErr w:type="spellStart"/>
-            <w:r>
-              <w:rPr>
-                <w:rFonts w:ascii="Calibri" w:eastAsia="Times New Roman" w:hAnsi="Calibri" w:cs="Times New Roman"/>
-                <w:color w:val="000000"/>
-              </w:rPr>
-              <w:t>BoN</w:t>
-            </w:r>
-            <w:proofErr w:type="spellEnd"/>
+              <w:t xml:space="preserve"> TeB</w:t>
+            </w:r>
+            <w:r>
+              <w:rPr>
+                <w:rFonts w:ascii="Calibri" w:eastAsia="Times New Roman" w:hAnsi="Calibri" w:cs="Times New Roman"/>
+                <w:color w:val="000000"/>
+              </w:rPr>
+              <w:t>, BoN</w:t>
+            </w:r>
           </w:p>
         </w:tc>
         <w:tc>
@@ -10385,7 +9653,6 @@
                 <w:color w:val="000000"/>
               </w:rPr>
             </w:pPr>
-            <w:proofErr w:type="spellStart"/>
             <w:r>
               <w:rPr>
                 <w:rFonts w:ascii="Calibri" w:eastAsia="Times New Roman" w:hAnsi="Calibri" w:cs="Times New Roman"/>
@@ -10393,7 +9660,6 @@
               </w:rPr>
               <w:t>TrB</w:t>
             </w:r>
-            <w:proofErr w:type="spellEnd"/>
             <w:r>
               <w:rPr>
                 <w:rFonts w:ascii="Calibri" w:eastAsia="Times New Roman" w:hAnsi="Calibri" w:cs="Times New Roman"/>
@@ -10406,33 +9672,15 @@
                 <w:rFonts w:ascii="Calibri" w:eastAsia="Times New Roman" w:hAnsi="Calibri" w:cs="Times New Roman"/>
                 <w:color w:val="000000"/>
               </w:rPr>
-              <w:t xml:space="preserve"> </w:t>
-            </w:r>
-            <w:proofErr w:type="spellStart"/>
-            <w:r>
-              <w:rPr>
-                <w:rFonts w:ascii="Calibri" w:eastAsia="Times New Roman" w:hAnsi="Calibri" w:cs="Times New Roman"/>
-                <w:color w:val="000000"/>
-              </w:rPr>
-              <w:t>TeB</w:t>
-            </w:r>
-            <w:proofErr w:type="spellEnd"/>
-            <w:r>
-              <w:rPr>
-                <w:rFonts w:ascii="Calibri" w:eastAsia="Times New Roman" w:hAnsi="Calibri" w:cs="Times New Roman"/>
-                <w:color w:val="000000"/>
-              </w:rPr>
-              <w:t xml:space="preserve">, </w:t>
-            </w:r>
-            <w:proofErr w:type="spellStart"/>
-            <w:r>
-              <w:rPr>
-                <w:rFonts w:ascii="Calibri" w:eastAsia="Times New Roman" w:hAnsi="Calibri" w:cs="Times New Roman"/>
-                <w:color w:val="000000"/>
-              </w:rPr>
-              <w:t>BoN</w:t>
-            </w:r>
-            <w:proofErr w:type="spellEnd"/>
+              <w:t xml:space="preserve"> TeB</w:t>
+            </w:r>
+            <w:r>
+              <w:rPr>
+                <w:rFonts w:ascii="Calibri" w:eastAsia="Times New Roman" w:hAnsi="Calibri" w:cs="Times New Roman"/>
+                <w:color w:val="000000"/>
+              </w:rPr>
+              <w:t>, BoN</w:t>
+            </w:r>
           </w:p>
         </w:tc>
         <w:tc>
@@ -10683,7 +9931,6 @@
                 <w:color w:val="000000"/>
               </w:rPr>
             </w:pPr>
-            <w:proofErr w:type="spellStart"/>
             <w:r>
               <w:rPr>
                 <w:rFonts w:ascii="Calibri" w:eastAsia="Times New Roman" w:hAnsi="Calibri" w:cs="Times New Roman"/>
@@ -10691,7 +9938,6 @@
               </w:rPr>
               <w:t>TrB</w:t>
             </w:r>
-            <w:proofErr w:type="spellEnd"/>
             <w:r>
               <w:rPr>
                 <w:rFonts w:ascii="Calibri" w:eastAsia="Times New Roman" w:hAnsi="Calibri" w:cs="Times New Roman"/>
@@ -10704,33 +9950,15 @@
                 <w:rFonts w:ascii="Calibri" w:eastAsia="Times New Roman" w:hAnsi="Calibri" w:cs="Times New Roman"/>
                 <w:color w:val="000000"/>
               </w:rPr>
-              <w:t xml:space="preserve"> </w:t>
-            </w:r>
-            <w:proofErr w:type="spellStart"/>
-            <w:r>
-              <w:rPr>
-                <w:rFonts w:ascii="Calibri" w:eastAsia="Times New Roman" w:hAnsi="Calibri" w:cs="Times New Roman"/>
-                <w:color w:val="000000"/>
-              </w:rPr>
-              <w:t>TeB</w:t>
-            </w:r>
-            <w:proofErr w:type="spellEnd"/>
-            <w:r>
-              <w:rPr>
-                <w:rFonts w:ascii="Calibri" w:eastAsia="Times New Roman" w:hAnsi="Calibri" w:cs="Times New Roman"/>
-                <w:color w:val="000000"/>
-              </w:rPr>
-              <w:t xml:space="preserve">, </w:t>
-            </w:r>
-            <w:proofErr w:type="spellStart"/>
-            <w:r>
-              <w:rPr>
-                <w:rFonts w:ascii="Calibri" w:eastAsia="Times New Roman" w:hAnsi="Calibri" w:cs="Times New Roman"/>
-                <w:color w:val="000000"/>
-              </w:rPr>
-              <w:t>BoN</w:t>
-            </w:r>
-            <w:proofErr w:type="spellEnd"/>
+              <w:t xml:space="preserve"> TeB</w:t>
+            </w:r>
+            <w:r>
+              <w:rPr>
+                <w:rFonts w:ascii="Calibri" w:eastAsia="Times New Roman" w:hAnsi="Calibri" w:cs="Times New Roman"/>
+                <w:color w:val="000000"/>
+              </w:rPr>
+              <w:t>, BoN</w:t>
+            </w:r>
           </w:p>
         </w:tc>
         <w:tc>
@@ -10918,7 +10146,6 @@
                 <w:color w:val="000000"/>
               </w:rPr>
             </w:pPr>
-            <w:proofErr w:type="spellStart"/>
             <w:r>
               <w:rPr>
                 <w:rFonts w:ascii="Calibri" w:eastAsia="Times New Roman" w:hAnsi="Calibri" w:cs="Times New Roman"/>
@@ -10926,7 +10153,6 @@
               </w:rPr>
               <w:t>TrB</w:t>
             </w:r>
-            <w:proofErr w:type="spellEnd"/>
             <w:r>
               <w:rPr>
                 <w:rFonts w:ascii="Calibri" w:eastAsia="Times New Roman" w:hAnsi="Calibri" w:cs="Times New Roman"/>
@@ -10939,9 +10165,604 @@
                 <w:rFonts w:ascii="Calibri" w:eastAsia="Times New Roman" w:hAnsi="Calibri" w:cs="Times New Roman"/>
                 <w:color w:val="000000"/>
               </w:rPr>
+              <w:t xml:space="preserve"> TeB</w:t>
+            </w:r>
+            <w:r>
+              <w:rPr>
+                <w:rFonts w:ascii="Calibri" w:eastAsia="Times New Roman" w:hAnsi="Calibri" w:cs="Times New Roman"/>
+                <w:color w:val="000000"/>
+              </w:rPr>
+              <w:t>, BoN</w:t>
+            </w:r>
+          </w:p>
+        </w:tc>
+        <w:tc>
+          <w:tcPr>
+            <w:tcW w:w="815" w:type="pct"/>
+            <w:tcBorders>
+              <w:top w:val="nil"/>
+              <w:left w:val="nil"/>
+              <w:bottom w:val="nil"/>
+            </w:tcBorders>
+            <w:shd w:val="clear" w:color="auto" w:fill="auto"/>
+            <w:noWrap/>
+            <w:hideMark/>
+          </w:tcPr>
+          <w:p>
+            <w:pPr>
+              <w:spacing w:after="0" w:line="240" w:lineRule="auto"/>
+              <w:rPr>
+                <w:rFonts w:ascii="Calibri" w:eastAsia="Times New Roman" w:hAnsi="Calibri" w:cs="Times New Roman"/>
+                <w:color w:val="000000"/>
+              </w:rPr>
+            </w:pPr>
+            <w:r>
+              <w:rPr>
+                <w:rFonts w:ascii="Calibri" w:eastAsia="Times New Roman" w:hAnsi="Calibri" w:cs="Times New Roman"/>
+                <w:color w:val="000000"/>
+              </w:rPr>
+              <w:t>30</w:t>
+            </w:r>
+            <w:r>
+              <w:rPr>
+                <w:rFonts w:ascii="Calibri" w:eastAsia="Times New Roman" w:hAnsi="Calibri" w:cs="Times New Roman"/>
+                <w:color w:val="000000"/>
+              </w:rPr>
+              <w:t xml:space="preserve">, </w:t>
+            </w:r>
+            <w:r>
+              <w:rPr>
+                <w:rFonts w:ascii="Calibri" w:eastAsia="Times New Roman" w:hAnsi="Calibri" w:cs="Times New Roman"/>
+                <w:color w:val="000000"/>
+              </w:rPr>
+              <w:t>38</w:t>
+            </w:r>
+            <w:r>
+              <w:rPr>
+                <w:rFonts w:ascii="Calibri" w:eastAsia="Times New Roman" w:hAnsi="Calibri" w:cs="Times New Roman"/>
+                <w:color w:val="000000"/>
+              </w:rPr>
+              <w:t>, 6</w:t>
+            </w:r>
+          </w:p>
+        </w:tc>
+      </w:tr>
+      <w:tr>
+        <w:trPr>
+          <w:trHeight w:val="300"/>
+        </w:trPr>
+        <w:tc>
+          <w:tcPr>
+            <w:tcW w:w="1152" w:type="pct"/>
+            <w:tcBorders>
+              <w:top w:val="nil"/>
+              <w:bottom w:val="nil"/>
+              <w:right w:val="nil"/>
+            </w:tcBorders>
+            <w:shd w:val="clear" w:color="auto" w:fill="auto"/>
+            <w:noWrap/>
+          </w:tcPr>
+          <w:p>
+            <w:pPr>
+              <w:spacing w:after="0" w:line="240" w:lineRule="auto"/>
+              <w:rPr>
+                <w:rFonts w:ascii="Calibri" w:eastAsia="Times New Roman" w:hAnsi="Calibri" w:cs="Times New Roman"/>
+                <w:color w:val="000000"/>
+              </w:rPr>
+            </w:pPr>
+            <w:r>
+              <w:rPr>
+                <w:rFonts w:ascii="Calibri" w:eastAsia="Times New Roman" w:hAnsi="Calibri" w:cs="Times New Roman"/>
+                <w:color w:val="000000"/>
+              </w:rPr>
+              <w:t>isoprene emission ability</w:t>
+            </w:r>
+          </w:p>
+        </w:tc>
+        <w:tc>
+          <w:tcPr>
+            <w:tcW w:w="579" w:type="pct"/>
+            <w:tcBorders>
+              <w:top w:val="nil"/>
+              <w:left w:val="nil"/>
+              <w:bottom w:val="nil"/>
+              <w:right w:val="nil"/>
+            </w:tcBorders>
+            <w:shd w:val="clear" w:color="auto" w:fill="auto"/>
+            <w:noWrap/>
+          </w:tcPr>
+          <w:p>
+            <w:pPr>
+              <w:spacing w:after="0" w:line="240" w:lineRule="auto"/>
+              <w:rPr>
+                <w:rFonts w:ascii="Calibri" w:eastAsia="Times New Roman" w:hAnsi="Calibri" w:cs="Times New Roman"/>
+                <w:i/>
+                <w:iCs/>
+                <w:color w:val="000000"/>
+              </w:rPr>
+            </w:pPr>
+            <w:r>
+              <w:rPr>
+                <w:rFonts w:ascii="Calibri" w:eastAsia="Times New Roman" w:hAnsi="Calibri" w:cs="Times New Roman"/>
+                <w:i/>
+                <w:iCs/>
+                <w:color w:val="000000"/>
+              </w:rPr>
+              <w:t>I</w:t>
+            </w:r>
+          </w:p>
+        </w:tc>
+        <w:tc>
+          <w:tcPr>
+            <w:tcW w:w="481" w:type="pct"/>
+            <w:tcBorders>
+              <w:top w:val="nil"/>
+              <w:left w:val="nil"/>
+              <w:bottom w:val="nil"/>
+              <w:right w:val="nil"/>
+            </w:tcBorders>
+            <w:shd w:val="clear" w:color="auto" w:fill="auto"/>
+            <w:noWrap/>
+          </w:tcPr>
+          <w:p>
+            <w:pPr>
+              <w:spacing w:after="0" w:line="240" w:lineRule="auto"/>
+              <w:rPr>
+                <w:rFonts w:ascii="Calibri" w:eastAsia="Times New Roman" w:hAnsi="Calibri" w:cs="Times New Roman"/>
+                <w:color w:val="000000"/>
+              </w:rPr>
+            </w:pPr>
+            <w:r>
+              <w:rPr>
+                <w:rFonts w:ascii="Calibri" w:eastAsia="Times New Roman" w:hAnsi="Calibri" w:cs="Times New Roman"/>
+                <w:color w:val="000000"/>
+              </w:rPr>
+              <w:t>nmol m-2 s-1</w:t>
+            </w:r>
+          </w:p>
+        </w:tc>
+        <w:tc>
+          <w:tcPr>
+            <w:tcW w:w="914" w:type="pct"/>
+            <w:tcBorders>
+              <w:top w:val="nil"/>
+              <w:left w:val="nil"/>
+              <w:bottom w:val="nil"/>
+              <w:right w:val="nil"/>
+            </w:tcBorders>
+            <w:shd w:val="clear" w:color="auto" w:fill="auto"/>
+            <w:noWrap/>
+          </w:tcPr>
+          <w:p>
+            <w:pPr>
+              <w:spacing w:after="0" w:line="240" w:lineRule="auto"/>
+              <w:rPr>
+                <w:rFonts w:ascii="Calibri" w:eastAsia="Times New Roman" w:hAnsi="Calibri" w:cs="Times New Roman"/>
+                <w:color w:val="000000"/>
+              </w:rPr>
+            </w:pPr>
+            <w:r>
+              <w:rPr>
+                <w:rFonts w:ascii="Calibri" w:eastAsia="Times New Roman" w:hAnsi="Calibri" w:cs="Times New Roman"/>
+                <w:color w:val="000000"/>
+              </w:rPr>
+              <w:t>↑</w:t>
+            </w:r>
+            <w:r>
+              <w:rPr>
+                <w:rFonts w:ascii="Calibri" w:eastAsia="Times New Roman" w:hAnsi="Calibri" w:cs="Times New Roman"/>
+                <w:color w:val="000000"/>
+              </w:rPr>
               <w:t xml:space="preserve"> </w:t>
             </w:r>
-            <w:proofErr w:type="spellStart"/>
+            <w:r>
+              <w:rPr>
+                <w:rFonts w:ascii="Calibri" w:eastAsia="Times New Roman" w:hAnsi="Calibri" w:cs="Times New Roman"/>
+                <w:color w:val="000000"/>
+              </w:rPr>
+              <w:t>H</w:t>
+            </w:r>
+          </w:p>
+          <w:p>
+            <w:pPr>
+              <w:spacing w:after="0" w:line="240" w:lineRule="auto"/>
+              <w:rPr>
+                <w:rFonts w:ascii="Calibri" w:eastAsia="Times New Roman" w:hAnsi="Calibri" w:cs="Times New Roman"/>
+                <w:color w:val="000000"/>
+              </w:rPr>
+            </w:pPr>
+            <w:r>
+              <w:rPr>
+                <w:rFonts w:ascii="Calibri" w:eastAsia="Times New Roman" w:hAnsi="Calibri" w:cs="Times New Roman"/>
+                <w:color w:val="000000"/>
+              </w:rPr>
+              <w:t>(peak in mid-canopy)</w:t>
+            </w:r>
+          </w:p>
+        </w:tc>
+        <w:tc>
+          <w:tcPr>
+            <w:tcW w:w="1059" w:type="pct"/>
+            <w:tcBorders>
+              <w:top w:val="nil"/>
+              <w:left w:val="nil"/>
+              <w:bottom w:val="nil"/>
+              <w:right w:val="nil"/>
+            </w:tcBorders>
+            <w:shd w:val="clear" w:color="auto" w:fill="auto"/>
+            <w:noWrap/>
+          </w:tcPr>
+          <w:p>
+            <w:pPr>
+              <w:spacing w:after="0" w:line="240" w:lineRule="auto"/>
+              <w:rPr>
+                <w:rFonts w:ascii="Calibri" w:eastAsia="Times New Roman" w:hAnsi="Calibri" w:cs="Times New Roman"/>
+                <w:color w:val="000000"/>
+              </w:rPr>
+            </w:pPr>
+            <w:r>
+              <w:rPr>
+                <w:rFonts w:ascii="Calibri" w:eastAsia="Times New Roman" w:hAnsi="Calibri" w:cs="Times New Roman"/>
+                <w:color w:val="000000"/>
+              </w:rPr>
+              <w:t>TrB</w:t>
+            </w:r>
+          </w:p>
+        </w:tc>
+        <w:tc>
+          <w:tcPr>
+            <w:tcW w:w="815" w:type="pct"/>
+            <w:tcBorders>
+              <w:top w:val="nil"/>
+              <w:left w:val="nil"/>
+              <w:bottom w:val="nil"/>
+            </w:tcBorders>
+            <w:shd w:val="clear" w:color="auto" w:fill="auto"/>
+            <w:noWrap/>
+          </w:tcPr>
+          <w:p>
+            <w:pPr>
+              <w:spacing w:after="0" w:line="240" w:lineRule="auto"/>
+              <w:rPr>
+                <w:rFonts w:ascii="Calibri" w:eastAsia="Times New Roman" w:hAnsi="Calibri" w:cs="Times New Roman"/>
+                <w:color w:val="000000"/>
+              </w:rPr>
+            </w:pPr>
+            <w:r>
+              <w:rPr>
+                <w:rFonts w:ascii="Calibri" w:eastAsia="Times New Roman" w:hAnsi="Calibri" w:cs="Times New Roman"/>
+                <w:color w:val="000000"/>
+              </w:rPr>
+              <w:t>4</w:t>
+            </w:r>
+            <w:r>
+              <w:rPr>
+                <w:rFonts w:ascii="Calibri" w:eastAsia="Times New Roman" w:hAnsi="Calibri" w:cs="Times New Roman"/>
+                <w:color w:val="000000"/>
+              </w:rPr>
+              <w:t>9</w:t>
+            </w:r>
+          </w:p>
+        </w:tc>
+      </w:tr>
+      <w:tr>
+        <w:trPr>
+          <w:trHeight w:val="300"/>
+        </w:trPr>
+        <w:tc>
+          <w:tcPr>
+            <w:tcW w:w="1152" w:type="pct"/>
+            <w:tcBorders>
+              <w:top w:val="nil"/>
+              <w:bottom w:val="nil"/>
+              <w:right w:val="nil"/>
+            </w:tcBorders>
+            <w:shd w:val="clear" w:color="auto" w:fill="auto"/>
+            <w:noWrap/>
+          </w:tcPr>
+          <w:p>
+            <w:pPr>
+              <w:spacing w:after="0" w:line="240" w:lineRule="auto"/>
+              <w:rPr>
+                <w:rFonts w:ascii="Calibri" w:eastAsia="Times New Roman" w:hAnsi="Calibri" w:cs="Times New Roman"/>
+                <w:color w:val="000000"/>
+              </w:rPr>
+            </w:pPr>
+          </w:p>
+        </w:tc>
+        <w:tc>
+          <w:tcPr>
+            <w:tcW w:w="579" w:type="pct"/>
+            <w:tcBorders>
+              <w:top w:val="nil"/>
+              <w:left w:val="nil"/>
+              <w:bottom w:val="nil"/>
+              <w:right w:val="nil"/>
+            </w:tcBorders>
+            <w:shd w:val="clear" w:color="auto" w:fill="auto"/>
+            <w:noWrap/>
+          </w:tcPr>
+          <w:p>
+            <w:pPr>
+              <w:spacing w:after="0" w:line="240" w:lineRule="auto"/>
+              <w:rPr>
+                <w:rFonts w:ascii="Calibri" w:eastAsia="Times New Roman" w:hAnsi="Calibri" w:cs="Times New Roman"/>
+                <w:color w:val="000000"/>
+              </w:rPr>
+            </w:pPr>
+          </w:p>
+        </w:tc>
+        <w:tc>
+          <w:tcPr>
+            <w:tcW w:w="481" w:type="pct"/>
+            <w:tcBorders>
+              <w:top w:val="nil"/>
+              <w:left w:val="nil"/>
+              <w:bottom w:val="nil"/>
+              <w:right w:val="nil"/>
+            </w:tcBorders>
+            <w:shd w:val="clear" w:color="auto" w:fill="auto"/>
+            <w:noWrap/>
+          </w:tcPr>
+          <w:p>
+            <w:pPr>
+              <w:spacing w:after="0" w:line="240" w:lineRule="auto"/>
+              <w:rPr>
+                <w:rFonts w:ascii="Calibri" w:eastAsia="Times New Roman" w:hAnsi="Calibri" w:cs="Times New Roman"/>
+                <w:color w:val="000000"/>
+              </w:rPr>
+            </w:pPr>
+          </w:p>
+        </w:tc>
+        <w:tc>
+          <w:tcPr>
+            <w:tcW w:w="914" w:type="pct"/>
+            <w:tcBorders>
+              <w:top w:val="nil"/>
+              <w:left w:val="nil"/>
+              <w:bottom w:val="nil"/>
+              <w:right w:val="nil"/>
+            </w:tcBorders>
+            <w:shd w:val="clear" w:color="auto" w:fill="auto"/>
+            <w:noWrap/>
+          </w:tcPr>
+          <w:p>
+            <w:pPr>
+              <w:spacing w:after="0" w:line="240" w:lineRule="auto"/>
+              <w:rPr>
+                <w:rFonts w:ascii="Calibri" w:eastAsia="Times New Roman" w:hAnsi="Calibri" w:cs="Times New Roman"/>
+                <w:color w:val="000000"/>
+              </w:rPr>
+            </w:pPr>
+            <w:r>
+              <w:rPr>
+                <w:rFonts w:ascii="Calibri" w:eastAsia="Times New Roman" w:hAnsi="Calibri" w:cs="Times New Roman"/>
+                <w:color w:val="000000"/>
+              </w:rPr>
+              <w:t>↑</w:t>
+            </w:r>
+            <w:r>
+              <w:rPr>
+                <w:rFonts w:ascii="Calibri" w:eastAsia="Times New Roman" w:hAnsi="Calibri" w:cs="Times New Roman"/>
+                <w:color w:val="000000"/>
+              </w:rPr>
+              <w:t xml:space="preserve"> </w:t>
+            </w:r>
+            <w:r>
+              <w:rPr>
+                <w:rFonts w:ascii="Calibri" w:eastAsia="Times New Roman" w:hAnsi="Calibri" w:cs="Times New Roman"/>
+                <w:color w:val="000000"/>
+              </w:rPr>
+              <w:t>L</w:t>
+            </w:r>
+          </w:p>
+          <w:p>
+            <w:pPr>
+              <w:spacing w:after="0" w:line="240" w:lineRule="auto"/>
+              <w:rPr>
+                <w:rFonts w:ascii="Calibri" w:eastAsia="Times New Roman" w:hAnsi="Calibri" w:cs="Times New Roman"/>
+                <w:color w:val="000000"/>
+              </w:rPr>
+            </w:pPr>
+            <w:r>
+              <w:rPr>
+                <w:rFonts w:ascii="Calibri" w:eastAsia="Times New Roman" w:hAnsi="Calibri" w:cs="Times New Roman"/>
+                <w:color w:val="000000"/>
+              </w:rPr>
+              <w:t>(peak in mid-canopy)</w:t>
+            </w:r>
+          </w:p>
+        </w:tc>
+        <w:tc>
+          <w:tcPr>
+            <w:tcW w:w="1059" w:type="pct"/>
+            <w:tcBorders>
+              <w:top w:val="nil"/>
+              <w:left w:val="nil"/>
+              <w:bottom w:val="nil"/>
+              <w:right w:val="nil"/>
+            </w:tcBorders>
+            <w:shd w:val="clear" w:color="auto" w:fill="auto"/>
+            <w:noWrap/>
+          </w:tcPr>
+          <w:p>
+            <w:pPr>
+              <w:spacing w:after="0" w:line="240" w:lineRule="auto"/>
+              <w:rPr>
+                <w:rFonts w:ascii="Calibri" w:eastAsia="Times New Roman" w:hAnsi="Calibri" w:cs="Times New Roman"/>
+                <w:color w:val="000000"/>
+              </w:rPr>
+            </w:pPr>
+            <w:r>
+              <w:rPr>
+                <w:rFonts w:ascii="Calibri" w:eastAsia="Times New Roman" w:hAnsi="Calibri" w:cs="Times New Roman"/>
+                <w:color w:val="000000"/>
+              </w:rPr>
+              <w:t>TrB</w:t>
+            </w:r>
+          </w:p>
+        </w:tc>
+        <w:tc>
+          <w:tcPr>
+            <w:tcW w:w="815" w:type="pct"/>
+            <w:tcBorders>
+              <w:top w:val="nil"/>
+              <w:left w:val="nil"/>
+              <w:bottom w:val="nil"/>
+            </w:tcBorders>
+            <w:shd w:val="clear" w:color="auto" w:fill="auto"/>
+            <w:noWrap/>
+          </w:tcPr>
+          <w:p>
+            <w:pPr>
+              <w:spacing w:after="0" w:line="240" w:lineRule="auto"/>
+              <w:rPr>
+                <w:rFonts w:ascii="Calibri" w:eastAsia="Times New Roman" w:hAnsi="Calibri" w:cs="Times New Roman"/>
+                <w:color w:val="000000"/>
+              </w:rPr>
+            </w:pPr>
+            <w:r>
+              <w:rPr>
+                <w:rFonts w:ascii="Calibri" w:eastAsia="Times New Roman" w:hAnsi="Calibri" w:cs="Times New Roman"/>
+                <w:color w:val="000000"/>
+              </w:rPr>
+              <w:t>49</w:t>
+            </w:r>
+          </w:p>
+        </w:tc>
+      </w:tr>
+      <w:tr>
+        <w:trPr>
+          <w:trHeight w:val="300"/>
+        </w:trPr>
+        <w:tc>
+          <w:tcPr>
+            <w:tcW w:w="1152" w:type="pct"/>
+            <w:tcBorders>
+              <w:top w:val="nil"/>
+              <w:bottom w:val="nil"/>
+              <w:right w:val="nil"/>
+            </w:tcBorders>
+            <w:shd w:val="clear" w:color="auto" w:fill="auto"/>
+            <w:noWrap/>
+          </w:tcPr>
+          <w:p>
+            <w:pPr>
+              <w:spacing w:after="0" w:line="240" w:lineRule="auto"/>
+              <w:rPr>
+                <w:rFonts w:ascii="Calibri" w:eastAsia="Times New Roman" w:hAnsi="Calibri" w:cs="Times New Roman"/>
+                <w:color w:val="000000"/>
+              </w:rPr>
+            </w:pPr>
+          </w:p>
+        </w:tc>
+        <w:tc>
+          <w:tcPr>
+            <w:tcW w:w="579" w:type="pct"/>
+            <w:tcBorders>
+              <w:top w:val="nil"/>
+              <w:left w:val="nil"/>
+              <w:bottom w:val="nil"/>
+              <w:right w:val="nil"/>
+            </w:tcBorders>
+            <w:shd w:val="clear" w:color="auto" w:fill="auto"/>
+            <w:noWrap/>
+          </w:tcPr>
+          <w:p>
+            <w:pPr>
+              <w:spacing w:after="0" w:line="240" w:lineRule="auto"/>
+              <w:rPr>
+                <w:rFonts w:ascii="Calibri" w:eastAsia="Times New Roman" w:hAnsi="Calibri" w:cs="Times New Roman"/>
+                <w:color w:val="000000"/>
+              </w:rPr>
+            </w:pPr>
+          </w:p>
+        </w:tc>
+        <w:tc>
+          <w:tcPr>
+            <w:tcW w:w="481" w:type="pct"/>
+            <w:tcBorders>
+              <w:top w:val="nil"/>
+              <w:left w:val="nil"/>
+              <w:bottom w:val="nil"/>
+              <w:right w:val="nil"/>
+            </w:tcBorders>
+            <w:shd w:val="clear" w:color="auto" w:fill="auto"/>
+            <w:noWrap/>
+          </w:tcPr>
+          <w:p>
+            <w:pPr>
+              <w:spacing w:after="0" w:line="240" w:lineRule="auto"/>
+              <w:rPr>
+                <w:rFonts w:ascii="Calibri" w:eastAsia="Times New Roman" w:hAnsi="Calibri" w:cs="Times New Roman"/>
+                <w:color w:val="000000"/>
+              </w:rPr>
+            </w:pPr>
+          </w:p>
+        </w:tc>
+        <w:tc>
+          <w:tcPr>
+            <w:tcW w:w="914" w:type="pct"/>
+            <w:tcBorders>
+              <w:top w:val="nil"/>
+              <w:left w:val="nil"/>
+              <w:bottom w:val="nil"/>
+              <w:right w:val="nil"/>
+            </w:tcBorders>
+            <w:shd w:val="clear" w:color="auto" w:fill="auto"/>
+            <w:noWrap/>
+          </w:tcPr>
+          <w:p>
+            <w:pPr>
+              <w:spacing w:after="0" w:line="240" w:lineRule="auto"/>
+              <w:rPr>
+                <w:rFonts w:ascii="Calibri" w:eastAsia="Times New Roman" w:hAnsi="Calibri" w:cs="Times New Roman"/>
+                <w:color w:val="000000"/>
+              </w:rPr>
+            </w:pPr>
+            <w:r>
+              <w:rPr>
+                <w:rFonts w:ascii="Calibri" w:eastAsia="Times New Roman" w:hAnsi="Calibri" w:cs="Times New Roman"/>
+                <w:color w:val="000000"/>
+              </w:rPr>
+              <w:t>↑</w:t>
+            </w:r>
+            <w:r>
+              <w:rPr>
+                <w:rFonts w:ascii="Calibri" w:eastAsia="Times New Roman" w:hAnsi="Calibri" w:cs="Times New Roman"/>
+                <w:color w:val="000000"/>
+              </w:rPr>
+              <w:t xml:space="preserve"> </w:t>
+            </w:r>
+            <w:r>
+              <w:rPr>
+                <w:rFonts w:ascii="Calibri" w:eastAsia="Times New Roman" w:hAnsi="Calibri" w:cs="Times New Roman"/>
+                <w:color w:val="000000"/>
+              </w:rPr>
+              <w:t>L</w:t>
+            </w:r>
+          </w:p>
+        </w:tc>
+        <w:tc>
+          <w:tcPr>
+            <w:tcW w:w="1059" w:type="pct"/>
+            <w:tcBorders>
+              <w:top w:val="nil"/>
+              <w:left w:val="nil"/>
+              <w:bottom w:val="nil"/>
+              <w:right w:val="nil"/>
+            </w:tcBorders>
+            <w:shd w:val="clear" w:color="auto" w:fill="auto"/>
+            <w:noWrap/>
+          </w:tcPr>
+          <w:p>
+            <w:pPr>
+              <w:spacing w:after="0" w:line="240" w:lineRule="auto"/>
+              <w:rPr>
+                <w:rFonts w:ascii="Calibri" w:eastAsia="Times New Roman" w:hAnsi="Calibri" w:cs="Times New Roman"/>
+                <w:color w:val="000000"/>
+              </w:rPr>
+            </w:pPr>
             <w:r>
               <w:rPr>
                 <w:rFonts w:ascii="Calibri" w:eastAsia="Times New Roman" w:hAnsi="Calibri" w:cs="Times New Roman"/>
@@ -10949,23 +10770,6 @@
               </w:rPr>
               <w:t>TeB</w:t>
             </w:r>
-            <w:proofErr w:type="spellEnd"/>
-            <w:r>
-              <w:rPr>
-                <w:rFonts w:ascii="Calibri" w:eastAsia="Times New Roman" w:hAnsi="Calibri" w:cs="Times New Roman"/>
-                <w:color w:val="000000"/>
-              </w:rPr>
-              <w:t xml:space="preserve">, </w:t>
-            </w:r>
-            <w:proofErr w:type="spellStart"/>
-            <w:r>
-              <w:rPr>
-                <w:rFonts w:ascii="Calibri" w:eastAsia="Times New Roman" w:hAnsi="Calibri" w:cs="Times New Roman"/>
-                <w:color w:val="000000"/>
-              </w:rPr>
-              <w:t>BoN</w:t>
-            </w:r>
-            <w:proofErr w:type="spellEnd"/>
           </w:p>
         </w:tc>
         <w:tc>
@@ -10978,43 +10782,21 @@
             </w:tcBorders>
             <w:shd w:val="clear" w:color="auto" w:fill="auto"/>
             <w:noWrap/>
-            <w:hideMark/>
-          </w:tcPr>
-          <w:p>
-            <w:pPr>
-              <w:spacing w:after="0" w:line="240" w:lineRule="auto"/>
-              <w:rPr>
-                <w:rFonts w:ascii="Calibri" w:eastAsia="Times New Roman" w:hAnsi="Calibri" w:cs="Times New Roman"/>
-                <w:color w:val="000000"/>
-              </w:rPr>
-            </w:pPr>
-            <w:r>
-              <w:rPr>
-                <w:rFonts w:ascii="Calibri" w:eastAsia="Times New Roman" w:hAnsi="Calibri" w:cs="Times New Roman"/>
-                <w:color w:val="000000"/>
-              </w:rPr>
-              <w:t>30</w:t>
-            </w:r>
-            <w:r>
-              <w:rPr>
-                <w:rFonts w:ascii="Calibri" w:eastAsia="Times New Roman" w:hAnsi="Calibri" w:cs="Times New Roman"/>
-                <w:color w:val="000000"/>
-              </w:rPr>
-              <w:t xml:space="preserve">, </w:t>
-            </w:r>
-            <w:r>
-              <w:rPr>
-                <w:rFonts w:ascii="Calibri" w:eastAsia="Times New Roman" w:hAnsi="Calibri" w:cs="Times New Roman"/>
-                <w:color w:val="000000"/>
-              </w:rPr>
-              <w:t>38</w:t>
-            </w:r>
-            <w:r>
-              <w:rPr>
-                <w:rFonts w:ascii="Calibri" w:eastAsia="Times New Roman" w:hAnsi="Calibri" w:cs="Times New Roman"/>
-                <w:color w:val="000000"/>
-              </w:rPr>
-              <w:t>, 6</w:t>
+          </w:tcPr>
+          <w:p>
+            <w:pPr>
+              <w:spacing w:after="0" w:line="240" w:lineRule="auto"/>
+              <w:rPr>
+                <w:rFonts w:ascii="Calibri" w:eastAsia="Times New Roman" w:hAnsi="Calibri" w:cs="Times New Roman"/>
+                <w:color w:val="000000"/>
+              </w:rPr>
+            </w:pPr>
+            <w:r>
+              <w:rPr>
+                <w:rFonts w:ascii="Calibri" w:eastAsia="Times New Roman" w:hAnsi="Calibri" w:cs="Times New Roman"/>
+                <w:color w:val="000000"/>
+              </w:rPr>
+              <w:t>50</w:t>
             </w:r>
           </w:p>
         </w:tc>
@@ -11205,7 +10987,6 @@
                 <w:color w:val="000000"/>
               </w:rPr>
             </w:pPr>
-            <w:proofErr w:type="spellStart"/>
             <w:r>
               <w:rPr>
                 <w:rFonts w:ascii="Calibri" w:eastAsia="Times New Roman" w:hAnsi="Calibri" w:cs="Times New Roman"/>
@@ -11213,7 +10994,6 @@
               </w:rPr>
               <w:t>TrB</w:t>
             </w:r>
-            <w:proofErr w:type="spellEnd"/>
             <w:r>
               <w:rPr>
                 <w:rFonts w:ascii="Calibri" w:eastAsia="Times New Roman" w:hAnsi="Calibri" w:cs="Times New Roman"/>
@@ -11226,32 +11006,22 @@
                 <w:rFonts w:ascii="Calibri" w:eastAsia="Times New Roman" w:hAnsi="Calibri" w:cs="Times New Roman"/>
                 <w:color w:val="000000"/>
               </w:rPr>
+              <w:t xml:space="preserve"> TeB</w:t>
+            </w:r>
+            <w:r>
+              <w:rPr>
+                <w:rFonts w:ascii="Calibri" w:eastAsia="Times New Roman" w:hAnsi="Calibri" w:cs="Times New Roman"/>
+                <w:color w:val="000000"/>
+              </w:rPr>
+              <w:t>,</w:t>
+            </w:r>
+            <w:r>
+              <w:rPr>
+                <w:rFonts w:ascii="Calibri" w:eastAsia="Times New Roman" w:hAnsi="Calibri" w:cs="Times New Roman"/>
+                <w:color w:val="000000"/>
+              </w:rPr>
               <w:t xml:space="preserve"> </w:t>
             </w:r>
-            <w:proofErr w:type="spellStart"/>
-            <w:r>
-              <w:rPr>
-                <w:rFonts w:ascii="Calibri" w:eastAsia="Times New Roman" w:hAnsi="Calibri" w:cs="Times New Roman"/>
-                <w:color w:val="000000"/>
-              </w:rPr>
-              <w:t>TeB</w:t>
-            </w:r>
-            <w:proofErr w:type="spellEnd"/>
-            <w:r>
-              <w:rPr>
-                <w:rFonts w:ascii="Calibri" w:eastAsia="Times New Roman" w:hAnsi="Calibri" w:cs="Times New Roman"/>
-                <w:color w:val="000000"/>
-              </w:rPr>
-              <w:t>,</w:t>
-            </w:r>
-            <w:r>
-              <w:rPr>
-                <w:rFonts w:ascii="Calibri" w:eastAsia="Times New Roman" w:hAnsi="Calibri" w:cs="Times New Roman"/>
-                <w:color w:val="000000"/>
-              </w:rPr>
-              <w:t xml:space="preserve"> </w:t>
-            </w:r>
-            <w:proofErr w:type="spellStart"/>
             <w:r>
               <w:rPr>
                 <w:rFonts w:ascii="Calibri" w:eastAsia="Times New Roman" w:hAnsi="Calibri" w:cs="Times New Roman"/>
@@ -11266,7 +11036,6 @@
               </w:rPr>
               <w:t>N</w:t>
             </w:r>
-            <w:proofErr w:type="spellEnd"/>
           </w:p>
         </w:tc>
         <w:tc>
@@ -11463,7 +11232,6 @@
                 <w:color w:val="000000"/>
               </w:rPr>
             </w:pPr>
-            <w:proofErr w:type="spellStart"/>
             <w:r>
               <w:rPr>
                 <w:rFonts w:ascii="Calibri" w:eastAsia="Times New Roman" w:hAnsi="Calibri" w:cs="Times New Roman"/>
@@ -11471,7 +11239,6 @@
               </w:rPr>
               <w:t>TrB</w:t>
             </w:r>
-            <w:proofErr w:type="spellEnd"/>
             <w:r>
               <w:rPr>
                 <w:rFonts w:ascii="Calibri" w:eastAsia="Times New Roman" w:hAnsi="Calibri" w:cs="Times New Roman"/>
@@ -11484,32 +11251,22 @@
                 <w:rFonts w:ascii="Calibri" w:eastAsia="Times New Roman" w:hAnsi="Calibri" w:cs="Times New Roman"/>
                 <w:color w:val="000000"/>
               </w:rPr>
+              <w:t xml:space="preserve"> TeB</w:t>
+            </w:r>
+            <w:r>
+              <w:rPr>
+                <w:rFonts w:ascii="Calibri" w:eastAsia="Times New Roman" w:hAnsi="Calibri" w:cs="Times New Roman"/>
+                <w:color w:val="000000"/>
+              </w:rPr>
+              <w:t>,</w:t>
+            </w:r>
+            <w:r>
+              <w:rPr>
+                <w:rFonts w:ascii="Calibri" w:eastAsia="Times New Roman" w:hAnsi="Calibri" w:cs="Times New Roman"/>
+                <w:color w:val="000000"/>
+              </w:rPr>
               <w:t xml:space="preserve"> </w:t>
             </w:r>
-            <w:proofErr w:type="spellStart"/>
-            <w:r>
-              <w:rPr>
-                <w:rFonts w:ascii="Calibri" w:eastAsia="Times New Roman" w:hAnsi="Calibri" w:cs="Times New Roman"/>
-                <w:color w:val="000000"/>
-              </w:rPr>
-              <w:t>TeB</w:t>
-            </w:r>
-            <w:proofErr w:type="spellEnd"/>
-            <w:r>
-              <w:rPr>
-                <w:rFonts w:ascii="Calibri" w:eastAsia="Times New Roman" w:hAnsi="Calibri" w:cs="Times New Roman"/>
-                <w:color w:val="000000"/>
-              </w:rPr>
-              <w:t>,</w:t>
-            </w:r>
-            <w:r>
-              <w:rPr>
-                <w:rFonts w:ascii="Calibri" w:eastAsia="Times New Roman" w:hAnsi="Calibri" w:cs="Times New Roman"/>
-                <w:color w:val="000000"/>
-              </w:rPr>
-              <w:t xml:space="preserve"> </w:t>
-            </w:r>
-            <w:proofErr w:type="spellStart"/>
             <w:r>
               <w:rPr>
                 <w:rFonts w:ascii="Calibri" w:eastAsia="Times New Roman" w:hAnsi="Calibri" w:cs="Times New Roman"/>
@@ -11524,7 +11281,6 @@
               </w:rPr>
               <w:t>N</w:t>
             </w:r>
-            <w:proofErr w:type="spellEnd"/>
           </w:p>
         </w:tc>
         <w:tc>
@@ -11807,7 +11563,6 @@
                 <w:color w:val="000000"/>
               </w:rPr>
             </w:pPr>
-            <w:proofErr w:type="spellStart"/>
             <w:r>
               <w:rPr>
                 <w:rFonts w:ascii="Calibri" w:eastAsia="Times New Roman" w:hAnsi="Calibri" w:cs="Times New Roman"/>
@@ -11815,7 +11570,6 @@
               </w:rPr>
               <w:t>TeB</w:t>
             </w:r>
-            <w:proofErr w:type="spellEnd"/>
           </w:p>
         </w:tc>
         <w:tc>
@@ -11843,21 +11597,7 @@
                 <w:rFonts w:ascii="Calibri" w:eastAsia="Times New Roman" w:hAnsi="Calibri" w:cs="Times New Roman"/>
                 <w:color w:val="000000"/>
               </w:rPr>
-              <w:t>30</w:t>
-            </w:r>
-            <w:r>
-              <w:rPr>
-                <w:rFonts w:ascii="Calibri" w:eastAsia="Times New Roman" w:hAnsi="Calibri" w:cs="Times New Roman"/>
-                <w:color w:val="000000"/>
-              </w:rPr>
-              <w:t xml:space="preserve">, </w:t>
-            </w:r>
-            <w:r>
-              <w:rPr>
-                <w:rFonts w:ascii="Calibri" w:eastAsia="Times New Roman" w:hAnsi="Calibri" w:cs="Times New Roman"/>
-                <w:color w:val="000000"/>
-              </w:rPr>
-              <w:t>44</w:t>
+              <w:t>30, 44</w:t>
             </w:r>
           </w:p>
         </w:tc>
@@ -11998,7 +11738,6 @@
                 <w:color w:val="000000"/>
               </w:rPr>
             </w:pPr>
-            <w:proofErr w:type="spellStart"/>
             <w:r>
               <w:rPr>
                 <w:rFonts w:ascii="Calibri" w:eastAsia="Times New Roman" w:hAnsi="Calibri" w:cs="Times New Roman"/>
@@ -12006,7 +11745,6 @@
               </w:rPr>
               <w:t>TeB</w:t>
             </w:r>
-            <w:proofErr w:type="spellEnd"/>
           </w:p>
         </w:tc>
         <w:tc>
@@ -12034,21 +11772,7 @@
                 <w:rFonts w:ascii="Calibri" w:eastAsia="Times New Roman" w:hAnsi="Calibri" w:cs="Times New Roman"/>
                 <w:color w:val="000000"/>
               </w:rPr>
-              <w:t>30</w:t>
-            </w:r>
-            <w:r>
-              <w:rPr>
-                <w:rFonts w:ascii="Calibri" w:eastAsia="Times New Roman" w:hAnsi="Calibri" w:cs="Times New Roman"/>
-                <w:color w:val="000000"/>
-              </w:rPr>
-              <w:t xml:space="preserve">, </w:t>
-            </w:r>
-            <w:r>
-              <w:rPr>
-                <w:rFonts w:ascii="Calibri" w:eastAsia="Times New Roman" w:hAnsi="Calibri" w:cs="Times New Roman"/>
-                <w:color w:val="000000"/>
-              </w:rPr>
-              <w:t>44</w:t>
+              <w:t>30, 44</w:t>
             </w:r>
           </w:p>
         </w:tc>
@@ -12206,7 +11930,6 @@
                 <w:color w:val="000000"/>
               </w:rPr>
             </w:pPr>
-            <w:proofErr w:type="spellStart"/>
             <w:r>
               <w:rPr>
                 <w:rFonts w:ascii="Calibri" w:eastAsia="Times New Roman" w:hAnsi="Calibri" w:cs="Times New Roman"/>
@@ -12214,7 +11937,6 @@
               </w:rPr>
               <w:t>TrB</w:t>
             </w:r>
-            <w:proofErr w:type="spellEnd"/>
           </w:p>
         </w:tc>
         <w:tc>
@@ -12242,21 +11964,7 @@
                 <w:rFonts w:ascii="Calibri" w:eastAsia="Times New Roman" w:hAnsi="Calibri" w:cs="Times New Roman"/>
                 <w:color w:val="000000"/>
               </w:rPr>
-              <w:t>42</w:t>
-            </w:r>
-            <w:r>
-              <w:rPr>
-                <w:rFonts w:ascii="Calibri" w:eastAsia="Times New Roman" w:hAnsi="Calibri" w:cs="Times New Roman"/>
-                <w:color w:val="000000"/>
-              </w:rPr>
-              <w:t xml:space="preserve">, </w:t>
-            </w:r>
-            <w:r>
-              <w:rPr>
-                <w:rFonts w:ascii="Calibri" w:eastAsia="Times New Roman" w:hAnsi="Calibri" w:cs="Times New Roman"/>
-                <w:color w:val="000000"/>
-              </w:rPr>
-              <w:t>45</w:t>
+              <w:t>42, 45</w:t>
             </w:r>
           </w:p>
         </w:tc>
@@ -12397,7 +12105,6 @@
                 <w:color w:val="000000"/>
               </w:rPr>
             </w:pPr>
-            <w:proofErr w:type="spellStart"/>
             <w:r>
               <w:rPr>
                 <w:rFonts w:ascii="Calibri" w:eastAsia="Times New Roman" w:hAnsi="Calibri" w:cs="Times New Roman"/>
@@ -12405,7 +12112,6 @@
               </w:rPr>
               <w:t>TrB</w:t>
             </w:r>
-            <w:proofErr w:type="spellEnd"/>
           </w:p>
         </w:tc>
         <w:tc>
@@ -12433,21 +12139,7 @@
                 <w:rFonts w:ascii="Calibri" w:eastAsia="Times New Roman" w:hAnsi="Calibri" w:cs="Times New Roman"/>
                 <w:color w:val="000000"/>
               </w:rPr>
-              <w:t>42</w:t>
-            </w:r>
-            <w:r>
-              <w:rPr>
-                <w:rFonts w:ascii="Calibri" w:eastAsia="Times New Roman" w:hAnsi="Calibri" w:cs="Times New Roman"/>
-                <w:color w:val="000000"/>
-              </w:rPr>
-              <w:t xml:space="preserve">, </w:t>
-            </w:r>
-            <w:r>
-              <w:rPr>
-                <w:rFonts w:ascii="Calibri" w:eastAsia="Times New Roman" w:hAnsi="Calibri" w:cs="Times New Roman"/>
-                <w:color w:val="000000"/>
-              </w:rPr>
-              <w:t>45</w:t>
+              <w:t>42, 45</w:t>
             </w:r>
           </w:p>
           <w:p>
@@ -12640,7 +12332,6 @@
                 <w:color w:val="000000"/>
               </w:rPr>
             </w:pPr>
-            <w:proofErr w:type="spellStart"/>
             <w:r>
               <w:rPr>
                 <w:rFonts w:ascii="Calibri" w:eastAsia="Times New Roman" w:hAnsi="Calibri" w:cs="Times New Roman"/>
@@ -12648,7 +12339,6 @@
               </w:rPr>
               <w:t>TrB</w:t>
             </w:r>
-            <w:proofErr w:type="spellEnd"/>
           </w:p>
         </w:tc>
         <w:tc>
@@ -12676,21 +12366,7 @@
                 <w:rFonts w:ascii="Calibri" w:eastAsia="Times New Roman" w:hAnsi="Calibri" w:cs="Times New Roman"/>
                 <w:color w:val="000000"/>
               </w:rPr>
-              <w:t>42</w:t>
-            </w:r>
-            <w:r>
-              <w:rPr>
-                <w:rFonts w:ascii="Calibri" w:eastAsia="Times New Roman" w:hAnsi="Calibri" w:cs="Times New Roman"/>
-                <w:color w:val="000000"/>
-              </w:rPr>
-              <w:t xml:space="preserve">, </w:t>
-            </w:r>
-            <w:r>
-              <w:rPr>
-                <w:rFonts w:ascii="Calibri" w:eastAsia="Times New Roman" w:hAnsi="Calibri" w:cs="Times New Roman"/>
-                <w:color w:val="000000"/>
-              </w:rPr>
-              <w:t>45</w:t>
+              <w:t>42, 45</w:t>
             </w:r>
           </w:p>
         </w:tc>
@@ -12831,7 +12507,6 @@
                 <w:color w:val="000000"/>
               </w:rPr>
             </w:pPr>
-            <w:proofErr w:type="spellStart"/>
             <w:r>
               <w:rPr>
                 <w:rFonts w:ascii="Calibri" w:eastAsia="Times New Roman" w:hAnsi="Calibri" w:cs="Times New Roman"/>
@@ -12839,7 +12514,6 @@
               </w:rPr>
               <w:t>TrB</w:t>
             </w:r>
-            <w:proofErr w:type="spellEnd"/>
           </w:p>
         </w:tc>
         <w:tc>
@@ -12867,21 +12541,7 @@
                 <w:rFonts w:ascii="Calibri" w:eastAsia="Times New Roman" w:hAnsi="Calibri" w:cs="Times New Roman"/>
                 <w:color w:val="000000"/>
               </w:rPr>
-              <w:t>42</w:t>
-            </w:r>
-            <w:r>
-              <w:rPr>
-                <w:rFonts w:ascii="Calibri" w:eastAsia="Times New Roman" w:hAnsi="Calibri" w:cs="Times New Roman"/>
-                <w:color w:val="000000"/>
-              </w:rPr>
-              <w:t xml:space="preserve">, </w:t>
-            </w:r>
-            <w:r>
-              <w:rPr>
-                <w:rFonts w:ascii="Calibri" w:eastAsia="Times New Roman" w:hAnsi="Calibri" w:cs="Times New Roman"/>
-                <w:color w:val="000000"/>
-              </w:rPr>
-              <w:t>45</w:t>
+              <w:t>42, 45</w:t>
             </w:r>
           </w:p>
         </w:tc>
@@ -13039,7 +12699,6 @@
                 <w:color w:val="000000"/>
               </w:rPr>
             </w:pPr>
-            <w:proofErr w:type="spellStart"/>
             <w:r>
               <w:rPr>
                 <w:rFonts w:ascii="Calibri" w:eastAsia="Times New Roman" w:hAnsi="Calibri" w:cs="Times New Roman"/>
@@ -13047,7 +12706,6 @@
               </w:rPr>
               <w:t>TrB</w:t>
             </w:r>
-            <w:proofErr w:type="spellEnd"/>
           </w:p>
         </w:tc>
         <w:tc>
@@ -13075,21 +12733,7 @@
                 <w:rFonts w:ascii="Calibri" w:eastAsia="Times New Roman" w:hAnsi="Calibri" w:cs="Times New Roman"/>
                 <w:color w:val="000000"/>
               </w:rPr>
-              <w:t>42</w:t>
-            </w:r>
-            <w:r>
-              <w:rPr>
-                <w:rFonts w:ascii="Calibri" w:eastAsia="Times New Roman" w:hAnsi="Calibri" w:cs="Times New Roman"/>
-                <w:color w:val="000000"/>
-              </w:rPr>
-              <w:t xml:space="preserve">, </w:t>
-            </w:r>
-            <w:r>
-              <w:rPr>
-                <w:rFonts w:ascii="Calibri" w:eastAsia="Times New Roman" w:hAnsi="Calibri" w:cs="Times New Roman"/>
-                <w:color w:val="000000"/>
-              </w:rPr>
-              <w:t>45</w:t>
+              <w:t>42, 45</w:t>
             </w:r>
           </w:p>
         </w:tc>
@@ -13228,7 +12872,6 @@
                 <w:color w:val="000000"/>
               </w:rPr>
             </w:pPr>
-            <w:proofErr w:type="spellStart"/>
             <w:r>
               <w:rPr>
                 <w:rFonts w:ascii="Calibri" w:eastAsia="Times New Roman" w:hAnsi="Calibri" w:cs="Times New Roman"/>
@@ -13236,7 +12879,6 @@
               </w:rPr>
               <w:t>TrB</w:t>
             </w:r>
-            <w:proofErr w:type="spellEnd"/>
           </w:p>
         </w:tc>
         <w:tc>
@@ -13264,21 +12906,7 @@
                 <w:rFonts w:ascii="Calibri" w:eastAsia="Times New Roman" w:hAnsi="Calibri" w:cs="Times New Roman"/>
                 <w:color w:val="000000"/>
               </w:rPr>
-              <w:t>42</w:t>
-            </w:r>
-            <w:r>
-              <w:rPr>
-                <w:rFonts w:ascii="Calibri" w:eastAsia="Times New Roman" w:hAnsi="Calibri" w:cs="Times New Roman"/>
-                <w:color w:val="000000"/>
-              </w:rPr>
-              <w:t xml:space="preserve">, </w:t>
-            </w:r>
-            <w:r>
-              <w:rPr>
-                <w:rFonts w:ascii="Calibri" w:eastAsia="Times New Roman" w:hAnsi="Calibri" w:cs="Times New Roman"/>
-                <w:color w:val="000000"/>
-              </w:rPr>
-              <w:t>45</w:t>
+              <w:t>42, 45</w:t>
             </w:r>
           </w:p>
         </w:tc>
@@ -13312,6 +12940,7 @@
                 <w:rFonts w:ascii="Calibri" w:eastAsia="Times New Roman" w:hAnsi="Calibri" w:cs="Times New Roman"/>
                 <w:color w:val="000000"/>
               </w:rPr>
+              <w:lastRenderedPageBreak/>
               <w:t>Reflectance</w:t>
             </w:r>
           </w:p>
@@ -13436,7 +13065,6 @@
                 <w:color w:val="000000"/>
               </w:rPr>
             </w:pPr>
-            <w:proofErr w:type="spellStart"/>
             <w:r>
               <w:rPr>
                 <w:rFonts w:ascii="Calibri" w:eastAsia="Times New Roman" w:hAnsi="Calibri" w:cs="Times New Roman"/>
@@ -13444,7 +13072,6 @@
               </w:rPr>
               <w:t>TrB</w:t>
             </w:r>
-            <w:proofErr w:type="spellEnd"/>
           </w:p>
         </w:tc>
         <w:tc>
@@ -13472,21 +13099,7 @@
                 <w:rFonts w:ascii="Calibri" w:eastAsia="Times New Roman" w:hAnsi="Calibri" w:cs="Times New Roman"/>
                 <w:color w:val="000000"/>
               </w:rPr>
-              <w:t>42</w:t>
-            </w:r>
-            <w:r>
-              <w:rPr>
-                <w:rFonts w:ascii="Calibri" w:eastAsia="Times New Roman" w:hAnsi="Calibri" w:cs="Times New Roman"/>
-                <w:color w:val="000000"/>
-              </w:rPr>
-              <w:t xml:space="preserve">, </w:t>
-            </w:r>
-            <w:r>
-              <w:rPr>
-                <w:rFonts w:ascii="Calibri" w:eastAsia="Times New Roman" w:hAnsi="Calibri" w:cs="Times New Roman"/>
-                <w:color w:val="000000"/>
-              </w:rPr>
-              <w:t>45</w:t>
+              <w:t>42, 45</w:t>
             </w:r>
           </w:p>
         </w:tc>
@@ -13585,14 +13198,7 @@
                 <w:rFonts w:ascii="Calibri" w:eastAsia="Times New Roman" w:hAnsi="Calibri" w:cs="Times New Roman"/>
                 <w:color w:val="000000"/>
               </w:rPr>
-              <w:t xml:space="preserve">↑ </w:t>
-            </w:r>
-            <w:r>
-              <w:rPr>
-                <w:rFonts w:ascii="Calibri" w:eastAsia="Times New Roman" w:hAnsi="Calibri" w:cs="Times New Roman"/>
-                <w:color w:val="000000"/>
-              </w:rPr>
-              <w:t>H</w:t>
+              <w:t>↑ H</w:t>
             </w:r>
           </w:p>
         </w:tc>
@@ -13615,7 +13221,6 @@
                 <w:color w:val="000000"/>
               </w:rPr>
             </w:pPr>
-            <w:proofErr w:type="spellStart"/>
             <w:r>
               <w:rPr>
                 <w:rFonts w:ascii="Calibri" w:eastAsia="Times New Roman" w:hAnsi="Calibri" w:cs="Times New Roman"/>
@@ -13623,7 +13228,6 @@
               </w:rPr>
               <w:t>BoN</w:t>
             </w:r>
-            <w:proofErr w:type="spellEnd"/>
           </w:p>
         </w:tc>
         <w:tc>
@@ -13792,7 +13396,6 @@
                 <w:color w:val="000000"/>
               </w:rPr>
             </w:pPr>
-            <w:proofErr w:type="spellStart"/>
             <w:r>
               <w:rPr>
                 <w:rFonts w:ascii="Calibri" w:eastAsia="Times New Roman" w:hAnsi="Calibri" w:cs="Times New Roman"/>
@@ -13800,7 +13403,6 @@
               </w:rPr>
               <w:t>TrB</w:t>
             </w:r>
-            <w:proofErr w:type="spellEnd"/>
           </w:p>
         </w:tc>
         <w:tc>
@@ -13828,21 +13430,7 @@
                 <w:rFonts w:ascii="Calibri" w:eastAsia="Times New Roman" w:hAnsi="Calibri" w:cs="Times New Roman"/>
                 <w:color w:val="000000"/>
               </w:rPr>
-              <w:t>42</w:t>
-            </w:r>
-            <w:r>
-              <w:rPr>
-                <w:rFonts w:ascii="Calibri" w:eastAsia="Times New Roman" w:hAnsi="Calibri" w:cs="Times New Roman"/>
-                <w:color w:val="000000"/>
-              </w:rPr>
-              <w:t xml:space="preserve">, </w:t>
-            </w:r>
-            <w:r>
-              <w:rPr>
-                <w:rFonts w:ascii="Calibri" w:eastAsia="Times New Roman" w:hAnsi="Calibri" w:cs="Times New Roman"/>
-                <w:color w:val="000000"/>
-              </w:rPr>
-              <w:t>45</w:t>
+              <w:t>42, 45</w:t>
             </w:r>
           </w:p>
         </w:tc>
@@ -13911,23 +13499,7 @@
           <w:sz w:val="18"/>
           <w:szCs w:val="18"/>
         </w:rPr>
-        <w:t xml:space="preserve"> Coble and </w:t>
-      </w:r>
-      <w:proofErr w:type="spellStart"/>
-      <w:r>
-        <w:rPr>
-          <w:sz w:val="18"/>
-          <w:szCs w:val="18"/>
-        </w:rPr>
-        <w:t>Cavaleri</w:t>
-      </w:r>
-      <w:proofErr w:type="spellEnd"/>
-      <w:r>
-        <w:rPr>
-          <w:sz w:val="18"/>
-          <w:szCs w:val="18"/>
-        </w:rPr>
-        <w:t xml:space="preserve"> 2014; </w:t>
+        <w:t xml:space="preserve"> Coble and Cavaleri 2014; </w:t>
       </w:r>
       <w:r>
         <w:rPr>
@@ -13959,23 +13531,7 @@
           <w:sz w:val="18"/>
           <w:szCs w:val="18"/>
         </w:rPr>
-        <w:t xml:space="preserve"> Chin and </w:t>
-      </w:r>
-      <w:proofErr w:type="spellStart"/>
-      <w:r>
-        <w:rPr>
-          <w:sz w:val="18"/>
-          <w:szCs w:val="18"/>
-        </w:rPr>
-        <w:t>Sillett</w:t>
-      </w:r>
-      <w:proofErr w:type="spellEnd"/>
-      <w:r>
-        <w:rPr>
-          <w:sz w:val="18"/>
-          <w:szCs w:val="18"/>
-        </w:rPr>
-        <w:t xml:space="preserve"> 2019; </w:t>
+        <w:t xml:space="preserve"> Chin and Sillett 2019; </w:t>
       </w:r>
       <w:r>
         <w:rPr>
@@ -14000,23 +13556,7 @@
           <w:sz w:val="18"/>
           <w:szCs w:val="18"/>
         </w:rPr>
-        <w:t xml:space="preserve"> </w:t>
-      </w:r>
-      <w:proofErr w:type="spellStart"/>
-      <w:r>
-        <w:rPr>
-          <w:sz w:val="18"/>
-          <w:szCs w:val="18"/>
-        </w:rPr>
-        <w:t>Wyka</w:t>
-      </w:r>
-      <w:proofErr w:type="spellEnd"/>
-      <w:r>
-        <w:rPr>
-          <w:sz w:val="18"/>
-          <w:szCs w:val="18"/>
-        </w:rPr>
-        <w:t xml:space="preserve"> et al. 2012; </w:t>
+        <w:t xml:space="preserve"> Wyka et al. 2012; </w:t>
       </w:r>
       <w:r>
         <w:rPr>
@@ -14185,23 +13725,7 @@
           <w:sz w:val="18"/>
           <w:szCs w:val="18"/>
         </w:rPr>
-        <w:t xml:space="preserve"> </w:t>
-      </w:r>
-      <w:proofErr w:type="spellStart"/>
-      <w:r>
-        <w:rPr>
-          <w:sz w:val="18"/>
-          <w:szCs w:val="18"/>
-        </w:rPr>
-        <w:t>Gebauer</w:t>
-      </w:r>
-      <w:proofErr w:type="spellEnd"/>
-      <w:r>
-        <w:rPr>
-          <w:sz w:val="18"/>
-          <w:szCs w:val="18"/>
-        </w:rPr>
-        <w:t xml:space="preserve"> et al. 2015; </w:t>
+        <w:t xml:space="preserve"> Gebauer et al. 2015; </w:t>
       </w:r>
       <w:r>
         <w:rPr>
@@ -14226,23 +13750,7 @@
           <w:sz w:val="18"/>
           <w:szCs w:val="18"/>
         </w:rPr>
-        <w:t xml:space="preserve"> </w:t>
-      </w:r>
-      <w:proofErr w:type="spellStart"/>
-      <w:r>
-        <w:rPr>
-          <w:sz w:val="18"/>
-          <w:szCs w:val="18"/>
-        </w:rPr>
-        <w:t>Marenco</w:t>
-      </w:r>
-      <w:proofErr w:type="spellEnd"/>
-      <w:r>
-        <w:rPr>
-          <w:sz w:val="18"/>
-          <w:szCs w:val="18"/>
-        </w:rPr>
-        <w:t xml:space="preserve"> et al. 2017; </w:t>
+        <w:t xml:space="preserve"> Marenco et al. 2017; </w:t>
       </w:r>
       <w:r>
         <w:rPr>
@@ -14271,21 +13779,12 @@
         </w:rPr>
         <w:t xml:space="preserve"> </w:t>
       </w:r>
-      <w:proofErr w:type="spellStart"/>
-      <w:r>
-        <w:rPr>
-          <w:sz w:val="18"/>
-          <w:szCs w:val="18"/>
-        </w:rPr>
-        <w:t>Kafuti</w:t>
-      </w:r>
-      <w:proofErr w:type="spellEnd"/>
-      <w:r>
-        <w:rPr>
-          <w:sz w:val="18"/>
-          <w:szCs w:val="18"/>
-        </w:rPr>
-        <w:t xml:space="preserve"> et al. 2020; </w:t>
+      <w:r>
+        <w:rPr>
+          <w:sz w:val="18"/>
+          <w:szCs w:val="18"/>
+        </w:rPr>
+        <w:t xml:space="preserve">Kafuti et al. 2020; </w:t>
       </w:r>
       <w:r>
         <w:rPr>
@@ -14310,23 +13809,7 @@
           <w:sz w:val="18"/>
           <w:szCs w:val="18"/>
         </w:rPr>
-        <w:t xml:space="preserve"> Van </w:t>
-      </w:r>
-      <w:proofErr w:type="spellStart"/>
-      <w:r>
-        <w:rPr>
-          <w:sz w:val="18"/>
-          <w:szCs w:val="18"/>
-        </w:rPr>
-        <w:t>Wittenberghe</w:t>
-      </w:r>
-      <w:proofErr w:type="spellEnd"/>
-      <w:r>
-        <w:rPr>
-          <w:sz w:val="18"/>
-          <w:szCs w:val="18"/>
-        </w:rPr>
-        <w:t xml:space="preserve"> et al. 2012</w:t>
+        <w:t xml:space="preserve"> Van Wittenberghe et al. 2012</w:t>
       </w:r>
       <w:r>
         <w:rPr>
@@ -14433,21 +13916,12 @@
         </w:rPr>
         <w:t xml:space="preserve"> </w:t>
       </w:r>
-      <w:proofErr w:type="spellStart"/>
-      <w:r>
-        <w:rPr>
-          <w:sz w:val="18"/>
-          <w:szCs w:val="18"/>
-        </w:rPr>
-        <w:t>Ichie</w:t>
-      </w:r>
-      <w:proofErr w:type="spellEnd"/>
-      <w:r>
-        <w:rPr>
-          <w:sz w:val="18"/>
-          <w:szCs w:val="18"/>
-        </w:rPr>
-        <w:t xml:space="preserve"> et al. 2016; </w:t>
+      <w:r>
+        <w:rPr>
+          <w:sz w:val="18"/>
+          <w:szCs w:val="18"/>
+        </w:rPr>
+        <w:t xml:space="preserve">Ichie et al. 2016; </w:t>
       </w:r>
       <w:r>
         <w:rPr>
@@ -14467,21 +13941,12 @@
         </w:rPr>
         <w:t xml:space="preserve">. </w:t>
       </w:r>
-      <w:proofErr w:type="spellStart"/>
-      <w:r>
-        <w:rPr>
-          <w:sz w:val="18"/>
-          <w:szCs w:val="18"/>
-        </w:rPr>
-        <w:t>Gregoriou</w:t>
-      </w:r>
-      <w:proofErr w:type="spellEnd"/>
-      <w:r>
-        <w:rPr>
-          <w:sz w:val="18"/>
-          <w:szCs w:val="18"/>
-        </w:rPr>
-        <w:t xml:space="preserve"> et al. 2007</w:t>
+      <w:r>
+        <w:rPr>
+          <w:sz w:val="18"/>
+          <w:szCs w:val="18"/>
+        </w:rPr>
+        <w:t>Gregoriou et al. 2007</w:t>
       </w:r>
       <w:r>
         <w:rPr>
@@ -14513,23 +13978,7 @@
           <w:sz w:val="18"/>
           <w:szCs w:val="18"/>
         </w:rPr>
-        <w:t xml:space="preserve"> </w:t>
-      </w:r>
-      <w:proofErr w:type="spellStart"/>
-      <w:r>
-        <w:rPr>
-          <w:sz w:val="18"/>
-          <w:szCs w:val="18"/>
-        </w:rPr>
-        <w:t>Levizou</w:t>
-      </w:r>
-      <w:proofErr w:type="spellEnd"/>
-      <w:r>
-        <w:rPr>
-          <w:sz w:val="18"/>
-          <w:szCs w:val="18"/>
-        </w:rPr>
-        <w:t xml:space="preserve"> et al. 2005</w:t>
+        <w:t xml:space="preserve"> Levizou et al. 2005</w:t>
       </w:r>
       <w:r>
         <w:rPr>
@@ -14561,23 +14010,7 @@
           <w:sz w:val="18"/>
           <w:szCs w:val="18"/>
         </w:rPr>
-        <w:t xml:space="preserve"> </w:t>
-      </w:r>
-      <w:proofErr w:type="spellStart"/>
-      <w:r>
-        <w:rPr>
-          <w:sz w:val="18"/>
-          <w:szCs w:val="18"/>
-        </w:rPr>
-        <w:t>Liakoura</w:t>
-      </w:r>
-      <w:proofErr w:type="spellEnd"/>
-      <w:r>
-        <w:rPr>
-          <w:sz w:val="18"/>
-          <w:szCs w:val="18"/>
-        </w:rPr>
-        <w:t xml:space="preserve"> 1997;</w:t>
+        <w:t xml:space="preserve"> Liakoura 1997;</w:t>
       </w:r>
       <w:r>
         <w:rPr>
@@ -14643,29 +14076,12 @@
         </w:rPr>
         <w:t xml:space="preserve"> </w:t>
       </w:r>
-      <w:proofErr w:type="spellStart"/>
-      <w:r>
-        <w:rPr>
-          <w:sz w:val="18"/>
-          <w:szCs w:val="18"/>
-        </w:rPr>
-        <w:t>Niinemets</w:t>
-      </w:r>
-      <w:proofErr w:type="spellEnd"/>
-      <w:r>
-        <w:rPr>
-          <w:sz w:val="18"/>
-          <w:szCs w:val="18"/>
-        </w:rPr>
-        <w:t xml:space="preserve"> </w:t>
-      </w:r>
-      <w:r>
-        <w:rPr>
-          <w:sz w:val="18"/>
-          <w:szCs w:val="18"/>
-        </w:rPr>
-        <w:lastRenderedPageBreak/>
-        <w:t xml:space="preserve">et al. 1998, </w:t>
+      <w:r>
+        <w:rPr>
+          <w:sz w:val="18"/>
+          <w:szCs w:val="18"/>
+        </w:rPr>
+        <w:t xml:space="preserve">Niinemets et al. 1998, </w:t>
       </w:r>
       <w:r>
         <w:rPr>
@@ -14743,23 +14159,7 @@
           <w:sz w:val="18"/>
           <w:szCs w:val="18"/>
         </w:rPr>
-        <w:t xml:space="preserve">Millen and </w:t>
-      </w:r>
-      <w:proofErr w:type="spellStart"/>
-      <w:r>
-        <w:rPr>
-          <w:sz w:val="18"/>
-          <w:szCs w:val="18"/>
-        </w:rPr>
-        <w:t>Clendon</w:t>
-      </w:r>
-      <w:proofErr w:type="spellEnd"/>
-      <w:r>
-        <w:rPr>
-          <w:sz w:val="18"/>
-          <w:szCs w:val="18"/>
-        </w:rPr>
-        <w:t xml:space="preserve"> 1979</w:t>
+        <w:t>Millen and Clendon 1979</w:t>
       </w:r>
       <w:r>
         <w:rPr>
@@ -14846,21 +14246,12 @@
         </w:rPr>
         <w:t xml:space="preserve"> </w:t>
       </w:r>
-      <w:proofErr w:type="spellStart"/>
-      <w:r>
-        <w:rPr>
-          <w:sz w:val="18"/>
-          <w:szCs w:val="18"/>
-        </w:rPr>
-        <w:t>Panditharathna</w:t>
-      </w:r>
-      <w:proofErr w:type="spellEnd"/>
-      <w:r>
-        <w:rPr>
-          <w:sz w:val="18"/>
-          <w:szCs w:val="18"/>
-        </w:rPr>
-        <w:t xml:space="preserve"> et al. 2008</w:t>
+      <w:r>
+        <w:rPr>
+          <w:sz w:val="18"/>
+          <w:szCs w:val="18"/>
+        </w:rPr>
+        <w:t>Panditharathna et al. 2008</w:t>
       </w:r>
       <w:r>
         <w:rPr>
@@ -14892,23 +14283,7 @@
           <w:sz w:val="18"/>
           <w:szCs w:val="18"/>
         </w:rPr>
-        <w:t xml:space="preserve"> </w:t>
-      </w:r>
-      <w:proofErr w:type="spellStart"/>
-      <w:r>
-        <w:rPr>
-          <w:sz w:val="18"/>
-          <w:szCs w:val="18"/>
-        </w:rPr>
-        <w:t>Baltzer</w:t>
-      </w:r>
-      <w:proofErr w:type="spellEnd"/>
-      <w:r>
-        <w:rPr>
-          <w:sz w:val="18"/>
-          <w:szCs w:val="18"/>
-        </w:rPr>
-        <w:t xml:space="preserve"> and Thomas 2005; </w:t>
+        <w:t xml:space="preserve"> Baltzer and Thomas 2005; </w:t>
       </w:r>
       <w:r>
         <w:rPr>
@@ -14974,23 +14349,7 @@
           <w:sz w:val="18"/>
           <w:szCs w:val="18"/>
         </w:rPr>
-        <w:t xml:space="preserve"> </w:t>
-      </w:r>
-      <w:proofErr w:type="spellStart"/>
-      <w:r>
-        <w:rPr>
-          <w:sz w:val="18"/>
-          <w:szCs w:val="18"/>
-        </w:rPr>
-        <w:t>Scartazza</w:t>
-      </w:r>
-      <w:proofErr w:type="spellEnd"/>
-      <w:r>
-        <w:rPr>
-          <w:sz w:val="18"/>
-          <w:szCs w:val="18"/>
-        </w:rPr>
-        <w:t xml:space="preserve"> et al. 2016</w:t>
+        <w:t xml:space="preserve"> Scartazza et al. 2016</w:t>
       </w:r>
       <w:r>
         <w:rPr>
@@ -15022,23 +14381,7 @@
           <w:sz w:val="18"/>
           <w:szCs w:val="18"/>
         </w:rPr>
-        <w:t xml:space="preserve"> </w:t>
-      </w:r>
-      <w:proofErr w:type="spellStart"/>
-      <w:r>
-        <w:rPr>
-          <w:sz w:val="18"/>
-          <w:szCs w:val="18"/>
-        </w:rPr>
-        <w:t>Duursma</w:t>
-      </w:r>
-      <w:proofErr w:type="spellEnd"/>
-      <w:r>
-        <w:rPr>
-          <w:sz w:val="18"/>
-          <w:szCs w:val="18"/>
-        </w:rPr>
-        <w:t xml:space="preserve"> and Marshall, 2006</w:t>
+        <w:t xml:space="preserve"> Duursma and Marshall, 2006</w:t>
       </w:r>
       <w:r>
         <w:rPr>
@@ -15177,23 +14520,7 @@
           <w:sz w:val="18"/>
           <w:szCs w:val="18"/>
         </w:rPr>
-        <w:t xml:space="preserve"> van de </w:t>
-      </w:r>
-      <w:proofErr w:type="spellStart"/>
-      <w:r>
-        <w:rPr>
-          <w:sz w:val="18"/>
-          <w:szCs w:val="18"/>
-        </w:rPr>
-        <w:t>Weg</w:t>
-      </w:r>
-      <w:proofErr w:type="spellEnd"/>
-      <w:r>
-        <w:rPr>
-          <w:sz w:val="18"/>
-          <w:szCs w:val="18"/>
-        </w:rPr>
-        <w:t xml:space="preserve"> et al. 2012; </w:t>
+        <w:t xml:space="preserve"> van de Weg et al. 2012; </w:t>
       </w:r>
       <w:r>
         <w:rPr>
@@ -15218,23 +14545,7 @@
           <w:sz w:val="18"/>
           <w:szCs w:val="18"/>
         </w:rPr>
-        <w:t xml:space="preserve"> M.A </w:t>
-      </w:r>
-      <w:proofErr w:type="spellStart"/>
-      <w:r>
-        <w:rPr>
-          <w:sz w:val="18"/>
-          <w:szCs w:val="18"/>
-        </w:rPr>
-        <w:t>Cavaleri</w:t>
-      </w:r>
-      <w:proofErr w:type="spellEnd"/>
-      <w:r>
-        <w:rPr>
-          <w:sz w:val="18"/>
-          <w:szCs w:val="18"/>
-        </w:rPr>
-        <w:t xml:space="preserve"> et al. 2008; </w:t>
+        <w:t xml:space="preserve"> M.A Cavaleri et al. 2008; </w:t>
       </w:r>
       <w:r>
         <w:rPr>
@@ -15268,23 +14579,7 @@
           <w:sz w:val="18"/>
           <w:szCs w:val="18"/>
         </w:rPr>
-        <w:t xml:space="preserve"> </w:t>
-      </w:r>
-      <w:proofErr w:type="spellStart"/>
-      <w:r>
-        <w:rPr>
-          <w:sz w:val="18"/>
-          <w:szCs w:val="18"/>
-        </w:rPr>
-        <w:t>Koniger</w:t>
-      </w:r>
-      <w:proofErr w:type="spellEnd"/>
-      <w:r>
-        <w:rPr>
-          <w:sz w:val="18"/>
-          <w:szCs w:val="18"/>
-        </w:rPr>
-        <w:t xml:space="preserve"> et al. 1995; </w:t>
+        <w:t xml:space="preserve"> Koniger et al. 1995; </w:t>
       </w:r>
       <w:r>
         <w:rPr>
@@ -15309,23 +14604,7 @@
           <w:sz w:val="18"/>
           <w:szCs w:val="18"/>
         </w:rPr>
-        <w:t xml:space="preserve"> </w:t>
-      </w:r>
-      <w:proofErr w:type="spellStart"/>
-      <w:r>
-        <w:rPr>
-          <w:sz w:val="18"/>
-          <w:szCs w:val="18"/>
-        </w:rPr>
-        <w:t>Mastubara</w:t>
-      </w:r>
-      <w:proofErr w:type="spellEnd"/>
-      <w:r>
-        <w:rPr>
-          <w:sz w:val="18"/>
-          <w:szCs w:val="18"/>
-        </w:rPr>
-        <w:t xml:space="preserve"> et al. 2009; </w:t>
+        <w:t xml:space="preserve"> Mastubara et al. 2009; </w:t>
       </w:r>
       <w:r>
         <w:rPr>
@@ -15400,23 +14679,7 @@
           <w:sz w:val="18"/>
           <w:szCs w:val="18"/>
         </w:rPr>
-        <w:t xml:space="preserve"> </w:t>
-      </w:r>
-      <w:proofErr w:type="spellStart"/>
-      <w:r>
-        <w:rPr>
-          <w:sz w:val="18"/>
-          <w:szCs w:val="18"/>
-        </w:rPr>
-        <w:t>Poorter</w:t>
-      </w:r>
-      <w:proofErr w:type="spellEnd"/>
-      <w:r>
-        <w:rPr>
-          <w:sz w:val="18"/>
-          <w:szCs w:val="18"/>
-        </w:rPr>
-        <w:t xml:space="preserve"> et al. 1995; </w:t>
+        <w:t xml:space="preserve"> Poorter et al. 1995; </w:t>
       </w:r>
       <w:r>
         <w:rPr>
@@ -15487,23 +14750,7 @@
           <w:sz w:val="18"/>
           <w:szCs w:val="18"/>
         </w:rPr>
-        <w:t xml:space="preserve"> </w:t>
-      </w:r>
-      <w:proofErr w:type="spellStart"/>
-      <w:r>
-        <w:rPr>
-          <w:sz w:val="18"/>
-          <w:szCs w:val="18"/>
-        </w:rPr>
-        <w:t>Niinemets</w:t>
-      </w:r>
-      <w:proofErr w:type="spellEnd"/>
-      <w:r>
-        <w:rPr>
-          <w:sz w:val="18"/>
-          <w:szCs w:val="18"/>
-        </w:rPr>
-        <w:t xml:space="preserve"> et al. 2004; </w:t>
+        <w:t xml:space="preserve"> Niinemets et al. 2004; </w:t>
       </w:r>
       <w:r>
         <w:rPr>
@@ -15528,23 +14775,7 @@
           <w:sz w:val="18"/>
           <w:szCs w:val="18"/>
         </w:rPr>
-        <w:t xml:space="preserve"> </w:t>
-      </w:r>
-      <w:proofErr w:type="spellStart"/>
-      <w:r>
-        <w:rPr>
-          <w:sz w:val="18"/>
-          <w:szCs w:val="18"/>
-        </w:rPr>
-        <w:t>Poorter</w:t>
-      </w:r>
-      <w:proofErr w:type="spellEnd"/>
-      <w:r>
-        <w:rPr>
-          <w:sz w:val="18"/>
-          <w:szCs w:val="18"/>
-        </w:rPr>
-        <w:t xml:space="preserve"> et al. 2000</w:t>
+        <w:t xml:space="preserve"> Poorter et al. 2000</w:t>
       </w:r>
       <w:r>
         <w:rPr>
@@ -15578,7 +14809,6 @@
         </w:rPr>
         <w:t xml:space="preserve"> </w:t>
       </w:r>
-      <w:proofErr w:type="spellStart"/>
       <w:r>
         <w:rPr>
           <w:sz w:val="18"/>
@@ -15586,7 +14816,6 @@
         </w:rPr>
         <w:t>Zwieniecki</w:t>
       </w:r>
-      <w:proofErr w:type="spellEnd"/>
       <w:r>
         <w:rPr>
           <w:sz w:val="18"/>
@@ -15617,23 +14846,7 @@
           <w:sz w:val="18"/>
           <w:szCs w:val="18"/>
         </w:rPr>
-        <w:t xml:space="preserve"> Sack and </w:t>
-      </w:r>
-      <w:proofErr w:type="spellStart"/>
-      <w:r>
-        <w:rPr>
-          <w:sz w:val="18"/>
-          <w:szCs w:val="18"/>
-        </w:rPr>
-        <w:t>Scoffoni</w:t>
-      </w:r>
-      <w:proofErr w:type="spellEnd"/>
-      <w:r>
-        <w:rPr>
-          <w:sz w:val="18"/>
-          <w:szCs w:val="18"/>
-        </w:rPr>
-        <w:t xml:space="preserve">, 2013; </w:t>
+        <w:t xml:space="preserve"> Sack and Scoffoni, 2013; </w:t>
       </w:r>
       <w:r>
         <w:rPr>
@@ -15668,7 +14881,62 @@
         <w:t>Ball et al., 1988</w:t>
       </w:r>
       <w:r>
+        <w:rPr>
+          <w:sz w:val="18"/>
+          <w:szCs w:val="18"/>
+        </w:rPr>
+        <w:t xml:space="preserve">; </w:t>
+      </w:r>
+      <w:r>
+        <w:rPr>
+          <w:b/>
+          <w:bCs/>
+          <w:sz w:val="18"/>
+          <w:szCs w:val="18"/>
+        </w:rPr>
+        <w:t>49.</w:t>
+      </w:r>
+      <w:r>
         <w:t xml:space="preserve"> </w:t>
+      </w:r>
+      <w:r>
+        <w:rPr>
+          <w:sz w:val="18"/>
+          <w:szCs w:val="18"/>
+        </w:rPr>
+        <w:t>Taylor et al. 2021;</w:t>
+      </w:r>
+      <w:r>
+        <w:rPr>
+          <w:sz w:val="18"/>
+          <w:szCs w:val="18"/>
+        </w:rPr>
+        <w:t xml:space="preserve"> </w:t>
+      </w:r>
+      <w:r>
+        <w:rPr>
+          <w:b/>
+          <w:bCs/>
+          <w:sz w:val="18"/>
+          <w:szCs w:val="18"/>
+        </w:rPr>
+        <w:t>50</w:t>
+      </w:r>
+      <w:r>
+        <w:rPr>
+          <w:b/>
+          <w:bCs/>
+          <w:sz w:val="18"/>
+          <w:szCs w:val="18"/>
+        </w:rPr>
+        <w:t xml:space="preserve">. </w:t>
+      </w:r>
+      <w:r>
+        <w:rPr>
+          <w:sz w:val="18"/>
+          <w:szCs w:val="18"/>
+        </w:rPr>
+        <w:t>Niinemets et al. 2010</w:t>
       </w:r>
     </w:p>
     <w:p>

</xml_diff>

<commit_message>
added BoN for Ci into traits table
</commit_message>
<xml_diff>
--- a/Lit_Review/Traits table (new citation format).docx
+++ b/Lit_Review/Traits table (new citation format).docx
@@ -95,7 +95,15 @@
                                     <w:t xml:space="preserve">typically </w:t>
                                   </w:r>
                                   <w:r>
-                                    <w:t>observed variation in thermally-relevant leaf traits with canopy height and/or between sun and shade leaves</w:t>
+                                    <w:t xml:space="preserve">observed variation in </w:t>
+                                  </w:r>
+                                  <w:proofErr w:type="gramStart"/>
+                                  <w:r>
+                                    <w:t>thermally-relevant</w:t>
+                                  </w:r>
+                                  <w:proofErr w:type="gramEnd"/>
+                                  <w:r>
+                                    <w:t xml:space="preserve"> leaf traits with canopy height and/or between sun and shade leaves</w:t>
                                   </w:r>
                                 </w:p>
                               </w:txbxContent>
@@ -118,7 +126,7 @@
                     </wp:anchor>
                   </w:drawing>
                 </mc:Choice>
-                <mc:Fallback>
+                <mc:Fallback xmlns="">
                   <w:pict>
                     <v:shapetype w14:anchorId="0E4102A1" id="_x0000_t202" coordsize="21600,21600" o:spt="202" path="m,l,21600r21600,l21600,xe">
                       <v:stroke joinstyle="miter"/>
@@ -539,13 +547,47 @@
                 <w:color w:val="000000"/>
               </w:rPr>
             </w:pPr>
-            <w:r>
-              <w:rPr>
-                <w:rFonts w:ascii="Calibri" w:eastAsia="Times New Roman" w:hAnsi="Calibri" w:cs="Times New Roman"/>
-                <w:color w:val="000000"/>
-              </w:rPr>
-              <w:t>TrB, TeB, BoN</w:t>
-            </w:r>
+            <w:proofErr w:type="spellStart"/>
+            <w:r>
+              <w:rPr>
+                <w:rFonts w:ascii="Calibri" w:eastAsia="Times New Roman" w:hAnsi="Calibri" w:cs="Times New Roman"/>
+                <w:color w:val="000000"/>
+              </w:rPr>
+              <w:t>TrB</w:t>
+            </w:r>
+            <w:proofErr w:type="spellEnd"/>
+            <w:r>
+              <w:rPr>
+                <w:rFonts w:ascii="Calibri" w:eastAsia="Times New Roman" w:hAnsi="Calibri" w:cs="Times New Roman"/>
+                <w:color w:val="000000"/>
+              </w:rPr>
+              <w:t xml:space="preserve">, </w:t>
+            </w:r>
+            <w:proofErr w:type="spellStart"/>
+            <w:r>
+              <w:rPr>
+                <w:rFonts w:ascii="Calibri" w:eastAsia="Times New Roman" w:hAnsi="Calibri" w:cs="Times New Roman"/>
+                <w:color w:val="000000"/>
+              </w:rPr>
+              <w:t>TeB</w:t>
+            </w:r>
+            <w:proofErr w:type="spellEnd"/>
+            <w:r>
+              <w:rPr>
+                <w:rFonts w:ascii="Calibri" w:eastAsia="Times New Roman" w:hAnsi="Calibri" w:cs="Times New Roman"/>
+                <w:color w:val="000000"/>
+              </w:rPr>
+              <w:t xml:space="preserve">, </w:t>
+            </w:r>
+            <w:proofErr w:type="spellStart"/>
+            <w:r>
+              <w:rPr>
+                <w:rFonts w:ascii="Calibri" w:eastAsia="Times New Roman" w:hAnsi="Calibri" w:cs="Times New Roman"/>
+                <w:color w:val="000000"/>
+              </w:rPr>
+              <w:t>BoN</w:t>
+            </w:r>
+            <w:proofErr w:type="spellEnd"/>
           </w:p>
         </w:tc>
         <w:tc>
@@ -733,13 +775,47 @@
                 <w:color w:val="000000"/>
               </w:rPr>
             </w:pPr>
-            <w:r>
-              <w:rPr>
-                <w:rFonts w:ascii="Calibri" w:eastAsia="Times New Roman" w:hAnsi="Calibri" w:cs="Times New Roman"/>
-                <w:color w:val="000000"/>
-              </w:rPr>
-              <w:t>TrB, TeB, BoN</w:t>
-            </w:r>
+            <w:proofErr w:type="spellStart"/>
+            <w:r>
+              <w:rPr>
+                <w:rFonts w:ascii="Calibri" w:eastAsia="Times New Roman" w:hAnsi="Calibri" w:cs="Times New Roman"/>
+                <w:color w:val="000000"/>
+              </w:rPr>
+              <w:t>TrB</w:t>
+            </w:r>
+            <w:proofErr w:type="spellEnd"/>
+            <w:r>
+              <w:rPr>
+                <w:rFonts w:ascii="Calibri" w:eastAsia="Times New Roman" w:hAnsi="Calibri" w:cs="Times New Roman"/>
+                <w:color w:val="000000"/>
+              </w:rPr>
+              <w:t xml:space="preserve">, </w:t>
+            </w:r>
+            <w:proofErr w:type="spellStart"/>
+            <w:r>
+              <w:rPr>
+                <w:rFonts w:ascii="Calibri" w:eastAsia="Times New Roman" w:hAnsi="Calibri" w:cs="Times New Roman"/>
+                <w:color w:val="000000"/>
+              </w:rPr>
+              <w:t>TeB</w:t>
+            </w:r>
+            <w:proofErr w:type="spellEnd"/>
+            <w:r>
+              <w:rPr>
+                <w:rFonts w:ascii="Calibri" w:eastAsia="Times New Roman" w:hAnsi="Calibri" w:cs="Times New Roman"/>
+                <w:color w:val="000000"/>
+              </w:rPr>
+              <w:t xml:space="preserve">, </w:t>
+            </w:r>
+            <w:proofErr w:type="spellStart"/>
+            <w:r>
+              <w:rPr>
+                <w:rFonts w:ascii="Calibri" w:eastAsia="Times New Roman" w:hAnsi="Calibri" w:cs="Times New Roman"/>
+                <w:color w:val="000000"/>
+              </w:rPr>
+              <w:t>BoN</w:t>
+            </w:r>
+            <w:proofErr w:type="spellEnd"/>
           </w:p>
         </w:tc>
         <w:tc>
@@ -906,7 +982,15 @@
                 <w:rFonts w:ascii="Calibri" w:eastAsia="Times New Roman" w:hAnsi="Calibri" w:cs="Times New Roman"/>
                 <w:color w:val="000000"/>
               </w:rPr>
-              <w:t>g cm</w:t>
+              <w:t xml:space="preserve">g </w:t>
+            </w:r>
+            <w:proofErr w:type="gramStart"/>
+            <w:r>
+              <w:rPr>
+                <w:rFonts w:ascii="Calibri" w:eastAsia="Times New Roman" w:hAnsi="Calibri" w:cs="Times New Roman"/>
+                <w:color w:val="000000"/>
+              </w:rPr>
+              <w:t>cm</w:t>
             </w:r>
             <w:r>
               <w:rPr>
@@ -918,6 +1002,7 @@
               </w:rPr>
               <w:t>-2</w:t>
             </w:r>
+            <w:proofErr w:type="gramEnd"/>
           </w:p>
         </w:tc>
         <w:tc>
@@ -969,20 +1054,63 @@
                 <w:color w:val="000000"/>
               </w:rPr>
             </w:pPr>
-            <w:r>
-              <w:rPr>
-                <w:rFonts w:ascii="Calibri" w:eastAsia="Times New Roman" w:hAnsi="Calibri" w:cs="Times New Roman"/>
-                <w:color w:val="000000"/>
-              </w:rPr>
-              <w:t xml:space="preserve">TrB, TeB, </w:t>
-            </w:r>
-            <w:r>
-              <w:rPr>
-                <w:rFonts w:ascii="Calibri" w:eastAsia="Times New Roman" w:hAnsi="Calibri" w:cs="Times New Roman"/>
-                <w:color w:val="000000"/>
-              </w:rPr>
-              <w:t>TeN, BoN</w:t>
-            </w:r>
+            <w:proofErr w:type="spellStart"/>
+            <w:r>
+              <w:rPr>
+                <w:rFonts w:ascii="Calibri" w:eastAsia="Times New Roman" w:hAnsi="Calibri" w:cs="Times New Roman"/>
+                <w:color w:val="000000"/>
+              </w:rPr>
+              <w:t>TrB</w:t>
+            </w:r>
+            <w:proofErr w:type="spellEnd"/>
+            <w:r>
+              <w:rPr>
+                <w:rFonts w:ascii="Calibri" w:eastAsia="Times New Roman" w:hAnsi="Calibri" w:cs="Times New Roman"/>
+                <w:color w:val="000000"/>
+              </w:rPr>
+              <w:t xml:space="preserve">, </w:t>
+            </w:r>
+            <w:proofErr w:type="spellStart"/>
+            <w:r>
+              <w:rPr>
+                <w:rFonts w:ascii="Calibri" w:eastAsia="Times New Roman" w:hAnsi="Calibri" w:cs="Times New Roman"/>
+                <w:color w:val="000000"/>
+              </w:rPr>
+              <w:t>TeB</w:t>
+            </w:r>
+            <w:proofErr w:type="spellEnd"/>
+            <w:r>
+              <w:rPr>
+                <w:rFonts w:ascii="Calibri" w:eastAsia="Times New Roman" w:hAnsi="Calibri" w:cs="Times New Roman"/>
+                <w:color w:val="000000"/>
+              </w:rPr>
+              <w:t xml:space="preserve">, </w:t>
+            </w:r>
+            <w:proofErr w:type="spellStart"/>
+            <w:r>
+              <w:rPr>
+                <w:rFonts w:ascii="Calibri" w:eastAsia="Times New Roman" w:hAnsi="Calibri" w:cs="Times New Roman"/>
+                <w:color w:val="000000"/>
+              </w:rPr>
+              <w:t>TeN</w:t>
+            </w:r>
+            <w:proofErr w:type="spellEnd"/>
+            <w:r>
+              <w:rPr>
+                <w:rFonts w:ascii="Calibri" w:eastAsia="Times New Roman" w:hAnsi="Calibri" w:cs="Times New Roman"/>
+                <w:color w:val="000000"/>
+              </w:rPr>
+              <w:t xml:space="preserve">, </w:t>
+            </w:r>
+            <w:proofErr w:type="spellStart"/>
+            <w:r>
+              <w:rPr>
+                <w:rFonts w:ascii="Calibri" w:eastAsia="Times New Roman" w:hAnsi="Calibri" w:cs="Times New Roman"/>
+                <w:color w:val="000000"/>
+              </w:rPr>
+              <w:t>BoN</w:t>
+            </w:r>
+            <w:proofErr w:type="spellEnd"/>
           </w:p>
         </w:tc>
         <w:tc>
@@ -1176,20 +1304,63 @@
                 <w:color w:val="000000"/>
               </w:rPr>
             </w:pPr>
-            <w:r>
-              <w:rPr>
-                <w:rFonts w:ascii="Calibri" w:eastAsia="Times New Roman" w:hAnsi="Calibri" w:cs="Times New Roman"/>
-                <w:color w:val="000000"/>
-              </w:rPr>
-              <w:t xml:space="preserve">TrB, TeB, </w:t>
-            </w:r>
-            <w:r>
-              <w:rPr>
-                <w:rFonts w:ascii="Calibri" w:eastAsia="Times New Roman" w:hAnsi="Calibri" w:cs="Times New Roman"/>
-                <w:color w:val="000000"/>
-              </w:rPr>
-              <w:t>TeN, BoN</w:t>
-            </w:r>
+            <w:proofErr w:type="spellStart"/>
+            <w:r>
+              <w:rPr>
+                <w:rFonts w:ascii="Calibri" w:eastAsia="Times New Roman" w:hAnsi="Calibri" w:cs="Times New Roman"/>
+                <w:color w:val="000000"/>
+              </w:rPr>
+              <w:t>TrB</w:t>
+            </w:r>
+            <w:proofErr w:type="spellEnd"/>
+            <w:r>
+              <w:rPr>
+                <w:rFonts w:ascii="Calibri" w:eastAsia="Times New Roman" w:hAnsi="Calibri" w:cs="Times New Roman"/>
+                <w:color w:val="000000"/>
+              </w:rPr>
+              <w:t xml:space="preserve">, </w:t>
+            </w:r>
+            <w:proofErr w:type="spellStart"/>
+            <w:r>
+              <w:rPr>
+                <w:rFonts w:ascii="Calibri" w:eastAsia="Times New Roman" w:hAnsi="Calibri" w:cs="Times New Roman"/>
+                <w:color w:val="000000"/>
+              </w:rPr>
+              <w:t>TeB</w:t>
+            </w:r>
+            <w:proofErr w:type="spellEnd"/>
+            <w:r>
+              <w:rPr>
+                <w:rFonts w:ascii="Calibri" w:eastAsia="Times New Roman" w:hAnsi="Calibri" w:cs="Times New Roman"/>
+                <w:color w:val="000000"/>
+              </w:rPr>
+              <w:t xml:space="preserve">, </w:t>
+            </w:r>
+            <w:proofErr w:type="spellStart"/>
+            <w:r>
+              <w:rPr>
+                <w:rFonts w:ascii="Calibri" w:eastAsia="Times New Roman" w:hAnsi="Calibri" w:cs="Times New Roman"/>
+                <w:color w:val="000000"/>
+              </w:rPr>
+              <w:t>TeN</w:t>
+            </w:r>
+            <w:proofErr w:type="spellEnd"/>
+            <w:r>
+              <w:rPr>
+                <w:rFonts w:ascii="Calibri" w:eastAsia="Times New Roman" w:hAnsi="Calibri" w:cs="Times New Roman"/>
+                <w:color w:val="000000"/>
+              </w:rPr>
+              <w:t xml:space="preserve">, </w:t>
+            </w:r>
+            <w:proofErr w:type="spellStart"/>
+            <w:r>
+              <w:rPr>
+                <w:rFonts w:ascii="Calibri" w:eastAsia="Times New Roman" w:hAnsi="Calibri" w:cs="Times New Roman"/>
+                <w:color w:val="000000"/>
+              </w:rPr>
+              <w:t>BoN</w:t>
+            </w:r>
+            <w:proofErr w:type="spellEnd"/>
           </w:p>
         </w:tc>
         <w:tc>
@@ -1382,13 +1553,39 @@
                 <w:color w:val="000000"/>
               </w:rPr>
             </w:pPr>
-            <w:r>
-              <w:rPr>
-                <w:rFonts w:ascii="Calibri" w:eastAsia="Times New Roman" w:hAnsi="Calibri" w:cs="Times New Roman"/>
-                <w:color w:val="000000"/>
-              </w:rPr>
-              <w:t xml:space="preserve">TrB, TeB, </w:t>
-            </w:r>
+            <w:proofErr w:type="spellStart"/>
+            <w:r>
+              <w:rPr>
+                <w:rFonts w:ascii="Calibri" w:eastAsia="Times New Roman" w:hAnsi="Calibri" w:cs="Times New Roman"/>
+                <w:color w:val="000000"/>
+              </w:rPr>
+              <w:t>TrB</w:t>
+            </w:r>
+            <w:proofErr w:type="spellEnd"/>
+            <w:r>
+              <w:rPr>
+                <w:rFonts w:ascii="Calibri" w:eastAsia="Times New Roman" w:hAnsi="Calibri" w:cs="Times New Roman"/>
+                <w:color w:val="000000"/>
+              </w:rPr>
+              <w:t xml:space="preserve">, </w:t>
+            </w:r>
+            <w:proofErr w:type="spellStart"/>
+            <w:r>
+              <w:rPr>
+                <w:rFonts w:ascii="Calibri" w:eastAsia="Times New Roman" w:hAnsi="Calibri" w:cs="Times New Roman"/>
+                <w:color w:val="000000"/>
+              </w:rPr>
+              <w:t>TeB</w:t>
+            </w:r>
+            <w:proofErr w:type="spellEnd"/>
+            <w:r>
+              <w:rPr>
+                <w:rFonts w:ascii="Calibri" w:eastAsia="Times New Roman" w:hAnsi="Calibri" w:cs="Times New Roman"/>
+                <w:color w:val="000000"/>
+              </w:rPr>
+              <w:t xml:space="preserve">, </w:t>
+            </w:r>
+            <w:proofErr w:type="spellStart"/>
             <w:r>
               <w:rPr>
                 <w:rFonts w:ascii="Calibri" w:eastAsia="Times New Roman" w:hAnsi="Calibri" w:cs="Times New Roman"/>
@@ -1396,6 +1593,7 @@
               </w:rPr>
               <w:t>TeN</w:t>
             </w:r>
+            <w:proofErr w:type="spellEnd"/>
           </w:p>
         </w:tc>
         <w:tc>
@@ -1615,6 +1813,7 @@
                 <w:color w:val="000000"/>
               </w:rPr>
             </w:pPr>
+            <w:proofErr w:type="spellStart"/>
             <w:r>
               <w:rPr>
                 <w:rFonts w:ascii="Calibri" w:eastAsia="Times New Roman" w:hAnsi="Calibri" w:cs="Times New Roman"/>
@@ -1622,6 +1821,7 @@
               </w:rPr>
               <w:t>TrB</w:t>
             </w:r>
+            <w:proofErr w:type="spellEnd"/>
             <w:r>
               <w:rPr>
                 <w:rFonts w:ascii="Calibri" w:eastAsia="Times New Roman" w:hAnsi="Calibri" w:cs="Times New Roman"/>
@@ -1634,8 +1834,25 @@
                 <w:rFonts w:ascii="Calibri" w:eastAsia="Times New Roman" w:hAnsi="Calibri" w:cs="Times New Roman"/>
                 <w:color w:val="000000"/>
               </w:rPr>
-              <w:t xml:space="preserve"> TeB, </w:t>
-            </w:r>
+              <w:t xml:space="preserve"> </w:t>
+            </w:r>
+            <w:proofErr w:type="spellStart"/>
+            <w:r>
+              <w:rPr>
+                <w:rFonts w:ascii="Calibri" w:eastAsia="Times New Roman" w:hAnsi="Calibri" w:cs="Times New Roman"/>
+                <w:color w:val="000000"/>
+              </w:rPr>
+              <w:t>TeB</w:t>
+            </w:r>
+            <w:proofErr w:type="spellEnd"/>
+            <w:r>
+              <w:rPr>
+                <w:rFonts w:ascii="Calibri" w:eastAsia="Times New Roman" w:hAnsi="Calibri" w:cs="Times New Roman"/>
+                <w:color w:val="000000"/>
+              </w:rPr>
+              <w:t xml:space="preserve">, </w:t>
+            </w:r>
+            <w:proofErr w:type="spellStart"/>
             <w:r>
               <w:rPr>
                 <w:rFonts w:ascii="Calibri" w:eastAsia="Times New Roman" w:hAnsi="Calibri" w:cs="Times New Roman"/>
@@ -1643,6 +1860,7 @@
               </w:rPr>
               <w:t>TeN</w:t>
             </w:r>
+            <w:proofErr w:type="spellEnd"/>
           </w:p>
         </w:tc>
         <w:tc>
@@ -1795,7 +2013,15 @@
                 <w:rFonts w:ascii="Calibri" w:eastAsia="Times New Roman" w:hAnsi="Calibri" w:cs="Times New Roman"/>
                 <w:color w:val="000000"/>
               </w:rPr>
-              <w:t>g cm</w:t>
+              <w:t xml:space="preserve">g </w:t>
+            </w:r>
+            <w:proofErr w:type="gramStart"/>
+            <w:r>
+              <w:rPr>
+                <w:rFonts w:ascii="Calibri" w:eastAsia="Times New Roman" w:hAnsi="Calibri" w:cs="Times New Roman"/>
+                <w:color w:val="000000"/>
+              </w:rPr>
+              <w:t>cm</w:t>
             </w:r>
             <w:r>
               <w:rPr>
@@ -1807,6 +2033,7 @@
               </w:rPr>
               <w:t>-3</w:t>
             </w:r>
+            <w:proofErr w:type="gramEnd"/>
           </w:p>
         </w:tc>
         <w:tc>
@@ -1872,6 +2099,7 @@
                 <w:color w:val="000000"/>
               </w:rPr>
             </w:pPr>
+            <w:proofErr w:type="spellStart"/>
             <w:r>
               <w:rPr>
                 <w:rFonts w:ascii="Calibri" w:eastAsia="Times New Roman" w:hAnsi="Calibri" w:cs="Times New Roman"/>
@@ -1879,6 +2107,7 @@
               </w:rPr>
               <w:t>TeB</w:t>
             </w:r>
+            <w:proofErr w:type="spellEnd"/>
           </w:p>
         </w:tc>
         <w:tc>
@@ -2042,6 +2271,7 @@
                 <w:color w:val="000000"/>
               </w:rPr>
             </w:pPr>
+            <w:proofErr w:type="spellStart"/>
             <w:r>
               <w:rPr>
                 <w:rFonts w:ascii="Calibri" w:eastAsia="Times New Roman" w:hAnsi="Calibri" w:cs="Times New Roman"/>
@@ -2049,6 +2279,7 @@
               </w:rPr>
               <w:t>TrB</w:t>
             </w:r>
+            <w:proofErr w:type="spellEnd"/>
             <w:r>
               <w:rPr>
                 <w:rFonts w:ascii="Calibri" w:eastAsia="Times New Roman" w:hAnsi="Calibri" w:cs="Times New Roman"/>
@@ -2061,7 +2292,23 @@
                 <w:rFonts w:ascii="Calibri" w:eastAsia="Times New Roman" w:hAnsi="Calibri" w:cs="Times New Roman"/>
                 <w:color w:val="000000"/>
               </w:rPr>
-              <w:t xml:space="preserve"> TeB </w:t>
+              <w:t xml:space="preserve"> </w:t>
+            </w:r>
+            <w:proofErr w:type="spellStart"/>
+            <w:r>
+              <w:rPr>
+                <w:rFonts w:ascii="Calibri" w:eastAsia="Times New Roman" w:hAnsi="Calibri" w:cs="Times New Roman"/>
+                <w:color w:val="000000"/>
+              </w:rPr>
+              <w:t>TeB</w:t>
+            </w:r>
+            <w:proofErr w:type="spellEnd"/>
+            <w:r>
+              <w:rPr>
+                <w:rFonts w:ascii="Calibri" w:eastAsia="Times New Roman" w:hAnsi="Calibri" w:cs="Times New Roman"/>
+                <w:color w:val="000000"/>
+              </w:rPr>
+              <w:t xml:space="preserve"> </w:t>
             </w:r>
           </w:p>
         </w:tc>
@@ -2226,6 +2473,7 @@
                 <w:color w:val="000000"/>
               </w:rPr>
             </w:pPr>
+            <w:proofErr w:type="spellStart"/>
             <w:r>
               <w:rPr>
                 <w:rFonts w:ascii="Calibri" w:eastAsia="Times New Roman" w:hAnsi="Calibri" w:cs="Times New Roman"/>
@@ -2240,6 +2488,7 @@
               </w:rPr>
               <w:t>N</w:t>
             </w:r>
+            <w:proofErr w:type="spellEnd"/>
           </w:p>
         </w:tc>
         <w:tc>
@@ -2427,6 +2676,7 @@
                 <w:color w:val="000000"/>
               </w:rPr>
             </w:pPr>
+            <w:proofErr w:type="spellStart"/>
             <w:r>
               <w:rPr>
                 <w:rFonts w:ascii="Calibri" w:eastAsia="Times New Roman" w:hAnsi="Calibri" w:cs="Times New Roman"/>
@@ -2434,6 +2684,7 @@
               </w:rPr>
               <w:t>TeB</w:t>
             </w:r>
+            <w:proofErr w:type="spellEnd"/>
           </w:p>
         </w:tc>
         <w:tc>
@@ -2599,6 +2850,7 @@
                 <w:color w:val="000000"/>
               </w:rPr>
             </w:pPr>
+            <w:proofErr w:type="spellStart"/>
             <w:r>
               <w:rPr>
                 <w:rFonts w:ascii="Calibri" w:eastAsia="Times New Roman" w:hAnsi="Calibri" w:cs="Times New Roman"/>
@@ -2606,6 +2858,7 @@
               </w:rPr>
               <w:t>TeB</w:t>
             </w:r>
+            <w:proofErr w:type="spellEnd"/>
           </w:p>
         </w:tc>
         <w:tc>
@@ -2769,6 +3022,7 @@
                 <w:color w:val="000000"/>
               </w:rPr>
             </w:pPr>
+            <w:proofErr w:type="spellStart"/>
             <w:r>
               <w:rPr>
                 <w:rFonts w:ascii="Calibri" w:eastAsia="Times New Roman" w:hAnsi="Calibri" w:cs="Times New Roman"/>
@@ -2776,6 +3030,7 @@
               </w:rPr>
               <w:t>TeB</w:t>
             </w:r>
+            <w:proofErr w:type="spellEnd"/>
           </w:p>
         </w:tc>
         <w:tc>
@@ -2969,6 +3224,7 @@
                 <w:color w:val="000000"/>
               </w:rPr>
             </w:pPr>
+            <w:proofErr w:type="spellStart"/>
             <w:r>
               <w:rPr>
                 <w:rFonts w:ascii="Calibri" w:eastAsia="Times New Roman" w:hAnsi="Calibri" w:cs="Times New Roman"/>
@@ -2976,6 +3232,7 @@
               </w:rPr>
               <w:t>TeN</w:t>
             </w:r>
+            <w:proofErr w:type="spellEnd"/>
           </w:p>
         </w:tc>
         <w:tc>
@@ -3061,6 +3318,7 @@
                 <w:color w:val="000000"/>
               </w:rPr>
             </w:pPr>
+            <w:proofErr w:type="spellStart"/>
             <w:r>
               <w:rPr>
                 <w:rFonts w:ascii="Calibri" w:eastAsia="Times New Roman" w:hAnsi="Calibri" w:cs="Times New Roman"/>
@@ -3070,6 +3328,7 @@
               </w:rPr>
               <w:t>φB</w:t>
             </w:r>
+            <w:proofErr w:type="spellEnd"/>
           </w:p>
         </w:tc>
         <w:tc>
@@ -3164,13 +3423,31 @@
                 <w:color w:val="000000"/>
               </w:rPr>
             </w:pPr>
-            <w:r>
-              <w:rPr>
-                <w:rFonts w:ascii="Calibri" w:eastAsia="Times New Roman" w:hAnsi="Calibri" w:cs="Times New Roman"/>
-                <w:color w:val="000000"/>
-              </w:rPr>
-              <w:t>TrB, TeB</w:t>
-            </w:r>
+            <w:proofErr w:type="spellStart"/>
+            <w:r>
+              <w:rPr>
+                <w:rFonts w:ascii="Calibri" w:eastAsia="Times New Roman" w:hAnsi="Calibri" w:cs="Times New Roman"/>
+                <w:color w:val="000000"/>
+              </w:rPr>
+              <w:t>TrB</w:t>
+            </w:r>
+            <w:proofErr w:type="spellEnd"/>
+            <w:r>
+              <w:rPr>
+                <w:rFonts w:ascii="Calibri" w:eastAsia="Times New Roman" w:hAnsi="Calibri" w:cs="Times New Roman"/>
+                <w:color w:val="000000"/>
+              </w:rPr>
+              <w:t xml:space="preserve">, </w:t>
+            </w:r>
+            <w:proofErr w:type="spellStart"/>
+            <w:r>
+              <w:rPr>
+                <w:rFonts w:ascii="Calibri" w:eastAsia="Times New Roman" w:hAnsi="Calibri" w:cs="Times New Roman"/>
+                <w:color w:val="000000"/>
+              </w:rPr>
+              <w:t>TeB</w:t>
+            </w:r>
+            <w:proofErr w:type="spellEnd"/>
           </w:p>
         </w:tc>
         <w:tc>
@@ -3364,6 +3641,7 @@
                 <w:color w:val="000000"/>
               </w:rPr>
             </w:pPr>
+            <w:proofErr w:type="spellStart"/>
             <w:r>
               <w:rPr>
                 <w:rFonts w:ascii="Calibri" w:eastAsia="Times New Roman" w:hAnsi="Calibri" w:cs="Times New Roman"/>
@@ -3371,6 +3649,7 @@
               </w:rPr>
               <w:t>TrB</w:t>
             </w:r>
+            <w:proofErr w:type="spellEnd"/>
             <w:r>
               <w:rPr>
                 <w:rFonts w:ascii="Calibri" w:eastAsia="Times New Roman" w:hAnsi="Calibri" w:cs="Times New Roman"/>
@@ -3383,7 +3662,23 @@
                 <w:rFonts w:ascii="Calibri" w:eastAsia="Times New Roman" w:hAnsi="Calibri" w:cs="Times New Roman"/>
                 <w:color w:val="000000"/>
               </w:rPr>
-              <w:t xml:space="preserve"> TeB </w:t>
+              <w:t xml:space="preserve"> </w:t>
+            </w:r>
+            <w:proofErr w:type="spellStart"/>
+            <w:r>
+              <w:rPr>
+                <w:rFonts w:ascii="Calibri" w:eastAsia="Times New Roman" w:hAnsi="Calibri" w:cs="Times New Roman"/>
+                <w:color w:val="000000"/>
+              </w:rPr>
+              <w:t>TeB</w:t>
+            </w:r>
+            <w:proofErr w:type="spellEnd"/>
+            <w:r>
+              <w:rPr>
+                <w:rFonts w:ascii="Calibri" w:eastAsia="Times New Roman" w:hAnsi="Calibri" w:cs="Times New Roman"/>
+                <w:color w:val="000000"/>
+              </w:rPr>
+              <w:t xml:space="preserve"> </w:t>
             </w:r>
           </w:p>
         </w:tc>
@@ -3541,6 +3836,7 @@
                 <w:color w:val="000000"/>
               </w:rPr>
             </w:pPr>
+            <w:proofErr w:type="gramStart"/>
             <w:r>
               <w:rPr>
                 <w:rFonts w:ascii="Calibri" w:eastAsia="Times New Roman" w:hAnsi="Calibri" w:cs="Times New Roman"/>
@@ -3558,6 +3854,7 @@
               </w:rPr>
               <w:t>-2</w:t>
             </w:r>
+            <w:proofErr w:type="gramEnd"/>
           </w:p>
         </w:tc>
         <w:tc>
@@ -3623,6 +3920,7 @@
                 <w:color w:val="000000"/>
               </w:rPr>
             </w:pPr>
+            <w:proofErr w:type="spellStart"/>
             <w:r>
               <w:rPr>
                 <w:rFonts w:ascii="Calibri" w:eastAsia="Times New Roman" w:hAnsi="Calibri" w:cs="Times New Roman"/>
@@ -3630,6 +3928,7 @@
               </w:rPr>
               <w:t>TrB</w:t>
             </w:r>
+            <w:proofErr w:type="spellEnd"/>
           </w:p>
         </w:tc>
         <w:tc>
@@ -3795,13 +4094,31 @@
                 <w:color w:val="000000"/>
               </w:rPr>
             </w:pPr>
-            <w:r>
-              <w:rPr>
-                <w:rFonts w:ascii="Calibri" w:eastAsia="Times New Roman" w:hAnsi="Calibri" w:cs="Times New Roman"/>
-                <w:color w:val="000000"/>
-              </w:rPr>
-              <w:t>TrB, TeB</w:t>
-            </w:r>
+            <w:proofErr w:type="spellStart"/>
+            <w:r>
+              <w:rPr>
+                <w:rFonts w:ascii="Calibri" w:eastAsia="Times New Roman" w:hAnsi="Calibri" w:cs="Times New Roman"/>
+                <w:color w:val="000000"/>
+              </w:rPr>
+              <w:t>TrB</w:t>
+            </w:r>
+            <w:proofErr w:type="spellEnd"/>
+            <w:r>
+              <w:rPr>
+                <w:rFonts w:ascii="Calibri" w:eastAsia="Times New Roman" w:hAnsi="Calibri" w:cs="Times New Roman"/>
+                <w:color w:val="000000"/>
+              </w:rPr>
+              <w:t xml:space="preserve">, </w:t>
+            </w:r>
+            <w:proofErr w:type="spellStart"/>
+            <w:r>
+              <w:rPr>
+                <w:rFonts w:ascii="Calibri" w:eastAsia="Times New Roman" w:hAnsi="Calibri" w:cs="Times New Roman"/>
+                <w:color w:val="000000"/>
+              </w:rPr>
+              <w:t>TeB</w:t>
+            </w:r>
+            <w:proofErr w:type="spellEnd"/>
           </w:p>
         </w:tc>
         <w:tc>
@@ -3903,6 +4220,7 @@
                 <w:color w:val="000000"/>
               </w:rPr>
             </w:pPr>
+            <w:proofErr w:type="spellStart"/>
             <w:r>
               <w:rPr>
                 <w:rFonts w:ascii="Calibri" w:eastAsia="Times New Roman" w:hAnsi="Calibri" w:cs="Times New Roman"/>
@@ -3924,6 +4242,7 @@
               </w:rPr>
               <w:t>stomata</w:t>
             </w:r>
+            <w:proofErr w:type="spellEnd"/>
           </w:p>
         </w:tc>
         <w:tc>
@@ -3947,6 +4266,7 @@
                 <w:color w:val="000000"/>
               </w:rPr>
             </w:pPr>
+            <w:proofErr w:type="gramStart"/>
             <w:r>
               <w:rPr>
                 <w:rFonts w:ascii="Calibri" w:eastAsia="Times New Roman" w:hAnsi="Calibri" w:cs="Times New Roman"/>
@@ -3964,6 +4284,7 @@
               </w:rPr>
               <w:t>-2</w:t>
             </w:r>
+            <w:proofErr w:type="gramEnd"/>
           </w:p>
         </w:tc>
         <w:tc>
@@ -4031,13 +4352,39 @@
                 <w:color w:val="000000"/>
               </w:rPr>
             </w:pPr>
-            <w:r>
-              <w:rPr>
-                <w:rFonts w:ascii="Calibri" w:eastAsia="Times New Roman" w:hAnsi="Calibri" w:cs="Times New Roman"/>
-                <w:color w:val="000000"/>
-              </w:rPr>
-              <w:t xml:space="preserve">TrB, TeB, </w:t>
-            </w:r>
+            <w:proofErr w:type="spellStart"/>
+            <w:r>
+              <w:rPr>
+                <w:rFonts w:ascii="Calibri" w:eastAsia="Times New Roman" w:hAnsi="Calibri" w:cs="Times New Roman"/>
+                <w:color w:val="000000"/>
+              </w:rPr>
+              <w:t>TrB</w:t>
+            </w:r>
+            <w:proofErr w:type="spellEnd"/>
+            <w:r>
+              <w:rPr>
+                <w:rFonts w:ascii="Calibri" w:eastAsia="Times New Roman" w:hAnsi="Calibri" w:cs="Times New Roman"/>
+                <w:color w:val="000000"/>
+              </w:rPr>
+              <w:t xml:space="preserve">, </w:t>
+            </w:r>
+            <w:proofErr w:type="spellStart"/>
+            <w:r>
+              <w:rPr>
+                <w:rFonts w:ascii="Calibri" w:eastAsia="Times New Roman" w:hAnsi="Calibri" w:cs="Times New Roman"/>
+                <w:color w:val="000000"/>
+              </w:rPr>
+              <w:t>TeB</w:t>
+            </w:r>
+            <w:proofErr w:type="spellEnd"/>
+            <w:r>
+              <w:rPr>
+                <w:rFonts w:ascii="Calibri" w:eastAsia="Times New Roman" w:hAnsi="Calibri" w:cs="Times New Roman"/>
+                <w:color w:val="000000"/>
+              </w:rPr>
+              <w:t xml:space="preserve">, </w:t>
+            </w:r>
+            <w:proofErr w:type="spellStart"/>
             <w:r>
               <w:rPr>
                 <w:rFonts w:ascii="Calibri" w:eastAsia="Times New Roman" w:hAnsi="Calibri" w:cs="Times New Roman"/>
@@ -4045,6 +4392,7 @@
               </w:rPr>
               <w:t>TeN</w:t>
             </w:r>
+            <w:proofErr w:type="spellEnd"/>
           </w:p>
         </w:tc>
         <w:tc>
@@ -4272,6 +4620,7 @@
                 <w:color w:val="000000"/>
               </w:rPr>
             </w:pPr>
+            <w:proofErr w:type="spellStart"/>
             <w:r>
               <w:rPr>
                 <w:rFonts w:ascii="Calibri" w:eastAsia="Times New Roman" w:hAnsi="Calibri" w:cs="Times New Roman"/>
@@ -4279,6 +4628,7 @@
               </w:rPr>
               <w:t>TrB</w:t>
             </w:r>
+            <w:proofErr w:type="spellEnd"/>
             <w:r>
               <w:rPr>
                 <w:rFonts w:ascii="Calibri" w:eastAsia="Times New Roman" w:hAnsi="Calibri" w:cs="Times New Roman"/>
@@ -4291,8 +4641,17 @@
                 <w:rFonts w:ascii="Calibri" w:eastAsia="Times New Roman" w:hAnsi="Calibri" w:cs="Times New Roman"/>
                 <w:color w:val="000000"/>
               </w:rPr>
-              <w:t xml:space="preserve"> TeB</w:t>
-            </w:r>
+              <w:t xml:space="preserve"> </w:t>
+            </w:r>
+            <w:proofErr w:type="spellStart"/>
+            <w:r>
+              <w:rPr>
+                <w:rFonts w:ascii="Calibri" w:eastAsia="Times New Roman" w:hAnsi="Calibri" w:cs="Times New Roman"/>
+                <w:color w:val="000000"/>
+              </w:rPr>
+              <w:t>TeB</w:t>
+            </w:r>
+            <w:proofErr w:type="spellEnd"/>
           </w:p>
         </w:tc>
         <w:tc>
@@ -4459,7 +4818,15 @@
                 <w:rFonts w:ascii="Calibri" w:eastAsia="Times New Roman" w:hAnsi="Calibri" w:cs="Times New Roman"/>
                 <w:color w:val="000000"/>
               </w:rPr>
-              <w:t>mm mm</w:t>
+              <w:t xml:space="preserve">mm </w:t>
+            </w:r>
+            <w:proofErr w:type="gramStart"/>
+            <w:r>
+              <w:rPr>
+                <w:rFonts w:ascii="Calibri" w:eastAsia="Times New Roman" w:hAnsi="Calibri" w:cs="Times New Roman"/>
+                <w:color w:val="000000"/>
+              </w:rPr>
+              <w:t>mm</w:t>
             </w:r>
             <w:r>
               <w:rPr>
@@ -4471,6 +4838,7 @@
               </w:rPr>
               <w:t>-2</w:t>
             </w:r>
+            <w:proofErr w:type="gramEnd"/>
           </w:p>
         </w:tc>
         <w:tc>
@@ -4536,6 +4904,7 @@
                 <w:color w:val="000000"/>
               </w:rPr>
             </w:pPr>
+            <w:proofErr w:type="spellStart"/>
             <w:r>
               <w:rPr>
                 <w:rFonts w:ascii="Calibri" w:eastAsia="Times New Roman" w:hAnsi="Calibri" w:cs="Times New Roman"/>
@@ -4543,6 +4912,7 @@
               </w:rPr>
               <w:t>TeB</w:t>
             </w:r>
+            <w:proofErr w:type="spellEnd"/>
           </w:p>
         </w:tc>
         <w:tc>
@@ -4708,6 +5078,7 @@
                 <w:color w:val="000000"/>
               </w:rPr>
             </w:pPr>
+            <w:proofErr w:type="spellStart"/>
             <w:r>
               <w:rPr>
                 <w:rFonts w:ascii="Calibri" w:eastAsia="Times New Roman" w:hAnsi="Calibri" w:cs="Times New Roman"/>
@@ -4715,6 +5086,7 @@
               </w:rPr>
               <w:t>TeB</w:t>
             </w:r>
+            <w:proofErr w:type="spellEnd"/>
           </w:p>
         </w:tc>
         <w:tc>
@@ -4802,6 +5174,7 @@
                 <w:color w:val="000000"/>
               </w:rPr>
             </w:pPr>
+            <w:proofErr w:type="spellStart"/>
             <w:r>
               <w:rPr>
                 <w:rFonts w:ascii="Calibri" w:eastAsia="Times New Roman" w:hAnsi="Calibri" w:cs="Times New Roman"/>
@@ -4823,6 +5196,7 @@
               </w:rPr>
               <w:t>min</w:t>
             </w:r>
+            <w:proofErr w:type="spellEnd"/>
           </w:p>
         </w:tc>
         <w:tc>
@@ -4851,7 +5225,15 @@
                 <w:rFonts w:ascii="Calibri" w:eastAsia="Times New Roman" w:hAnsi="Calibri" w:cs="Times New Roman"/>
                 <w:color w:val="000000"/>
               </w:rPr>
-              <w:t>mm mm</w:t>
+              <w:t xml:space="preserve">mm </w:t>
+            </w:r>
+            <w:proofErr w:type="gramStart"/>
+            <w:r>
+              <w:rPr>
+                <w:rFonts w:ascii="Calibri" w:eastAsia="Times New Roman" w:hAnsi="Calibri" w:cs="Times New Roman"/>
+                <w:color w:val="000000"/>
+              </w:rPr>
+              <w:t>mm</w:t>
             </w:r>
             <w:r>
               <w:rPr>
@@ -4863,6 +5245,7 @@
               </w:rPr>
               <w:t>-2</w:t>
             </w:r>
+            <w:proofErr w:type="gramEnd"/>
           </w:p>
         </w:tc>
         <w:tc>
@@ -4930,6 +5313,7 @@
                 <w:color w:val="000000"/>
               </w:rPr>
             </w:pPr>
+            <w:proofErr w:type="spellStart"/>
             <w:r>
               <w:rPr>
                 <w:rFonts w:ascii="Calibri" w:eastAsia="Times New Roman" w:hAnsi="Calibri" w:cs="Times New Roman"/>
@@ -4937,6 +5321,7 @@
               </w:rPr>
               <w:t>TeB</w:t>
             </w:r>
+            <w:proofErr w:type="spellEnd"/>
           </w:p>
         </w:tc>
         <w:tc>
@@ -5108,6 +5493,7 @@
                 <w:color w:val="000000"/>
               </w:rPr>
             </w:pPr>
+            <w:proofErr w:type="spellStart"/>
             <w:r>
               <w:rPr>
                 <w:rFonts w:ascii="Calibri" w:eastAsia="Times New Roman" w:hAnsi="Calibri" w:cs="Times New Roman"/>
@@ -5115,6 +5501,7 @@
               </w:rPr>
               <w:t>TeB</w:t>
             </w:r>
+            <w:proofErr w:type="spellEnd"/>
           </w:p>
         </w:tc>
         <w:tc>
@@ -5302,13 +5689,23 @@
                 <w:color w:val="000000"/>
               </w:rPr>
             </w:pPr>
-            <w:r>
-              <w:rPr>
-                <w:rFonts w:ascii="Calibri" w:eastAsia="Times New Roman" w:hAnsi="Calibri" w:cs="Times New Roman"/>
-                <w:color w:val="000000"/>
-              </w:rPr>
-              <w:t xml:space="preserve">TrB, </w:t>
-            </w:r>
+            <w:proofErr w:type="spellStart"/>
+            <w:r>
+              <w:rPr>
+                <w:rFonts w:ascii="Calibri" w:eastAsia="Times New Roman" w:hAnsi="Calibri" w:cs="Times New Roman"/>
+                <w:color w:val="000000"/>
+              </w:rPr>
+              <w:t>TrB</w:t>
+            </w:r>
+            <w:proofErr w:type="spellEnd"/>
+            <w:r>
+              <w:rPr>
+                <w:rFonts w:ascii="Calibri" w:eastAsia="Times New Roman" w:hAnsi="Calibri" w:cs="Times New Roman"/>
+                <w:color w:val="000000"/>
+              </w:rPr>
+              <w:t xml:space="preserve">, </w:t>
+            </w:r>
+            <w:proofErr w:type="spellStart"/>
             <w:r>
               <w:rPr>
                 <w:rFonts w:ascii="Calibri" w:eastAsia="Times New Roman" w:hAnsi="Calibri" w:cs="Times New Roman"/>
@@ -5316,6 +5713,7 @@
               </w:rPr>
               <w:t>TeN</w:t>
             </w:r>
+            <w:proofErr w:type="spellEnd"/>
           </w:p>
         </w:tc>
         <w:tc>
@@ -5495,13 +5893,31 @@
                 <w:color w:val="000000"/>
               </w:rPr>
             </w:pPr>
-            <w:r>
-              <w:rPr>
-                <w:rFonts w:ascii="Calibri" w:eastAsia="Times New Roman" w:hAnsi="Calibri" w:cs="Times New Roman"/>
-                <w:color w:val="000000"/>
-              </w:rPr>
-              <w:t>TrB, TeB</w:t>
-            </w:r>
+            <w:proofErr w:type="spellStart"/>
+            <w:r>
+              <w:rPr>
+                <w:rFonts w:ascii="Calibri" w:eastAsia="Times New Roman" w:hAnsi="Calibri" w:cs="Times New Roman"/>
+                <w:color w:val="000000"/>
+              </w:rPr>
+              <w:t>TrB</w:t>
+            </w:r>
+            <w:proofErr w:type="spellEnd"/>
+            <w:r>
+              <w:rPr>
+                <w:rFonts w:ascii="Calibri" w:eastAsia="Times New Roman" w:hAnsi="Calibri" w:cs="Times New Roman"/>
+                <w:color w:val="000000"/>
+              </w:rPr>
+              <w:t xml:space="preserve">, </w:t>
+            </w:r>
+            <w:proofErr w:type="spellStart"/>
+            <w:r>
+              <w:rPr>
+                <w:rFonts w:ascii="Calibri" w:eastAsia="Times New Roman" w:hAnsi="Calibri" w:cs="Times New Roman"/>
+                <w:color w:val="000000"/>
+              </w:rPr>
+              <w:t>TeB</w:t>
+            </w:r>
+            <w:proofErr w:type="spellEnd"/>
           </w:p>
         </w:tc>
         <w:tc>
@@ -5757,20 +6173,63 @@
                 <w:color w:val="000000"/>
               </w:rPr>
             </w:pPr>
-            <w:r>
-              <w:rPr>
-                <w:rFonts w:ascii="Calibri" w:eastAsia="Times New Roman" w:hAnsi="Calibri" w:cs="Times New Roman"/>
-                <w:color w:val="000000"/>
-              </w:rPr>
-              <w:t xml:space="preserve">TrB, TeB, </w:t>
-            </w:r>
-            <w:r>
-              <w:rPr>
-                <w:rFonts w:ascii="Calibri" w:eastAsia="Times New Roman" w:hAnsi="Calibri" w:cs="Times New Roman"/>
-                <w:color w:val="000000"/>
-              </w:rPr>
-              <w:t>TeN, BoN</w:t>
-            </w:r>
+            <w:proofErr w:type="spellStart"/>
+            <w:r>
+              <w:rPr>
+                <w:rFonts w:ascii="Calibri" w:eastAsia="Times New Roman" w:hAnsi="Calibri" w:cs="Times New Roman"/>
+                <w:color w:val="000000"/>
+              </w:rPr>
+              <w:t>TrB</w:t>
+            </w:r>
+            <w:proofErr w:type="spellEnd"/>
+            <w:r>
+              <w:rPr>
+                <w:rFonts w:ascii="Calibri" w:eastAsia="Times New Roman" w:hAnsi="Calibri" w:cs="Times New Roman"/>
+                <w:color w:val="000000"/>
+              </w:rPr>
+              <w:t xml:space="preserve">, </w:t>
+            </w:r>
+            <w:proofErr w:type="spellStart"/>
+            <w:r>
+              <w:rPr>
+                <w:rFonts w:ascii="Calibri" w:eastAsia="Times New Roman" w:hAnsi="Calibri" w:cs="Times New Roman"/>
+                <w:color w:val="000000"/>
+              </w:rPr>
+              <w:t>TeB</w:t>
+            </w:r>
+            <w:proofErr w:type="spellEnd"/>
+            <w:r>
+              <w:rPr>
+                <w:rFonts w:ascii="Calibri" w:eastAsia="Times New Roman" w:hAnsi="Calibri" w:cs="Times New Roman"/>
+                <w:color w:val="000000"/>
+              </w:rPr>
+              <w:t xml:space="preserve">, </w:t>
+            </w:r>
+            <w:proofErr w:type="spellStart"/>
+            <w:r>
+              <w:rPr>
+                <w:rFonts w:ascii="Calibri" w:eastAsia="Times New Roman" w:hAnsi="Calibri" w:cs="Times New Roman"/>
+                <w:color w:val="000000"/>
+              </w:rPr>
+              <w:t>TeN</w:t>
+            </w:r>
+            <w:proofErr w:type="spellEnd"/>
+            <w:r>
+              <w:rPr>
+                <w:rFonts w:ascii="Calibri" w:eastAsia="Times New Roman" w:hAnsi="Calibri" w:cs="Times New Roman"/>
+                <w:color w:val="000000"/>
+              </w:rPr>
+              <w:t xml:space="preserve">, </w:t>
+            </w:r>
+            <w:proofErr w:type="spellStart"/>
+            <w:r>
+              <w:rPr>
+                <w:rFonts w:ascii="Calibri" w:eastAsia="Times New Roman" w:hAnsi="Calibri" w:cs="Times New Roman"/>
+                <w:color w:val="000000"/>
+              </w:rPr>
+              <w:t>BoN</w:t>
+            </w:r>
+            <w:proofErr w:type="spellEnd"/>
           </w:p>
         </w:tc>
         <w:tc>
@@ -6007,13 +6466,39 @@
                 <w:color w:val="000000"/>
               </w:rPr>
             </w:pPr>
-            <w:r>
-              <w:rPr>
-                <w:rFonts w:ascii="Calibri" w:eastAsia="Times New Roman" w:hAnsi="Calibri" w:cs="Times New Roman"/>
-                <w:color w:val="000000"/>
-              </w:rPr>
-              <w:t xml:space="preserve">TrB, TeB, </w:t>
-            </w:r>
+            <w:proofErr w:type="spellStart"/>
+            <w:r>
+              <w:rPr>
+                <w:rFonts w:ascii="Calibri" w:eastAsia="Times New Roman" w:hAnsi="Calibri" w:cs="Times New Roman"/>
+                <w:color w:val="000000"/>
+              </w:rPr>
+              <w:t>TrB</w:t>
+            </w:r>
+            <w:proofErr w:type="spellEnd"/>
+            <w:r>
+              <w:rPr>
+                <w:rFonts w:ascii="Calibri" w:eastAsia="Times New Roman" w:hAnsi="Calibri" w:cs="Times New Roman"/>
+                <w:color w:val="000000"/>
+              </w:rPr>
+              <w:t xml:space="preserve">, </w:t>
+            </w:r>
+            <w:proofErr w:type="spellStart"/>
+            <w:r>
+              <w:rPr>
+                <w:rFonts w:ascii="Calibri" w:eastAsia="Times New Roman" w:hAnsi="Calibri" w:cs="Times New Roman"/>
+                <w:color w:val="000000"/>
+              </w:rPr>
+              <w:t>TeB</w:t>
+            </w:r>
+            <w:proofErr w:type="spellEnd"/>
+            <w:r>
+              <w:rPr>
+                <w:rFonts w:ascii="Calibri" w:eastAsia="Times New Roman" w:hAnsi="Calibri" w:cs="Times New Roman"/>
+                <w:color w:val="000000"/>
+              </w:rPr>
+              <w:t xml:space="preserve">, </w:t>
+            </w:r>
+            <w:proofErr w:type="spellStart"/>
             <w:r>
               <w:rPr>
                 <w:rFonts w:ascii="Calibri" w:eastAsia="Times New Roman" w:hAnsi="Calibri" w:cs="Times New Roman"/>
@@ -6021,6 +6506,7 @@
               </w:rPr>
               <w:t>TeN</w:t>
             </w:r>
+            <w:proofErr w:type="spellEnd"/>
           </w:p>
         </w:tc>
         <w:tc>
@@ -6261,13 +6747,39 @@
                 <w:color w:val="000000"/>
               </w:rPr>
             </w:pPr>
-            <w:r>
-              <w:rPr>
-                <w:rFonts w:ascii="Calibri" w:eastAsia="Times New Roman" w:hAnsi="Calibri" w:cs="Times New Roman"/>
-                <w:color w:val="000000"/>
-              </w:rPr>
-              <w:t xml:space="preserve">TrB, TeB, </w:t>
-            </w:r>
+            <w:proofErr w:type="spellStart"/>
+            <w:r>
+              <w:rPr>
+                <w:rFonts w:ascii="Calibri" w:eastAsia="Times New Roman" w:hAnsi="Calibri" w:cs="Times New Roman"/>
+                <w:color w:val="000000"/>
+              </w:rPr>
+              <w:t>TrB</w:t>
+            </w:r>
+            <w:proofErr w:type="spellEnd"/>
+            <w:r>
+              <w:rPr>
+                <w:rFonts w:ascii="Calibri" w:eastAsia="Times New Roman" w:hAnsi="Calibri" w:cs="Times New Roman"/>
+                <w:color w:val="000000"/>
+              </w:rPr>
+              <w:t xml:space="preserve">, </w:t>
+            </w:r>
+            <w:proofErr w:type="spellStart"/>
+            <w:r>
+              <w:rPr>
+                <w:rFonts w:ascii="Calibri" w:eastAsia="Times New Roman" w:hAnsi="Calibri" w:cs="Times New Roman"/>
+                <w:color w:val="000000"/>
+              </w:rPr>
+              <w:t>TeB</w:t>
+            </w:r>
+            <w:proofErr w:type="spellEnd"/>
+            <w:r>
+              <w:rPr>
+                <w:rFonts w:ascii="Calibri" w:eastAsia="Times New Roman" w:hAnsi="Calibri" w:cs="Times New Roman"/>
+                <w:color w:val="000000"/>
+              </w:rPr>
+              <w:t xml:space="preserve">, </w:t>
+            </w:r>
+            <w:proofErr w:type="spellStart"/>
             <w:r>
               <w:rPr>
                 <w:rFonts w:ascii="Calibri" w:eastAsia="Times New Roman" w:hAnsi="Calibri" w:cs="Times New Roman"/>
@@ -6275,6 +6787,7 @@
               </w:rPr>
               <w:t>TeN</w:t>
             </w:r>
+            <w:proofErr w:type="spellEnd"/>
           </w:p>
         </w:tc>
         <w:tc>
@@ -6565,13 +7078,39 @@
                 <w:color w:val="000000"/>
               </w:rPr>
             </w:pPr>
-            <w:r>
-              <w:rPr>
-                <w:rFonts w:ascii="Calibri" w:eastAsia="Times New Roman" w:hAnsi="Calibri" w:cs="Times New Roman"/>
-                <w:color w:val="000000"/>
-              </w:rPr>
-              <w:t xml:space="preserve">TrB, TeB, </w:t>
-            </w:r>
+            <w:proofErr w:type="spellStart"/>
+            <w:r>
+              <w:rPr>
+                <w:rFonts w:ascii="Calibri" w:eastAsia="Times New Roman" w:hAnsi="Calibri" w:cs="Times New Roman"/>
+                <w:color w:val="000000"/>
+              </w:rPr>
+              <w:t>TrB</w:t>
+            </w:r>
+            <w:proofErr w:type="spellEnd"/>
+            <w:r>
+              <w:rPr>
+                <w:rFonts w:ascii="Calibri" w:eastAsia="Times New Roman" w:hAnsi="Calibri" w:cs="Times New Roman"/>
+                <w:color w:val="000000"/>
+              </w:rPr>
+              <w:t xml:space="preserve">, </w:t>
+            </w:r>
+            <w:proofErr w:type="spellStart"/>
+            <w:r>
+              <w:rPr>
+                <w:rFonts w:ascii="Calibri" w:eastAsia="Times New Roman" w:hAnsi="Calibri" w:cs="Times New Roman"/>
+                <w:color w:val="000000"/>
+              </w:rPr>
+              <w:t>TeB</w:t>
+            </w:r>
+            <w:proofErr w:type="spellEnd"/>
+            <w:r>
+              <w:rPr>
+                <w:rFonts w:ascii="Calibri" w:eastAsia="Times New Roman" w:hAnsi="Calibri" w:cs="Times New Roman"/>
+                <w:color w:val="000000"/>
+              </w:rPr>
+              <w:t xml:space="preserve">, </w:t>
+            </w:r>
+            <w:proofErr w:type="spellStart"/>
             <w:r>
               <w:rPr>
                 <w:rFonts w:ascii="Calibri" w:eastAsia="Times New Roman" w:hAnsi="Calibri" w:cs="Times New Roman"/>
@@ -6579,6 +7118,7 @@
               </w:rPr>
               <w:t>TeN</w:t>
             </w:r>
+            <w:proofErr w:type="spellEnd"/>
           </w:p>
         </w:tc>
         <w:tc>
@@ -6795,12 +7335,29 @@
                 <w:color w:val="000000"/>
               </w:rPr>
             </w:pPr>
-            <w:r>
-              <w:rPr>
-                <w:rFonts w:ascii="Calibri" w:eastAsia="Times New Roman" w:hAnsi="Calibri" w:cs="Times New Roman"/>
-                <w:color w:val="000000"/>
-              </w:rPr>
-              <w:t>TrB, Te</w:t>
+            <w:proofErr w:type="spellStart"/>
+            <w:r>
+              <w:rPr>
+                <w:rFonts w:ascii="Calibri" w:eastAsia="Times New Roman" w:hAnsi="Calibri" w:cs="Times New Roman"/>
+                <w:color w:val="000000"/>
+              </w:rPr>
+              <w:t>TrB</w:t>
+            </w:r>
+            <w:proofErr w:type="spellEnd"/>
+            <w:r>
+              <w:rPr>
+                <w:rFonts w:ascii="Calibri" w:eastAsia="Times New Roman" w:hAnsi="Calibri" w:cs="Times New Roman"/>
+                <w:color w:val="000000"/>
+              </w:rPr>
+              <w:t xml:space="preserve">, </w:t>
+            </w:r>
+            <w:proofErr w:type="spellStart"/>
+            <w:r>
+              <w:rPr>
+                <w:rFonts w:ascii="Calibri" w:eastAsia="Times New Roman" w:hAnsi="Calibri" w:cs="Times New Roman"/>
+                <w:color w:val="000000"/>
+              </w:rPr>
+              <w:t>Te</w:t>
             </w:r>
             <w:r>
               <w:rPr>
@@ -6809,6 +7366,7 @@
               </w:rPr>
               <w:t>B</w:t>
             </w:r>
+            <w:proofErr w:type="spellEnd"/>
             <w:r>
               <w:rPr>
                 <w:rFonts w:ascii="Calibri" w:eastAsia="Times New Roman" w:hAnsi="Calibri" w:cs="Times New Roman"/>
@@ -6816,6 +7374,7 @@
               </w:rPr>
               <w:t xml:space="preserve">, </w:t>
             </w:r>
+            <w:proofErr w:type="spellStart"/>
             <w:r>
               <w:rPr>
                 <w:rFonts w:ascii="Calibri" w:eastAsia="Times New Roman" w:hAnsi="Calibri" w:cs="Times New Roman"/>
@@ -6823,6 +7382,7 @@
               </w:rPr>
               <w:t>TeN</w:t>
             </w:r>
+            <w:proofErr w:type="spellEnd"/>
           </w:p>
         </w:tc>
         <w:tc>
@@ -6996,13 +7556,31 @@
                 <w:color w:val="000000"/>
               </w:rPr>
             </w:pPr>
-            <w:r>
-              <w:rPr>
-                <w:rFonts w:ascii="Calibri" w:eastAsia="Times New Roman" w:hAnsi="Calibri" w:cs="Times New Roman"/>
-                <w:color w:val="000000"/>
-              </w:rPr>
-              <w:t>TrB, TeB</w:t>
-            </w:r>
+            <w:proofErr w:type="spellStart"/>
+            <w:r>
+              <w:rPr>
+                <w:rFonts w:ascii="Calibri" w:eastAsia="Times New Roman" w:hAnsi="Calibri" w:cs="Times New Roman"/>
+                <w:color w:val="000000"/>
+              </w:rPr>
+              <w:t>TrB</w:t>
+            </w:r>
+            <w:proofErr w:type="spellEnd"/>
+            <w:r>
+              <w:rPr>
+                <w:rFonts w:ascii="Calibri" w:eastAsia="Times New Roman" w:hAnsi="Calibri" w:cs="Times New Roman"/>
+                <w:color w:val="000000"/>
+              </w:rPr>
+              <w:t xml:space="preserve">, </w:t>
+            </w:r>
+            <w:proofErr w:type="spellStart"/>
+            <w:r>
+              <w:rPr>
+                <w:rFonts w:ascii="Calibri" w:eastAsia="Times New Roman" w:hAnsi="Calibri" w:cs="Times New Roman"/>
+                <w:color w:val="000000"/>
+              </w:rPr>
+              <w:t>TeB</w:t>
+            </w:r>
+            <w:proofErr w:type="spellEnd"/>
           </w:p>
         </w:tc>
         <w:tc>
@@ -7193,6 +7771,7 @@
                 <w:color w:val="000000"/>
               </w:rPr>
             </w:pPr>
+            <w:proofErr w:type="spellStart"/>
             <w:r>
               <w:rPr>
                 <w:rFonts w:ascii="Calibri" w:eastAsia="Times New Roman" w:hAnsi="Calibri" w:cs="Times New Roman"/>
@@ -7200,6 +7779,7 @@
               </w:rPr>
               <w:t>TrB</w:t>
             </w:r>
+            <w:proofErr w:type="spellEnd"/>
           </w:p>
         </w:tc>
         <w:tc>
@@ -7394,13 +7974,31 @@
                 <w:color w:val="000000"/>
               </w:rPr>
             </w:pPr>
-            <w:r>
-              <w:rPr>
-                <w:rFonts w:ascii="Calibri" w:eastAsia="Times New Roman" w:hAnsi="Calibri" w:cs="Times New Roman"/>
-                <w:color w:val="000000"/>
-              </w:rPr>
-              <w:t>TrB, TeB</w:t>
-            </w:r>
+            <w:proofErr w:type="spellStart"/>
+            <w:r>
+              <w:rPr>
+                <w:rFonts w:ascii="Calibri" w:eastAsia="Times New Roman" w:hAnsi="Calibri" w:cs="Times New Roman"/>
+                <w:color w:val="000000"/>
+              </w:rPr>
+              <w:t>TrB</w:t>
+            </w:r>
+            <w:proofErr w:type="spellEnd"/>
+            <w:r>
+              <w:rPr>
+                <w:rFonts w:ascii="Calibri" w:eastAsia="Times New Roman" w:hAnsi="Calibri" w:cs="Times New Roman"/>
+                <w:color w:val="000000"/>
+              </w:rPr>
+              <w:t xml:space="preserve">, </w:t>
+            </w:r>
+            <w:proofErr w:type="spellStart"/>
+            <w:r>
+              <w:rPr>
+                <w:rFonts w:ascii="Calibri" w:eastAsia="Times New Roman" w:hAnsi="Calibri" w:cs="Times New Roman"/>
+                <w:color w:val="000000"/>
+              </w:rPr>
+              <w:t>TeB</w:t>
+            </w:r>
+            <w:proofErr w:type="spellEnd"/>
           </w:p>
         </w:tc>
         <w:tc>
@@ -7521,6 +8119,7 @@
                 <w:color w:val="000000"/>
               </w:rPr>
             </w:pPr>
+            <w:proofErr w:type="spellStart"/>
             <w:r>
               <w:rPr>
                 <w:rFonts w:ascii="Calibri" w:eastAsia="Times New Roman" w:hAnsi="Calibri" w:cs="Times New Roman"/>
@@ -7539,6 +8138,7 @@
               </w:rPr>
               <w:t>hl</w:t>
             </w:r>
+            <w:proofErr w:type="spellEnd"/>
           </w:p>
         </w:tc>
         <w:tc>
@@ -7577,6 +8177,7 @@
                 <w:color w:val="000000"/>
               </w:rPr>
             </w:pPr>
+            <w:proofErr w:type="gramStart"/>
             <w:r>
               <w:rPr>
                 <w:rFonts w:ascii="Calibri" w:eastAsia="Times New Roman" w:hAnsi="Calibri" w:cs="Times New Roman"/>
@@ -7595,6 +8196,7 @@
               </w:rPr>
               <w:t>-2</w:t>
             </w:r>
+            <w:proofErr w:type="gramEnd"/>
           </w:p>
         </w:tc>
         <w:tc>
@@ -7661,13 +8263,31 @@
                 <w:color w:val="000000"/>
               </w:rPr>
             </w:pPr>
-            <w:r>
-              <w:rPr>
-                <w:rFonts w:ascii="Calibri" w:eastAsia="Times New Roman" w:hAnsi="Calibri" w:cs="Times New Roman"/>
-                <w:color w:val="000000"/>
-              </w:rPr>
-              <w:t>TrB, TeB</w:t>
-            </w:r>
+            <w:proofErr w:type="spellStart"/>
+            <w:r>
+              <w:rPr>
+                <w:rFonts w:ascii="Calibri" w:eastAsia="Times New Roman" w:hAnsi="Calibri" w:cs="Times New Roman"/>
+                <w:color w:val="000000"/>
+              </w:rPr>
+              <w:t>TrB</w:t>
+            </w:r>
+            <w:proofErr w:type="spellEnd"/>
+            <w:r>
+              <w:rPr>
+                <w:rFonts w:ascii="Calibri" w:eastAsia="Times New Roman" w:hAnsi="Calibri" w:cs="Times New Roman"/>
+                <w:color w:val="000000"/>
+              </w:rPr>
+              <w:t xml:space="preserve">, </w:t>
+            </w:r>
+            <w:proofErr w:type="spellStart"/>
+            <w:r>
+              <w:rPr>
+                <w:rFonts w:ascii="Calibri" w:eastAsia="Times New Roman" w:hAnsi="Calibri" w:cs="Times New Roman"/>
+                <w:color w:val="000000"/>
+              </w:rPr>
+              <w:t>TeB</w:t>
+            </w:r>
+            <w:proofErr w:type="spellEnd"/>
           </w:p>
         </w:tc>
         <w:tc>
@@ -7847,13 +8467,31 @@
                 <w:color w:val="000000"/>
               </w:rPr>
             </w:pPr>
-            <w:r>
-              <w:rPr>
-                <w:rFonts w:ascii="Calibri" w:eastAsia="Times New Roman" w:hAnsi="Calibri" w:cs="Times New Roman"/>
-                <w:color w:val="000000"/>
-              </w:rPr>
-              <w:t>TrB, TeB</w:t>
-            </w:r>
+            <w:proofErr w:type="spellStart"/>
+            <w:r>
+              <w:rPr>
+                <w:rFonts w:ascii="Calibri" w:eastAsia="Times New Roman" w:hAnsi="Calibri" w:cs="Times New Roman"/>
+                <w:color w:val="000000"/>
+              </w:rPr>
+              <w:t>TrB</w:t>
+            </w:r>
+            <w:proofErr w:type="spellEnd"/>
+            <w:r>
+              <w:rPr>
+                <w:rFonts w:ascii="Calibri" w:eastAsia="Times New Roman" w:hAnsi="Calibri" w:cs="Times New Roman"/>
+                <w:color w:val="000000"/>
+              </w:rPr>
+              <w:t xml:space="preserve">, </w:t>
+            </w:r>
+            <w:proofErr w:type="spellStart"/>
+            <w:r>
+              <w:rPr>
+                <w:rFonts w:ascii="Calibri" w:eastAsia="Times New Roman" w:hAnsi="Calibri" w:cs="Times New Roman"/>
+                <w:color w:val="000000"/>
+              </w:rPr>
+              <w:t>TeB</w:t>
+            </w:r>
+            <w:proofErr w:type="spellEnd"/>
           </w:p>
         </w:tc>
         <w:tc>
@@ -7953,6 +8591,7 @@
                 <w:color w:val="000000"/>
               </w:rPr>
             </w:pPr>
+            <w:proofErr w:type="spellStart"/>
             <w:r>
               <w:rPr>
                 <w:rFonts w:ascii="Calibri" w:eastAsia="Times New Roman" w:hAnsi="Calibri" w:cs="Times New Roman"/>
@@ -7960,7 +8599,17 @@
                 <w:iCs/>
                 <w:color w:val="000000"/>
               </w:rPr>
-              <w:t>chl a/b</w:t>
+              <w:t>chl</w:t>
+            </w:r>
+            <w:proofErr w:type="spellEnd"/>
+            <w:r>
+              <w:rPr>
+                <w:rFonts w:ascii="Calibri" w:eastAsia="Times New Roman" w:hAnsi="Calibri" w:cs="Times New Roman"/>
+                <w:i/>
+                <w:iCs/>
+                <w:color w:val="000000"/>
+              </w:rPr>
+              <w:t xml:space="preserve"> a/b</w:t>
             </w:r>
           </w:p>
         </w:tc>
@@ -8087,6 +8736,7 @@
                 <w:color w:val="000000"/>
               </w:rPr>
             </w:pPr>
+            <w:proofErr w:type="spellStart"/>
             <w:r>
               <w:rPr>
                 <w:rFonts w:ascii="Calibri" w:eastAsia="Times New Roman" w:hAnsi="Calibri" w:cs="Times New Roman"/>
@@ -8094,6 +8744,7 @@
               </w:rPr>
               <w:t>TrB</w:t>
             </w:r>
+            <w:proofErr w:type="spellEnd"/>
             <w:r>
               <w:rPr>
                 <w:rFonts w:ascii="Calibri" w:eastAsia="Times New Roman" w:hAnsi="Calibri" w:cs="Times New Roman"/>
@@ -8106,15 +8757,33 @@
                 <w:rFonts w:ascii="Calibri" w:eastAsia="Times New Roman" w:hAnsi="Calibri" w:cs="Times New Roman"/>
                 <w:color w:val="000000"/>
               </w:rPr>
-              <w:t xml:space="preserve"> TeB</w:t>
-            </w:r>
-            <w:r>
-              <w:rPr>
-                <w:rFonts w:ascii="Calibri" w:eastAsia="Times New Roman" w:hAnsi="Calibri" w:cs="Times New Roman"/>
-                <w:color w:val="000000"/>
-              </w:rPr>
-              <w:t>, BoN</w:t>
-            </w:r>
+              <w:t xml:space="preserve"> </w:t>
+            </w:r>
+            <w:proofErr w:type="spellStart"/>
+            <w:r>
+              <w:rPr>
+                <w:rFonts w:ascii="Calibri" w:eastAsia="Times New Roman" w:hAnsi="Calibri" w:cs="Times New Roman"/>
+                <w:color w:val="000000"/>
+              </w:rPr>
+              <w:t>TeB</w:t>
+            </w:r>
+            <w:proofErr w:type="spellEnd"/>
+            <w:r>
+              <w:rPr>
+                <w:rFonts w:ascii="Calibri" w:eastAsia="Times New Roman" w:hAnsi="Calibri" w:cs="Times New Roman"/>
+                <w:color w:val="000000"/>
+              </w:rPr>
+              <w:t xml:space="preserve">, </w:t>
+            </w:r>
+            <w:proofErr w:type="spellStart"/>
+            <w:r>
+              <w:rPr>
+                <w:rFonts w:ascii="Calibri" w:eastAsia="Times New Roman" w:hAnsi="Calibri" w:cs="Times New Roman"/>
+                <w:color w:val="000000"/>
+              </w:rPr>
+              <w:t>BoN</w:t>
+            </w:r>
+            <w:proofErr w:type="spellEnd"/>
           </w:p>
         </w:tc>
         <w:tc>
@@ -8280,6 +8949,7 @@
                 <w:color w:val="000000"/>
               </w:rPr>
             </w:pPr>
+            <w:proofErr w:type="spellStart"/>
             <w:r>
               <w:rPr>
                 <w:rFonts w:ascii="Calibri" w:eastAsia="Times New Roman" w:hAnsi="Calibri" w:cs="Times New Roman"/>
@@ -8287,6 +8957,7 @@
               </w:rPr>
               <w:t>TrB</w:t>
             </w:r>
+            <w:proofErr w:type="spellEnd"/>
             <w:r>
               <w:rPr>
                 <w:rFonts w:ascii="Calibri" w:eastAsia="Times New Roman" w:hAnsi="Calibri" w:cs="Times New Roman"/>
@@ -8299,15 +8970,33 @@
                 <w:rFonts w:ascii="Calibri" w:eastAsia="Times New Roman" w:hAnsi="Calibri" w:cs="Times New Roman"/>
                 <w:color w:val="000000"/>
               </w:rPr>
-              <w:t xml:space="preserve"> TeB</w:t>
-            </w:r>
-            <w:r>
-              <w:rPr>
-                <w:rFonts w:ascii="Calibri" w:eastAsia="Times New Roman" w:hAnsi="Calibri" w:cs="Times New Roman"/>
-                <w:color w:val="000000"/>
-              </w:rPr>
-              <w:t>, BoN</w:t>
-            </w:r>
+              <w:t xml:space="preserve"> </w:t>
+            </w:r>
+            <w:proofErr w:type="spellStart"/>
+            <w:r>
+              <w:rPr>
+                <w:rFonts w:ascii="Calibri" w:eastAsia="Times New Roman" w:hAnsi="Calibri" w:cs="Times New Roman"/>
+                <w:color w:val="000000"/>
+              </w:rPr>
+              <w:t>TeB</w:t>
+            </w:r>
+            <w:proofErr w:type="spellEnd"/>
+            <w:r>
+              <w:rPr>
+                <w:rFonts w:ascii="Calibri" w:eastAsia="Times New Roman" w:hAnsi="Calibri" w:cs="Times New Roman"/>
+                <w:color w:val="000000"/>
+              </w:rPr>
+              <w:t xml:space="preserve">, </w:t>
+            </w:r>
+            <w:proofErr w:type="spellStart"/>
+            <w:r>
+              <w:rPr>
+                <w:rFonts w:ascii="Calibri" w:eastAsia="Times New Roman" w:hAnsi="Calibri" w:cs="Times New Roman"/>
+                <w:color w:val="000000"/>
+              </w:rPr>
+              <w:t>BoN</w:t>
+            </w:r>
+            <w:proofErr w:type="spellEnd"/>
           </w:p>
         </w:tc>
         <w:tc>
@@ -8562,6 +9251,7 @@
                 <w:color w:val="000000"/>
               </w:rPr>
             </w:pPr>
+            <w:proofErr w:type="spellStart"/>
             <w:r>
               <w:rPr>
                 <w:rFonts w:ascii="Calibri" w:eastAsia="Times New Roman" w:hAnsi="Calibri" w:cs="Times New Roman"/>
@@ -8569,6 +9259,7 @@
               </w:rPr>
               <w:t>TrB</w:t>
             </w:r>
+            <w:proofErr w:type="spellEnd"/>
             <w:r>
               <w:rPr>
                 <w:rFonts w:ascii="Calibri" w:eastAsia="Times New Roman" w:hAnsi="Calibri" w:cs="Times New Roman"/>
@@ -8581,8 +9272,17 @@
                 <w:rFonts w:ascii="Calibri" w:eastAsia="Times New Roman" w:hAnsi="Calibri" w:cs="Times New Roman"/>
                 <w:color w:val="000000"/>
               </w:rPr>
-              <w:t xml:space="preserve"> TeB</w:t>
-            </w:r>
+              <w:t xml:space="preserve"> </w:t>
+            </w:r>
+            <w:proofErr w:type="spellStart"/>
+            <w:r>
+              <w:rPr>
+                <w:rFonts w:ascii="Calibri" w:eastAsia="Times New Roman" w:hAnsi="Calibri" w:cs="Times New Roman"/>
+                <w:color w:val="000000"/>
+              </w:rPr>
+              <w:t>TeB</w:t>
+            </w:r>
+            <w:proofErr w:type="spellEnd"/>
             <w:r>
               <w:rPr>
                 <w:rFonts w:ascii="Calibri" w:eastAsia="Times New Roman" w:hAnsi="Calibri" w:cs="Times New Roman"/>
@@ -8597,6 +9297,7 @@
               </w:rPr>
               <w:t xml:space="preserve"> </w:t>
             </w:r>
+            <w:proofErr w:type="spellStart"/>
             <w:r>
               <w:rPr>
                 <w:rFonts w:ascii="Calibri" w:eastAsia="Times New Roman" w:hAnsi="Calibri" w:cs="Times New Roman"/>
@@ -8611,6 +9312,7 @@
               </w:rPr>
               <w:t>N</w:t>
             </w:r>
+            <w:proofErr w:type="spellEnd"/>
           </w:p>
         </w:tc>
         <w:tc>
@@ -8804,6 +9506,7 @@
                 <w:color w:val="000000"/>
               </w:rPr>
             </w:pPr>
+            <w:proofErr w:type="spellStart"/>
             <w:r>
               <w:rPr>
                 <w:rFonts w:ascii="Calibri" w:eastAsia="Times New Roman" w:hAnsi="Calibri" w:cs="Times New Roman"/>
@@ -8811,6 +9514,7 @@
               </w:rPr>
               <w:t>TrB</w:t>
             </w:r>
+            <w:proofErr w:type="spellEnd"/>
             <w:r>
               <w:rPr>
                 <w:rFonts w:ascii="Calibri" w:eastAsia="Times New Roman" w:hAnsi="Calibri" w:cs="Times New Roman"/>
@@ -8823,8 +9527,17 @@
                 <w:rFonts w:ascii="Calibri" w:eastAsia="Times New Roman" w:hAnsi="Calibri" w:cs="Times New Roman"/>
                 <w:color w:val="000000"/>
               </w:rPr>
-              <w:t xml:space="preserve"> TeB</w:t>
-            </w:r>
+              <w:t xml:space="preserve"> </w:t>
+            </w:r>
+            <w:proofErr w:type="spellStart"/>
+            <w:r>
+              <w:rPr>
+                <w:rFonts w:ascii="Calibri" w:eastAsia="Times New Roman" w:hAnsi="Calibri" w:cs="Times New Roman"/>
+                <w:color w:val="000000"/>
+              </w:rPr>
+              <w:t>TeB</w:t>
+            </w:r>
+            <w:proofErr w:type="spellEnd"/>
             <w:r>
               <w:rPr>
                 <w:rFonts w:ascii="Calibri" w:eastAsia="Times New Roman" w:hAnsi="Calibri" w:cs="Times New Roman"/>
@@ -8839,6 +9552,7 @@
               </w:rPr>
               <w:t xml:space="preserve"> </w:t>
             </w:r>
+            <w:proofErr w:type="spellStart"/>
             <w:r>
               <w:rPr>
                 <w:rFonts w:ascii="Calibri" w:eastAsia="Times New Roman" w:hAnsi="Calibri" w:cs="Times New Roman"/>
@@ -8853,6 +9567,7 @@
               </w:rPr>
               <w:t>N</w:t>
             </w:r>
+            <w:proofErr w:type="spellEnd"/>
           </w:p>
         </w:tc>
         <w:tc>
@@ -9129,6 +9844,7 @@
                 <w:color w:val="000000"/>
               </w:rPr>
             </w:pPr>
+            <w:proofErr w:type="spellStart"/>
             <w:r>
               <w:rPr>
                 <w:rFonts w:ascii="Calibri" w:eastAsia="Times New Roman" w:hAnsi="Calibri" w:cs="Times New Roman"/>
@@ -9136,6 +9852,23 @@
               </w:rPr>
               <w:t>TeB</w:t>
             </w:r>
+            <w:proofErr w:type="spellEnd"/>
+            <w:r>
+              <w:rPr>
+                <w:rFonts w:ascii="Calibri" w:eastAsia="Times New Roman" w:hAnsi="Calibri" w:cs="Times New Roman"/>
+                <w:color w:val="000000"/>
+              </w:rPr>
+              <w:t xml:space="preserve">, </w:t>
+            </w:r>
+            <w:proofErr w:type="spellStart"/>
+            <w:r>
+              <w:rPr>
+                <w:rFonts w:ascii="Calibri" w:eastAsia="Times New Roman" w:hAnsi="Calibri" w:cs="Times New Roman"/>
+                <w:color w:val="000000"/>
+              </w:rPr>
+              <w:t>BoN</w:t>
+            </w:r>
+            <w:proofErr w:type="spellEnd"/>
           </w:p>
         </w:tc>
         <w:tc>
@@ -9163,6 +9896,13 @@
                 <w:color w:val="000000"/>
               </w:rPr>
               <w:t>30, 44</w:t>
+            </w:r>
+            <w:r>
+              <w:rPr>
+                <w:rFonts w:ascii="Calibri" w:eastAsia="Times New Roman" w:hAnsi="Calibri" w:cs="Times New Roman"/>
+                <w:color w:val="000000"/>
+              </w:rPr>
+              <w:t>, 51</w:t>
             </w:r>
           </w:p>
         </w:tc>
@@ -9301,6 +10041,7 @@
                 <w:color w:val="000000"/>
               </w:rPr>
             </w:pPr>
+            <w:proofErr w:type="spellStart"/>
             <w:r>
               <w:rPr>
                 <w:rFonts w:ascii="Calibri" w:eastAsia="Times New Roman" w:hAnsi="Calibri" w:cs="Times New Roman"/>
@@ -9308,6 +10049,7 @@
               </w:rPr>
               <w:t>TeB</w:t>
             </w:r>
+            <w:proofErr w:type="spellEnd"/>
           </w:p>
         </w:tc>
         <w:tc>
@@ -9473,8 +10215,17 @@
                 <w:rFonts w:ascii="Calibri" w:eastAsia="Times New Roman" w:hAnsi="Calibri" w:cs="Times New Roman"/>
                 <w:color w:val="000000"/>
               </w:rPr>
-              <w:t>% nm</w:t>
-            </w:r>
+              <w:t xml:space="preserve">% </w:t>
+            </w:r>
+            <w:proofErr w:type="gramStart"/>
+            <w:r>
+              <w:rPr>
+                <w:rFonts w:ascii="Calibri" w:eastAsia="Times New Roman" w:hAnsi="Calibri" w:cs="Times New Roman"/>
+                <w:color w:val="000000"/>
+              </w:rPr>
+              <w:t>nm</w:t>
+            </w:r>
+            <w:proofErr w:type="gramEnd"/>
           </w:p>
         </w:tc>
         <w:tc>
@@ -9540,6 +10291,7 @@
                 <w:color w:val="000000"/>
               </w:rPr>
             </w:pPr>
+            <w:proofErr w:type="spellStart"/>
             <w:r>
               <w:rPr>
                 <w:rFonts w:ascii="Calibri" w:eastAsia="Times New Roman" w:hAnsi="Calibri" w:cs="Times New Roman"/>
@@ -9547,6 +10299,7 @@
               </w:rPr>
               <w:t>TrB</w:t>
             </w:r>
+            <w:proofErr w:type="spellEnd"/>
           </w:p>
         </w:tc>
         <w:tc>
@@ -9712,6 +10465,7 @@
                 <w:color w:val="000000"/>
               </w:rPr>
             </w:pPr>
+            <w:proofErr w:type="spellStart"/>
             <w:r>
               <w:rPr>
                 <w:rFonts w:ascii="Calibri" w:eastAsia="Times New Roman" w:hAnsi="Calibri" w:cs="Times New Roman"/>
@@ -9719,6 +10473,7 @@
               </w:rPr>
               <w:t>TrB</w:t>
             </w:r>
+            <w:proofErr w:type="spellEnd"/>
           </w:p>
         </w:tc>
         <w:tc>
@@ -9933,6 +10688,7 @@
                 <w:color w:val="000000"/>
               </w:rPr>
             </w:pPr>
+            <w:proofErr w:type="spellStart"/>
             <w:r>
               <w:rPr>
                 <w:rFonts w:ascii="Calibri" w:eastAsia="Times New Roman" w:hAnsi="Calibri" w:cs="Times New Roman"/>
@@ -9940,6 +10696,7 @@
               </w:rPr>
               <w:t>TrB</w:t>
             </w:r>
+            <w:proofErr w:type="spellEnd"/>
           </w:p>
         </w:tc>
         <w:tc>
@@ -10105,6 +10862,7 @@
                 <w:color w:val="000000"/>
               </w:rPr>
             </w:pPr>
+            <w:proofErr w:type="spellStart"/>
             <w:r>
               <w:rPr>
                 <w:rFonts w:ascii="Calibri" w:eastAsia="Times New Roman" w:hAnsi="Calibri" w:cs="Times New Roman"/>
@@ -10112,6 +10870,7 @@
               </w:rPr>
               <w:t>TrB</w:t>
             </w:r>
+            <w:proofErr w:type="spellEnd"/>
           </w:p>
         </w:tc>
         <w:tc>
@@ -10291,6 +11050,7 @@
                 <w:color w:val="000000"/>
               </w:rPr>
             </w:pPr>
+            <w:proofErr w:type="spellStart"/>
             <w:r>
               <w:rPr>
                 <w:rFonts w:ascii="Calibri" w:eastAsia="Times New Roman" w:hAnsi="Calibri" w:cs="Times New Roman"/>
@@ -10298,6 +11058,7 @@
               </w:rPr>
               <w:t>TrB</w:t>
             </w:r>
+            <w:proofErr w:type="spellEnd"/>
           </w:p>
         </w:tc>
         <w:tc>
@@ -10463,6 +11224,7 @@
                 <w:color w:val="000000"/>
               </w:rPr>
             </w:pPr>
+            <w:proofErr w:type="spellStart"/>
             <w:r>
               <w:rPr>
                 <w:rFonts w:ascii="Calibri" w:eastAsia="Times New Roman" w:hAnsi="Calibri" w:cs="Times New Roman"/>
@@ -10470,6 +11232,7 @@
               </w:rPr>
               <w:t>TrB</w:t>
             </w:r>
+            <w:proofErr w:type="spellEnd"/>
           </w:p>
         </w:tc>
         <w:tc>
@@ -10649,6 +11412,7 @@
                 <w:color w:val="000000"/>
               </w:rPr>
             </w:pPr>
+            <w:proofErr w:type="spellStart"/>
             <w:r>
               <w:rPr>
                 <w:rFonts w:ascii="Calibri" w:eastAsia="Times New Roman" w:hAnsi="Calibri" w:cs="Times New Roman"/>
@@ -10656,6 +11420,7 @@
               </w:rPr>
               <w:t>TrB</w:t>
             </w:r>
+            <w:proofErr w:type="spellEnd"/>
           </w:p>
         </w:tc>
         <w:tc>
@@ -10807,6 +11572,7 @@
                 <w:color w:val="000000"/>
               </w:rPr>
             </w:pPr>
+            <w:proofErr w:type="spellStart"/>
             <w:r>
               <w:rPr>
                 <w:rFonts w:ascii="Calibri" w:eastAsia="Times New Roman" w:hAnsi="Calibri" w:cs="Times New Roman"/>
@@ -10814,6 +11580,7 @@
               </w:rPr>
               <w:t>BoN</w:t>
             </w:r>
+            <w:proofErr w:type="spellEnd"/>
           </w:p>
         </w:tc>
         <w:tc>
@@ -10981,6 +11748,7 @@
                 <w:color w:val="000000"/>
               </w:rPr>
             </w:pPr>
+            <w:proofErr w:type="spellStart"/>
             <w:r>
               <w:rPr>
                 <w:rFonts w:ascii="Calibri" w:eastAsia="Times New Roman" w:hAnsi="Calibri" w:cs="Times New Roman"/>
@@ -10988,6 +11756,7 @@
               </w:rPr>
               <w:t>TrB</w:t>
             </w:r>
+            <w:proofErr w:type="spellEnd"/>
           </w:p>
         </w:tc>
         <w:tc>
@@ -11226,6 +11995,7 @@
                 <w:color w:val="000000"/>
               </w:rPr>
             </w:pPr>
+            <w:proofErr w:type="spellStart"/>
             <w:r>
               <w:rPr>
                 <w:rFonts w:ascii="Calibri" w:eastAsia="Times New Roman" w:hAnsi="Calibri" w:cs="Times New Roman"/>
@@ -11233,6 +12003,7 @@
               </w:rPr>
               <w:t>TrB</w:t>
             </w:r>
+            <w:proofErr w:type="spellEnd"/>
             <w:r>
               <w:rPr>
                 <w:rFonts w:ascii="Calibri" w:eastAsia="Times New Roman" w:hAnsi="Calibri" w:cs="Times New Roman"/>
@@ -11245,15 +12016,33 @@
                 <w:rFonts w:ascii="Calibri" w:eastAsia="Times New Roman" w:hAnsi="Calibri" w:cs="Times New Roman"/>
                 <w:color w:val="000000"/>
               </w:rPr>
-              <w:t xml:space="preserve"> TeB</w:t>
-            </w:r>
-            <w:r>
-              <w:rPr>
-                <w:rFonts w:ascii="Calibri" w:eastAsia="Times New Roman" w:hAnsi="Calibri" w:cs="Times New Roman"/>
-                <w:color w:val="000000"/>
-              </w:rPr>
-              <w:t>, BoN</w:t>
-            </w:r>
+              <w:t xml:space="preserve"> </w:t>
+            </w:r>
+            <w:proofErr w:type="spellStart"/>
+            <w:r>
+              <w:rPr>
+                <w:rFonts w:ascii="Calibri" w:eastAsia="Times New Roman" w:hAnsi="Calibri" w:cs="Times New Roman"/>
+                <w:color w:val="000000"/>
+              </w:rPr>
+              <w:t>TeB</w:t>
+            </w:r>
+            <w:proofErr w:type="spellEnd"/>
+            <w:r>
+              <w:rPr>
+                <w:rFonts w:ascii="Calibri" w:eastAsia="Times New Roman" w:hAnsi="Calibri" w:cs="Times New Roman"/>
+                <w:color w:val="000000"/>
+              </w:rPr>
+              <w:t xml:space="preserve">, </w:t>
+            </w:r>
+            <w:proofErr w:type="spellStart"/>
+            <w:r>
+              <w:rPr>
+                <w:rFonts w:ascii="Calibri" w:eastAsia="Times New Roman" w:hAnsi="Calibri" w:cs="Times New Roman"/>
+                <w:color w:val="000000"/>
+              </w:rPr>
+              <w:t>BoN</w:t>
+            </w:r>
+            <w:proofErr w:type="spellEnd"/>
           </w:p>
         </w:tc>
         <w:tc>
@@ -11440,6 +12229,7 @@
                 <w:color w:val="000000"/>
               </w:rPr>
             </w:pPr>
+            <w:proofErr w:type="spellStart"/>
             <w:r>
               <w:rPr>
                 <w:rFonts w:ascii="Calibri" w:eastAsia="Times New Roman" w:hAnsi="Calibri" w:cs="Times New Roman"/>
@@ -11447,6 +12237,7 @@
               </w:rPr>
               <w:t>TrB</w:t>
             </w:r>
+            <w:proofErr w:type="spellEnd"/>
             <w:r>
               <w:rPr>
                 <w:rFonts w:ascii="Calibri" w:eastAsia="Times New Roman" w:hAnsi="Calibri" w:cs="Times New Roman"/>
@@ -11459,15 +12250,33 @@
                 <w:rFonts w:ascii="Calibri" w:eastAsia="Times New Roman" w:hAnsi="Calibri" w:cs="Times New Roman"/>
                 <w:color w:val="000000"/>
               </w:rPr>
-              <w:t xml:space="preserve"> TeB</w:t>
-            </w:r>
-            <w:r>
-              <w:rPr>
-                <w:rFonts w:ascii="Calibri" w:eastAsia="Times New Roman" w:hAnsi="Calibri" w:cs="Times New Roman"/>
-                <w:color w:val="000000"/>
-              </w:rPr>
-              <w:t>, BoN</w:t>
-            </w:r>
+              <w:t xml:space="preserve"> </w:t>
+            </w:r>
+            <w:proofErr w:type="spellStart"/>
+            <w:r>
+              <w:rPr>
+                <w:rFonts w:ascii="Calibri" w:eastAsia="Times New Roman" w:hAnsi="Calibri" w:cs="Times New Roman"/>
+                <w:color w:val="000000"/>
+              </w:rPr>
+              <w:t>TeB</w:t>
+            </w:r>
+            <w:proofErr w:type="spellEnd"/>
+            <w:r>
+              <w:rPr>
+                <w:rFonts w:ascii="Calibri" w:eastAsia="Times New Roman" w:hAnsi="Calibri" w:cs="Times New Roman"/>
+                <w:color w:val="000000"/>
+              </w:rPr>
+              <w:t xml:space="preserve">, </w:t>
+            </w:r>
+            <w:proofErr w:type="spellStart"/>
+            <w:r>
+              <w:rPr>
+                <w:rFonts w:ascii="Calibri" w:eastAsia="Times New Roman" w:hAnsi="Calibri" w:cs="Times New Roman"/>
+                <w:color w:val="000000"/>
+              </w:rPr>
+              <w:t>BoN</w:t>
+            </w:r>
+            <w:proofErr w:type="spellEnd"/>
           </w:p>
         </w:tc>
         <w:tc>
@@ -11680,13 +12489,31 @@
                 <w:color w:val="000000"/>
               </w:rPr>
             </w:pPr>
-            <w:r>
-              <w:rPr>
-                <w:rFonts w:ascii="Calibri" w:eastAsia="Times New Roman" w:hAnsi="Calibri" w:cs="Times New Roman"/>
-                <w:color w:val="000000"/>
-              </w:rPr>
-              <w:t>TrB, TeB</w:t>
-            </w:r>
+            <w:proofErr w:type="spellStart"/>
+            <w:r>
+              <w:rPr>
+                <w:rFonts w:ascii="Calibri" w:eastAsia="Times New Roman" w:hAnsi="Calibri" w:cs="Times New Roman"/>
+                <w:color w:val="000000"/>
+              </w:rPr>
+              <w:t>TrB</w:t>
+            </w:r>
+            <w:proofErr w:type="spellEnd"/>
+            <w:r>
+              <w:rPr>
+                <w:rFonts w:ascii="Calibri" w:eastAsia="Times New Roman" w:hAnsi="Calibri" w:cs="Times New Roman"/>
+                <w:color w:val="000000"/>
+              </w:rPr>
+              <w:t xml:space="preserve">, </w:t>
+            </w:r>
+            <w:proofErr w:type="spellStart"/>
+            <w:r>
+              <w:rPr>
+                <w:rFonts w:ascii="Calibri" w:eastAsia="Times New Roman" w:hAnsi="Calibri" w:cs="Times New Roman"/>
+                <w:color w:val="000000"/>
+              </w:rPr>
+              <w:t>TeB</w:t>
+            </w:r>
+            <w:proofErr w:type="spellEnd"/>
           </w:p>
         </w:tc>
         <w:tc>
@@ -11880,6 +12707,7 @@
                 <w:color w:val="000000"/>
               </w:rPr>
             </w:pPr>
+            <w:proofErr w:type="spellStart"/>
             <w:r>
               <w:rPr>
                 <w:rFonts w:ascii="Calibri" w:eastAsia="Times New Roman" w:hAnsi="Calibri" w:cs="Times New Roman"/>
@@ -11887,6 +12715,7 @@
               </w:rPr>
               <w:t>TrB</w:t>
             </w:r>
+            <w:proofErr w:type="spellEnd"/>
             <w:r>
               <w:rPr>
                 <w:rFonts w:ascii="Calibri" w:eastAsia="Times New Roman" w:hAnsi="Calibri" w:cs="Times New Roman"/>
@@ -11899,7 +12728,23 @@
                 <w:rFonts w:ascii="Calibri" w:eastAsia="Times New Roman" w:hAnsi="Calibri" w:cs="Times New Roman"/>
                 <w:color w:val="000000"/>
               </w:rPr>
-              <w:t xml:space="preserve"> TeB </w:t>
+              <w:t xml:space="preserve"> </w:t>
+            </w:r>
+            <w:proofErr w:type="spellStart"/>
+            <w:r>
+              <w:rPr>
+                <w:rFonts w:ascii="Calibri" w:eastAsia="Times New Roman" w:hAnsi="Calibri" w:cs="Times New Roman"/>
+                <w:color w:val="000000"/>
+              </w:rPr>
+              <w:t>TeB</w:t>
+            </w:r>
+            <w:proofErr w:type="spellEnd"/>
+            <w:r>
+              <w:rPr>
+                <w:rFonts w:ascii="Calibri" w:eastAsia="Times New Roman" w:hAnsi="Calibri" w:cs="Times New Roman"/>
+                <w:color w:val="000000"/>
+              </w:rPr>
+              <w:t xml:space="preserve"> </w:t>
             </w:r>
           </w:p>
         </w:tc>
@@ -12099,7 +12944,23 @@
                 <w:rFonts w:ascii="Calibri" w:eastAsia="Times New Roman" w:hAnsi="Calibri" w:cs="Times New Roman"/>
                 <w:color w:val="000000"/>
               </w:rPr>
-              <w:t>(peak in mid-canopy)</w:t>
+              <w:t>(</w:t>
+            </w:r>
+            <w:proofErr w:type="gramStart"/>
+            <w:r>
+              <w:rPr>
+                <w:rFonts w:ascii="Calibri" w:eastAsia="Times New Roman" w:hAnsi="Calibri" w:cs="Times New Roman"/>
+                <w:color w:val="000000"/>
+              </w:rPr>
+              <w:t>peak</w:t>
+            </w:r>
+            <w:proofErr w:type="gramEnd"/>
+            <w:r>
+              <w:rPr>
+                <w:rFonts w:ascii="Calibri" w:eastAsia="Times New Roman" w:hAnsi="Calibri" w:cs="Times New Roman"/>
+                <w:color w:val="000000"/>
+              </w:rPr>
+              <w:t xml:space="preserve"> in mid-canopy)</w:t>
             </w:r>
           </w:p>
         </w:tc>
@@ -12124,6 +12985,7 @@
                 <w:color w:val="000000"/>
               </w:rPr>
             </w:pPr>
+            <w:proofErr w:type="spellStart"/>
             <w:r>
               <w:rPr>
                 <w:rFonts w:ascii="Calibri" w:eastAsia="Times New Roman" w:hAnsi="Calibri" w:cs="Times New Roman"/>
@@ -12131,6 +12993,7 @@
               </w:rPr>
               <w:t>TrB</w:t>
             </w:r>
+            <w:proofErr w:type="spellEnd"/>
           </w:p>
         </w:tc>
         <w:tc>
@@ -12288,7 +13151,23 @@
                 <w:rFonts w:ascii="Calibri" w:eastAsia="Times New Roman" w:hAnsi="Calibri" w:cs="Times New Roman"/>
                 <w:color w:val="000000"/>
               </w:rPr>
-              <w:t>(peak in mid-canopy)</w:t>
+              <w:t>(</w:t>
+            </w:r>
+            <w:proofErr w:type="gramStart"/>
+            <w:r>
+              <w:rPr>
+                <w:rFonts w:ascii="Calibri" w:eastAsia="Times New Roman" w:hAnsi="Calibri" w:cs="Times New Roman"/>
+                <w:color w:val="000000"/>
+              </w:rPr>
+              <w:t>peak</w:t>
+            </w:r>
+            <w:proofErr w:type="gramEnd"/>
+            <w:r>
+              <w:rPr>
+                <w:rFonts w:ascii="Calibri" w:eastAsia="Times New Roman" w:hAnsi="Calibri" w:cs="Times New Roman"/>
+                <w:color w:val="000000"/>
+              </w:rPr>
+              <w:t xml:space="preserve"> in mid-canopy)</w:t>
             </w:r>
           </w:p>
         </w:tc>
@@ -12313,6 +13192,7 @@
                 <w:color w:val="000000"/>
               </w:rPr>
             </w:pPr>
+            <w:proofErr w:type="spellStart"/>
             <w:r>
               <w:rPr>
                 <w:rFonts w:ascii="Calibri" w:eastAsia="Times New Roman" w:hAnsi="Calibri" w:cs="Times New Roman"/>
@@ -12320,6 +13200,7 @@
               </w:rPr>
               <w:t>TrB</w:t>
             </w:r>
+            <w:proofErr w:type="spellEnd"/>
           </w:p>
         </w:tc>
         <w:tc>
@@ -12486,6 +13367,7 @@
                 <w:color w:val="000000"/>
               </w:rPr>
             </w:pPr>
+            <w:proofErr w:type="spellStart"/>
             <w:r>
               <w:rPr>
                 <w:rFonts w:ascii="Calibri" w:eastAsia="Times New Roman" w:hAnsi="Calibri" w:cs="Times New Roman"/>
@@ -12493,6 +13375,7 @@
               </w:rPr>
               <w:t>TeB</w:t>
             </w:r>
+            <w:proofErr w:type="spellEnd"/>
           </w:p>
         </w:tc>
         <w:tc>
@@ -12588,7 +13471,23 @@
           <w:sz w:val="18"/>
           <w:szCs w:val="18"/>
         </w:rPr>
-        <w:t xml:space="preserve"> Coble and Cavaleri 2014; </w:t>
+        <w:t xml:space="preserve"> Coble and </w:t>
+      </w:r>
+      <w:proofErr w:type="spellStart"/>
+      <w:r>
+        <w:rPr>
+          <w:sz w:val="18"/>
+          <w:szCs w:val="18"/>
+        </w:rPr>
+        <w:t>Cavaleri</w:t>
+      </w:r>
+      <w:proofErr w:type="spellEnd"/>
+      <w:r>
+        <w:rPr>
+          <w:sz w:val="18"/>
+          <w:szCs w:val="18"/>
+        </w:rPr>
+        <w:t xml:space="preserve"> 2014; </w:t>
       </w:r>
       <w:r>
         <w:rPr>
@@ -12620,7 +13519,23 @@
           <w:sz w:val="18"/>
           <w:szCs w:val="18"/>
         </w:rPr>
-        <w:t xml:space="preserve"> Chin and Sillett 2019; </w:t>
+        <w:t xml:space="preserve"> Chin and </w:t>
+      </w:r>
+      <w:proofErr w:type="spellStart"/>
+      <w:r>
+        <w:rPr>
+          <w:sz w:val="18"/>
+          <w:szCs w:val="18"/>
+        </w:rPr>
+        <w:t>Sillett</w:t>
+      </w:r>
+      <w:proofErr w:type="spellEnd"/>
+      <w:r>
+        <w:rPr>
+          <w:sz w:val="18"/>
+          <w:szCs w:val="18"/>
+        </w:rPr>
+        <w:t xml:space="preserve"> 2019; </w:t>
       </w:r>
       <w:r>
         <w:rPr>
@@ -12645,7 +13560,23 @@
           <w:sz w:val="18"/>
           <w:szCs w:val="18"/>
         </w:rPr>
-        <w:t xml:space="preserve"> Wyka et al. 2012; </w:t>
+        <w:t xml:space="preserve"> </w:t>
+      </w:r>
+      <w:proofErr w:type="spellStart"/>
+      <w:r>
+        <w:rPr>
+          <w:sz w:val="18"/>
+          <w:szCs w:val="18"/>
+        </w:rPr>
+        <w:t>Wyka</w:t>
+      </w:r>
+      <w:proofErr w:type="spellEnd"/>
+      <w:r>
+        <w:rPr>
+          <w:sz w:val="18"/>
+          <w:szCs w:val="18"/>
+        </w:rPr>
+        <w:t xml:space="preserve"> et al. 2012; </w:t>
       </w:r>
       <w:r>
         <w:rPr>
@@ -12748,7 +13679,39 @@
           <w:sz w:val="18"/>
           <w:szCs w:val="18"/>
         </w:rPr>
-        <w:t xml:space="preserve"> Kusi and Karasi 2020; </w:t>
+        <w:t xml:space="preserve"> </w:t>
+      </w:r>
+      <w:proofErr w:type="spellStart"/>
+      <w:r>
+        <w:rPr>
+          <w:sz w:val="18"/>
+          <w:szCs w:val="18"/>
+        </w:rPr>
+        <w:t>Kusi</w:t>
+      </w:r>
+      <w:proofErr w:type="spellEnd"/>
+      <w:r>
+        <w:rPr>
+          <w:sz w:val="18"/>
+          <w:szCs w:val="18"/>
+        </w:rPr>
+        <w:t xml:space="preserve"> and </w:t>
+      </w:r>
+      <w:proofErr w:type="spellStart"/>
+      <w:r>
+        <w:rPr>
+          <w:sz w:val="18"/>
+          <w:szCs w:val="18"/>
+        </w:rPr>
+        <w:t>Karasi</w:t>
+      </w:r>
+      <w:proofErr w:type="spellEnd"/>
+      <w:r>
+        <w:rPr>
+          <w:sz w:val="18"/>
+          <w:szCs w:val="18"/>
+        </w:rPr>
+        <w:t xml:space="preserve"> 2020; </w:t>
       </w:r>
       <w:r>
         <w:rPr>
@@ -12814,7 +13777,23 @@
           <w:sz w:val="18"/>
           <w:szCs w:val="18"/>
         </w:rPr>
-        <w:t xml:space="preserve"> Gebauer et al. 2015; </w:t>
+        <w:t xml:space="preserve"> </w:t>
+      </w:r>
+      <w:proofErr w:type="spellStart"/>
+      <w:r>
+        <w:rPr>
+          <w:sz w:val="18"/>
+          <w:szCs w:val="18"/>
+        </w:rPr>
+        <w:t>Gebauer</w:t>
+      </w:r>
+      <w:proofErr w:type="spellEnd"/>
+      <w:r>
+        <w:rPr>
+          <w:sz w:val="18"/>
+          <w:szCs w:val="18"/>
+        </w:rPr>
+        <w:t xml:space="preserve"> et al. 2015; </w:t>
       </w:r>
       <w:r>
         <w:rPr>
@@ -12839,7 +13818,23 @@
           <w:sz w:val="18"/>
           <w:szCs w:val="18"/>
         </w:rPr>
-        <w:t xml:space="preserve"> Marenco et al. 2017; </w:t>
+        <w:t xml:space="preserve"> </w:t>
+      </w:r>
+      <w:proofErr w:type="spellStart"/>
+      <w:r>
+        <w:rPr>
+          <w:sz w:val="18"/>
+          <w:szCs w:val="18"/>
+        </w:rPr>
+        <w:t>Marenco</w:t>
+      </w:r>
+      <w:proofErr w:type="spellEnd"/>
+      <w:r>
+        <w:rPr>
+          <w:sz w:val="18"/>
+          <w:szCs w:val="18"/>
+        </w:rPr>
+        <w:t xml:space="preserve"> et al. 2017; </w:t>
       </w:r>
       <w:r>
         <w:rPr>
@@ -12868,12 +13863,21 @@
         </w:rPr>
         <w:t xml:space="preserve"> </w:t>
       </w:r>
-      <w:r>
-        <w:rPr>
-          <w:sz w:val="18"/>
-          <w:szCs w:val="18"/>
-        </w:rPr>
-        <w:t xml:space="preserve">Kafuti et al. 2020; </w:t>
+      <w:proofErr w:type="spellStart"/>
+      <w:r>
+        <w:rPr>
+          <w:sz w:val="18"/>
+          <w:szCs w:val="18"/>
+        </w:rPr>
+        <w:t>Kafuti</w:t>
+      </w:r>
+      <w:proofErr w:type="spellEnd"/>
+      <w:r>
+        <w:rPr>
+          <w:sz w:val="18"/>
+          <w:szCs w:val="18"/>
+        </w:rPr>
+        <w:t xml:space="preserve"> et al. 2020; </w:t>
       </w:r>
       <w:r>
         <w:rPr>
@@ -12898,7 +13902,23 @@
           <w:sz w:val="18"/>
           <w:szCs w:val="18"/>
         </w:rPr>
-        <w:t xml:space="preserve"> Van Wittenberghe et al. 2012</w:t>
+        <w:t xml:space="preserve"> Van </w:t>
+      </w:r>
+      <w:proofErr w:type="spellStart"/>
+      <w:r>
+        <w:rPr>
+          <w:sz w:val="18"/>
+          <w:szCs w:val="18"/>
+        </w:rPr>
+        <w:t>Wittenberghe</w:t>
+      </w:r>
+      <w:proofErr w:type="spellEnd"/>
+      <w:r>
+        <w:rPr>
+          <w:sz w:val="18"/>
+          <w:szCs w:val="18"/>
+        </w:rPr>
+        <w:t xml:space="preserve"> et al. 2012</w:t>
       </w:r>
       <w:r>
         <w:rPr>
@@ -13005,12 +14025,21 @@
         </w:rPr>
         <w:t xml:space="preserve"> </w:t>
       </w:r>
-      <w:r>
-        <w:rPr>
-          <w:sz w:val="18"/>
-          <w:szCs w:val="18"/>
-        </w:rPr>
-        <w:t xml:space="preserve">Ichie et al. 2016; </w:t>
+      <w:proofErr w:type="spellStart"/>
+      <w:r>
+        <w:rPr>
+          <w:sz w:val="18"/>
+          <w:szCs w:val="18"/>
+        </w:rPr>
+        <w:t>Ichie</w:t>
+      </w:r>
+      <w:proofErr w:type="spellEnd"/>
+      <w:r>
+        <w:rPr>
+          <w:sz w:val="18"/>
+          <w:szCs w:val="18"/>
+        </w:rPr>
+        <w:t xml:space="preserve"> et al. 2016; </w:t>
       </w:r>
       <w:r>
         <w:rPr>
@@ -13030,12 +14059,21 @@
         </w:rPr>
         <w:t xml:space="preserve">. </w:t>
       </w:r>
-      <w:r>
-        <w:rPr>
-          <w:sz w:val="18"/>
-          <w:szCs w:val="18"/>
-        </w:rPr>
-        <w:t>Gregoriou et al. 2007</w:t>
+      <w:proofErr w:type="spellStart"/>
+      <w:r>
+        <w:rPr>
+          <w:sz w:val="18"/>
+          <w:szCs w:val="18"/>
+        </w:rPr>
+        <w:t>Gregoriou</w:t>
+      </w:r>
+      <w:proofErr w:type="spellEnd"/>
+      <w:r>
+        <w:rPr>
+          <w:sz w:val="18"/>
+          <w:szCs w:val="18"/>
+        </w:rPr>
+        <w:t xml:space="preserve"> et al. 2007</w:t>
       </w:r>
       <w:r>
         <w:rPr>
@@ -13067,7 +14105,23 @@
           <w:sz w:val="18"/>
           <w:szCs w:val="18"/>
         </w:rPr>
-        <w:t xml:space="preserve"> Levizou et al. 2005</w:t>
+        <w:t xml:space="preserve"> </w:t>
+      </w:r>
+      <w:proofErr w:type="spellStart"/>
+      <w:r>
+        <w:rPr>
+          <w:sz w:val="18"/>
+          <w:szCs w:val="18"/>
+        </w:rPr>
+        <w:t>Levizou</w:t>
+      </w:r>
+      <w:proofErr w:type="spellEnd"/>
+      <w:r>
+        <w:rPr>
+          <w:sz w:val="18"/>
+          <w:szCs w:val="18"/>
+        </w:rPr>
+        <w:t xml:space="preserve"> et al. 2005</w:t>
       </w:r>
       <w:r>
         <w:rPr>
@@ -13099,7 +14153,23 @@
           <w:sz w:val="18"/>
           <w:szCs w:val="18"/>
         </w:rPr>
-        <w:t xml:space="preserve"> Liakoura 1997;</w:t>
+        <w:t xml:space="preserve"> </w:t>
+      </w:r>
+      <w:proofErr w:type="spellStart"/>
+      <w:r>
+        <w:rPr>
+          <w:sz w:val="18"/>
+          <w:szCs w:val="18"/>
+        </w:rPr>
+        <w:t>Liakoura</w:t>
+      </w:r>
+      <w:proofErr w:type="spellEnd"/>
+      <w:r>
+        <w:rPr>
+          <w:sz w:val="18"/>
+          <w:szCs w:val="18"/>
+        </w:rPr>
+        <w:t xml:space="preserve"> 1997;</w:t>
       </w:r>
       <w:r>
         <w:rPr>
@@ -13165,12 +14235,21 @@
         </w:rPr>
         <w:t xml:space="preserve"> </w:t>
       </w:r>
-      <w:r>
-        <w:rPr>
-          <w:sz w:val="18"/>
-          <w:szCs w:val="18"/>
-        </w:rPr>
-        <w:t xml:space="preserve">Niinemets et al. 1998, </w:t>
+      <w:proofErr w:type="spellStart"/>
+      <w:r>
+        <w:rPr>
+          <w:sz w:val="18"/>
+          <w:szCs w:val="18"/>
+        </w:rPr>
+        <w:t>Niinemets</w:t>
+      </w:r>
+      <w:proofErr w:type="spellEnd"/>
+      <w:r>
+        <w:rPr>
+          <w:sz w:val="18"/>
+          <w:szCs w:val="18"/>
+        </w:rPr>
+        <w:t xml:space="preserve"> et al. 1998, </w:t>
       </w:r>
       <w:r>
         <w:rPr>
@@ -13248,7 +14327,23 @@
           <w:sz w:val="18"/>
           <w:szCs w:val="18"/>
         </w:rPr>
-        <w:t>Millen and Clendon 1979</w:t>
+        <w:t xml:space="preserve">Millen and </w:t>
+      </w:r>
+      <w:proofErr w:type="spellStart"/>
+      <w:r>
+        <w:rPr>
+          <w:sz w:val="18"/>
+          <w:szCs w:val="18"/>
+        </w:rPr>
+        <w:t>Clendon</w:t>
+      </w:r>
+      <w:proofErr w:type="spellEnd"/>
+      <w:r>
+        <w:rPr>
+          <w:sz w:val="18"/>
+          <w:szCs w:val="18"/>
+        </w:rPr>
+        <w:t xml:space="preserve"> 1979</w:t>
       </w:r>
       <w:r>
         <w:rPr>
@@ -13342,7 +14437,23 @@
           <w:sz w:val="18"/>
           <w:szCs w:val="18"/>
         </w:rPr>
-        <w:t xml:space="preserve"> Baltzer and Thomas 2005; </w:t>
+        <w:t xml:space="preserve"> </w:t>
+      </w:r>
+      <w:proofErr w:type="spellStart"/>
+      <w:r>
+        <w:rPr>
+          <w:sz w:val="18"/>
+          <w:szCs w:val="18"/>
+        </w:rPr>
+        <w:t>Baltzer</w:t>
+      </w:r>
+      <w:proofErr w:type="spellEnd"/>
+      <w:r>
+        <w:rPr>
+          <w:sz w:val="18"/>
+          <w:szCs w:val="18"/>
+        </w:rPr>
+        <w:t xml:space="preserve"> and Thomas 2005; </w:t>
       </w:r>
       <w:r>
         <w:rPr>
@@ -13408,7 +14519,23 @@
           <w:sz w:val="18"/>
           <w:szCs w:val="18"/>
         </w:rPr>
-        <w:t xml:space="preserve"> Scartazza et al. 2016</w:t>
+        <w:t xml:space="preserve"> </w:t>
+      </w:r>
+      <w:proofErr w:type="spellStart"/>
+      <w:r>
+        <w:rPr>
+          <w:sz w:val="18"/>
+          <w:szCs w:val="18"/>
+        </w:rPr>
+        <w:t>Scartazza</w:t>
+      </w:r>
+      <w:proofErr w:type="spellEnd"/>
+      <w:r>
+        <w:rPr>
+          <w:sz w:val="18"/>
+          <w:szCs w:val="18"/>
+        </w:rPr>
+        <w:t xml:space="preserve"> et al. 2016</w:t>
       </w:r>
       <w:r>
         <w:rPr>
@@ -13440,7 +14567,23 @@
           <w:sz w:val="18"/>
           <w:szCs w:val="18"/>
         </w:rPr>
-        <w:t xml:space="preserve"> Duursma and Marshall, 2006</w:t>
+        <w:t xml:space="preserve"> </w:t>
+      </w:r>
+      <w:proofErr w:type="spellStart"/>
+      <w:r>
+        <w:rPr>
+          <w:sz w:val="18"/>
+          <w:szCs w:val="18"/>
+        </w:rPr>
+        <w:t>Duursma</w:t>
+      </w:r>
+      <w:proofErr w:type="spellEnd"/>
+      <w:r>
+        <w:rPr>
+          <w:sz w:val="18"/>
+          <w:szCs w:val="18"/>
+        </w:rPr>
+        <w:t xml:space="preserve"> and Marshall, 2006</w:t>
       </w:r>
       <w:r>
         <w:rPr>
@@ -13579,7 +14722,23 @@
           <w:sz w:val="18"/>
           <w:szCs w:val="18"/>
         </w:rPr>
-        <w:t xml:space="preserve"> van de Weg et al. 2012; </w:t>
+        <w:t xml:space="preserve"> van de </w:t>
+      </w:r>
+      <w:proofErr w:type="spellStart"/>
+      <w:r>
+        <w:rPr>
+          <w:sz w:val="18"/>
+          <w:szCs w:val="18"/>
+        </w:rPr>
+        <w:t>Weg</w:t>
+      </w:r>
+      <w:proofErr w:type="spellEnd"/>
+      <w:r>
+        <w:rPr>
+          <w:sz w:val="18"/>
+          <w:szCs w:val="18"/>
+        </w:rPr>
+        <w:t xml:space="preserve"> et al. 2012; </w:t>
       </w:r>
       <w:r>
         <w:rPr>
@@ -13604,7 +14763,23 @@
           <w:sz w:val="18"/>
           <w:szCs w:val="18"/>
         </w:rPr>
-        <w:t xml:space="preserve"> M.A Cavaleri et al. 2008; </w:t>
+        <w:t xml:space="preserve"> M.A </w:t>
+      </w:r>
+      <w:proofErr w:type="spellStart"/>
+      <w:r>
+        <w:rPr>
+          <w:sz w:val="18"/>
+          <w:szCs w:val="18"/>
+        </w:rPr>
+        <w:t>Cavaleri</w:t>
+      </w:r>
+      <w:proofErr w:type="spellEnd"/>
+      <w:r>
+        <w:rPr>
+          <w:sz w:val="18"/>
+          <w:szCs w:val="18"/>
+        </w:rPr>
+        <w:t xml:space="preserve"> et al. 2008; </w:t>
       </w:r>
       <w:r>
         <w:rPr>
@@ -13638,7 +14813,23 @@
           <w:sz w:val="18"/>
           <w:szCs w:val="18"/>
         </w:rPr>
-        <w:t xml:space="preserve"> Koniger et al. 1995; </w:t>
+        <w:t xml:space="preserve"> </w:t>
+      </w:r>
+      <w:proofErr w:type="spellStart"/>
+      <w:r>
+        <w:rPr>
+          <w:sz w:val="18"/>
+          <w:szCs w:val="18"/>
+        </w:rPr>
+        <w:t>Koniger</w:t>
+      </w:r>
+      <w:proofErr w:type="spellEnd"/>
+      <w:r>
+        <w:rPr>
+          <w:sz w:val="18"/>
+          <w:szCs w:val="18"/>
+        </w:rPr>
+        <w:t xml:space="preserve"> et al. 1995; </w:t>
       </w:r>
       <w:r>
         <w:rPr>
@@ -13663,7 +14854,23 @@
           <w:sz w:val="18"/>
           <w:szCs w:val="18"/>
         </w:rPr>
-        <w:t xml:space="preserve"> Mastubara et al. 2009; </w:t>
+        <w:t xml:space="preserve"> </w:t>
+      </w:r>
+      <w:proofErr w:type="spellStart"/>
+      <w:r>
+        <w:rPr>
+          <w:sz w:val="18"/>
+          <w:szCs w:val="18"/>
+        </w:rPr>
+        <w:t>Mastubara</w:t>
+      </w:r>
+      <w:proofErr w:type="spellEnd"/>
+      <w:r>
+        <w:rPr>
+          <w:sz w:val="18"/>
+          <w:szCs w:val="18"/>
+        </w:rPr>
+        <w:t xml:space="preserve"> et al. 2009; </w:t>
       </w:r>
       <w:r>
         <w:rPr>
@@ -13738,7 +14945,23 @@
           <w:sz w:val="18"/>
           <w:szCs w:val="18"/>
         </w:rPr>
-        <w:t xml:space="preserve"> Poorter et </w:t>
+        <w:t xml:space="preserve"> </w:t>
+      </w:r>
+      <w:proofErr w:type="spellStart"/>
+      <w:r>
+        <w:rPr>
+          <w:sz w:val="18"/>
+          <w:szCs w:val="18"/>
+        </w:rPr>
+        <w:t>Poorter</w:t>
+      </w:r>
+      <w:proofErr w:type="spellEnd"/>
+      <w:r>
+        <w:rPr>
+          <w:sz w:val="18"/>
+          <w:szCs w:val="18"/>
+        </w:rPr>
+        <w:t xml:space="preserve"> et </w:t>
       </w:r>
       <w:r>
         <w:rPr>
@@ -13817,7 +15040,23 @@
           <w:sz w:val="18"/>
           <w:szCs w:val="18"/>
         </w:rPr>
-        <w:t xml:space="preserve"> Niinemets et al. 2004; </w:t>
+        <w:t xml:space="preserve"> </w:t>
+      </w:r>
+      <w:proofErr w:type="spellStart"/>
+      <w:r>
+        <w:rPr>
+          <w:sz w:val="18"/>
+          <w:szCs w:val="18"/>
+        </w:rPr>
+        <w:t>Niinemets</w:t>
+      </w:r>
+      <w:proofErr w:type="spellEnd"/>
+      <w:r>
+        <w:rPr>
+          <w:sz w:val="18"/>
+          <w:szCs w:val="18"/>
+        </w:rPr>
+        <w:t xml:space="preserve"> et al. 2004; </w:t>
       </w:r>
       <w:r>
         <w:rPr>
@@ -13842,7 +15081,23 @@
           <w:sz w:val="18"/>
           <w:szCs w:val="18"/>
         </w:rPr>
-        <w:t xml:space="preserve"> Poorter et al. 2000</w:t>
+        <w:t xml:space="preserve"> </w:t>
+      </w:r>
+      <w:proofErr w:type="spellStart"/>
+      <w:r>
+        <w:rPr>
+          <w:sz w:val="18"/>
+          <w:szCs w:val="18"/>
+        </w:rPr>
+        <w:t>Poorter</w:t>
+      </w:r>
+      <w:proofErr w:type="spellEnd"/>
+      <w:r>
+        <w:rPr>
+          <w:sz w:val="18"/>
+          <w:szCs w:val="18"/>
+        </w:rPr>
+        <w:t xml:space="preserve"> et al. 2000</w:t>
       </w:r>
       <w:r>
         <w:rPr>
@@ -13876,6 +15131,7 @@
         </w:rPr>
         <w:t xml:space="preserve"> </w:t>
       </w:r>
+      <w:proofErr w:type="spellStart"/>
       <w:r>
         <w:rPr>
           <w:sz w:val="18"/>
@@ -13883,6 +15139,7 @@
         </w:rPr>
         <w:t>Zwieniecki</w:t>
       </w:r>
+      <w:proofErr w:type="spellEnd"/>
       <w:r>
         <w:rPr>
           <w:sz w:val="18"/>
@@ -13913,7 +15170,23 @@
           <w:sz w:val="18"/>
           <w:szCs w:val="18"/>
         </w:rPr>
-        <w:t xml:space="preserve"> Sack and Scoffoni, 2013; </w:t>
+        <w:t xml:space="preserve"> Sack and </w:t>
+      </w:r>
+      <w:proofErr w:type="spellStart"/>
+      <w:r>
+        <w:rPr>
+          <w:sz w:val="18"/>
+          <w:szCs w:val="18"/>
+        </w:rPr>
+        <w:t>Scoffoni</w:t>
+      </w:r>
+      <w:proofErr w:type="spellEnd"/>
+      <w:r>
+        <w:rPr>
+          <w:sz w:val="18"/>
+          <w:szCs w:val="18"/>
+        </w:rPr>
+        <w:t xml:space="preserve">, 2013; </w:t>
       </w:r>
       <w:r>
         <w:rPr>
@@ -13991,12 +15264,53 @@
         </w:rPr>
         <w:t xml:space="preserve">. </w:t>
       </w:r>
-      <w:r>
-        <w:rPr>
-          <w:sz w:val="18"/>
-          <w:szCs w:val="18"/>
-        </w:rPr>
-        <w:t>Niinemets et al. 2010</w:t>
+      <w:proofErr w:type="spellStart"/>
+      <w:r>
+        <w:rPr>
+          <w:sz w:val="18"/>
+          <w:szCs w:val="18"/>
+        </w:rPr>
+        <w:t>Niinemets</w:t>
+      </w:r>
+      <w:proofErr w:type="spellEnd"/>
+      <w:r>
+        <w:rPr>
+          <w:sz w:val="18"/>
+          <w:szCs w:val="18"/>
+        </w:rPr>
+        <w:t xml:space="preserve"> et al. 2010</w:t>
+      </w:r>
+      <w:r>
+        <w:rPr>
+          <w:sz w:val="18"/>
+          <w:szCs w:val="18"/>
+        </w:rPr>
+        <w:t xml:space="preserve">; </w:t>
+      </w:r>
+      <w:r>
+        <w:rPr>
+          <w:b/>
+          <w:bCs/>
+          <w:sz w:val="18"/>
+          <w:szCs w:val="18"/>
+        </w:rPr>
+        <w:t>51.</w:t>
+      </w:r>
+      <w:r>
+        <w:rPr>
+          <w:b/>
+          <w:bCs/>
+          <w:sz w:val="18"/>
+          <w:szCs w:val="18"/>
+        </w:rPr>
+        <w:t xml:space="preserve"> </w:t>
+      </w:r>
+      <w:r>
+        <w:rPr>
+          <w:sz w:val="18"/>
+          <w:szCs w:val="18"/>
+        </w:rPr>
+        <w:t>Brooks et al. 1997</w:t>
       </w:r>
     </w:p>
     <w:p>

</xml_diff>

<commit_message>
added a rought leaf optical property section
Krista, I think your suggestion actually is better. Maybe this would be better as #3.2?
</commit_message>
<xml_diff>
--- a/Lit_Review/Traits table (new citation format).docx
+++ b/Lit_Review/Traits table (new citation format).docx
@@ -10162,18 +10162,11 @@
               <w:spacing w:after="0" w:line="240" w:lineRule="auto"/>
               <w:rPr>
                 <w:rFonts w:ascii="Calibri" w:eastAsia="Times New Roman" w:hAnsi="Calibri" w:cs="Times New Roman"/>
-                <w:color w:val="000000"/>
-              </w:rPr>
-            </w:pPr>
-            <w:r>
-              <w:rPr>
-                <w:rFonts w:ascii="Calibri" w:eastAsia="Times New Roman" w:hAnsi="Calibri" w:cs="Times New Roman"/>
                 <w:b/>
                 <w:bCs/>
                 <w:color w:val="000000"/>
               </w:rPr>
-              <w:t>Light</w:t>
-            </w:r>
+            </w:pPr>
             <w:r>
               <w:rPr>
                 <w:rFonts w:ascii="Calibri" w:eastAsia="Times New Roman" w:hAnsi="Calibri" w:cs="Times New Roman"/>
@@ -10181,16 +10174,7 @@
                 <w:bCs/>
                 <w:color w:val="000000"/>
               </w:rPr>
-              <w:t xml:space="preserve"> </w:t>
-            </w:r>
-            <w:r>
-              <w:rPr>
-                <w:rFonts w:ascii="Calibri" w:eastAsia="Times New Roman" w:hAnsi="Calibri" w:cs="Times New Roman"/>
-                <w:b/>
-                <w:bCs/>
-                <w:color w:val="000000"/>
-              </w:rPr>
-              <w:t>absorption or reflectance</w:t>
+              <w:t>Leaf optical properties</w:t>
             </w:r>
           </w:p>
         </w:tc>
@@ -18455,15 +18439,7 @@
           <w:sz w:val="18"/>
           <w:szCs w:val="18"/>
         </w:rPr>
-        <w:t>,</w:t>
-      </w:r>
-      <w:proofErr w:type="spellStart"/>
-      <w:r>
-        <w:rPr>
-          <w:sz w:val="18"/>
-          <w:szCs w:val="18"/>
-        </w:rPr>
-        <w:t xml:space="preserve"> 2013; </w:t>
+        <w:t xml:space="preserve">, 2013; </w:t>
       </w:r>
       <w:r>
         <w:rPr>
@@ -18472,17 +18448,7 @@
           <w:sz w:val="18"/>
           <w:szCs w:val="18"/>
         </w:rPr>
-        <w:t>4</w:t>
-      </w:r>
-      <w:proofErr w:type="spellEnd"/>
-      <w:r>
-        <w:rPr>
-          <w:b/>
-          <w:bCs/>
-          <w:sz w:val="18"/>
-          <w:szCs w:val="18"/>
-        </w:rPr>
-        <w:t>8</w:t>
+        <w:t>48</w:t>
       </w:r>
       <w:r>
         <w:rPr>

</xml_diff>

<commit_message>
updated domingues citation in table
</commit_message>
<xml_diff>
--- a/Lit_Review/Traits table (new citation format).docx
+++ b/Lit_Review/Traits table (new citation format).docx
@@ -1029,6 +1029,13 @@
                 <w:rFonts w:ascii="Calibri" w:eastAsia="Times New Roman" w:hAnsi="Calibri" w:cs="Times New Roman"/>
                 <w:color w:val="000000"/>
               </w:rPr>
+              <w:t xml:space="preserve">64, </w:t>
+            </w:r>
+            <w:r>
+              <w:rPr>
+                <w:rFonts w:ascii="Calibri" w:eastAsia="Times New Roman" w:hAnsi="Calibri" w:cs="Times New Roman"/>
+                <w:color w:val="000000"/>
+              </w:rPr>
               <w:t>7, 2, 3,</w:t>
             </w:r>
             <w:r>
@@ -5210,15 +5217,6 @@
                 <w:szCs w:val="24"/>
               </w:rPr>
             </w:pPr>
-            <w:r>
-              <w:rPr>
-                <w:rFonts w:ascii="Calibri" w:eastAsia="Times New Roman" w:hAnsi="Calibri" w:cs="Times New Roman"/>
-                <w:i/>
-                <w:iCs/>
-                <w:color w:val="000000"/>
-              </w:rPr>
-              <w:t>I</w:t>
-            </w:r>
           </w:p>
         </w:tc>
         <w:tc>
@@ -5524,15 +5522,6 @@
                 <w:szCs w:val="24"/>
               </w:rPr>
             </w:pPr>
-            <w:r>
-              <w:rPr>
-                <w:rFonts w:ascii="Calibri" w:eastAsia="Times New Roman" w:hAnsi="Calibri" w:cs="Times New Roman"/>
-                <w:i/>
-                <w:iCs/>
-                <w:color w:val="000000"/>
-              </w:rPr>
-              <w:t>A</w:t>
-            </w:r>
           </w:p>
         </w:tc>
         <w:tc>
@@ -5841,15 +5830,6 @@
                 <w:szCs w:val="24"/>
               </w:rPr>
             </w:pPr>
-            <w:r>
-              <w:rPr>
-                <w:rFonts w:ascii="Calibri" w:eastAsia="Times New Roman" w:hAnsi="Calibri" w:cs="Times New Roman"/>
-                <w:i/>
-                <w:iCs/>
-                <w:color w:val="000000"/>
-              </w:rPr>
-              <w:t>C</w:t>
-            </w:r>
           </w:p>
         </w:tc>
         <w:tc>
@@ -6155,7 +6135,7 @@
                 <w:iCs/>
                 <w:color w:val="000000"/>
               </w:rPr>
-              <w:t xml:space="preserve">B </w:t>
+              <w:t xml:space="preserve"> </w:t>
             </w:r>
           </w:p>
         </w:tc>
@@ -6793,7 +6773,21 @@
                 <w:rFonts w:ascii="Calibri" w:eastAsia="Times New Roman" w:hAnsi="Calibri" w:cs="Times New Roman"/>
                 <w:color w:val="000000"/>
               </w:rPr>
-              <w:t>55, 7</w:t>
+              <w:t xml:space="preserve">55, </w:t>
+            </w:r>
+            <w:r>
+              <w:rPr>
+                <w:rFonts w:ascii="Calibri" w:eastAsia="Times New Roman" w:hAnsi="Calibri" w:cs="Times New Roman"/>
+                <w:color w:val="000000"/>
+              </w:rPr>
+              <w:t xml:space="preserve">64, </w:t>
+            </w:r>
+            <w:r>
+              <w:rPr>
+                <w:rFonts w:ascii="Calibri" w:eastAsia="Times New Roman" w:hAnsi="Calibri" w:cs="Times New Roman"/>
+                <w:color w:val="000000"/>
+              </w:rPr>
+              <w:t>7</w:t>
             </w:r>
             <w:r>
               <w:rPr>
@@ -9464,7 +9458,21 @@
                 <w:rFonts w:ascii="Calibri" w:eastAsia="Times New Roman" w:hAnsi="Calibri" w:cs="Times New Roman"/>
                 <w:color w:val="000000"/>
               </w:rPr>
-              <w:t>55, 7</w:t>
+              <w:t xml:space="preserve">55, </w:t>
+            </w:r>
+            <w:r>
+              <w:rPr>
+                <w:rFonts w:ascii="Calibri" w:eastAsia="Times New Roman" w:hAnsi="Calibri" w:cs="Times New Roman"/>
+                <w:color w:val="000000"/>
+              </w:rPr>
+              <w:t xml:space="preserve">64, </w:t>
+            </w:r>
+            <w:r>
+              <w:rPr>
+                <w:rFonts w:ascii="Calibri" w:eastAsia="Times New Roman" w:hAnsi="Calibri" w:cs="Times New Roman"/>
+                <w:color w:val="000000"/>
+              </w:rPr>
+              <w:t>7</w:t>
             </w:r>
             <w:r>
               <w:rPr>
@@ -12424,7 +12432,6 @@
                 <w:rFonts w:ascii="Calibri" w:eastAsia="Times New Roman" w:hAnsi="Calibri" w:cs="Times New Roman"/>
                 <w:color w:val="000000"/>
               </w:rPr>
-              <w:lastRenderedPageBreak/>
               <w:t xml:space="preserve">critical temperature beyond which </w:t>
             </w:r>
             <w:proofErr w:type="spellStart"/>
@@ -15646,6 +15653,45 @@
           <w:szCs w:val="18"/>
         </w:rPr>
         <w:t xml:space="preserve"> et al. 2013</w:t>
+      </w:r>
+      <w:r>
+        <w:rPr>
+          <w:sz w:val="18"/>
+          <w:szCs w:val="18"/>
+        </w:rPr>
+        <w:t xml:space="preserve">; </w:t>
+      </w:r>
+      <w:r>
+        <w:rPr>
+          <w:b/>
+          <w:bCs/>
+          <w:sz w:val="18"/>
+          <w:szCs w:val="18"/>
+        </w:rPr>
+        <w:t>64.</w:t>
+      </w:r>
+      <w:r>
+        <w:rPr>
+          <w:sz w:val="18"/>
+          <w:szCs w:val="18"/>
+        </w:rPr>
+        <w:t xml:space="preserve"> </w:t>
+      </w:r>
+      <w:proofErr w:type="spellStart"/>
+      <w:r>
+        <w:rPr>
+          <w:sz w:val="18"/>
+          <w:szCs w:val="18"/>
+        </w:rPr>
+        <w:t>Domingues</w:t>
+      </w:r>
+      <w:proofErr w:type="spellEnd"/>
+      <w:r>
+        <w:rPr>
+          <w:sz w:val="18"/>
+          <w:szCs w:val="18"/>
+        </w:rPr>
+        <w:t xml:space="preserve"> et al. 2005 </w:t>
       </w:r>
     </w:p>
     <w:sectPr>
@@ -16060,6 +16106,7 @@
   <w:style w:type="character" w:default="1" w:styleId="DefaultParagraphFont">
     <w:name w:val="Default Paragraph Font"/>
     <w:uiPriority w:val="1"/>
+    <w:semiHidden/>
     <w:unhideWhenUsed/>
   </w:style>
   <w:style w:type="table" w:default="1" w:styleId="TableNormal">

</xml_diff>